<commit_message>
add bbdd file and complete documentation
</commit_message>
<xml_diff>
--- a/DocumentacionProyectoDAM.docx
+++ b/DocumentacionProyectoDAM.docx
@@ -436,7 +436,7 @@
           <w:r>
             <w:fldChar w:fldCharType="separate"/>
           </w:r>
-          <w:hyperlink w:anchor="_Toc84353883" w:history="1">
+          <w:hyperlink w:anchor="_Toc84618637" w:history="1">
             <w:r>
               <w:rPr>
                 <w:rStyle w:val="Hipervnculo"/>
@@ -463,7 +463,7 @@
                 <w:noProof/>
                 <w:webHidden/>
               </w:rPr>
-              <w:instrText xml:space="preserve"> PAGEREF _Toc84353883 \h </w:instrText>
+              <w:instrText xml:space="preserve"> PAGEREF _Toc84618637 \h </w:instrText>
             </w:r>
             <w:r>
               <w:rPr>
@@ -506,7 +506,7 @@
               <w:lang w:eastAsia="es-ES"/>
             </w:rPr>
           </w:pPr>
-          <w:hyperlink w:anchor="_Toc84353884" w:history="1">
+          <w:hyperlink w:anchor="_Toc84618638" w:history="1">
             <w:r>
               <w:rPr>
                 <w:rStyle w:val="Hipervnculo"/>
@@ -533,7 +533,7 @@
                 <w:noProof/>
                 <w:webHidden/>
               </w:rPr>
-              <w:instrText xml:space="preserve"> PAGEREF _Toc84353884 \h </w:instrText>
+              <w:instrText xml:space="preserve"> PAGEREF _Toc84618638 \h </w:instrText>
             </w:r>
             <w:r>
               <w:rPr>
@@ -576,13 +576,13 @@
               <w:lang w:eastAsia="es-ES"/>
             </w:rPr>
           </w:pPr>
-          <w:hyperlink w:anchor="_Toc84353885" w:history="1">
+          <w:hyperlink w:anchor="_Toc84618639" w:history="1">
             <w:r>
               <w:rPr>
                 <w:rStyle w:val="Hipervnculo"/>
                 <w:noProof/>
               </w:rPr>
-              <w:t>Repositorios</w:t>
+              <w:t>Diagrama E-R</w:t>
             </w:r>
             <w:r>
               <w:rPr>
@@ -603,7 +603,7 @@
                 <w:noProof/>
                 <w:webHidden/>
               </w:rPr>
-              <w:instrText xml:space="preserve"> PAGEREF _Toc84353885 \h </w:instrText>
+              <w:instrText xml:space="preserve"> PAGEREF _Toc84618639 \h </w:instrText>
             </w:r>
             <w:r>
               <w:rPr>
@@ -646,13 +646,13 @@
               <w:lang w:eastAsia="es-ES"/>
             </w:rPr>
           </w:pPr>
-          <w:hyperlink w:anchor="_Toc84353886" w:history="1">
+          <w:hyperlink w:anchor="_Toc84618640" w:history="1">
             <w:r>
               <w:rPr>
                 <w:rStyle w:val="Hipervnculo"/>
                 <w:noProof/>
               </w:rPr>
-              <w:t>Objetivos</w:t>
+              <w:t>Esquema BBDD</w:t>
             </w:r>
             <w:r>
               <w:rPr>
@@ -673,7 +673,7 @@
                 <w:noProof/>
                 <w:webHidden/>
               </w:rPr>
-              <w:instrText xml:space="preserve"> PAGEREF _Toc84353886 \h </w:instrText>
+              <w:instrText xml:space="preserve"> PAGEREF _Toc84618640 \h </w:instrText>
             </w:r>
             <w:r>
               <w:rPr>
@@ -693,7 +693,7 @@
                 <w:noProof/>
                 <w:webHidden/>
               </w:rPr>
-              <w:t>2</w:t>
+              <w:t>3</w:t>
             </w:r>
             <w:r>
               <w:rPr>
@@ -716,13 +716,13 @@
               <w:lang w:eastAsia="es-ES"/>
             </w:rPr>
           </w:pPr>
-          <w:hyperlink w:anchor="_Toc84353887" w:history="1">
+          <w:hyperlink w:anchor="_Toc84618641" w:history="1">
             <w:r>
               <w:rPr>
                 <w:rStyle w:val="Hipervnculo"/>
                 <w:noProof/>
               </w:rPr>
-              <w:t>Definición y creación del arquetipo</w:t>
+              <w:t>Repositorios</w:t>
             </w:r>
             <w:r>
               <w:rPr>
@@ -743,7 +743,7 @@
                 <w:noProof/>
                 <w:webHidden/>
               </w:rPr>
-              <w:instrText xml:space="preserve"> PAGEREF _Toc84353887 \h </w:instrText>
+              <w:instrText xml:space="preserve"> PAGEREF _Toc84618641 \h </w:instrText>
             </w:r>
             <w:r>
               <w:rPr>
@@ -763,7 +763,7 @@
                 <w:noProof/>
                 <w:webHidden/>
               </w:rPr>
-              <w:t>2</w:t>
+              <w:t>3</w:t>
             </w:r>
             <w:r>
               <w:rPr>
@@ -786,12 +786,152 @@
               <w:lang w:eastAsia="es-ES"/>
             </w:rPr>
           </w:pPr>
-          <w:hyperlink w:anchor="_Toc84353888" w:history="1">
+          <w:hyperlink w:anchor="_Toc84618642" w:history="1">
             <w:r>
               <w:rPr>
                 <w:rStyle w:val="Hipervnculo"/>
                 <w:noProof/>
               </w:rPr>
+              <w:t>Objetivos</w:t>
+            </w:r>
+            <w:r>
+              <w:rPr>
+                <w:noProof/>
+                <w:webHidden/>
+              </w:rPr>
+              <w:tab/>
+            </w:r>
+            <w:r>
+              <w:rPr>
+                <w:noProof/>
+                <w:webHidden/>
+              </w:rPr>
+              <w:fldChar w:fldCharType="begin"/>
+            </w:r>
+            <w:r>
+              <w:rPr>
+                <w:noProof/>
+                <w:webHidden/>
+              </w:rPr>
+              <w:instrText xml:space="preserve"> PAGEREF _Toc84618642 \h </w:instrText>
+            </w:r>
+            <w:r>
+              <w:rPr>
+                <w:noProof/>
+                <w:webHidden/>
+              </w:rPr>
+            </w:r>
+            <w:r>
+              <w:rPr>
+                <w:noProof/>
+                <w:webHidden/>
+              </w:rPr>
+              <w:fldChar w:fldCharType="separate"/>
+            </w:r>
+            <w:r>
+              <w:rPr>
+                <w:noProof/>
+                <w:webHidden/>
+              </w:rPr>
+              <w:t>3</w:t>
+            </w:r>
+            <w:r>
+              <w:rPr>
+                <w:noProof/>
+                <w:webHidden/>
+              </w:rPr>
+              <w:fldChar w:fldCharType="end"/>
+            </w:r>
+          </w:hyperlink>
+        </w:p>
+        <w:p>
+          <w:pPr>
+            <w:pStyle w:val="TDC1"/>
+            <w:tabs>
+              <w:tab w:val="right" w:leader="dot" w:pos="8494"/>
+            </w:tabs>
+            <w:rPr>
+              <w:rFonts w:eastAsiaTheme="minorEastAsia"/>
+              <w:noProof/>
+              <w:lang w:eastAsia="es-ES"/>
+            </w:rPr>
+          </w:pPr>
+          <w:hyperlink w:anchor="_Toc84618643" w:history="1">
+            <w:r>
+              <w:rPr>
+                <w:rStyle w:val="Hipervnculo"/>
+                <w:noProof/>
+              </w:rPr>
+              <w:t>Definición y creación del arquetipo</w:t>
+            </w:r>
+            <w:r>
+              <w:rPr>
+                <w:noProof/>
+                <w:webHidden/>
+              </w:rPr>
+              <w:tab/>
+            </w:r>
+            <w:r>
+              <w:rPr>
+                <w:noProof/>
+                <w:webHidden/>
+              </w:rPr>
+              <w:fldChar w:fldCharType="begin"/>
+            </w:r>
+            <w:r>
+              <w:rPr>
+                <w:noProof/>
+                <w:webHidden/>
+              </w:rPr>
+              <w:instrText xml:space="preserve"> PAGEREF _Toc84618643 \h </w:instrText>
+            </w:r>
+            <w:r>
+              <w:rPr>
+                <w:noProof/>
+                <w:webHidden/>
+              </w:rPr>
+            </w:r>
+            <w:r>
+              <w:rPr>
+                <w:noProof/>
+                <w:webHidden/>
+              </w:rPr>
+              <w:fldChar w:fldCharType="separate"/>
+            </w:r>
+            <w:r>
+              <w:rPr>
+                <w:noProof/>
+                <w:webHidden/>
+              </w:rPr>
+              <w:t>3</w:t>
+            </w:r>
+            <w:r>
+              <w:rPr>
+                <w:noProof/>
+                <w:webHidden/>
+              </w:rPr>
+              <w:fldChar w:fldCharType="end"/>
+            </w:r>
+          </w:hyperlink>
+        </w:p>
+        <w:p>
+          <w:pPr>
+            <w:pStyle w:val="TDC1"/>
+            <w:tabs>
+              <w:tab w:val="right" w:leader="dot" w:pos="8494"/>
+            </w:tabs>
+            <w:rPr>
+              <w:rFonts w:eastAsiaTheme="minorEastAsia"/>
+              <w:noProof/>
+              <w:lang w:eastAsia="es-ES"/>
+            </w:rPr>
+          </w:pPr>
+          <w:hyperlink w:anchor="_Toc84618644" w:history="1">
+            <w:r>
+              <w:rPr>
+                <w:rStyle w:val="Hipervnculo"/>
+                <w:noProof/>
+              </w:rPr>
               <w:t>Bibliografía</w:t>
             </w:r>
             <w:r>
@@ -813,7 +953,7 @@
                 <w:noProof/>
                 <w:webHidden/>
               </w:rPr>
-              <w:instrText xml:space="preserve"> PAGEREF _Toc84353888 \h </w:instrText>
+              <w:instrText xml:space="preserve"> PAGEREF _Toc84618644 \h </w:instrText>
             </w:r>
             <w:r>
               <w:rPr>
@@ -833,7 +973,7 @@
                 <w:noProof/>
                 <w:webHidden/>
               </w:rPr>
-              <w:t>2</w:t>
+              <w:t>4</w:t>
             </w:r>
             <w:r>
               <w:rPr>
@@ -860,7 +1000,7 @@
       <w:pPr>
         <w:pStyle w:val="Ttulo1"/>
       </w:pPr>
-      <w:bookmarkStart w:id="0" w:name="_Toc84353883"/>
+      <w:bookmarkStart w:id="0" w:name="_Toc84618637"/>
       <w:r>
         <w:t>Descripción</w:t>
       </w:r>
@@ -900,7 +1040,7 @@
       <w:pPr>
         <w:pStyle w:val="Ttulo1"/>
       </w:pPr>
-      <w:bookmarkStart w:id="1" w:name="_Toc84353884"/>
+      <w:bookmarkStart w:id="1" w:name="_Toc84618638"/>
       <w:r>
         <w:t>Herramientas</w:t>
       </w:r>
@@ -1347,6 +1487,7 @@
         <w:rPr>
           <w:b/>
         </w:rPr>
+        <w:lastRenderedPageBreak/>
         <w:t>Git/GitHub</w:t>
       </w:r>
       <w:r>
@@ -1364,13 +1505,13 @@
       <w:pPr>
         <w:pStyle w:val="Ttulo1"/>
       </w:pPr>
-      <w:bookmarkStart w:id="5" w:name="_Toc84353885"/>
+      <w:bookmarkStart w:id="5" w:name="_Toc84618639"/>
       <w:bookmarkEnd w:id="2"/>
       <w:bookmarkEnd w:id="3"/>
       <w:r>
-        <w:lastRenderedPageBreak/>
         <w:t>Diagrama E-R</w:t>
       </w:r>
+      <w:bookmarkEnd w:id="5"/>
     </w:p>
     <w:p/>
     <w:p>
@@ -1398,7 +1539,7 @@
         </w:rPr>
         <w:drawing>
           <wp:inline distT="0" distB="0" distL="0" distR="0">
-            <wp:extent cx="5657850" cy="3319264"/>
+            <wp:extent cx="5657185" cy="3318717"/>
             <wp:effectExtent l="0" t="0" r="0" b="0"/>
             <wp:docPr id="1" name="0 Imagen" descr="OrganListER.png"/>
             <wp:cNvGraphicFramePr>
@@ -1420,7 +1561,7 @@
                   <pic:spPr>
                     <a:xfrm>
                       <a:off x="0" y="0"/>
-                      <a:ext cx="5657185" cy="3318874"/>
+                      <a:ext cx="5657185" cy="3318717"/>
                     </a:xfrm>
                     <a:prstGeom prst="rect">
                       <a:avLst/>
@@ -1437,10 +1578,75 @@
       <w:pPr>
         <w:pStyle w:val="Ttulo1"/>
       </w:pPr>
+      <w:bookmarkStart w:id="6" w:name="_Toc84618640"/>
+      <w:r>
+        <w:lastRenderedPageBreak/>
+        <w:t>Esquema BBDD</w:t>
+      </w:r>
+      <w:bookmarkEnd w:id="6"/>
+    </w:p>
+    <w:p>
+      <w:r>
+        <w:rPr>
+          <w:noProof/>
+          <w:lang w:eastAsia="es-ES"/>
+        </w:rPr>
+        <w:drawing>
+          <wp:inline distT="0" distB="0" distL="0" distR="0">
+            <wp:extent cx="5400040" cy="4341495"/>
+            <wp:effectExtent l="0" t="0" r="0" b="0"/>
+            <wp:docPr id="2" name="1 Imagen" descr="SchemaBBDD.png"/>
+            <wp:cNvGraphicFramePr>
+              <a:graphicFrameLocks xmlns:a="http://schemas.openxmlformats.org/drawingml/2006/main" noChangeAspect="1"/>
+            </wp:cNvGraphicFramePr>
+            <a:graphic xmlns:a="http://schemas.openxmlformats.org/drawingml/2006/main">
+              <a:graphicData uri="http://schemas.openxmlformats.org/drawingml/2006/picture">
+                <pic:pic xmlns:pic="http://schemas.openxmlformats.org/drawingml/2006/picture">
+                  <pic:nvPicPr>
+                    <pic:cNvPr id="0" name="SchemaBBDD.png"/>
+                    <pic:cNvPicPr/>
+                  </pic:nvPicPr>
+                  <pic:blipFill>
+                    <a:blip r:embed="rId7" cstate="print"/>
+                    <a:stretch>
+                      <a:fillRect/>
+                    </a:stretch>
+                  </pic:blipFill>
+                  <pic:spPr>
+                    <a:xfrm>
+                      <a:off x="0" y="0"/>
+                      <a:ext cx="5400040" cy="4341495"/>
+                    </a:xfrm>
+                    <a:prstGeom prst="rect">
+                      <a:avLst/>
+                    </a:prstGeom>
+                  </pic:spPr>
+                </pic:pic>
+              </a:graphicData>
+            </a:graphic>
+          </wp:inline>
+        </w:drawing>
+      </w:r>
+    </w:p>
+    <w:p>
+      <w:pPr>
+        <w:pStyle w:val="Ttulo1"/>
+      </w:pPr>
+    </w:p>
+    <w:p>
+      <w:pPr>
+        <w:pStyle w:val="Ttulo1"/>
+      </w:pPr>
+    </w:p>
+    <w:p>
+      <w:pPr>
+        <w:pStyle w:val="Ttulo1"/>
+      </w:pPr>
+      <w:bookmarkStart w:id="7" w:name="_Toc84618641"/>
       <w:r>
         <w:t>Repositorios</w:t>
       </w:r>
-      <w:bookmarkEnd w:id="5"/>
+      <w:bookmarkEnd w:id="7"/>
     </w:p>
     <w:p/>
     <w:p>
@@ -1465,7 +1671,7 @@
           <w:numId w:val="2"/>
         </w:numPr>
       </w:pPr>
-      <w:hyperlink r:id="rId7" w:history="1">
+      <w:hyperlink r:id="rId8" w:history="1">
         <w:r>
           <w:rPr>
             <w:rStyle w:val="Hipervnculo"/>
@@ -1490,7 +1696,7 @@
           <w:numId w:val="2"/>
         </w:numPr>
       </w:pPr>
-      <w:hyperlink r:id="rId8" w:history="1">
+      <w:hyperlink r:id="rId9" w:history="1">
         <w:r>
           <w:rPr>
             <w:rStyle w:val="Hipervnculo"/>
@@ -1511,22 +1717,27 @@
       <w:pPr>
         <w:pStyle w:val="Ttulo1"/>
       </w:pPr>
-      <w:bookmarkStart w:id="6" w:name="_Toc84353886"/>
+    </w:p>
+    <w:p>
+      <w:pPr>
+        <w:pStyle w:val="Ttulo1"/>
+      </w:pPr>
+      <w:bookmarkStart w:id="8" w:name="_Toc84618642"/>
       <w:r>
         <w:t>Objetivos</w:t>
       </w:r>
-      <w:bookmarkEnd w:id="6"/>
+      <w:bookmarkEnd w:id="8"/>
     </w:p>
     <w:p/>
     <w:p>
       <w:pPr>
         <w:pStyle w:val="Ttulo1"/>
       </w:pPr>
-      <w:bookmarkStart w:id="7" w:name="_Toc84353887"/>
+      <w:bookmarkStart w:id="9" w:name="_Toc84618643"/>
       <w:r>
         <w:t>Definición y creación del arquetipo</w:t>
       </w:r>
-      <w:bookmarkEnd w:id="7"/>
+      <w:bookmarkEnd w:id="9"/>
     </w:p>
     <w:p/>
     <w:p/>
@@ -1535,11 +1746,11 @@
       <w:pPr>
         <w:pStyle w:val="Ttulo1"/>
       </w:pPr>
-      <w:bookmarkStart w:id="8" w:name="_Toc84353888"/>
+      <w:bookmarkStart w:id="10" w:name="_Toc84618644"/>
       <w:r>
         <w:t>Bibliografía</w:t>
       </w:r>
-      <w:bookmarkEnd w:id="8"/>
+      <w:bookmarkEnd w:id="10"/>
     </w:p>
     <w:p/>
     <w:p>
@@ -1550,7 +1761,7 @@
           <w:numId w:val="1"/>
         </w:numPr>
       </w:pPr>
-      <w:hyperlink r:id="rId9" w:history="1">
+      <w:hyperlink r:id="rId10" w:history="1">
         <w:r>
           <w:rPr>
             <w:rStyle w:val="Hipervnculo"/>
@@ -1572,7 +1783,7 @@
           <w:u w:val="none"/>
         </w:rPr>
       </w:pPr>
-      <w:hyperlink r:id="rId10" w:history="1">
+      <w:hyperlink r:id="rId11" w:history="1">
         <w:r>
           <w:rPr>
             <w:rStyle w:val="Hipervnculo"/>
@@ -1589,7 +1800,7 @@
           <w:numId w:val="1"/>
         </w:numPr>
       </w:pPr>
-      <w:hyperlink r:id="rId11" w:history="1">
+      <w:hyperlink r:id="rId12" w:history="1">
         <w:r>
           <w:rPr>
             <w:rStyle w:val="Hipervnculo"/>
@@ -1606,7 +1817,7 @@
           <w:numId w:val="1"/>
         </w:numPr>
       </w:pPr>
-      <w:hyperlink r:id="rId12" w:history="1">
+      <w:hyperlink r:id="rId13" w:history="1">
         <w:r>
           <w:rPr>
             <w:rStyle w:val="Hipervnculo"/>
@@ -2523,7 +2734,7 @@
   <a:extraClrSchemeLst/>
   <a:extLst>
     <a:ext uri="{05A4C25C-085E-4340-85A3-A5531E510DB2}">
-      <thm15:themeFamily xmlns:thm15="http://schemas.microsoft.com/office/thememl/2012/main" xmlns="" name="Office Theme" id="{62F939B6-93AF-4DB8-9C6B-D6C7DFDC589F}" vid="{4A3C46E8-61CC-4603-A589-7422A47A8E4A}"/>
+      <thm15:themeFamily xmlns="" xmlns:thm15="http://schemas.microsoft.com/office/thememl/2012/main" name="Office Theme" id="{62F939B6-93AF-4DB8-9C6B-D6C7DFDC589F}" vid="{4A3C46E8-61CC-4603-A589-7422A47A8E4A}"/>
     </a:ext>
   </a:extLst>
 </a:theme>
@@ -2534,7 +2745,7 @@
 </file>
 
 <file path=customXml/itemProps1.xml><?xml version="1.0" encoding="utf-8"?>
-<ds:datastoreItem xmlns:ds="http://schemas.openxmlformats.org/officeDocument/2006/customXml" ds:itemID="{144118BF-D6E6-4818-AE41-B157BB794C66}">
+<ds:datastoreItem xmlns:ds="http://schemas.openxmlformats.org/officeDocument/2006/customXml" ds:itemID="{37049AEC-A807-4FCA-9C16-18888A3DC81D}">
   <ds:schemaRefs>
     <ds:schemaRef ds:uri="http://schemas.openxmlformats.org/officeDocument/2006/bibliography"/>
   </ds:schemaRefs>

</xml_diff>

<commit_message>
add documentation link and image API
</commit_message>
<xml_diff>
--- a/DocumentacionProyectoDAM.docx
+++ b/DocumentacionProyectoDAM.docx
@@ -1,6 +1,6 @@
 
 <file path=word/document.xml><?xml version="1.0" encoding="utf-8"?>
-<w:document xmlns:ve="http://schemas.openxmlformats.org/markup-compatibility/2006" xmlns:o="urn:schemas-microsoft-com:office:office" xmlns:r="http://schemas.openxmlformats.org/officeDocument/2006/relationships" xmlns:m="http://schemas.openxmlformats.org/officeDocument/2006/math" xmlns:v="urn:schemas-microsoft-com:vml" xmlns:wp="http://schemas.openxmlformats.org/drawingml/2006/wordprocessingDrawing" xmlns:w10="urn:schemas-microsoft-com:office:word" xmlns:w="http://schemas.openxmlformats.org/wordprocessingml/2006/main" xmlns:wne="http://schemas.microsoft.com/office/word/2006/wordml">
+<w:document xmlns:wpc="http://schemas.microsoft.com/office/word/2010/wordprocessingCanvas" xmlns:cx="http://schemas.microsoft.com/office/drawing/2014/chartex" xmlns:cx1="http://schemas.microsoft.com/office/drawing/2015/9/8/chartex" xmlns:cx2="http://schemas.microsoft.com/office/drawing/2015/10/21/chartex" xmlns:cx3="http://schemas.microsoft.com/office/drawing/2016/5/9/chartex" xmlns:cx4="http://schemas.microsoft.com/office/drawing/2016/5/10/chartex" xmlns:cx5="http://schemas.microsoft.com/office/drawing/2016/5/11/chartex" xmlns:cx6="http://schemas.microsoft.com/office/drawing/2016/5/12/chartex" xmlns:cx7="http://schemas.microsoft.com/office/drawing/2016/5/13/chartex" xmlns:cx8="http://schemas.microsoft.com/office/drawing/2016/5/14/chartex" xmlns:mc="http://schemas.openxmlformats.org/markup-compatibility/2006" xmlns:aink="http://schemas.microsoft.com/office/drawing/2016/ink" xmlns:am3d="http://schemas.microsoft.com/office/drawing/2017/model3d" xmlns:o="urn:schemas-microsoft-com:office:office" xmlns:r="http://schemas.openxmlformats.org/officeDocument/2006/relationships" xmlns:m="http://schemas.openxmlformats.org/officeDocument/2006/math" xmlns:v="urn:schemas-microsoft-com:vml" xmlns:wp14="http://schemas.microsoft.com/office/word/2010/wordprocessingDrawing" xmlns:wp="http://schemas.openxmlformats.org/drawingml/2006/wordprocessingDrawing" xmlns:w10="urn:schemas-microsoft-com:office:word" xmlns:w="http://schemas.openxmlformats.org/wordprocessingml/2006/main" xmlns:w14="http://schemas.microsoft.com/office/word/2010/wordml" xmlns:w15="http://schemas.microsoft.com/office/word/2012/wordml" xmlns:w16cid="http://schemas.microsoft.com/office/word/2016/wordml/cid" xmlns:w16se="http://schemas.microsoft.com/office/word/2015/wordml/symex" xmlns:wpg="http://schemas.microsoft.com/office/word/2010/wordprocessingGroup" xmlns:wpi="http://schemas.microsoft.com/office/word/2010/wordprocessingInk" xmlns:wne="http://schemas.microsoft.com/office/word/2006/wordml" xmlns:wps="http://schemas.microsoft.com/office/word/2010/wordprocessingShape" mc:Ignorable="w14 w15 w16se w16cid wp14">
   <w:body>
     <w:sdt>
       <w:sdtPr>
@@ -14,6 +14,7 @@
           <w:docPartUnique/>
         </w:docPartObj>
       </w:sdtPr>
+      <w:sdtEndPr/>
       <w:sdtContent>
         <w:p>
           <w:pPr>
@@ -59,6 +60,7 @@
                             <w:calendar w:val="gregorian"/>
                           </w:date>
                         </w:sdtPr>
+                        <w:sdtEndPr/>
                         <w:sdtContent>
                           <w:p>
                             <w:pPr>
@@ -221,6 +223,7 @@
                           <w:dataBinding w:prefixMappings="xmlns:ns0='http://purl.org/dc/elements/1.1/' xmlns:ns1='http://schemas.openxmlformats.org/package/2006/metadata/core-properties' " w:xpath="/ns1:coreProperties[1]/ns0:creator[1]" w:storeItemID="{6C3C8BC8-F283-45AE-878A-BAB7291924A1}"/>
                           <w:text/>
                         </w:sdtPr>
+                        <w:sdtEndPr/>
                         <w:sdtContent>
                           <w:r>
                             <w:rPr>
@@ -256,6 +259,7 @@
                           <w:dataBinding w:prefixMappings="xmlns:ns0='http://schemas.openxmlformats.org/officeDocument/2006/extended-properties' " w:xpath="/ns0:Properties[1]/ns0:Company[1]" w:storeItemID="{6668398D-A668-4E3E-A5EB-62B293D839F1}"/>
                           <w:text/>
                         </w:sdtPr>
+                        <w:sdtEndPr/>
                         <w:sdtContent>
                           <w:r>
                             <w:rPr>
@@ -306,6 +310,7 @@
                           <w:dataBinding w:prefixMappings="xmlns:ns0='http://purl.org/dc/elements/1.1/' xmlns:ns1='http://schemas.openxmlformats.org/package/2006/metadata/core-properties' " w:xpath="/ns1:coreProperties[1]/ns0:title[1]" w:storeItemID="{6C3C8BC8-F283-45AE-878A-BAB7291924A1}"/>
                           <w:text/>
                         </w:sdtPr>
+                        <w:sdtEndPr/>
                         <w:sdtContent>
                           <w:proofErr w:type="spellStart"/>
                           <w:r>
@@ -343,6 +348,7 @@
                           <w:dataBinding w:prefixMappings="xmlns:ns0='http://purl.org/dc/elements/1.1/' xmlns:ns1='http://schemas.openxmlformats.org/package/2006/metadata/core-properties' " w:xpath="/ns1:coreProperties[1]/ns0:subject[1]" w:storeItemID="{6C3C8BC8-F283-45AE-878A-BAB7291924A1}"/>
                           <w:text/>
                         </w:sdtPr>
+                        <w:sdtEndPr/>
                         <w:sdtContent>
                           <w:r>
                             <w:rPr>
@@ -409,7 +415,7 @@
       <w:sdtContent>
         <w:p>
           <w:pPr>
-            <w:pStyle w:val="TtulodeTDC"/>
+            <w:pStyle w:val="TtuloTDC"/>
           </w:pPr>
           <w:r>
             <w:t>Contenido</w:t>
@@ -1370,19 +1376,11 @@
           <w:numId w:val="2"/>
         </w:numPr>
       </w:pPr>
-      <w:proofErr w:type="spellStart"/>
-      <w:r>
-        <w:rPr>
-          <w:b/>
-        </w:rPr>
-        <w:t>IntelliJ</w:t>
-      </w:r>
-      <w:proofErr w:type="spellEnd"/>
-      <w:r>
-        <w:rPr>
-          <w:b/>
-        </w:rPr>
-        <w:t xml:space="preserve"> IDEA</w:t>
+      <w:r>
+        <w:rPr>
+          <w:b/>
+        </w:rPr>
+        <w:t>IntelliJ IDEA</w:t>
       </w:r>
       <w:r>
         <w:rPr>
@@ -1438,15 +1436,7 @@
       </w:r>
       <w:proofErr w:type="spellEnd"/>
       <w:r>
-        <w:t xml:space="preserve"> y </w:t>
-      </w:r>
-      <w:proofErr w:type="spellStart"/>
-      <w:r>
-        <w:t>Android</w:t>
-      </w:r>
-      <w:proofErr w:type="spellEnd"/>
-      <w:r>
-        <w:t xml:space="preserve"> y cuya versión de pago permite el desarrollo con tecnologías de la parte </w:t>
+        <w:t xml:space="preserve"> y Android y cuya versión de pago permite el desarrollo con tecnologías de la parte </w:t>
       </w:r>
       <w:proofErr w:type="spellStart"/>
       <w:r>
@@ -1550,46 +1540,44 @@
         </w:rPr>
         <w:t xml:space="preserve"> (</w:t>
       </w:r>
-      <w:proofErr w:type="spellStart"/>
       <w:r>
         <w:rPr>
           <w:b/>
         </w:rPr>
         <w:t>MySQL</w:t>
       </w:r>
-      <w:proofErr w:type="spellEnd"/>
       <w:r>
         <w:rPr>
           <w:b/>
         </w:rPr>
         <w:t>)</w:t>
       </w:r>
+      <w:r>
+        <w:rPr>
+          <w:b/>
+        </w:rPr>
+        <w:t xml:space="preserve">: </w:t>
+      </w:r>
+      <w:r>
+        <w:rPr>
+          <w:b/>
+        </w:rPr>
+        <w:t xml:space="preserve"> </w:t>
+      </w:r>
+      <w:r>
+        <w:t xml:space="preserve">es un sistema de base de datos relacional de código </w:t>
+      </w:r>
       <w:proofErr w:type="gramStart"/>
       <w:r>
-        <w:rPr>
-          <w:b/>
-        </w:rPr>
-        <w:t xml:space="preserve">: </w:t>
-      </w:r>
-      <w:r>
-        <w:rPr>
-          <w:b/>
-        </w:rPr>
+        <w:t>abierto</w:t>
+      </w:r>
+      <w:r>
         <w:t xml:space="preserve"> </w:t>
       </w:r>
       <w:r>
-        <w:t>es</w:t>
+        <w:t>.</w:t>
       </w:r>
       <w:proofErr w:type="gramEnd"/>
-      <w:r>
-        <w:t xml:space="preserve"> un sistema de base de datos relacional de código abierto</w:t>
-      </w:r>
-      <w:r>
-        <w:t xml:space="preserve"> </w:t>
-      </w:r>
-      <w:r>
-        <w:t>.</w:t>
-      </w:r>
     </w:p>
     <w:p>
       <w:pPr>
@@ -1647,7 +1635,6 @@
         </w:rPr>
         <w:t xml:space="preserve"> 3</w:t>
       </w:r>
-      <w:proofErr w:type="gramStart"/>
       <w:r>
         <w:t xml:space="preserve">: </w:t>
       </w:r>
@@ -1662,11 +1649,7 @@
         <w:t> </w:t>
       </w:r>
       <w:r>
-        <w:t>es</w:t>
-      </w:r>
-      <w:proofErr w:type="gramEnd"/>
-      <w:r>
-        <w:t xml:space="preserve"> una especificación que define un formato de descripción abierto e independiente de los fabricantes para los servicios de API sirve para describir, desarrollar, probar y documentar las </w:t>
+        <w:t xml:space="preserve">es una especificación que define un formato de descripción abierto e independiente de los fabricantes para los servicios de API sirve para describir, desarrollar, probar y documentar las </w:t>
       </w:r>
       <w:proofErr w:type="spellStart"/>
       <w:r>
@@ -1819,19 +1802,11 @@
           <w:numId w:val="2"/>
         </w:numPr>
       </w:pPr>
-      <w:proofErr w:type="spellStart"/>
-      <w:r>
-        <w:rPr>
-          <w:b/>
-        </w:rPr>
-        <w:t>Maven</w:t>
-      </w:r>
-      <w:proofErr w:type="spellEnd"/>
-      <w:r>
-        <w:rPr>
-          <w:b/>
-        </w:rPr>
-        <w:t xml:space="preserve">: </w:t>
+      <w:r>
+        <w:rPr>
+          <w:b/>
+        </w:rPr>
+        <w:t xml:space="preserve">Maven: </w:t>
       </w:r>
       <w:r>
         <w:t>es una herramienta de construcción y organización de proyectos.</w:t>
@@ -1869,20 +1844,18 @@
       <w:pPr>
         <w:pStyle w:val="Prrafodelista"/>
       </w:pPr>
-      <w:bookmarkStart w:id="4" w:name="_GoBack"/>
-      <w:bookmarkEnd w:id="4"/>
     </w:p>
     <w:p>
       <w:pPr>
         <w:pStyle w:val="Ttulo1"/>
       </w:pPr>
-      <w:bookmarkStart w:id="5" w:name="_Toc86167001"/>
+      <w:bookmarkStart w:id="4" w:name="_Toc86167001"/>
       <w:bookmarkEnd w:id="2"/>
       <w:bookmarkEnd w:id="3"/>
       <w:r>
         <w:t>Diagrama E-R</w:t>
       </w:r>
-      <w:bookmarkEnd w:id="5"/>
+      <w:bookmarkEnd w:id="4"/>
     </w:p>
     <w:p/>
     <w:p>
@@ -1967,11 +1940,11 @@
       <w:pPr>
         <w:pStyle w:val="Ttulo1"/>
       </w:pPr>
-      <w:bookmarkStart w:id="6" w:name="_Toc86167002"/>
+      <w:bookmarkStart w:id="5" w:name="_Toc86167002"/>
       <w:r>
         <w:t>Esquema BBDD</w:t>
       </w:r>
-      <w:bookmarkEnd w:id="6"/>
+      <w:bookmarkEnd w:id="5"/>
     </w:p>
     <w:p/>
     <w:p/>
@@ -2035,11 +2008,11 @@
       <w:pPr>
         <w:pStyle w:val="Ttulo1"/>
       </w:pPr>
-      <w:bookmarkStart w:id="7" w:name="_Toc86167003"/>
+      <w:bookmarkStart w:id="6" w:name="_Toc86167003"/>
       <w:r>
         <w:t>Repositorios</w:t>
       </w:r>
-      <w:bookmarkEnd w:id="7"/>
+      <w:bookmarkEnd w:id="6"/>
     </w:p>
     <w:p/>
     <w:p>
@@ -2053,14 +2026,12 @@
         <w:t xml:space="preserve">de </w:t>
       </w:r>
       <w:hyperlink r:id="rId8" w:history="1">
-        <w:proofErr w:type="spellStart"/>
         <w:r>
           <w:rPr>
             <w:rStyle w:val="Hipervnculo"/>
           </w:rPr>
           <w:t>GitHub</w:t>
         </w:r>
-        <w:proofErr w:type="spellEnd"/>
       </w:hyperlink>
       <w:r>
         <w:t>:</w:t>
@@ -2126,11 +2097,11 @@
       <w:pPr>
         <w:pStyle w:val="Ttulo1"/>
       </w:pPr>
-      <w:bookmarkStart w:id="8" w:name="_Toc86167004"/>
+      <w:bookmarkStart w:id="7" w:name="_Toc86167004"/>
       <w:r>
         <w:t>Objetivos</w:t>
       </w:r>
-      <w:bookmarkEnd w:id="8"/>
+      <w:bookmarkEnd w:id="7"/>
     </w:p>
     <w:p/>
     <w:p/>
@@ -2138,7 +2109,7 @@
       <w:pPr>
         <w:pStyle w:val="Ttulo1"/>
       </w:pPr>
-      <w:bookmarkStart w:id="9" w:name="_Toc86167005"/>
+      <w:bookmarkStart w:id="8" w:name="_Toc86167005"/>
       <w:r>
         <w:t>API</w:t>
       </w:r>
@@ -2164,44 +2135,96 @@
       <w:r>
         <w:t>)</w:t>
       </w:r>
+      <w:bookmarkEnd w:id="8"/>
+    </w:p>
+    <w:p/>
+    <w:p>
+      <w:r>
+        <w:t>Una API es un c</w:t>
+      </w:r>
+      <w:bookmarkStart w:id="9" w:name="_GoBack"/>
       <w:bookmarkEnd w:id="9"/>
+      <w:r>
+        <w:t>onjunto de definiciones y protocolos que se utiliza para desarrollar e integrar el software de las aplicaciones. API significa interfaz de programación de aplicaciones.</w:t>
+      </w:r>
     </w:p>
     <w:p/>
     <w:p>
       <w:r>
-        <w:t>Una API es un conjunto de definiciones y protocolos que se utiliza para desarrollar e integrar el software de las aplicaciones. API significa interfaz de programación de aplicaciones.</w:t>
+        <w:rPr>
+          <w:noProof/>
+        </w:rPr>
+        <w:drawing>
+          <wp:inline distT="0" distB="0" distL="0" distR="0">
+            <wp:extent cx="5400040" cy="5400040"/>
+            <wp:effectExtent l="0" t="0" r="0" b="0"/>
+            <wp:docPr id="6" name="Imagen 6"/>
+            <wp:cNvGraphicFramePr>
+              <a:graphicFrameLocks xmlns:a="http://schemas.openxmlformats.org/drawingml/2006/main" noChangeAspect="1"/>
+            </wp:cNvGraphicFramePr>
+            <a:graphic xmlns:a="http://schemas.openxmlformats.org/drawingml/2006/main">
+              <a:graphicData uri="http://schemas.openxmlformats.org/drawingml/2006/picture">
+                <pic:pic xmlns:pic="http://schemas.openxmlformats.org/drawingml/2006/picture">
+                  <pic:nvPicPr>
+                    <pic:cNvPr id="6" name="FullStackAPI.jfif"/>
+                    <pic:cNvPicPr/>
+                  </pic:nvPicPr>
+                  <pic:blipFill>
+                    <a:blip r:embed="rId11">
+                      <a:extLst>
+                        <a:ext uri="{28A0092B-C50C-407E-A947-70E740481C1C}">
+                          <a14:useLocalDpi xmlns:a14="http://schemas.microsoft.com/office/drawing/2010/main" val="0"/>
+                        </a:ext>
+                      </a:extLst>
+                    </a:blip>
+                    <a:stretch>
+                      <a:fillRect/>
+                    </a:stretch>
+                  </pic:blipFill>
+                  <pic:spPr>
+                    <a:xfrm>
+                      <a:off x="0" y="0"/>
+                      <a:ext cx="5400040" cy="5400040"/>
+                    </a:xfrm>
+                    <a:prstGeom prst="rect">
+                      <a:avLst/>
+                    </a:prstGeom>
+                  </pic:spPr>
+                </pic:pic>
+              </a:graphicData>
+            </a:graphic>
+          </wp:inline>
+        </w:drawing>
       </w:r>
     </w:p>
     <w:p/>
+    <w:p>
+      <w:r>
+        <w:t>Las API permiten que sus productos y servicios se comuniquen con otros, sin necesidad de saber cómo</w:t>
+      </w:r>
+      <w:r>
+        <w:t xml:space="preserve"> ni en que lenguaje</w:t>
+      </w:r>
+      <w:r>
+        <w:t xml:space="preserve"> están implementados. Esto simplifica el desarrollo de las aplicaciones y permite ahorrar tiempo y dinero. Las API le otorgan flexibilidad; simplifican el diseño, la administración y el uso de las aplicaciones, y proporcionan oportunidades de innovación, lo cual es ideal al momento de diseñar herramientas y productos nuevos (o de gestionar los actuales).</w:t>
+      </w:r>
+    </w:p>
     <w:p/>
+    <w:p>
+      <w:pPr>
+        <w:pStyle w:val="Ttulo1"/>
+      </w:pPr>
+      <w:bookmarkStart w:id="10" w:name="_Toc86167006"/>
+      <w:proofErr w:type="spellStart"/>
+      <w:r>
+        <w:t>OpenJDK</w:t>
+      </w:r>
+      <w:bookmarkEnd w:id="10"/>
+      <w:proofErr w:type="spellEnd"/>
+    </w:p>
     <w:p/>
     <w:p>
       <w:r>
-        <w:t>Las API permiten que sus productos y servicios se comuniquen con otros, sin necesidad de saber cómo</w:t>
-      </w:r>
-      <w:r>
-        <w:t xml:space="preserve"> ni en que lenguaje</w:t>
-      </w:r>
-      <w:r>
-        <w:t xml:space="preserve"> están implementados. Esto simplifica el desarrollo de las aplicaciones y permite ahorrar tiempo y dinero. Las API le otorgan flexibilidad; simplifican el diseño, la administración y el uso de las aplicaciones, y proporcionan oportunidades de innovación, lo cual es ideal al momento de diseñar herramientas y productos nuevos (o de gestionar los actuales).</w:t>
-      </w:r>
-    </w:p>
-    <w:p/>
-    <w:p>
-      <w:pPr>
-        <w:pStyle w:val="Ttulo1"/>
-      </w:pPr>
-      <w:bookmarkStart w:id="10" w:name="_Toc86167006"/>
-      <w:proofErr w:type="spellStart"/>
-      <w:r>
-        <w:t>OpenJDK</w:t>
-      </w:r>
-      <w:bookmarkEnd w:id="10"/>
-      <w:proofErr w:type="spellEnd"/>
-    </w:p>
-    <w:p/>
-    <w:p>
-      <w:r>
         <w:t xml:space="preserve">Java a partir de su versión 11, se ha hecho de pago, para aquellas aplicaciones que se quieran subir a producción con dicho </w:t>
       </w:r>
       <w:proofErr w:type="spellStart"/>
@@ -2210,15 +2233,7 @@
       </w:r>
       <w:proofErr w:type="spellEnd"/>
       <w:r>
-        <w:t xml:space="preserve">. Sin embargo, Oracle también ha sacado </w:t>
-      </w:r>
-      <w:proofErr w:type="gramStart"/>
-      <w:r>
-        <w:t>una versión</w:t>
-      </w:r>
-      <w:proofErr w:type="gramEnd"/>
-      <w:r>
-        <w:t xml:space="preserve"> open </w:t>
+        <w:t xml:space="preserve">. Sin embargo, Oracle también ha sacado una versión open </w:t>
       </w:r>
       <w:proofErr w:type="spellStart"/>
       <w:r>
@@ -2248,7 +2263,6 @@
           <w:noProof/>
           <w:lang w:eastAsia="es-ES"/>
         </w:rPr>
-        <w:lastRenderedPageBreak/>
         <w:drawing>
           <wp:inline distT="0" distB="0" distL="0" distR="0">
             <wp:extent cx="5400040" cy="3084830"/>
@@ -2265,7 +2279,7 @@
                     <pic:cNvPicPr/>
                   </pic:nvPicPr>
                   <pic:blipFill>
-                    <a:blip r:embed="rId11" cstate="print"/>
+                    <a:blip r:embed="rId12" cstate="print"/>
                     <a:stretch>
                       <a:fillRect/>
                     </a:stretch>
@@ -2296,22 +2310,15 @@
         <w:pStyle w:val="Ttulo1"/>
       </w:pPr>
       <w:bookmarkStart w:id="11" w:name="_Toc86167007"/>
-      <w:proofErr w:type="spellStart"/>
       <w:r>
         <w:t>Maven</w:t>
       </w:r>
       <w:bookmarkEnd w:id="11"/>
-      <w:proofErr w:type="spellEnd"/>
     </w:p>
     <w:p/>
     <w:p>
-      <w:proofErr w:type="spellStart"/>
-      <w:r>
-        <w:t>Maven</w:t>
-      </w:r>
-      <w:proofErr w:type="spellEnd"/>
-      <w:r>
-        <w:t xml:space="preserve"> e</w:t>
+      <w:r>
+        <w:t>Maven e</w:t>
       </w:r>
       <w:r>
         <w:t>s una herramienta de construcción y organización de proyectos</w:t>
@@ -2337,6 +2344,7 @@
           <w:noProof/>
           <w:lang w:eastAsia="es-ES"/>
         </w:rPr>
+        <w:lastRenderedPageBreak/>
         <w:drawing>
           <wp:inline distT="0" distB="0" distL="0" distR="0">
             <wp:extent cx="5400040" cy="2689860"/>
@@ -2353,7 +2361,7 @@
                     <pic:cNvPicPr/>
                   </pic:nvPicPr>
                   <pic:blipFill>
-                    <a:blip r:embed="rId12" cstate="print"/>
+                    <a:blip r:embed="rId13" cstate="print"/>
                     <a:stretch>
                       <a:fillRect/>
                     </a:stretch>
@@ -2406,37 +2414,13 @@
         <w:t>En esencia, u</w:t>
       </w:r>
       <w:r>
-        <w:t xml:space="preserve">n arquetipo de </w:t>
-      </w:r>
-      <w:proofErr w:type="spellStart"/>
-      <w:r>
-        <w:t>Maven</w:t>
-      </w:r>
-      <w:proofErr w:type="spellEnd"/>
-      <w:r>
-        <w:t xml:space="preserve"> es un conjunto de herramientas para crear plantillas para proyectos. Un arquetipo se define como un</w:t>
+        <w:t>n arquetipo de Maven es un conjunto de herramientas para crear plantillas para proyectos. Un arquetipo se define como un</w:t>
       </w:r>
       <w:r>
         <w:t>a</w:t>
       </w:r>
       <w:r>
-        <w:t xml:space="preserve"> estructura o modelo original a partir del cual se hacen todas las demás cosas del mismo tipo. Los arquetipos ayudarán a los autores a crear plantillas de proyectos </w:t>
-      </w:r>
-      <w:proofErr w:type="spellStart"/>
-      <w:r>
-        <w:t>Maven</w:t>
-      </w:r>
-      <w:proofErr w:type="spellEnd"/>
-      <w:r>
-        <w:t xml:space="preserve"> para los usuarios, proporcionando a los usuarios los medios para generar versiones </w:t>
-      </w:r>
-      <w:proofErr w:type="spellStart"/>
-      <w:r>
-        <w:t>parametrizadas</w:t>
-      </w:r>
-      <w:proofErr w:type="spellEnd"/>
-      <w:r>
-        <w:t xml:space="preserve"> de esas plantillas de proyectos.</w:t>
+        <w:t xml:space="preserve"> estructura o modelo original a partir del cual se hacen todas las demás cosas del mismo tipo. Los arquetipos ayudarán a los autores a crear plantillas de proyectos Maven para los usuarios, proporcionando a los usuarios los medios para generar versiones parametrizadas de esas plantillas de proyectos.</w:t>
       </w:r>
     </w:p>
     <w:p/>
@@ -2522,65 +2506,66 @@
         </w:rPr>
       </w:pPr>
       <w:proofErr w:type="spellStart"/>
+      <w:r>
+        <w:rPr>
+          <w:b/>
+        </w:rPr>
+        <w:t>mvn</w:t>
+      </w:r>
+      <w:proofErr w:type="spellEnd"/>
+      <w:r>
+        <w:rPr>
+          <w:b/>
+        </w:rPr>
+        <w:t xml:space="preserve"> </w:t>
+      </w:r>
+      <w:proofErr w:type="spellStart"/>
       <w:proofErr w:type="gramStart"/>
       <w:r>
         <w:rPr>
           <w:b/>
         </w:rPr>
+        <w:t>archetype:generate</w:t>
+      </w:r>
+      <w:proofErr w:type="spellEnd"/>
+      <w:proofErr w:type="gramEnd"/>
+    </w:p>
+    <w:p>
+      <w:r>
+        <w:t>Con este comando descargaremos todos los arquetipos  configurados en el repositorio, para descargar uno en concreto ejecutaremos:</w:t>
+      </w:r>
+    </w:p>
+    <w:p>
+      <w:pPr>
+        <w:rPr>
+          <w:b/>
+        </w:rPr>
+      </w:pPr>
+      <w:proofErr w:type="spellStart"/>
+      <w:r>
+        <w:rPr>
+          <w:b/>
+        </w:rPr>
+        <w:lastRenderedPageBreak/>
         <w:t>mvn</w:t>
       </w:r>
       <w:proofErr w:type="spellEnd"/>
+      <w:r>
+        <w:rPr>
+          <w:b/>
+        </w:rPr>
+        <w:t xml:space="preserve"> </w:t>
+      </w:r>
+      <w:proofErr w:type="spellStart"/>
+      <w:proofErr w:type="gramStart"/>
+      <w:r>
+        <w:rPr>
+          <w:b/>
+        </w:rPr>
+        <w:t>archetype:generate</w:t>
+      </w:r>
+      <w:proofErr w:type="spellEnd"/>
       <w:proofErr w:type="gramEnd"/>
-      <w:r>
-        <w:rPr>
-          <w:b/>
-        </w:rPr>
-        <w:t xml:space="preserve"> </w:t>
-      </w:r>
-      <w:proofErr w:type="spellStart"/>
-      <w:r>
-        <w:rPr>
-          <w:b/>
-        </w:rPr>
-        <w:t>archetype:generate</w:t>
-      </w:r>
-      <w:proofErr w:type="spellEnd"/>
-    </w:p>
-    <w:p>
-      <w:r>
-        <w:t>Con este comando descargaremos todos los arquetipos  configurados en el repositorio, para descargar uno en concreto ejecutaremos:</w:t>
-      </w:r>
-    </w:p>
-    <w:p>
-      <w:pPr>
-        <w:rPr>
-          <w:b/>
-        </w:rPr>
-      </w:pPr>
-      <w:proofErr w:type="spellStart"/>
-      <w:proofErr w:type="gramStart"/>
-      <w:r>
-        <w:rPr>
-          <w:b/>
-        </w:rPr>
-        <w:t>mvn</w:t>
-      </w:r>
-      <w:proofErr w:type="spellEnd"/>
-      <w:proofErr w:type="gramEnd"/>
-      <w:r>
-        <w:rPr>
-          <w:b/>
-        </w:rPr>
-        <w:t xml:space="preserve"> </w:t>
-      </w:r>
-      <w:proofErr w:type="spellStart"/>
-      <w:r>
-        <w:rPr>
-          <w:b/>
-        </w:rPr>
-        <w:t>archetype:generate</w:t>
-      </w:r>
-      <w:proofErr w:type="spellEnd"/>
       <w:r>
         <w:rPr>
           <w:b/>
@@ -2705,12 +2690,32 @@
         </w:rPr>
       </w:pPr>
       <w:proofErr w:type="spellStart"/>
+      <w:r>
+        <w:rPr>
+          <w:b/>
+        </w:rPr>
+        <w:t>mvn</w:t>
+      </w:r>
+      <w:proofErr w:type="spellEnd"/>
+      <w:r>
+        <w:rPr>
+          <w:b/>
+        </w:rPr>
+        <w:t xml:space="preserve"> </w:t>
+      </w:r>
+      <w:proofErr w:type="spellStart"/>
       <w:proofErr w:type="gramStart"/>
       <w:r>
         <w:rPr>
           <w:b/>
         </w:rPr>
-        <w:t>mvn</w:t>
+        <w:t>ar</w:t>
+      </w:r>
+      <w:r>
+        <w:rPr>
+          <w:b/>
+        </w:rPr>
+        <w:t>chetype:generate</w:t>
       </w:r>
       <w:proofErr w:type="spellEnd"/>
       <w:proofErr w:type="gramEnd"/>
@@ -2718,135 +2723,114 @@
         <w:rPr>
           <w:b/>
         </w:rPr>
+        <w:t xml:space="preserve"> -</w:t>
+      </w:r>
+      <w:proofErr w:type="spellStart"/>
+      <w:r>
+        <w:rPr>
+          <w:b/>
+        </w:rPr>
+        <w:t>DgroupId</w:t>
+      </w:r>
+      <w:proofErr w:type="spellEnd"/>
+      <w:r>
+        <w:rPr>
+          <w:b/>
+        </w:rPr>
+        <w:t>=</w:t>
+      </w:r>
+      <w:proofErr w:type="spellStart"/>
+      <w:r>
+        <w:rPr>
+          <w:b/>
+        </w:rPr>
+        <w:t>com.o</w:t>
+      </w:r>
+      <w:r>
+        <w:rPr>
+          <w:b/>
+        </w:rPr>
+        <w:t>rganList</w:t>
+      </w:r>
+      <w:proofErr w:type="spellEnd"/>
+      <w:r>
+        <w:rPr>
+          <w:b/>
+        </w:rPr>
+        <w:t xml:space="preserve"> -</w:t>
+      </w:r>
+      <w:proofErr w:type="spellStart"/>
+      <w:r>
+        <w:rPr>
+          <w:b/>
+        </w:rPr>
+        <w:t>DartifactId</w:t>
+      </w:r>
+      <w:proofErr w:type="spellEnd"/>
+      <w:r>
+        <w:rPr>
+          <w:b/>
+        </w:rPr>
+        <w:t>=</w:t>
+      </w:r>
+      <w:proofErr w:type="spellStart"/>
+      <w:r>
+        <w:rPr>
+          <w:b/>
+        </w:rPr>
+        <w:t>OrganList</w:t>
+      </w:r>
+      <w:proofErr w:type="spellEnd"/>
+      <w:r>
+        <w:rPr>
+          <w:b/>
+        </w:rPr>
+        <w:t xml:space="preserve"> -</w:t>
+      </w:r>
+      <w:proofErr w:type="spellStart"/>
+      <w:r>
+        <w:rPr>
+          <w:b/>
+        </w:rPr>
+        <w:t>DarchetypeArtifactId</w:t>
+      </w:r>
+      <w:proofErr w:type="spellEnd"/>
+      <w:r>
+        <w:rPr>
+          <w:b/>
+        </w:rPr>
+        <w:t>=</w:t>
+      </w:r>
+      <w:proofErr w:type="spellStart"/>
+      <w:r>
+        <w:rPr>
+          <w:b/>
+        </w:rPr>
+        <w:t>maven-archetype-archetype</w:t>
+      </w:r>
+      <w:proofErr w:type="spellEnd"/>
+    </w:p>
+    <w:p>
+      <w:pPr>
+        <w:rPr>
+          <w:b/>
+        </w:rPr>
+      </w:pPr>
+      <w:r>
+        <w:t xml:space="preserve">Se descargarán las dependencias contenidas en nuestro arquetipo del repositorio central de </w:t>
+      </w:r>
+      <w:proofErr w:type="spellStart"/>
+      <w:r>
+        <w:t>maven</w:t>
+      </w:r>
+      <w:proofErr w:type="spellEnd"/>
+      <w:r>
+        <w:rPr>
+          <w:b/>
+        </w:rPr>
         <w:t xml:space="preserve"> </w:t>
       </w:r>
-      <w:proofErr w:type="spellStart"/>
-      <w:r>
-        <w:rPr>
-          <w:b/>
-        </w:rPr>
-        <w:t>ar</w:t>
-      </w:r>
-      <w:r>
-        <w:rPr>
-          <w:b/>
-        </w:rPr>
-        <w:t>chetype:generate</w:t>
-      </w:r>
-      <w:proofErr w:type="spellEnd"/>
-      <w:r>
-        <w:rPr>
-          <w:b/>
-        </w:rPr>
-        <w:t xml:space="preserve"> -</w:t>
-      </w:r>
-      <w:proofErr w:type="spellStart"/>
-      <w:r>
-        <w:rPr>
-          <w:b/>
-        </w:rPr>
-        <w:t>DgroupId</w:t>
-      </w:r>
-      <w:proofErr w:type="spellEnd"/>
-      <w:r>
-        <w:rPr>
-          <w:b/>
-        </w:rPr>
-        <w:t>=</w:t>
-      </w:r>
-      <w:proofErr w:type="spellStart"/>
-      <w:r>
-        <w:rPr>
-          <w:b/>
-        </w:rPr>
-        <w:t>com.o</w:t>
-      </w:r>
-      <w:r>
-        <w:rPr>
-          <w:b/>
-        </w:rPr>
-        <w:t>rganList</w:t>
-      </w:r>
-      <w:proofErr w:type="spellEnd"/>
-      <w:r>
-        <w:rPr>
-          <w:b/>
-        </w:rPr>
-        <w:t xml:space="preserve"> -</w:t>
-      </w:r>
-      <w:proofErr w:type="spellStart"/>
-      <w:r>
-        <w:rPr>
-          <w:b/>
-        </w:rPr>
-        <w:t>DartifactId</w:t>
-      </w:r>
-      <w:proofErr w:type="spellEnd"/>
-      <w:r>
-        <w:rPr>
-          <w:b/>
-        </w:rPr>
-        <w:t>=</w:t>
-      </w:r>
-      <w:proofErr w:type="spellStart"/>
-      <w:r>
-        <w:rPr>
-          <w:b/>
-        </w:rPr>
-        <w:t>OrganList</w:t>
-      </w:r>
-      <w:proofErr w:type="spellEnd"/>
-      <w:r>
-        <w:rPr>
-          <w:b/>
-        </w:rPr>
-        <w:t xml:space="preserve"> -</w:t>
-      </w:r>
-      <w:proofErr w:type="spellStart"/>
-      <w:r>
-        <w:rPr>
-          <w:b/>
-        </w:rPr>
-        <w:t>DarchetypeArtifactId</w:t>
-      </w:r>
-      <w:proofErr w:type="spellEnd"/>
-      <w:r>
-        <w:rPr>
-          <w:b/>
-        </w:rPr>
-        <w:t>=</w:t>
-      </w:r>
-      <w:proofErr w:type="spellStart"/>
-      <w:r>
-        <w:rPr>
-          <w:b/>
-        </w:rPr>
-        <w:t>maven-archetype-archetype</w:t>
-      </w:r>
-      <w:proofErr w:type="spellEnd"/>
-    </w:p>
-    <w:p>
-      <w:pPr>
-        <w:rPr>
-          <w:b/>
-        </w:rPr>
-      </w:pPr>
-      <w:r>
-        <w:lastRenderedPageBreak/>
-        <w:t xml:space="preserve">Se descargarán las dependencias contenidas en nuestro arquetipo del repositorio central de </w:t>
-      </w:r>
-      <w:proofErr w:type="spellStart"/>
-      <w:r>
-        <w:t>maven</w:t>
-      </w:r>
-      <w:proofErr w:type="spellEnd"/>
-      <w:r>
-        <w:rPr>
-          <w:b/>
-        </w:rPr>
-        <w:t xml:space="preserve"> </w:t>
-      </w:r>
-      <w:hyperlink r:id="rId13" w:history="1">
+      <w:hyperlink r:id="rId14" w:history="1">
         <w:r>
           <w:rPr>
             <w:rStyle w:val="Hipervnculo"/>
@@ -2894,7 +2878,7 @@
                     <pic:cNvPicPr/>
                   </pic:nvPicPr>
                   <pic:blipFill>
-                    <a:blip r:embed="rId14" cstate="print"/>
+                    <a:blip r:embed="rId15" cstate="print"/>
                     <a:stretch>
                       <a:fillRect/>
                     </a:stretch>
@@ -2928,16 +2912,24 @@
         <w:t xml:space="preserve"> -&gt; </w:t>
       </w:r>
       <w:proofErr w:type="spellStart"/>
+      <w:proofErr w:type="gramStart"/>
       <w:r>
         <w:t>tech.ibit</w:t>
       </w:r>
-      <w:proofErr w:type="gramStart"/>
-      <w:r>
-        <w:t>:ibit</w:t>
-      </w:r>
-      <w:proofErr w:type="spellEnd"/>
       <w:proofErr w:type="gramEnd"/>
       <w:r>
+        <w:t>:ibit-springboot-web-starter-archetype</w:t>
+      </w:r>
+      <w:proofErr w:type="spellEnd"/>
+      <w:r>
+        <w:t xml:space="preserve"> (</w:t>
+      </w:r>
+      <w:proofErr w:type="spellStart"/>
+      <w:r>
+        <w:t>ibit</w:t>
+      </w:r>
+      <w:proofErr w:type="spellEnd"/>
+      <w:r>
         <w:t>-</w:t>
       </w:r>
       <w:proofErr w:type="spellStart"/>
@@ -2946,15 +2938,7 @@
       </w:r>
       <w:proofErr w:type="spellEnd"/>
       <w:r>
-        <w:t>-web-</w:t>
-      </w:r>
-      <w:proofErr w:type="spellStart"/>
-      <w:r>
-        <w:t>starter</w:t>
-      </w:r>
-      <w:proofErr w:type="spellEnd"/>
-      <w:r>
-        <w:t>-</w:t>
+        <w:t>-web-starter-</w:t>
       </w:r>
       <w:proofErr w:type="spellStart"/>
       <w:r>
@@ -2962,38 +2946,6 @@
       </w:r>
       <w:proofErr w:type="spellEnd"/>
       <w:r>
-        <w:t xml:space="preserve"> (</w:t>
-      </w:r>
-      <w:proofErr w:type="spellStart"/>
-      <w:r>
-        <w:t>ibit</w:t>
-      </w:r>
-      <w:proofErr w:type="spellEnd"/>
-      <w:r>
-        <w:t>-</w:t>
-      </w:r>
-      <w:proofErr w:type="spellStart"/>
-      <w:r>
-        <w:t>springboot</w:t>
-      </w:r>
-      <w:proofErr w:type="spellEnd"/>
-      <w:r>
-        <w:t>-web-</w:t>
-      </w:r>
-      <w:proofErr w:type="spellStart"/>
-      <w:r>
-        <w:t>starter</w:t>
-      </w:r>
-      <w:proofErr w:type="spellEnd"/>
-      <w:r>
-        <w:t>-</w:t>
-      </w:r>
-      <w:proofErr w:type="spellStart"/>
-      <w:r>
-        <w:t>archetype</w:t>
-      </w:r>
-      <w:proofErr w:type="spellEnd"/>
-      <w:r>
         <w:t>)</w:t>
       </w:r>
     </w:p>
@@ -3003,6 +2955,7 @@
       </w:pPr>
       <w:bookmarkStart w:id="13" w:name="_Toc86167009"/>
       <w:r>
+        <w:lastRenderedPageBreak/>
         <w:t>Bibliografía</w:t>
       </w:r>
       <w:bookmarkEnd w:id="13"/>
@@ -3016,7 +2969,7 @@
           <w:numId w:val="1"/>
         </w:numPr>
       </w:pPr>
-      <w:hyperlink r:id="rId15" w:history="1">
+      <w:hyperlink r:id="rId16" w:history="1">
         <w:r>
           <w:rPr>
             <w:rStyle w:val="Hipervnculo"/>
@@ -3033,7 +2986,7 @@
           <w:numId w:val="1"/>
         </w:numPr>
       </w:pPr>
-      <w:hyperlink r:id="rId16" w:history="1">
+      <w:hyperlink r:id="rId17" w:history="1">
         <w:r>
           <w:rPr>
             <w:rStyle w:val="Hipervnculo"/>
@@ -3050,7 +3003,7 @@
           <w:numId w:val="1"/>
         </w:numPr>
       </w:pPr>
-      <w:hyperlink r:id="rId17" w:history="1">
+      <w:hyperlink r:id="rId18" w:history="1">
         <w:r>
           <w:rPr>
             <w:rStyle w:val="Hipervnculo"/>
@@ -3069,13 +3022,33 @@
           <w:ilvl w:val="0"/>
           <w:numId w:val="1"/>
         </w:numPr>
+      </w:pPr>
+      <w:hyperlink r:id="rId19" w:history="1">
+        <w:r>
+          <w:rPr>
+            <w:rStyle w:val="Hipervnculo"/>
+          </w:rPr>
+          <w:t>https://www.adictosaltrabajo.com/2008/06/09/creararquetiposmaven/</w:t>
+        </w:r>
+      </w:hyperlink>
+      <w:r>
+        <w:t xml:space="preserve"> </w:t>
+      </w:r>
+    </w:p>
+    <w:p>
+      <w:pPr>
+        <w:pStyle w:val="Prrafodelista"/>
+        <w:numPr>
+          <w:ilvl w:val="0"/>
+          <w:numId w:val="1"/>
+        </w:numPr>
         <w:rPr>
           <w:rStyle w:val="Hipervnculo"/>
           <w:color w:val="auto"/>
           <w:u w:val="none"/>
         </w:rPr>
       </w:pPr>
-      <w:hyperlink r:id="rId18" w:history="1">
+      <w:hyperlink r:id="rId20" w:history="1">
         <w:r>
           <w:rPr>
             <w:rStyle w:val="Hipervnculo"/>
@@ -3092,7 +3065,7 @@
           <w:numId w:val="1"/>
         </w:numPr>
       </w:pPr>
-      <w:hyperlink r:id="rId19" w:history="1">
+      <w:hyperlink r:id="rId21" w:history="1">
         <w:r>
           <w:rPr>
             <w:rStyle w:val="Hipervnculo"/>
@@ -3128,8 +3101,8 @@
 </file>
 
 <file path=word/numbering.xml><?xml version="1.0" encoding="utf-8"?>
-<w:numbering xmlns:ve="http://schemas.openxmlformats.org/markup-compatibility/2006" xmlns:o="urn:schemas-microsoft-com:office:office" xmlns:r="http://schemas.openxmlformats.org/officeDocument/2006/relationships" xmlns:m="http://schemas.openxmlformats.org/officeDocument/2006/math" xmlns:v="urn:schemas-microsoft-com:vml" xmlns:wp="http://schemas.openxmlformats.org/drawingml/2006/wordprocessingDrawing" xmlns:w10="urn:schemas-microsoft-com:office:word" xmlns:w="http://schemas.openxmlformats.org/wordprocessingml/2006/main" xmlns:wne="http://schemas.microsoft.com/office/word/2006/wordml">
-  <w:abstractNum w:abstractNumId="0">
+<w:numbering xmlns:wpc="http://schemas.microsoft.com/office/word/2010/wordprocessingCanvas" xmlns:cx="http://schemas.microsoft.com/office/drawing/2014/chartex" xmlns:cx1="http://schemas.microsoft.com/office/drawing/2015/9/8/chartex" xmlns:cx2="http://schemas.microsoft.com/office/drawing/2015/10/21/chartex" xmlns:cx3="http://schemas.microsoft.com/office/drawing/2016/5/9/chartex" xmlns:cx4="http://schemas.microsoft.com/office/drawing/2016/5/10/chartex" xmlns:cx5="http://schemas.microsoft.com/office/drawing/2016/5/11/chartex" xmlns:cx6="http://schemas.microsoft.com/office/drawing/2016/5/12/chartex" xmlns:cx7="http://schemas.microsoft.com/office/drawing/2016/5/13/chartex" xmlns:cx8="http://schemas.microsoft.com/office/drawing/2016/5/14/chartex" xmlns:mc="http://schemas.openxmlformats.org/markup-compatibility/2006" xmlns:aink="http://schemas.microsoft.com/office/drawing/2016/ink" xmlns:am3d="http://schemas.microsoft.com/office/drawing/2017/model3d" xmlns:o="urn:schemas-microsoft-com:office:office" xmlns:r="http://schemas.openxmlformats.org/officeDocument/2006/relationships" xmlns:m="http://schemas.openxmlformats.org/officeDocument/2006/math" xmlns:v="urn:schemas-microsoft-com:vml" xmlns:wp14="http://schemas.microsoft.com/office/word/2010/wordprocessingDrawing" xmlns:wp="http://schemas.openxmlformats.org/drawingml/2006/wordprocessingDrawing" xmlns:w10="urn:schemas-microsoft-com:office:word" xmlns:w="http://schemas.openxmlformats.org/wordprocessingml/2006/main" xmlns:w14="http://schemas.microsoft.com/office/word/2010/wordml" xmlns:w15="http://schemas.microsoft.com/office/word/2012/wordml" xmlns:w16cid="http://schemas.microsoft.com/office/word/2016/wordml/cid" xmlns:w16se="http://schemas.microsoft.com/office/word/2015/wordml/symex" xmlns:wpg="http://schemas.microsoft.com/office/word/2010/wordprocessingGroup" xmlns:wpi="http://schemas.microsoft.com/office/word/2010/wordprocessingInk" xmlns:wne="http://schemas.microsoft.com/office/word/2006/wordml" xmlns:wps="http://schemas.microsoft.com/office/word/2010/wordprocessingShape" mc:Ignorable="w14 w15 w16se w16cid wp14">
+  <w:abstractNum w:abstractNumId="0" w15:restartNumberingAfterBreak="0">
     <w:nsid w:val="63FF6FCB"/>
     <w:multiLevelType w:val="hybridMultilevel"/>
     <w:tmpl w:val="E7F41A74"/>
@@ -3242,7 +3215,7 @@
       </w:rPr>
     </w:lvl>
   </w:abstractNum>
-  <w:abstractNum w:abstractNumId="1">
+  <w:abstractNum w:abstractNumId="1" w15:restartNumberingAfterBreak="0">
     <w:nsid w:val="696B7789"/>
     <w:multiLevelType w:val="hybridMultilevel"/>
     <w:tmpl w:val="7416ED08"/>
@@ -3367,7 +3340,7 @@
 </file>
 
 <file path=word/styles.xml><?xml version="1.0" encoding="utf-8"?>
-<w:styles xmlns:r="http://schemas.openxmlformats.org/officeDocument/2006/relationships" xmlns:w="http://schemas.openxmlformats.org/wordprocessingml/2006/main">
+<w:styles xmlns:mc="http://schemas.openxmlformats.org/markup-compatibility/2006" xmlns:r="http://schemas.openxmlformats.org/officeDocument/2006/relationships" xmlns:w="http://schemas.openxmlformats.org/wordprocessingml/2006/main" xmlns:w14="http://schemas.microsoft.com/office/word/2010/wordml" xmlns:w15="http://schemas.microsoft.com/office/word/2012/wordml" xmlns:w16cid="http://schemas.microsoft.com/office/word/2016/wordml/cid" xmlns:w16se="http://schemas.microsoft.com/office/word/2015/wordml/symex" mc:Ignorable="w14 w15 w16se w16cid">
   <w:docDefaults>
     <w:rPrDefault>
       <w:rPr>
@@ -3383,144 +3356,382 @@
       </w:pPr>
     </w:pPrDefault>
   </w:docDefaults>
-  <w:latentStyles w:defLockedState="0" w:defUIPriority="99" w:defSemiHidden="1" w:defUnhideWhenUsed="1" w:defQFormat="0" w:count="267">
-    <w:lsdException w:name="Normal" w:semiHidden="0" w:uiPriority="0" w:unhideWhenUsed="0" w:qFormat="1"/>
-    <w:lsdException w:name="heading 1" w:semiHidden="0" w:uiPriority="9" w:unhideWhenUsed="0" w:qFormat="1"/>
-    <w:lsdException w:name="heading 2" w:uiPriority="9" w:qFormat="1"/>
-    <w:lsdException w:name="heading 3" w:uiPriority="9" w:qFormat="1"/>
-    <w:lsdException w:name="heading 4" w:uiPriority="9" w:qFormat="1"/>
-    <w:lsdException w:name="heading 5" w:uiPriority="9" w:qFormat="1"/>
-    <w:lsdException w:name="heading 6" w:uiPriority="9" w:qFormat="1"/>
-    <w:lsdException w:name="heading 7" w:uiPriority="9" w:qFormat="1"/>
-    <w:lsdException w:name="heading 8" w:uiPriority="9" w:qFormat="1"/>
-    <w:lsdException w:name="heading 9" w:uiPriority="9" w:qFormat="1"/>
-    <w:lsdException w:name="toc 1" w:uiPriority="39"/>
-    <w:lsdException w:name="toc 2" w:uiPriority="39"/>
-    <w:lsdException w:name="toc 3" w:uiPriority="39"/>
-    <w:lsdException w:name="toc 4" w:uiPriority="39"/>
-    <w:lsdException w:name="toc 5" w:uiPriority="39"/>
-    <w:lsdException w:name="toc 6" w:uiPriority="39"/>
-    <w:lsdException w:name="toc 7" w:uiPriority="39"/>
-    <w:lsdException w:name="toc 8" w:uiPriority="39"/>
-    <w:lsdException w:name="toc 9" w:uiPriority="39"/>
-    <w:lsdException w:name="caption" w:uiPriority="35" w:qFormat="1"/>
-    <w:lsdException w:name="Title" w:semiHidden="0" w:uiPriority="10" w:unhideWhenUsed="0" w:qFormat="1"/>
-    <w:lsdException w:name="Default Paragraph Font" w:uiPriority="1"/>
-    <w:lsdException w:name="Subtitle" w:semiHidden="0" w:uiPriority="11" w:unhideWhenUsed="0" w:qFormat="1"/>
-    <w:lsdException w:name="Strong" w:semiHidden="0" w:uiPriority="22" w:unhideWhenUsed="0" w:qFormat="1"/>
-    <w:lsdException w:name="Emphasis" w:semiHidden="0" w:uiPriority="20" w:unhideWhenUsed="0" w:qFormat="1"/>
-    <w:lsdException w:name="Table Grid" w:semiHidden="0" w:uiPriority="39" w:unhideWhenUsed="0"/>
-    <w:lsdException w:name="Placeholder Text" w:unhideWhenUsed="0"/>
-    <w:lsdException w:name="No Spacing" w:semiHidden="0" w:uiPriority="1" w:unhideWhenUsed="0" w:qFormat="1"/>
-    <w:lsdException w:name="Light Shading" w:semiHidden="0" w:uiPriority="60" w:unhideWhenUsed="0"/>
-    <w:lsdException w:name="Light List" w:semiHidden="0" w:uiPriority="61" w:unhideWhenUsed="0"/>
-    <w:lsdException w:name="Light Grid" w:semiHidden="0" w:uiPriority="62" w:unhideWhenUsed="0"/>
-    <w:lsdException w:name="Medium Shading 1" w:semiHidden="0" w:uiPriority="63" w:unhideWhenUsed="0"/>
-    <w:lsdException w:name="Medium Shading 2" w:semiHidden="0" w:uiPriority="64" w:unhideWhenUsed="0"/>
-    <w:lsdException w:name="Medium List 1" w:semiHidden="0" w:uiPriority="65" w:unhideWhenUsed="0"/>
-    <w:lsdException w:name="Medium List 2" w:semiHidden="0" w:uiPriority="66" w:unhideWhenUsed="0"/>
-    <w:lsdException w:name="Medium Grid 1" w:semiHidden="0" w:uiPriority="67" w:unhideWhenUsed="0"/>
-    <w:lsdException w:name="Medium Grid 2" w:semiHidden="0" w:uiPriority="68" w:unhideWhenUsed="0"/>
-    <w:lsdException w:name="Medium Grid 3" w:semiHidden="0" w:uiPriority="69" w:unhideWhenUsed="0"/>
-    <w:lsdException w:name="Dark List" w:semiHidden="0" w:uiPriority="70" w:unhideWhenUsed="0"/>
-    <w:lsdException w:name="Colorful Shading" w:semiHidden="0" w:uiPriority="71" w:unhideWhenUsed="0"/>
-    <w:lsdException w:name="Colorful List" w:semiHidden="0" w:uiPriority="72" w:unhideWhenUsed="0"/>
-    <w:lsdException w:name="Colorful Grid" w:semiHidden="0" w:uiPriority="73" w:unhideWhenUsed="0"/>
-    <w:lsdException w:name="Light Shading Accent 1" w:semiHidden="0" w:uiPriority="60" w:unhideWhenUsed="0"/>
-    <w:lsdException w:name="Light List Accent 1" w:semiHidden="0" w:uiPriority="61" w:unhideWhenUsed="0"/>
-    <w:lsdException w:name="Light Grid Accent 1" w:semiHidden="0" w:uiPriority="62" w:unhideWhenUsed="0"/>
-    <w:lsdException w:name="Medium Shading 1 Accent 1" w:semiHidden="0" w:uiPriority="63" w:unhideWhenUsed="0"/>
-    <w:lsdException w:name="Medium Shading 2 Accent 1" w:semiHidden="0" w:uiPriority="64" w:unhideWhenUsed="0"/>
-    <w:lsdException w:name="Medium List 1 Accent 1" w:semiHidden="0" w:uiPriority="65" w:unhideWhenUsed="0"/>
-    <w:lsdException w:name="Revision" w:unhideWhenUsed="0"/>
-    <w:lsdException w:name="List Paragraph" w:semiHidden="0" w:uiPriority="34" w:unhideWhenUsed="0" w:qFormat="1"/>
-    <w:lsdException w:name="Quote" w:semiHidden="0" w:uiPriority="29" w:unhideWhenUsed="0" w:qFormat="1"/>
-    <w:lsdException w:name="Intense Quote" w:semiHidden="0" w:uiPriority="30" w:unhideWhenUsed="0" w:qFormat="1"/>
-    <w:lsdException w:name="Medium List 2 Accent 1" w:semiHidden="0" w:uiPriority="66" w:unhideWhenUsed="0"/>
-    <w:lsdException w:name="Medium Grid 1 Accent 1" w:semiHidden="0" w:uiPriority="67" w:unhideWhenUsed="0"/>
-    <w:lsdException w:name="Medium Grid 2 Accent 1" w:semiHidden="0" w:uiPriority="68" w:unhideWhenUsed="0"/>
-    <w:lsdException w:name="Medium Grid 3 Accent 1" w:semiHidden="0" w:uiPriority="69" w:unhideWhenUsed="0"/>
-    <w:lsdException w:name="Dark List Accent 1" w:semiHidden="0" w:uiPriority="70" w:unhideWhenUsed="0"/>
-    <w:lsdException w:name="Colorful Shading Accent 1" w:semiHidden="0" w:uiPriority="71" w:unhideWhenUsed="0"/>
-    <w:lsdException w:name="Colorful List Accent 1" w:semiHidden="0" w:uiPriority="72" w:unhideWhenUsed="0"/>
-    <w:lsdException w:name="Colorful Grid Accent 1" w:semiHidden="0" w:uiPriority="73" w:unhideWhenUsed="0"/>
-    <w:lsdException w:name="Light Shading Accent 2" w:semiHidden="0" w:uiPriority="60" w:unhideWhenUsed="0"/>
-    <w:lsdException w:name="Light List Accent 2" w:semiHidden="0" w:uiPriority="61" w:unhideWhenUsed="0"/>
-    <w:lsdException w:name="Light Grid Accent 2" w:semiHidden="0" w:uiPriority="62" w:unhideWhenUsed="0"/>
-    <w:lsdException w:name="Medium Shading 1 Accent 2" w:semiHidden="0" w:uiPriority="63" w:unhideWhenUsed="0"/>
-    <w:lsdException w:name="Medium Shading 2 Accent 2" w:semiHidden="0" w:uiPriority="64" w:unhideWhenUsed="0"/>
-    <w:lsdException w:name="Medium List 1 Accent 2" w:semiHidden="0" w:uiPriority="65" w:unhideWhenUsed="0"/>
-    <w:lsdException w:name="Medium List 2 Accent 2" w:semiHidden="0" w:uiPriority="66" w:unhideWhenUsed="0"/>
-    <w:lsdException w:name="Medium Grid 1 Accent 2" w:semiHidden="0" w:uiPriority="67" w:unhideWhenUsed="0"/>
-    <w:lsdException w:name="Medium Grid 2 Accent 2" w:semiHidden="0" w:uiPriority="68" w:unhideWhenUsed="0"/>
-    <w:lsdException w:name="Medium Grid 3 Accent 2" w:semiHidden="0" w:uiPriority="69" w:unhideWhenUsed="0"/>
-    <w:lsdException w:name="Dark List Accent 2" w:semiHidden="0" w:uiPriority="70" w:unhideWhenUsed="0"/>
-    <w:lsdException w:name="Colorful Shading Accent 2" w:semiHidden="0" w:uiPriority="71" w:unhideWhenUsed="0"/>
-    <w:lsdException w:name="Colorful List Accent 2" w:semiHidden="0" w:uiPriority="72" w:unhideWhenUsed="0"/>
-    <w:lsdException w:name="Colorful Grid Accent 2" w:semiHidden="0" w:uiPriority="73" w:unhideWhenUsed="0"/>
-    <w:lsdException w:name="Light Shading Accent 3" w:semiHidden="0" w:uiPriority="60" w:unhideWhenUsed="0"/>
-    <w:lsdException w:name="Light List Accent 3" w:semiHidden="0" w:uiPriority="61" w:unhideWhenUsed="0"/>
-    <w:lsdException w:name="Light Grid Accent 3" w:semiHidden="0" w:uiPriority="62" w:unhideWhenUsed="0"/>
-    <w:lsdException w:name="Medium Shading 1 Accent 3" w:semiHidden="0" w:uiPriority="63" w:unhideWhenUsed="0"/>
-    <w:lsdException w:name="Medium Shading 2 Accent 3" w:semiHidden="0" w:uiPriority="64" w:unhideWhenUsed="0"/>
-    <w:lsdException w:name="Medium List 1 Accent 3" w:semiHidden="0" w:uiPriority="65" w:unhideWhenUsed="0"/>
-    <w:lsdException w:name="Medium List 2 Accent 3" w:semiHidden="0" w:uiPriority="66" w:unhideWhenUsed="0"/>
-    <w:lsdException w:name="Medium Grid 1 Accent 3" w:semiHidden="0" w:uiPriority="67" w:unhideWhenUsed="0"/>
-    <w:lsdException w:name="Medium Grid 2 Accent 3" w:semiHidden="0" w:uiPriority="68" w:unhideWhenUsed="0"/>
-    <w:lsdException w:name="Medium Grid 3 Accent 3" w:semiHidden="0" w:uiPriority="69" w:unhideWhenUsed="0"/>
-    <w:lsdException w:name="Dark List Accent 3" w:semiHidden="0" w:uiPriority="70" w:unhideWhenUsed="0"/>
-    <w:lsdException w:name="Colorful Shading Accent 3" w:semiHidden="0" w:uiPriority="71" w:unhideWhenUsed="0"/>
-    <w:lsdException w:name="Colorful List Accent 3" w:semiHidden="0" w:uiPriority="72" w:unhideWhenUsed="0"/>
-    <w:lsdException w:name="Colorful Grid Accent 3" w:semiHidden="0" w:uiPriority="73" w:unhideWhenUsed="0"/>
-    <w:lsdException w:name="Light Shading Accent 4" w:semiHidden="0" w:uiPriority="60" w:unhideWhenUsed="0"/>
-    <w:lsdException w:name="Light List Accent 4" w:semiHidden="0" w:uiPriority="61" w:unhideWhenUsed="0"/>
-    <w:lsdException w:name="Light Grid Accent 4" w:semiHidden="0" w:uiPriority="62" w:unhideWhenUsed="0"/>
-    <w:lsdException w:name="Medium Shading 1 Accent 4" w:semiHidden="0" w:uiPriority="63" w:unhideWhenUsed="0"/>
-    <w:lsdException w:name="Medium Shading 2 Accent 4" w:semiHidden="0" w:uiPriority="64" w:unhideWhenUsed="0"/>
-    <w:lsdException w:name="Medium List 1 Accent 4" w:semiHidden="0" w:uiPriority="65" w:unhideWhenUsed="0"/>
-    <w:lsdException w:name="Medium List 2 Accent 4" w:semiHidden="0" w:uiPriority="66" w:unhideWhenUsed="0"/>
-    <w:lsdException w:name="Medium Grid 1 Accent 4" w:semiHidden="0" w:uiPriority="67" w:unhideWhenUsed="0"/>
-    <w:lsdException w:name="Medium Grid 2 Accent 4" w:semiHidden="0" w:uiPriority="68" w:unhideWhenUsed="0"/>
-    <w:lsdException w:name="Medium Grid 3 Accent 4" w:semiHidden="0" w:uiPriority="69" w:unhideWhenUsed="0"/>
-    <w:lsdException w:name="Dark List Accent 4" w:semiHidden="0" w:uiPriority="70" w:unhideWhenUsed="0"/>
-    <w:lsdException w:name="Colorful Shading Accent 4" w:semiHidden="0" w:uiPriority="71" w:unhideWhenUsed="0"/>
-    <w:lsdException w:name="Colorful List Accent 4" w:semiHidden="0" w:uiPriority="72" w:unhideWhenUsed="0"/>
-    <w:lsdException w:name="Colorful Grid Accent 4" w:semiHidden="0" w:uiPriority="73" w:unhideWhenUsed="0"/>
-    <w:lsdException w:name="Light Shading Accent 5" w:semiHidden="0" w:uiPriority="60" w:unhideWhenUsed="0"/>
-    <w:lsdException w:name="Light List Accent 5" w:semiHidden="0" w:uiPriority="61" w:unhideWhenUsed="0"/>
-    <w:lsdException w:name="Light Grid Accent 5" w:semiHidden="0" w:uiPriority="62" w:unhideWhenUsed="0"/>
-    <w:lsdException w:name="Medium Shading 1 Accent 5" w:semiHidden="0" w:uiPriority="63" w:unhideWhenUsed="0"/>
-    <w:lsdException w:name="Medium Shading 2 Accent 5" w:semiHidden="0" w:uiPriority="64" w:unhideWhenUsed="0"/>
-    <w:lsdException w:name="Medium List 1 Accent 5" w:semiHidden="0" w:uiPriority="65" w:unhideWhenUsed="0"/>
-    <w:lsdException w:name="Medium List 2 Accent 5" w:semiHidden="0" w:uiPriority="66" w:unhideWhenUsed="0"/>
-    <w:lsdException w:name="Medium Grid 1 Accent 5" w:semiHidden="0" w:uiPriority="67" w:unhideWhenUsed="0"/>
-    <w:lsdException w:name="Medium Grid 2 Accent 5" w:semiHidden="0" w:uiPriority="68" w:unhideWhenUsed="0"/>
-    <w:lsdException w:name="Medium Grid 3 Accent 5" w:semiHidden="0" w:uiPriority="69" w:unhideWhenUsed="0"/>
-    <w:lsdException w:name="Dark List Accent 5" w:semiHidden="0" w:uiPriority="70" w:unhideWhenUsed="0"/>
-    <w:lsdException w:name="Colorful Shading Accent 5" w:semiHidden="0" w:uiPriority="71" w:unhideWhenUsed="0"/>
-    <w:lsdException w:name="Colorful List Accent 5" w:semiHidden="0" w:uiPriority="72" w:unhideWhenUsed="0"/>
-    <w:lsdException w:name="Colorful Grid Accent 5" w:semiHidden="0" w:uiPriority="73" w:unhideWhenUsed="0"/>
-    <w:lsdException w:name="Light Shading Accent 6" w:semiHidden="0" w:uiPriority="60" w:unhideWhenUsed="0"/>
-    <w:lsdException w:name="Light List Accent 6" w:semiHidden="0" w:uiPriority="61" w:unhideWhenUsed="0"/>
-    <w:lsdException w:name="Light Grid Accent 6" w:semiHidden="0" w:uiPriority="62" w:unhideWhenUsed="0"/>
-    <w:lsdException w:name="Medium Shading 1 Accent 6" w:semiHidden="0" w:uiPriority="63" w:unhideWhenUsed="0"/>
-    <w:lsdException w:name="Medium Shading 2 Accent 6" w:semiHidden="0" w:uiPriority="64" w:unhideWhenUsed="0"/>
-    <w:lsdException w:name="Medium List 1 Accent 6" w:semiHidden="0" w:uiPriority="65" w:unhideWhenUsed="0"/>
-    <w:lsdException w:name="Medium List 2 Accent 6" w:semiHidden="0" w:uiPriority="66" w:unhideWhenUsed="0"/>
-    <w:lsdException w:name="Medium Grid 1 Accent 6" w:semiHidden="0" w:uiPriority="67" w:unhideWhenUsed="0"/>
-    <w:lsdException w:name="Medium Grid 2 Accent 6" w:semiHidden="0" w:uiPriority="68" w:unhideWhenUsed="0"/>
-    <w:lsdException w:name="Medium Grid 3 Accent 6" w:semiHidden="0" w:uiPriority="69" w:unhideWhenUsed="0"/>
-    <w:lsdException w:name="Dark List Accent 6" w:semiHidden="0" w:uiPriority="70" w:unhideWhenUsed="0"/>
-    <w:lsdException w:name="Colorful Shading Accent 6" w:semiHidden="0" w:uiPriority="71" w:unhideWhenUsed="0"/>
-    <w:lsdException w:name="Colorful List Accent 6" w:semiHidden="0" w:uiPriority="72" w:unhideWhenUsed="0"/>
-    <w:lsdException w:name="Colorful Grid Accent 6" w:semiHidden="0" w:uiPriority="73" w:unhideWhenUsed="0"/>
-    <w:lsdException w:name="Subtle Emphasis" w:semiHidden="0" w:uiPriority="19" w:unhideWhenUsed="0" w:qFormat="1"/>
-    <w:lsdException w:name="Intense Emphasis" w:semiHidden="0" w:uiPriority="21" w:unhideWhenUsed="0" w:qFormat="1"/>
-    <w:lsdException w:name="Subtle Reference" w:semiHidden="0" w:uiPriority="31" w:unhideWhenUsed="0" w:qFormat="1"/>
-    <w:lsdException w:name="Intense Reference" w:semiHidden="0" w:uiPriority="32" w:unhideWhenUsed="0" w:qFormat="1"/>
-    <w:lsdException w:name="Book Title" w:semiHidden="0" w:uiPriority="33" w:unhideWhenUsed="0" w:qFormat="1"/>
-    <w:lsdException w:name="Bibliography" w:uiPriority="37"/>
-    <w:lsdException w:name="TOC Heading" w:uiPriority="39" w:qFormat="1"/>
+  <w:latentStyles w:defLockedState="0" w:defUIPriority="99" w:defSemiHidden="0" w:defUnhideWhenUsed="0" w:defQFormat="0" w:count="375">
+    <w:lsdException w:name="Normal" w:uiPriority="0" w:qFormat="1"/>
+    <w:lsdException w:name="heading 1" w:uiPriority="9" w:qFormat="1"/>
+    <w:lsdException w:name="heading 2" w:semiHidden="1" w:uiPriority="9" w:unhideWhenUsed="1" w:qFormat="1"/>
+    <w:lsdException w:name="heading 3" w:semiHidden="1" w:uiPriority="9" w:unhideWhenUsed="1" w:qFormat="1"/>
+    <w:lsdException w:name="heading 4" w:semiHidden="1" w:uiPriority="9" w:unhideWhenUsed="1" w:qFormat="1"/>
+    <w:lsdException w:name="heading 5" w:semiHidden="1" w:uiPriority="9" w:unhideWhenUsed="1" w:qFormat="1"/>
+    <w:lsdException w:name="heading 6" w:semiHidden="1" w:uiPriority="9" w:unhideWhenUsed="1" w:qFormat="1"/>
+    <w:lsdException w:name="heading 7" w:semiHidden="1" w:uiPriority="9" w:unhideWhenUsed="1" w:qFormat="1"/>
+    <w:lsdException w:name="heading 8" w:semiHidden="1" w:uiPriority="9" w:unhideWhenUsed="1" w:qFormat="1"/>
+    <w:lsdException w:name="heading 9" w:semiHidden="1" w:uiPriority="9" w:unhideWhenUsed="1" w:qFormat="1"/>
+    <w:lsdException w:name="index 1" w:semiHidden="1" w:unhideWhenUsed="1"/>
+    <w:lsdException w:name="index 2" w:semiHidden="1" w:unhideWhenUsed="1"/>
+    <w:lsdException w:name="index 3" w:semiHidden="1" w:unhideWhenUsed="1"/>
+    <w:lsdException w:name="index 4" w:semiHidden="1" w:unhideWhenUsed="1"/>
+    <w:lsdException w:name="index 5" w:semiHidden="1" w:unhideWhenUsed="1"/>
+    <w:lsdException w:name="index 6" w:semiHidden="1" w:unhideWhenUsed="1"/>
+    <w:lsdException w:name="index 7" w:semiHidden="1" w:unhideWhenUsed="1"/>
+    <w:lsdException w:name="index 8" w:semiHidden="1" w:unhideWhenUsed="1"/>
+    <w:lsdException w:name="index 9" w:semiHidden="1" w:unhideWhenUsed="1"/>
+    <w:lsdException w:name="toc 1" w:semiHidden="1" w:uiPriority="39" w:unhideWhenUsed="1"/>
+    <w:lsdException w:name="toc 2" w:semiHidden="1" w:uiPriority="39" w:unhideWhenUsed="1"/>
+    <w:lsdException w:name="toc 3" w:semiHidden="1" w:uiPriority="39" w:unhideWhenUsed="1"/>
+    <w:lsdException w:name="toc 4" w:semiHidden="1" w:uiPriority="39" w:unhideWhenUsed="1"/>
+    <w:lsdException w:name="toc 5" w:semiHidden="1" w:uiPriority="39" w:unhideWhenUsed="1"/>
+    <w:lsdException w:name="toc 6" w:semiHidden="1" w:uiPriority="39" w:unhideWhenUsed="1"/>
+    <w:lsdException w:name="toc 7" w:semiHidden="1" w:uiPriority="39" w:unhideWhenUsed="1"/>
+    <w:lsdException w:name="toc 8" w:semiHidden="1" w:uiPriority="39" w:unhideWhenUsed="1"/>
+    <w:lsdException w:name="toc 9" w:semiHidden="1" w:uiPriority="39" w:unhideWhenUsed="1"/>
+    <w:lsdException w:name="Normal Indent" w:semiHidden="1" w:unhideWhenUsed="1"/>
+    <w:lsdException w:name="footnote text" w:semiHidden="1" w:unhideWhenUsed="1"/>
+    <w:lsdException w:name="annotation text" w:semiHidden="1" w:unhideWhenUsed="1"/>
+    <w:lsdException w:name="header" w:semiHidden="1" w:unhideWhenUsed="1"/>
+    <w:lsdException w:name="footer" w:semiHidden="1" w:unhideWhenUsed="1"/>
+    <w:lsdException w:name="index heading" w:semiHidden="1" w:unhideWhenUsed="1"/>
+    <w:lsdException w:name="caption" w:semiHidden="1" w:uiPriority="35" w:unhideWhenUsed="1" w:qFormat="1"/>
+    <w:lsdException w:name="table of figures" w:semiHidden="1" w:unhideWhenUsed="1"/>
+    <w:lsdException w:name="envelope address" w:semiHidden="1" w:unhideWhenUsed="1"/>
+    <w:lsdException w:name="envelope return" w:semiHidden="1" w:unhideWhenUsed="1"/>
+    <w:lsdException w:name="footnote reference" w:semiHidden="1" w:unhideWhenUsed="1"/>
+    <w:lsdException w:name="annotation reference" w:semiHidden="1" w:unhideWhenUsed="1"/>
+    <w:lsdException w:name="line number" w:semiHidden="1" w:unhideWhenUsed="1"/>
+    <w:lsdException w:name="page number" w:semiHidden="1" w:unhideWhenUsed="1"/>
+    <w:lsdException w:name="endnote reference" w:semiHidden="1" w:unhideWhenUsed="1"/>
+    <w:lsdException w:name="endnote text" w:semiHidden="1" w:unhideWhenUsed="1"/>
+    <w:lsdException w:name="table of authorities" w:semiHidden="1" w:unhideWhenUsed="1"/>
+    <w:lsdException w:name="macro" w:semiHidden="1" w:unhideWhenUsed="1"/>
+    <w:lsdException w:name="toa heading" w:semiHidden="1" w:unhideWhenUsed="1"/>
+    <w:lsdException w:name="List" w:semiHidden="1" w:unhideWhenUsed="1"/>
+    <w:lsdException w:name="List Bullet" w:semiHidden="1" w:unhideWhenUsed="1"/>
+    <w:lsdException w:name="List Number" w:semiHidden="1" w:unhideWhenUsed="1"/>
+    <w:lsdException w:name="List 2" w:semiHidden="1" w:unhideWhenUsed="1"/>
+    <w:lsdException w:name="List 3" w:semiHidden="1" w:unhideWhenUsed="1"/>
+    <w:lsdException w:name="List 4" w:semiHidden="1" w:unhideWhenUsed="1"/>
+    <w:lsdException w:name="List 5" w:semiHidden="1" w:unhideWhenUsed="1"/>
+    <w:lsdException w:name="List Bullet 2" w:semiHidden="1" w:unhideWhenUsed="1"/>
+    <w:lsdException w:name="List Bullet 3" w:semiHidden="1" w:unhideWhenUsed="1"/>
+    <w:lsdException w:name="List Bullet 4" w:semiHidden="1" w:unhideWhenUsed="1"/>
+    <w:lsdException w:name="List Bullet 5" w:semiHidden="1" w:unhideWhenUsed="1"/>
+    <w:lsdException w:name="List Number 2" w:semiHidden="1" w:unhideWhenUsed="1"/>
+    <w:lsdException w:name="List Number 3" w:semiHidden="1" w:unhideWhenUsed="1"/>
+    <w:lsdException w:name="List Number 4" w:semiHidden="1" w:unhideWhenUsed="1"/>
+    <w:lsdException w:name="List Number 5" w:semiHidden="1" w:unhideWhenUsed="1"/>
+    <w:lsdException w:name="Title" w:uiPriority="10" w:qFormat="1"/>
+    <w:lsdException w:name="Closing" w:semiHidden="1" w:unhideWhenUsed="1"/>
+    <w:lsdException w:name="Signature" w:semiHidden="1" w:unhideWhenUsed="1"/>
+    <w:lsdException w:name="Default Paragraph Font" w:semiHidden="1" w:uiPriority="1" w:unhideWhenUsed="1"/>
+    <w:lsdException w:name="Body Text" w:semiHidden="1" w:unhideWhenUsed="1"/>
+    <w:lsdException w:name="Body Text Indent" w:semiHidden="1" w:unhideWhenUsed="1"/>
+    <w:lsdException w:name="List Continue" w:semiHidden="1" w:unhideWhenUsed="1"/>
+    <w:lsdException w:name="List Continue 2" w:semiHidden="1" w:unhideWhenUsed="1"/>
+    <w:lsdException w:name="List Continue 3" w:semiHidden="1" w:unhideWhenUsed="1"/>
+    <w:lsdException w:name="List Continue 4" w:semiHidden="1" w:unhideWhenUsed="1"/>
+    <w:lsdException w:name="List Continue 5" w:semiHidden="1" w:unhideWhenUsed="1"/>
+    <w:lsdException w:name="Message Header" w:semiHidden="1" w:unhideWhenUsed="1"/>
+    <w:lsdException w:name="Subtitle" w:uiPriority="11" w:qFormat="1"/>
+    <w:lsdException w:name="Salutation" w:semiHidden="1" w:unhideWhenUsed="1"/>
+    <w:lsdException w:name="Date" w:semiHidden="1" w:unhideWhenUsed="1"/>
+    <w:lsdException w:name="Body Text First Indent" w:semiHidden="1" w:unhideWhenUsed="1"/>
+    <w:lsdException w:name="Body Text First Indent 2" w:semiHidden="1" w:unhideWhenUsed="1"/>
+    <w:lsdException w:name="Note Heading" w:semiHidden="1" w:unhideWhenUsed="1"/>
+    <w:lsdException w:name="Body Text 2" w:semiHidden="1" w:unhideWhenUsed="1"/>
+    <w:lsdException w:name="Body Text 3" w:semiHidden="1" w:unhideWhenUsed="1"/>
+    <w:lsdException w:name="Body Text Indent 2" w:semiHidden="1" w:unhideWhenUsed="1"/>
+    <w:lsdException w:name="Body Text Indent 3" w:semiHidden="1" w:unhideWhenUsed="1"/>
+    <w:lsdException w:name="Block Text" w:semiHidden="1" w:unhideWhenUsed="1"/>
+    <w:lsdException w:name="Hyperlink" w:semiHidden="1" w:unhideWhenUsed="1"/>
+    <w:lsdException w:name="FollowedHyperlink" w:semiHidden="1" w:unhideWhenUsed="1"/>
+    <w:lsdException w:name="Strong" w:uiPriority="22" w:qFormat="1"/>
+    <w:lsdException w:name="Emphasis" w:uiPriority="20" w:qFormat="1"/>
+    <w:lsdException w:name="Document Map" w:semiHidden="1" w:unhideWhenUsed="1"/>
+    <w:lsdException w:name="Plain Text" w:semiHidden="1" w:unhideWhenUsed="1"/>
+    <w:lsdException w:name="E-mail Signature" w:semiHidden="1" w:unhideWhenUsed="1"/>
+    <w:lsdException w:name="HTML Top of Form" w:semiHidden="1" w:unhideWhenUsed="1"/>
+    <w:lsdException w:name="HTML Bottom of Form" w:semiHidden="1" w:unhideWhenUsed="1"/>
+    <w:lsdException w:name="Normal (Web)" w:semiHidden="1" w:unhideWhenUsed="1"/>
+    <w:lsdException w:name="HTML Acronym" w:semiHidden="1" w:unhideWhenUsed="1"/>
+    <w:lsdException w:name="HTML Address" w:semiHidden="1" w:unhideWhenUsed="1"/>
+    <w:lsdException w:name="HTML Cite" w:semiHidden="1" w:unhideWhenUsed="1"/>
+    <w:lsdException w:name="HTML Code" w:semiHidden="1" w:unhideWhenUsed="1"/>
+    <w:lsdException w:name="HTML Definition" w:semiHidden="1" w:unhideWhenUsed="1"/>
+    <w:lsdException w:name="HTML Keyboard" w:semiHidden="1" w:unhideWhenUsed="1"/>
+    <w:lsdException w:name="HTML Preformatted" w:semiHidden="1" w:unhideWhenUsed="1"/>
+    <w:lsdException w:name="HTML Sample" w:semiHidden="1" w:unhideWhenUsed="1"/>
+    <w:lsdException w:name="HTML Typewriter" w:semiHidden="1" w:unhideWhenUsed="1"/>
+    <w:lsdException w:name="HTML Variable" w:semiHidden="1" w:unhideWhenUsed="1"/>
+    <w:lsdException w:name="Normal Table" w:semiHidden="1" w:unhideWhenUsed="1"/>
+    <w:lsdException w:name="annotation subject" w:semiHidden="1" w:unhideWhenUsed="1"/>
+    <w:lsdException w:name="No List" w:semiHidden="1" w:unhideWhenUsed="1"/>
+    <w:lsdException w:name="Outline List 1" w:semiHidden="1" w:unhideWhenUsed="1"/>
+    <w:lsdException w:name="Outline List 2" w:semiHidden="1" w:unhideWhenUsed="1"/>
+    <w:lsdException w:name="Outline List 3" w:semiHidden="1" w:unhideWhenUsed="1"/>
+    <w:lsdException w:name="Table Simple 1" w:semiHidden="1" w:unhideWhenUsed="1"/>
+    <w:lsdException w:name="Table Simple 2" w:semiHidden="1" w:unhideWhenUsed="1"/>
+    <w:lsdException w:name="Table Simple 3" w:semiHidden="1" w:unhideWhenUsed="1"/>
+    <w:lsdException w:name="Table Classic 1" w:semiHidden="1" w:unhideWhenUsed="1"/>
+    <w:lsdException w:name="Table Classic 2" w:semiHidden="1" w:unhideWhenUsed="1"/>
+    <w:lsdException w:name="Table Classic 3" w:semiHidden="1" w:unhideWhenUsed="1"/>
+    <w:lsdException w:name="Table Classic 4" w:semiHidden="1" w:unhideWhenUsed="1"/>
+    <w:lsdException w:name="Table Colorful 1" w:semiHidden="1" w:unhideWhenUsed="1"/>
+    <w:lsdException w:name="Table Colorful 2" w:semiHidden="1" w:unhideWhenUsed="1"/>
+    <w:lsdException w:name="Table Colorful 3" w:semiHidden="1" w:unhideWhenUsed="1"/>
+    <w:lsdException w:name="Table Columns 1" w:semiHidden="1" w:unhideWhenUsed="1"/>
+    <w:lsdException w:name="Table Columns 2" w:semiHidden="1" w:unhideWhenUsed="1"/>
+    <w:lsdException w:name="Table Columns 3" w:semiHidden="1" w:unhideWhenUsed="1"/>
+    <w:lsdException w:name="Table Columns 4" w:semiHidden="1" w:unhideWhenUsed="1"/>
+    <w:lsdException w:name="Table Columns 5" w:semiHidden="1" w:unhideWhenUsed="1"/>
+    <w:lsdException w:name="Table Grid 1" w:semiHidden="1" w:unhideWhenUsed="1"/>
+    <w:lsdException w:name="Table Grid 2" w:semiHidden="1" w:unhideWhenUsed="1"/>
+    <w:lsdException w:name="Table Grid 3" w:semiHidden="1" w:unhideWhenUsed="1"/>
+    <w:lsdException w:name="Table Grid 4" w:semiHidden="1" w:unhideWhenUsed="1"/>
+    <w:lsdException w:name="Table Grid 5" w:semiHidden="1" w:unhideWhenUsed="1"/>
+    <w:lsdException w:name="Table Grid 6" w:semiHidden="1" w:unhideWhenUsed="1"/>
+    <w:lsdException w:name="Table Grid 7" w:semiHidden="1" w:unhideWhenUsed="1"/>
+    <w:lsdException w:name="Table Grid 8" w:semiHidden="1" w:unhideWhenUsed="1"/>
+    <w:lsdException w:name="Table List 1" w:semiHidden="1" w:unhideWhenUsed="1"/>
+    <w:lsdException w:name="Table List 2" w:semiHidden="1" w:unhideWhenUsed="1"/>
+    <w:lsdException w:name="Table List 3" w:semiHidden="1" w:unhideWhenUsed="1"/>
+    <w:lsdException w:name="Table List 4" w:semiHidden="1" w:unhideWhenUsed="1"/>
+    <w:lsdException w:name="Table List 5" w:semiHidden="1" w:unhideWhenUsed="1"/>
+    <w:lsdException w:name="Table List 6" w:semiHidden="1" w:unhideWhenUsed="1"/>
+    <w:lsdException w:name="Table List 7" w:semiHidden="1" w:unhideWhenUsed="1"/>
+    <w:lsdException w:name="Table List 8" w:semiHidden="1" w:unhideWhenUsed="1"/>
+    <w:lsdException w:name="Table 3D effects 1" w:semiHidden="1" w:unhideWhenUsed="1"/>
+    <w:lsdException w:name="Table 3D effects 2" w:semiHidden="1" w:unhideWhenUsed="1"/>
+    <w:lsdException w:name="Table 3D effects 3" w:semiHidden="1" w:unhideWhenUsed="1"/>
+    <w:lsdException w:name="Table Contemporary" w:semiHidden="1" w:unhideWhenUsed="1"/>
+    <w:lsdException w:name="Table Elegant" w:semiHidden="1" w:unhideWhenUsed="1"/>
+    <w:lsdException w:name="Table Professional" w:semiHidden="1" w:unhideWhenUsed="1"/>
+    <w:lsdException w:name="Table Subtle 1" w:semiHidden="1" w:unhideWhenUsed="1"/>
+    <w:lsdException w:name="Table Subtle 2" w:semiHidden="1" w:unhideWhenUsed="1"/>
+    <w:lsdException w:name="Table Web 1" w:semiHidden="1" w:unhideWhenUsed="1"/>
+    <w:lsdException w:name="Table Web 2" w:semiHidden="1" w:unhideWhenUsed="1"/>
+    <w:lsdException w:name="Table Web 3" w:semiHidden="1" w:unhideWhenUsed="1"/>
+    <w:lsdException w:name="Balloon Text" w:semiHidden="1" w:unhideWhenUsed="1"/>
+    <w:lsdException w:name="Table Grid" w:uiPriority="39"/>
+    <w:lsdException w:name="Table Theme" w:semiHidden="1" w:unhideWhenUsed="1"/>
+    <w:lsdException w:name="Placeholder Text" w:semiHidden="1"/>
+    <w:lsdException w:name="No Spacing" w:uiPriority="1" w:qFormat="1"/>
+    <w:lsdException w:name="Light Shading" w:uiPriority="60"/>
+    <w:lsdException w:name="Light List" w:uiPriority="61"/>
+    <w:lsdException w:name="Light Grid" w:uiPriority="62"/>
+    <w:lsdException w:name="Medium Shading 1" w:uiPriority="63"/>
+    <w:lsdException w:name="Medium Shading 2" w:uiPriority="64"/>
+    <w:lsdException w:name="Medium List 1" w:uiPriority="65"/>
+    <w:lsdException w:name="Medium List 2" w:uiPriority="66"/>
+    <w:lsdException w:name="Medium Grid 1" w:uiPriority="67"/>
+    <w:lsdException w:name="Medium Grid 2" w:uiPriority="68"/>
+    <w:lsdException w:name="Medium Grid 3" w:uiPriority="69"/>
+    <w:lsdException w:name="Dark List" w:uiPriority="70"/>
+    <w:lsdException w:name="Colorful Shading" w:uiPriority="71"/>
+    <w:lsdException w:name="Colorful List" w:uiPriority="72"/>
+    <w:lsdException w:name="Colorful Grid" w:uiPriority="73"/>
+    <w:lsdException w:name="Light Shading Accent 1" w:uiPriority="60"/>
+    <w:lsdException w:name="Light List Accent 1" w:uiPriority="61"/>
+    <w:lsdException w:name="Light Grid Accent 1" w:uiPriority="62"/>
+    <w:lsdException w:name="Medium Shading 1 Accent 1" w:uiPriority="63"/>
+    <w:lsdException w:name="Medium Shading 2 Accent 1" w:uiPriority="64"/>
+    <w:lsdException w:name="Medium List 1 Accent 1" w:uiPriority="65"/>
+    <w:lsdException w:name="Revision" w:semiHidden="1"/>
+    <w:lsdException w:name="List Paragraph" w:uiPriority="34" w:qFormat="1"/>
+    <w:lsdException w:name="Quote" w:uiPriority="29" w:qFormat="1"/>
+    <w:lsdException w:name="Intense Quote" w:uiPriority="30" w:qFormat="1"/>
+    <w:lsdException w:name="Medium List 2 Accent 1" w:uiPriority="66"/>
+    <w:lsdException w:name="Medium Grid 1 Accent 1" w:uiPriority="67"/>
+    <w:lsdException w:name="Medium Grid 2 Accent 1" w:uiPriority="68"/>
+    <w:lsdException w:name="Medium Grid 3 Accent 1" w:uiPriority="69"/>
+    <w:lsdException w:name="Dark List Accent 1" w:uiPriority="70"/>
+    <w:lsdException w:name="Colorful Shading Accent 1" w:uiPriority="71"/>
+    <w:lsdException w:name="Colorful List Accent 1" w:uiPriority="72"/>
+    <w:lsdException w:name="Colorful Grid Accent 1" w:uiPriority="73"/>
+    <w:lsdException w:name="Light Shading Accent 2" w:uiPriority="60"/>
+    <w:lsdException w:name="Light List Accent 2" w:uiPriority="61"/>
+    <w:lsdException w:name="Light Grid Accent 2" w:uiPriority="62"/>
+    <w:lsdException w:name="Medium Shading 1 Accent 2" w:uiPriority="63"/>
+    <w:lsdException w:name="Medium Shading 2 Accent 2" w:uiPriority="64"/>
+    <w:lsdException w:name="Medium List 1 Accent 2" w:uiPriority="65"/>
+    <w:lsdException w:name="Medium List 2 Accent 2" w:uiPriority="66"/>
+    <w:lsdException w:name="Medium Grid 1 Accent 2" w:uiPriority="67"/>
+    <w:lsdException w:name="Medium Grid 2 Accent 2" w:uiPriority="68"/>
+    <w:lsdException w:name="Medium Grid 3 Accent 2" w:uiPriority="69"/>
+    <w:lsdException w:name="Dark List Accent 2" w:uiPriority="70"/>
+    <w:lsdException w:name="Colorful Shading Accent 2" w:uiPriority="71"/>
+    <w:lsdException w:name="Colorful List Accent 2" w:uiPriority="72"/>
+    <w:lsdException w:name="Colorful Grid Accent 2" w:uiPriority="73"/>
+    <w:lsdException w:name="Light Shading Accent 3" w:uiPriority="60"/>
+    <w:lsdException w:name="Light List Accent 3" w:uiPriority="61"/>
+    <w:lsdException w:name="Light Grid Accent 3" w:uiPriority="62"/>
+    <w:lsdException w:name="Medium Shading 1 Accent 3" w:uiPriority="63"/>
+    <w:lsdException w:name="Medium Shading 2 Accent 3" w:uiPriority="64"/>
+    <w:lsdException w:name="Medium List 1 Accent 3" w:uiPriority="65"/>
+    <w:lsdException w:name="Medium List 2 Accent 3" w:uiPriority="66"/>
+    <w:lsdException w:name="Medium Grid 1 Accent 3" w:uiPriority="67"/>
+    <w:lsdException w:name="Medium Grid 2 Accent 3" w:uiPriority="68"/>
+    <w:lsdException w:name="Medium Grid 3 Accent 3" w:uiPriority="69"/>
+    <w:lsdException w:name="Dark List Accent 3" w:uiPriority="70"/>
+    <w:lsdException w:name="Colorful Shading Accent 3" w:uiPriority="71"/>
+    <w:lsdException w:name="Colorful List Accent 3" w:uiPriority="72"/>
+    <w:lsdException w:name="Colorful Grid Accent 3" w:uiPriority="73"/>
+    <w:lsdException w:name="Light Shading Accent 4" w:uiPriority="60"/>
+    <w:lsdException w:name="Light List Accent 4" w:uiPriority="61"/>
+    <w:lsdException w:name="Light Grid Accent 4" w:uiPriority="62"/>
+    <w:lsdException w:name="Medium Shading 1 Accent 4" w:uiPriority="63"/>
+    <w:lsdException w:name="Medium Shading 2 Accent 4" w:uiPriority="64"/>
+    <w:lsdException w:name="Medium List 1 Accent 4" w:uiPriority="65"/>
+    <w:lsdException w:name="Medium List 2 Accent 4" w:uiPriority="66"/>
+    <w:lsdException w:name="Medium Grid 1 Accent 4" w:uiPriority="67"/>
+    <w:lsdException w:name="Medium Grid 2 Accent 4" w:uiPriority="68"/>
+    <w:lsdException w:name="Medium Grid 3 Accent 4" w:uiPriority="69"/>
+    <w:lsdException w:name="Dark List Accent 4" w:uiPriority="70"/>
+    <w:lsdException w:name="Colorful Shading Accent 4" w:uiPriority="71"/>
+    <w:lsdException w:name="Colorful List Accent 4" w:uiPriority="72"/>
+    <w:lsdException w:name="Colorful Grid Accent 4" w:uiPriority="73"/>
+    <w:lsdException w:name="Light Shading Accent 5" w:uiPriority="60"/>
+    <w:lsdException w:name="Light List Accent 5" w:uiPriority="61"/>
+    <w:lsdException w:name="Light Grid Accent 5" w:uiPriority="62"/>
+    <w:lsdException w:name="Medium Shading 1 Accent 5" w:uiPriority="63"/>
+    <w:lsdException w:name="Medium Shading 2 Accent 5" w:uiPriority="64"/>
+    <w:lsdException w:name="Medium List 1 Accent 5" w:uiPriority="65"/>
+    <w:lsdException w:name="Medium List 2 Accent 5" w:uiPriority="66"/>
+    <w:lsdException w:name="Medium Grid 1 Accent 5" w:uiPriority="67"/>
+    <w:lsdException w:name="Medium Grid 2 Accent 5" w:uiPriority="68"/>
+    <w:lsdException w:name="Medium Grid 3 Accent 5" w:uiPriority="69"/>
+    <w:lsdException w:name="Dark List Accent 5" w:uiPriority="70"/>
+    <w:lsdException w:name="Colorful Shading Accent 5" w:uiPriority="71"/>
+    <w:lsdException w:name="Colorful List Accent 5" w:uiPriority="72"/>
+    <w:lsdException w:name="Colorful Grid Accent 5" w:uiPriority="73"/>
+    <w:lsdException w:name="Light Shading Accent 6" w:uiPriority="60"/>
+    <w:lsdException w:name="Light List Accent 6" w:uiPriority="61"/>
+    <w:lsdException w:name="Light Grid Accent 6" w:uiPriority="62"/>
+    <w:lsdException w:name="Medium Shading 1 Accent 6" w:uiPriority="63"/>
+    <w:lsdException w:name="Medium Shading 2 Accent 6" w:uiPriority="64"/>
+    <w:lsdException w:name="Medium List 1 Accent 6" w:uiPriority="65"/>
+    <w:lsdException w:name="Medium List 2 Accent 6" w:uiPriority="66"/>
+    <w:lsdException w:name="Medium Grid 1 Accent 6" w:uiPriority="67"/>
+    <w:lsdException w:name="Medium Grid 2 Accent 6" w:uiPriority="68"/>
+    <w:lsdException w:name="Medium Grid 3 Accent 6" w:uiPriority="69"/>
+    <w:lsdException w:name="Dark List Accent 6" w:uiPriority="70"/>
+    <w:lsdException w:name="Colorful Shading Accent 6" w:uiPriority="71"/>
+    <w:lsdException w:name="Colorful List Accent 6" w:uiPriority="72"/>
+    <w:lsdException w:name="Colorful Grid Accent 6" w:uiPriority="73"/>
+    <w:lsdException w:name="Subtle Emphasis" w:uiPriority="19" w:qFormat="1"/>
+    <w:lsdException w:name="Intense Emphasis" w:uiPriority="21" w:qFormat="1"/>
+    <w:lsdException w:name="Subtle Reference" w:uiPriority="31" w:qFormat="1"/>
+    <w:lsdException w:name="Intense Reference" w:uiPriority="32" w:qFormat="1"/>
+    <w:lsdException w:name="Book Title" w:uiPriority="33" w:qFormat="1"/>
+    <w:lsdException w:name="Bibliography" w:semiHidden="1" w:uiPriority="37" w:unhideWhenUsed="1"/>
+    <w:lsdException w:name="TOC Heading" w:semiHidden="1" w:uiPriority="39" w:unhideWhenUsed="1" w:qFormat="1"/>
+    <w:lsdException w:name="Plain Table 1" w:uiPriority="41"/>
+    <w:lsdException w:name="Plain Table 2" w:uiPriority="42"/>
+    <w:lsdException w:name="Plain Table 3" w:uiPriority="43"/>
+    <w:lsdException w:name="Plain Table 4" w:uiPriority="44"/>
+    <w:lsdException w:name="Plain Table 5" w:uiPriority="45"/>
+    <w:lsdException w:name="Grid Table Light" w:uiPriority="40"/>
+    <w:lsdException w:name="Grid Table 1 Light" w:uiPriority="46"/>
+    <w:lsdException w:name="Grid Table 2" w:uiPriority="47"/>
+    <w:lsdException w:name="Grid Table 3" w:uiPriority="48"/>
+    <w:lsdException w:name="Grid Table 4" w:uiPriority="49"/>
+    <w:lsdException w:name="Grid Table 5 Dark" w:uiPriority="50"/>
+    <w:lsdException w:name="Grid Table 6 Colorful" w:uiPriority="51"/>
+    <w:lsdException w:name="Grid Table 7 Colorful" w:uiPriority="52"/>
+    <w:lsdException w:name="Grid Table 1 Light Accent 1" w:uiPriority="46"/>
+    <w:lsdException w:name="Grid Table 2 Accent 1" w:uiPriority="47"/>
+    <w:lsdException w:name="Grid Table 3 Accent 1" w:uiPriority="48"/>
+    <w:lsdException w:name="Grid Table 4 Accent 1" w:uiPriority="49"/>
+    <w:lsdException w:name="Grid Table 5 Dark Accent 1" w:uiPriority="50"/>
+    <w:lsdException w:name="Grid Table 6 Colorful Accent 1" w:uiPriority="51"/>
+    <w:lsdException w:name="Grid Table 7 Colorful Accent 1" w:uiPriority="52"/>
+    <w:lsdException w:name="Grid Table 1 Light Accent 2" w:uiPriority="46"/>
+    <w:lsdException w:name="Grid Table 2 Accent 2" w:uiPriority="47"/>
+    <w:lsdException w:name="Grid Table 3 Accent 2" w:uiPriority="48"/>
+    <w:lsdException w:name="Grid Table 4 Accent 2" w:uiPriority="49"/>
+    <w:lsdException w:name="Grid Table 5 Dark Accent 2" w:uiPriority="50"/>
+    <w:lsdException w:name="Grid Table 6 Colorful Accent 2" w:uiPriority="51"/>
+    <w:lsdException w:name="Grid Table 7 Colorful Accent 2" w:uiPriority="52"/>
+    <w:lsdException w:name="Grid Table 1 Light Accent 3" w:uiPriority="46"/>
+    <w:lsdException w:name="Grid Table 2 Accent 3" w:uiPriority="47"/>
+    <w:lsdException w:name="Grid Table 3 Accent 3" w:uiPriority="48"/>
+    <w:lsdException w:name="Grid Table 4 Accent 3" w:uiPriority="49"/>
+    <w:lsdException w:name="Grid Table 5 Dark Accent 3" w:uiPriority="50"/>
+    <w:lsdException w:name="Grid Table 6 Colorful Accent 3" w:uiPriority="51"/>
+    <w:lsdException w:name="Grid Table 7 Colorful Accent 3" w:uiPriority="52"/>
+    <w:lsdException w:name="Grid Table 1 Light Accent 4" w:uiPriority="46"/>
+    <w:lsdException w:name="Grid Table 2 Accent 4" w:uiPriority="47"/>
+    <w:lsdException w:name="Grid Table 3 Accent 4" w:uiPriority="48"/>
+    <w:lsdException w:name="Grid Table 4 Accent 4" w:uiPriority="49"/>
+    <w:lsdException w:name="Grid Table 5 Dark Accent 4" w:uiPriority="50"/>
+    <w:lsdException w:name="Grid Table 6 Colorful Accent 4" w:uiPriority="51"/>
+    <w:lsdException w:name="Grid Table 7 Colorful Accent 4" w:uiPriority="52"/>
+    <w:lsdException w:name="Grid Table 1 Light Accent 5" w:uiPriority="46"/>
+    <w:lsdException w:name="Grid Table 2 Accent 5" w:uiPriority="47"/>
+    <w:lsdException w:name="Grid Table 3 Accent 5" w:uiPriority="48"/>
+    <w:lsdException w:name="Grid Table 4 Accent 5" w:uiPriority="49"/>
+    <w:lsdException w:name="Grid Table 5 Dark Accent 5" w:uiPriority="50"/>
+    <w:lsdException w:name="Grid Table 6 Colorful Accent 5" w:uiPriority="51"/>
+    <w:lsdException w:name="Grid Table 7 Colorful Accent 5" w:uiPriority="52"/>
+    <w:lsdException w:name="Grid Table 1 Light Accent 6" w:uiPriority="46"/>
+    <w:lsdException w:name="Grid Table 2 Accent 6" w:uiPriority="47"/>
+    <w:lsdException w:name="Grid Table 3 Accent 6" w:uiPriority="48"/>
+    <w:lsdException w:name="Grid Table 4 Accent 6" w:uiPriority="49"/>
+    <w:lsdException w:name="Grid Table 5 Dark Accent 6" w:uiPriority="50"/>
+    <w:lsdException w:name="Grid Table 6 Colorful Accent 6" w:uiPriority="51"/>
+    <w:lsdException w:name="Grid Table 7 Colorful Accent 6" w:uiPriority="52"/>
+    <w:lsdException w:name="List Table 1 Light" w:uiPriority="46"/>
+    <w:lsdException w:name="List Table 2" w:uiPriority="47"/>
+    <w:lsdException w:name="List Table 3" w:uiPriority="48"/>
+    <w:lsdException w:name="List Table 4" w:uiPriority="49"/>
+    <w:lsdException w:name="List Table 5 Dark" w:uiPriority="50"/>
+    <w:lsdException w:name="List Table 6 Colorful" w:uiPriority="51"/>
+    <w:lsdException w:name="List Table 7 Colorful" w:uiPriority="52"/>
+    <w:lsdException w:name="List Table 1 Light Accent 1" w:uiPriority="46"/>
+    <w:lsdException w:name="List Table 2 Accent 1" w:uiPriority="47"/>
+    <w:lsdException w:name="List Table 3 Accent 1" w:uiPriority="48"/>
+    <w:lsdException w:name="List Table 4 Accent 1" w:uiPriority="49"/>
+    <w:lsdException w:name="List Table 5 Dark Accent 1" w:uiPriority="50"/>
+    <w:lsdException w:name="List Table 6 Colorful Accent 1" w:uiPriority="51"/>
+    <w:lsdException w:name="List Table 7 Colorful Accent 1" w:uiPriority="52"/>
+    <w:lsdException w:name="List Table 1 Light Accent 2" w:uiPriority="46"/>
+    <w:lsdException w:name="List Table 2 Accent 2" w:uiPriority="47"/>
+    <w:lsdException w:name="List Table 3 Accent 2" w:uiPriority="48"/>
+    <w:lsdException w:name="List Table 4 Accent 2" w:uiPriority="49"/>
+    <w:lsdException w:name="List Table 5 Dark Accent 2" w:uiPriority="50"/>
+    <w:lsdException w:name="List Table 6 Colorful Accent 2" w:uiPriority="51"/>
+    <w:lsdException w:name="List Table 7 Colorful Accent 2" w:uiPriority="52"/>
+    <w:lsdException w:name="List Table 1 Light Accent 3" w:uiPriority="46"/>
+    <w:lsdException w:name="List Table 2 Accent 3" w:uiPriority="47"/>
+    <w:lsdException w:name="List Table 3 Accent 3" w:uiPriority="48"/>
+    <w:lsdException w:name="List Table 4 Accent 3" w:uiPriority="49"/>
+    <w:lsdException w:name="List Table 5 Dark Accent 3" w:uiPriority="50"/>
+    <w:lsdException w:name="List Table 6 Colorful Accent 3" w:uiPriority="51"/>
+    <w:lsdException w:name="List Table 7 Colorful Accent 3" w:uiPriority="52"/>
+    <w:lsdException w:name="List Table 1 Light Accent 4" w:uiPriority="46"/>
+    <w:lsdException w:name="List Table 2 Accent 4" w:uiPriority="47"/>
+    <w:lsdException w:name="List Table 3 Accent 4" w:uiPriority="48"/>
+    <w:lsdException w:name="List Table 4 Accent 4" w:uiPriority="49"/>
+    <w:lsdException w:name="List Table 5 Dark Accent 4" w:uiPriority="50"/>
+    <w:lsdException w:name="List Table 6 Colorful Accent 4" w:uiPriority="51"/>
+    <w:lsdException w:name="List Table 7 Colorful Accent 4" w:uiPriority="52"/>
+    <w:lsdException w:name="List Table 1 Light Accent 5" w:uiPriority="46"/>
+    <w:lsdException w:name="List Table 2 Accent 5" w:uiPriority="47"/>
+    <w:lsdException w:name="List Table 3 Accent 5" w:uiPriority="48"/>
+    <w:lsdException w:name="List Table 4 Accent 5" w:uiPriority="49"/>
+    <w:lsdException w:name="List Table 5 Dark Accent 5" w:uiPriority="50"/>
+    <w:lsdException w:name="List Table 6 Colorful Accent 5" w:uiPriority="51"/>
+    <w:lsdException w:name="List Table 7 Colorful Accent 5" w:uiPriority="52"/>
+    <w:lsdException w:name="List Table 1 Light Accent 6" w:uiPriority="46"/>
+    <w:lsdException w:name="List Table 2 Accent 6" w:uiPriority="47"/>
+    <w:lsdException w:name="List Table 3 Accent 6" w:uiPriority="48"/>
+    <w:lsdException w:name="List Table 4 Accent 6" w:uiPriority="49"/>
+    <w:lsdException w:name="List Table 5 Dark Accent 6" w:uiPriority="50"/>
+    <w:lsdException w:name="List Table 6 Colorful Accent 6" w:uiPriority="51"/>
+    <w:lsdException w:name="List Table 7 Colorful Accent 6" w:uiPriority="52"/>
+    <w:lsdException w:name="Mention" w:semiHidden="1" w:unhideWhenUsed="1"/>
+    <w:lsdException w:name="Smart Hyperlink" w:semiHidden="1" w:unhideWhenUsed="1"/>
+    <w:lsdException w:name="Hashtag" w:semiHidden="1" w:unhideWhenUsed="1"/>
+    <w:lsdException w:name="Unresolved Mention" w:semiHidden="1" w:unhideWhenUsed="1"/>
   </w:latentStyles>
   <w:style w:type="paragraph" w:default="1" w:styleId="Normal">
     <w:name w:val="Normal"/>
@@ -3559,7 +3770,6 @@
     <w:uiPriority w:val="99"/>
     <w:semiHidden/>
     <w:unhideWhenUsed/>
-    <w:qFormat/>
     <w:tblPr>
       <w:tblInd w:w="0" w:type="dxa"/>
       <w:tblCellMar>
@@ -3614,7 +3824,7 @@
       <w:szCs w:val="32"/>
     </w:rPr>
   </w:style>
-  <w:style w:type="paragraph" w:styleId="TtulodeTDC">
+  <w:style w:type="paragraph" w:styleId="TtuloTDC">
     <w:name w:val="TOC Heading"/>
     <w:basedOn w:val="Ttulo1"/>
     <w:next w:val="Normal"/>
@@ -3663,8 +3873,8 @@
       <w:contextualSpacing/>
     </w:pPr>
   </w:style>
-  <w:style w:type="character" w:customStyle="1" w:styleId="UnresolvedMention">
-    <w:name w:val="Unresolved Mention"/>
+  <w:style w:type="character" w:customStyle="1" w:styleId="Mencinsinresolver1">
+    <w:name w:val="Mención sin resolver1"/>
     <w:basedOn w:val="Fuentedeprrafopredeter"/>
     <w:uiPriority w:val="99"/>
     <w:semiHidden/>
@@ -3715,6 +3925,18 @@
       <w:rFonts w:ascii="Tahoma" w:hAnsi="Tahoma" w:cs="Tahoma"/>
       <w:sz w:val="16"/>
       <w:szCs w:val="16"/>
+    </w:rPr>
+  </w:style>
+  <w:style w:type="character" w:styleId="Mencinsinresolver">
+    <w:name w:val="Unresolved Mention"/>
+    <w:basedOn w:val="Fuentedeprrafopredeter"/>
+    <w:uiPriority w:val="99"/>
+    <w:semiHidden/>
+    <w:unhideWhenUsed/>
+    <w:rsid w:val="00CE1CA9"/>
+    <w:rPr>
+      <w:color w:val="605E5C"/>
+      <w:shd w:val="clear" w:color="auto" w:fill="E1DFDD"/>
     </w:rPr>
   </w:style>
 </w:styles>
@@ -4009,7 +4231,7 @@
   <a:extraClrSchemeLst/>
   <a:extLst>
     <a:ext uri="{05A4C25C-085E-4340-85A3-A5531E510DB2}">
-      <thm15:themeFamily xmlns:thm15="http://schemas.microsoft.com/office/thememl/2012/main" xmlns="" name="Office Theme" id="{62F939B6-93AF-4DB8-9C6B-D6C7DFDC589F}" vid="{4A3C46E8-61CC-4603-A589-7422A47A8E4A}"/>
+      <thm15:themeFamily xmlns:thm15="http://schemas.microsoft.com/office/thememl/2012/main" name="Office Theme" id="{62F939B6-93AF-4DB8-9C6B-D6C7DFDC589F}" vid="{4A3C46E8-61CC-4603-A589-7422A47A8E4A}"/>
     </a:ext>
   </a:extLst>
 </a:theme>
@@ -4020,7 +4242,7 @@
 </file>
 
 <file path=customXml/itemProps1.xml><?xml version="1.0" encoding="utf-8"?>
-<ds:datastoreItem xmlns:ds="http://schemas.openxmlformats.org/officeDocument/2006/customXml" ds:itemID="{3704330F-186B-4C5D-8F0F-AECFC70BD191}">
+<ds:datastoreItem xmlns:ds="http://schemas.openxmlformats.org/officeDocument/2006/customXml" ds:itemID="{43F6D4DA-60E5-4893-A280-332999C5B22E}">
   <ds:schemaRefs>
     <ds:schemaRef ds:uri="http://schemas.openxmlformats.org/officeDocument/2006/bibliography"/>
   </ds:schemaRefs>

</xml_diff>

<commit_message>
add create archetype documentation and upload maven project
</commit_message>
<xml_diff>
--- a/DocumentacionProyectoDAM.docx
+++ b/DocumentacionProyectoDAM.docx
@@ -1,6 +1,6 @@
 
 <file path=word/document.xml><?xml version="1.0" encoding="utf-8"?>
-<w:document xmlns:wpc="http://schemas.microsoft.com/office/word/2010/wordprocessingCanvas" xmlns:cx="http://schemas.microsoft.com/office/drawing/2014/chartex" xmlns:cx1="http://schemas.microsoft.com/office/drawing/2015/9/8/chartex" xmlns:cx2="http://schemas.microsoft.com/office/drawing/2015/10/21/chartex" xmlns:cx3="http://schemas.microsoft.com/office/drawing/2016/5/9/chartex" xmlns:cx4="http://schemas.microsoft.com/office/drawing/2016/5/10/chartex" xmlns:cx5="http://schemas.microsoft.com/office/drawing/2016/5/11/chartex" xmlns:cx6="http://schemas.microsoft.com/office/drawing/2016/5/12/chartex" xmlns:cx7="http://schemas.microsoft.com/office/drawing/2016/5/13/chartex" xmlns:cx8="http://schemas.microsoft.com/office/drawing/2016/5/14/chartex" xmlns:mc="http://schemas.openxmlformats.org/markup-compatibility/2006" xmlns:aink="http://schemas.microsoft.com/office/drawing/2016/ink" xmlns:am3d="http://schemas.microsoft.com/office/drawing/2017/model3d" xmlns:o="urn:schemas-microsoft-com:office:office" xmlns:r="http://schemas.openxmlformats.org/officeDocument/2006/relationships" xmlns:m="http://schemas.openxmlformats.org/officeDocument/2006/math" xmlns:v="urn:schemas-microsoft-com:vml" xmlns:wp14="http://schemas.microsoft.com/office/word/2010/wordprocessingDrawing" xmlns:wp="http://schemas.openxmlformats.org/drawingml/2006/wordprocessingDrawing" xmlns:w10="urn:schemas-microsoft-com:office:word" xmlns:w="http://schemas.openxmlformats.org/wordprocessingml/2006/main" xmlns:w14="http://schemas.microsoft.com/office/word/2010/wordml" xmlns:w15="http://schemas.microsoft.com/office/word/2012/wordml" xmlns:w16cid="http://schemas.microsoft.com/office/word/2016/wordml/cid" xmlns:w16se="http://schemas.microsoft.com/office/word/2015/wordml/symex" xmlns:wpg="http://schemas.microsoft.com/office/word/2010/wordprocessingGroup" xmlns:wpi="http://schemas.microsoft.com/office/word/2010/wordprocessingInk" xmlns:wne="http://schemas.microsoft.com/office/word/2006/wordml" xmlns:wps="http://schemas.microsoft.com/office/word/2010/wordprocessingShape" mc:Ignorable="w14 w15 w16se w16cid wp14">
+<w:document xmlns:ve="http://schemas.openxmlformats.org/markup-compatibility/2006" xmlns:o="urn:schemas-microsoft-com:office:office" xmlns:r="http://schemas.openxmlformats.org/officeDocument/2006/relationships" xmlns:m="http://schemas.openxmlformats.org/officeDocument/2006/math" xmlns:v="urn:schemas-microsoft-com:vml" xmlns:wp="http://schemas.openxmlformats.org/drawingml/2006/wordprocessingDrawing" xmlns:w10="urn:schemas-microsoft-com:office:word" xmlns:w="http://schemas.openxmlformats.org/wordprocessingml/2006/main" xmlns:wne="http://schemas.microsoft.com/office/word/2006/wordml">
   <w:body>
     <w:sdt>
       <w:sdtPr>
@@ -14,7 +14,6 @@
           <w:docPartUnique/>
         </w:docPartObj>
       </w:sdtPr>
-      <w:sdtEndPr/>
       <w:sdtContent>
         <w:p>
           <w:pPr>
@@ -60,7 +59,6 @@
                             <w:calendar w:val="gregorian"/>
                           </w:date>
                         </w:sdtPr>
-                        <w:sdtEndPr/>
                         <w:sdtContent>
                           <w:p>
                             <w:pPr>
@@ -223,7 +221,6 @@
                           <w:dataBinding w:prefixMappings="xmlns:ns0='http://purl.org/dc/elements/1.1/' xmlns:ns1='http://schemas.openxmlformats.org/package/2006/metadata/core-properties' " w:xpath="/ns1:coreProperties[1]/ns0:creator[1]" w:storeItemID="{6C3C8BC8-F283-45AE-878A-BAB7291924A1}"/>
                           <w:text/>
                         </w:sdtPr>
-                        <w:sdtEndPr/>
                         <w:sdtContent>
                           <w:r>
                             <w:rPr>
@@ -259,7 +256,6 @@
                           <w:dataBinding w:prefixMappings="xmlns:ns0='http://schemas.openxmlformats.org/officeDocument/2006/extended-properties' " w:xpath="/ns0:Properties[1]/ns0:Company[1]" w:storeItemID="{6668398D-A668-4E3E-A5EB-62B293D839F1}"/>
                           <w:text/>
                         </w:sdtPr>
-                        <w:sdtEndPr/>
                         <w:sdtContent>
                           <w:r>
                             <w:rPr>
@@ -310,7 +306,6 @@
                           <w:dataBinding w:prefixMappings="xmlns:ns0='http://purl.org/dc/elements/1.1/' xmlns:ns1='http://schemas.openxmlformats.org/package/2006/metadata/core-properties' " w:xpath="/ns1:coreProperties[1]/ns0:title[1]" w:storeItemID="{6C3C8BC8-F283-45AE-878A-BAB7291924A1}"/>
                           <w:text/>
                         </w:sdtPr>
-                        <w:sdtEndPr/>
                         <w:sdtContent>
                           <w:proofErr w:type="spellStart"/>
                           <w:r>
@@ -348,7 +343,6 @@
                           <w:dataBinding w:prefixMappings="xmlns:ns0='http://purl.org/dc/elements/1.1/' xmlns:ns1='http://schemas.openxmlformats.org/package/2006/metadata/core-properties' " w:xpath="/ns1:coreProperties[1]/ns0:subject[1]" w:storeItemID="{6C3C8BC8-F283-45AE-878A-BAB7291924A1}"/>
                           <w:text/>
                         </w:sdtPr>
-                        <w:sdtEndPr/>
                         <w:sdtContent>
                           <w:r>
                             <w:rPr>
@@ -415,7 +409,7 @@
       <w:sdtContent>
         <w:p>
           <w:pPr>
-            <w:pStyle w:val="TtuloTDC"/>
+            <w:pStyle w:val="TtulodeTDC"/>
           </w:pPr>
           <w:r>
             <w:t>Contenido</w:t>
@@ -1376,11 +1370,19 @@
           <w:numId w:val="2"/>
         </w:numPr>
       </w:pPr>
-      <w:r>
-        <w:rPr>
-          <w:b/>
-        </w:rPr>
-        <w:t>IntelliJ IDEA</w:t>
+      <w:proofErr w:type="spellStart"/>
+      <w:r>
+        <w:rPr>
+          <w:b/>
+        </w:rPr>
+        <w:t>IntelliJ</w:t>
+      </w:r>
+      <w:proofErr w:type="spellEnd"/>
+      <w:r>
+        <w:rPr>
+          <w:b/>
+        </w:rPr>
+        <w:t xml:space="preserve"> IDEA</w:t>
       </w:r>
       <w:r>
         <w:rPr>
@@ -1436,7 +1438,15 @@
       </w:r>
       <w:proofErr w:type="spellEnd"/>
       <w:r>
-        <w:t xml:space="preserve"> y Android y cuya versión de pago permite el desarrollo con tecnologías de la parte </w:t>
+        <w:t xml:space="preserve"> y </w:t>
+      </w:r>
+      <w:proofErr w:type="spellStart"/>
+      <w:r>
+        <w:t>Android</w:t>
+      </w:r>
+      <w:proofErr w:type="spellEnd"/>
+      <w:r>
+        <w:t xml:space="preserve"> y cuya versión de pago permite el desarrollo con tecnologías de la parte </w:t>
       </w:r>
       <w:proofErr w:type="spellStart"/>
       <w:r>
@@ -1540,18 +1550,21 @@
         </w:rPr>
         <w:t xml:space="preserve"> (</w:t>
       </w:r>
+      <w:proofErr w:type="spellStart"/>
       <w:r>
         <w:rPr>
           <w:b/>
         </w:rPr>
         <w:t>MySQL</w:t>
       </w:r>
+      <w:proofErr w:type="spellEnd"/>
       <w:r>
         <w:rPr>
           <w:b/>
         </w:rPr>
         <w:t>)</w:t>
       </w:r>
+      <w:proofErr w:type="gramStart"/>
       <w:r>
         <w:rPr>
           <w:b/>
@@ -1565,11 +1578,11 @@
         <w:t xml:space="preserve"> </w:t>
       </w:r>
       <w:r>
-        <w:t xml:space="preserve">es un sistema de base de datos relacional de código </w:t>
-      </w:r>
-      <w:proofErr w:type="gramStart"/>
-      <w:r>
-        <w:t>abierto</w:t>
+        <w:t>es</w:t>
+      </w:r>
+      <w:proofErr w:type="gramEnd"/>
+      <w:r>
+        <w:t xml:space="preserve"> un sistema de base de datos relacional de código abierto</w:t>
       </w:r>
       <w:r>
         <w:t xml:space="preserve"> </w:t>
@@ -1577,7 +1590,6 @@
       <w:r>
         <w:t>.</w:t>
       </w:r>
-      <w:proofErr w:type="gramEnd"/>
     </w:p>
     <w:p>
       <w:pPr>
@@ -2172,19 +2184,16 @@
         <w:t>Una API</w:t>
       </w:r>
       <w:r>
+        <w:t xml:space="preserve"> (</w:t>
+      </w:r>
+      <w:proofErr w:type="spellStart"/>
+      <w:r>
+        <w:t>Application</w:t>
+      </w:r>
+      <w:proofErr w:type="spellEnd"/>
+      <w:r>
         <w:t xml:space="preserve"> </w:t>
       </w:r>
-      <w:r>
-        <w:t>(</w:t>
-      </w:r>
-      <w:proofErr w:type="spellStart"/>
-      <w:r>
-        <w:t>Application</w:t>
-      </w:r>
-      <w:proofErr w:type="spellEnd"/>
-      <w:r>
-        <w:t xml:space="preserve"> </w:t>
-      </w:r>
       <w:proofErr w:type="spellStart"/>
       <w:r>
         <w:t>Programming</w:t>
@@ -2201,6 +2210,7 @@
       <w:r>
         <w:rPr>
           <w:noProof/>
+          <w:lang w:eastAsia="es-ES"/>
         </w:rPr>
         <w:lastRenderedPageBreak/>
         <w:drawing>
@@ -2219,10 +2229,10 @@
                     <pic:cNvPicPr/>
                   </pic:nvPicPr>
                   <pic:blipFill>
-                    <a:blip r:embed="rId11">
+                    <a:blip r:embed="rId11" cstate="print">
                       <a:extLst>
                         <a:ext uri="{28A0092B-C50C-407E-A947-70E740481C1C}">
-                          <a14:useLocalDpi xmlns:a14="http://schemas.microsoft.com/office/drawing/2010/main" val="0"/>
+                          <a14:useLocalDpi xmlns:a14="http://schemas.microsoft.com/office/drawing/2010/main" xmlns:wps="http://schemas.microsoft.com/office/word/2010/wordprocessingShape" xmlns:wpi="http://schemas.microsoft.com/office/word/2010/wordprocessingInk" xmlns:wpg="http://schemas.microsoft.com/office/word/2010/wordprocessingGroup" xmlns:w16se="http://schemas.microsoft.com/office/word/2015/wordml/symex" xmlns:w16cid="http://schemas.microsoft.com/office/word/2016/wordml/cid" xmlns:w15="http://schemas.microsoft.com/office/word/2012/wordml" xmlns:w14="http://schemas.microsoft.com/office/word/2010/wordml" xmlns:w="http://schemas.openxmlformats.org/wordprocessingml/2006/main" xmlns:w10="urn:schemas-microsoft-com:office:word" xmlns:wp14="http://schemas.microsoft.com/office/word/2010/wordprocessingDrawing" xmlns:v="urn:schemas-microsoft-com:vml" xmlns:o="urn:schemas-microsoft-com:office:office" xmlns:am3d="http://schemas.microsoft.com/office/drawing/2017/model3d" xmlns:aink="http://schemas.microsoft.com/office/drawing/2016/ink" xmlns:mc="http://schemas.openxmlformats.org/markup-compatibility/2006" xmlns:cx8="http://schemas.microsoft.com/office/drawing/2016/5/14/chartex" xmlns:cx7="http://schemas.microsoft.com/office/drawing/2016/5/13/chartex" xmlns:cx6="http://schemas.microsoft.com/office/drawing/2016/5/12/chartex" xmlns:cx5="http://schemas.microsoft.com/office/drawing/2016/5/11/chartex" xmlns:cx4="http://schemas.microsoft.com/office/drawing/2016/5/10/chartex" xmlns:cx3="http://schemas.microsoft.com/office/drawing/2016/5/9/chartex" xmlns:cx2="http://schemas.microsoft.com/office/drawing/2015/10/21/chartex" xmlns:cx1="http://schemas.microsoft.com/office/drawing/2015/9/8/chartex" xmlns:cx="http://schemas.microsoft.com/office/drawing/2014/chartex" xmlns:wpc="http://schemas.microsoft.com/office/word/2010/wordprocessingCanvas" xmlns="" val="0"/>
                         </a:ext>
                       </a:extLst>
                     </a:blip>
@@ -2434,7 +2444,77 @@
     <w:p/>
     <w:p>
       <w:r>
-        <w:t>La variable de MAVEN_OPTS no es necesaria configurarla, indica que capacidad tendrá en la memoria disponible para proyectos java.</w:t>
+        <w:t xml:space="preserve">La variable de </w:t>
+      </w:r>
+      <w:r>
+        <w:rPr>
+          <w:b/>
+        </w:rPr>
+        <w:t>MAVEN_OPTS</w:t>
+      </w:r>
+      <w:r>
+        <w:t xml:space="preserve"> no es necesaria configurarla, indica que capacidad tendrá en la memoria disponible para proyectos java.</w:t>
+      </w:r>
+    </w:p>
+    <w:p>
+      <w:r>
+        <w:t xml:space="preserve">Al igual veremos que se puede crear el archivo </w:t>
+      </w:r>
+      <w:r>
+        <w:rPr>
+          <w:b/>
+        </w:rPr>
+        <w:t xml:space="preserve">settings.xml </w:t>
+      </w:r>
+      <w:r>
+        <w:t xml:space="preserve">en la carpeta </w:t>
+      </w:r>
+      <w:r>
+        <w:rPr>
+          <w:b/>
+        </w:rPr>
+        <w:t>C:\Users</w:t>
+      </w:r>
+      <w:proofErr w:type="gramStart"/>
+      <w:r>
+        <w:rPr>
+          <w:b/>
+        </w:rPr>
+        <w:t>\[</w:t>
+      </w:r>
+      <w:proofErr w:type="gramEnd"/>
+      <w:r>
+        <w:rPr>
+          <w:b/>
+        </w:rPr>
+        <w:t>nombre_usuario]\.m2</w:t>
+      </w:r>
+      <w:r>
+        <w:t>,</w:t>
+      </w:r>
+      <w:r>
+        <w:t xml:space="preserve"> </w:t>
+      </w:r>
+      <w:r>
+        <w:t xml:space="preserve">para configuraciones </w:t>
+      </w:r>
+      <w:r>
+        <w:t>más detalladas,</w:t>
+      </w:r>
+      <w:r>
+        <w:t xml:space="preserve"> pero en principio no es </w:t>
+      </w:r>
+      <w:r>
+        <w:lastRenderedPageBreak/>
+        <w:t xml:space="preserve">necesario, ya veremos en la sección de definición y creación de un arquetipo que nos obliga para poder crear nuestro arquetipo </w:t>
+      </w:r>
+      <w:proofErr w:type="spellStart"/>
+      <w:r>
+        <w:t>customizado</w:t>
+      </w:r>
+      <w:proofErr w:type="spellEnd"/>
+      <w:r>
+        <w:t>.</w:t>
       </w:r>
     </w:p>
     <w:p>
@@ -2469,10 +2549,49 @@
         <w:t>a</w:t>
       </w:r>
       <w:r>
-        <w:t xml:space="preserve"> estructura o modelo original a partir del cual se hacen todas las demás cosas del mismo tipo. Los arquetipos ayudarán a los autores a crear plantillas de proyectos Maven para los usuarios, proporcionando a los usuarios los medios para generar versiones parametrizadas de esas plantillas de proyectos.</w:t>
-      </w:r>
-    </w:p>
-    <w:p/>
+        <w:t xml:space="preserve"> estructura o modelo original a partir del cual se hacen todas las demás cosas del mismo tipo. Los arquetipos ayudarán a los autores a cre</w:t>
+      </w:r>
+      <w:r>
+        <w:t xml:space="preserve">ar plantillas de proyectos </w:t>
+      </w:r>
+      <w:proofErr w:type="spellStart"/>
+      <w:r>
+        <w:t>Maven</w:t>
+      </w:r>
+      <w:proofErr w:type="spellEnd"/>
+      <w:r>
+        <w:t>, proporcionando los medios para generar versiones parametrizadas de esas plantillas de proyectos.</w:t>
+      </w:r>
+    </w:p>
+    <w:p>
+      <w:r>
+        <w:t xml:space="preserve">El </w:t>
+      </w:r>
+      <w:proofErr w:type="spellStart"/>
+      <w:r>
+        <w:t>plugin</w:t>
+      </w:r>
+      <w:proofErr w:type="spellEnd"/>
+      <w:r>
+        <w:t xml:space="preserve"> </w:t>
+      </w:r>
+      <w:proofErr w:type="spellStart"/>
+      <w:r>
+        <w:t>maven-archetype-plugin</w:t>
+      </w:r>
+      <w:proofErr w:type="spellEnd"/>
+      <w:r>
+        <w:t xml:space="preserve"> utiliza, de forma interna, el motor de plantillas </w:t>
+      </w:r>
+      <w:proofErr w:type="spellStart"/>
+      <w:r>
+        <w:t>Velocity</w:t>
+      </w:r>
+      <w:proofErr w:type="spellEnd"/>
+      <w:r>
+        <w:t xml:space="preserve"> para la generación y adaptación de los ficheros de nuestra plantilla de proyecto.</w:t>
+      </w:r>
+    </w:p>
     <w:p>
       <w:r>
         <w:t>El uso de arquetipos proporciona a los desarrolladores una manera</w:t>
@@ -2555,6 +2674,7 @@
         </w:rPr>
       </w:pPr>
       <w:proofErr w:type="spellStart"/>
+      <w:proofErr w:type="gramStart"/>
       <w:r>
         <w:rPr>
           <w:b/>
@@ -2562,6 +2682,7 @@
         <w:t>mvn</w:t>
       </w:r>
       <w:proofErr w:type="spellEnd"/>
+      <w:proofErr w:type="gramEnd"/>
       <w:r>
         <w:rPr>
           <w:b/>
@@ -2569,58 +2690,63 @@
         <w:t xml:space="preserve"> </w:t>
       </w:r>
       <w:proofErr w:type="spellStart"/>
+      <w:r>
+        <w:rPr>
+          <w:b/>
+        </w:rPr>
+        <w:t>archetype:generate</w:t>
+      </w:r>
+      <w:proofErr w:type="spellEnd"/>
+    </w:p>
+    <w:p>
+      <w:r>
+        <w:t>Con este coma</w:t>
+      </w:r>
+      <w:r>
+        <w:t xml:space="preserve">ndo </w:t>
+      </w:r>
+      <w:proofErr w:type="spellStart"/>
+      <w:r>
+        <w:t>descargaria</w:t>
+      </w:r>
+      <w:r>
+        <w:t>mos</w:t>
+      </w:r>
+      <w:proofErr w:type="spellEnd"/>
+      <w:r>
+        <w:t xml:space="preserve"> todos los arquetipos  configurados en el repositorio, para descargar uno en concreto ejecutaremos:</w:t>
+      </w:r>
+    </w:p>
+    <w:p>
+      <w:pPr>
+        <w:rPr>
+          <w:b/>
+        </w:rPr>
+      </w:pPr>
+      <w:proofErr w:type="spellStart"/>
       <w:proofErr w:type="gramStart"/>
       <w:r>
         <w:rPr>
           <w:b/>
         </w:rPr>
+        <w:t>mvn</w:t>
+      </w:r>
+      <w:proofErr w:type="spellEnd"/>
+      <w:proofErr w:type="gramEnd"/>
+      <w:r>
+        <w:rPr>
+          <w:b/>
+        </w:rPr>
+        <w:t xml:space="preserve"> </w:t>
+      </w:r>
+      <w:proofErr w:type="spellStart"/>
+      <w:r>
+        <w:rPr>
+          <w:b/>
+        </w:rPr>
         <w:t>archetype:generate</w:t>
       </w:r>
       <w:proofErr w:type="spellEnd"/>
-      <w:proofErr w:type="gramEnd"/>
-    </w:p>
-    <w:p>
-      <w:r>
-        <w:t>Con este comando descargaremos todos los arquetipos  configurados en el repositorio, para descargar uno en concreto ejecutaremos:</w:t>
-      </w:r>
-    </w:p>
-    <w:p>
-      <w:pPr>
-        <w:rPr>
-          <w:b/>
-        </w:rPr>
-      </w:pPr>
-    </w:p>
-    <w:p>
-      <w:pPr>
-        <w:rPr>
-          <w:b/>
-        </w:rPr>
-      </w:pPr>
-      <w:proofErr w:type="spellStart"/>
-      <w:r>
-        <w:rPr>
-          <w:b/>
-        </w:rPr>
-        <w:t>mvn</w:t>
-      </w:r>
-      <w:proofErr w:type="spellEnd"/>
-      <w:r>
-        <w:rPr>
-          <w:b/>
-        </w:rPr>
-        <w:t xml:space="preserve"> </w:t>
-      </w:r>
-      <w:proofErr w:type="spellStart"/>
-      <w:proofErr w:type="gramStart"/>
-      <w:r>
-        <w:rPr>
-          <w:b/>
-        </w:rPr>
-        <w:t>archetype:generate</w:t>
-      </w:r>
-      <w:proofErr w:type="spellEnd"/>
-      <w:proofErr w:type="gramEnd"/>
       <w:r>
         <w:rPr>
           <w:b/>
@@ -2704,7 +2830,7 @@
           <w:bottom w:w="15" w:type="dxa"/>
           <w:right w:w="15" w:type="dxa"/>
         </w:tblCellMar>
-        <w:tblLook w:val="04A0" w:firstRow="1" w:lastRow="0" w:firstColumn="1" w:lastColumn="0" w:noHBand="0" w:noVBand="1"/>
+        <w:tblLook w:val="04A0"/>
       </w:tblPr>
       <w:tblGrid>
         <w:gridCol w:w="4372"/>
@@ -2940,6 +3066,7 @@
               <w:spacing w:after="300" w:line="300" w:lineRule="atLeast"/>
             </w:pPr>
             <w:r>
+              <w:lastRenderedPageBreak/>
               <w:t>maven-archetype-j2ee-simple</w:t>
             </w:r>
           </w:p>
@@ -3053,7 +3180,6 @@
             </w:pPr>
             <w:proofErr w:type="spellStart"/>
             <w:r>
-              <w:lastRenderedPageBreak/>
               <w:t>maven</w:t>
             </w:r>
             <w:proofErr w:type="spellEnd"/>
@@ -3138,7 +3264,15 @@
             </w:r>
             <w:proofErr w:type="spellEnd"/>
             <w:r>
-              <w:t xml:space="preserve"> Maven plugin.</w:t>
+              <w:t xml:space="preserve"> </w:t>
+            </w:r>
+            <w:proofErr w:type="spellStart"/>
+            <w:r>
+              <w:t>Maven</w:t>
+            </w:r>
+            <w:proofErr w:type="spellEnd"/>
+            <w:r>
+              <w:t xml:space="preserve"> plugin.</w:t>
             </w:r>
           </w:p>
         </w:tc>
@@ -3171,20 +3305,9 @@
             </w:pPr>
             <w:proofErr w:type="spellStart"/>
             <w:r>
-              <w:t>maven</w:t>
-            </w:r>
-            <w:proofErr w:type="spellEnd"/>
-            <w:r>
-              <w:t>-</w:t>
-            </w:r>
-            <w:proofErr w:type="spellStart"/>
-            <w:r>
-              <w:t>archetype</w:t>
-            </w:r>
-            <w:proofErr w:type="spellEnd"/>
-            <w:r>
-              <w:t>-plugin</w:t>
-            </w:r>
+              <w:t>maven-archetype-plugin</w:t>
+            </w:r>
+            <w:proofErr w:type="spellEnd"/>
           </w:p>
         </w:tc>
         <w:tc>
@@ -3247,7 +3370,23 @@
             </w:r>
             <w:proofErr w:type="spellEnd"/>
             <w:r>
-              <w:t xml:space="preserve"> Maven plugin.</w:t>
+              <w:t xml:space="preserve"> </w:t>
+            </w:r>
+            <w:proofErr w:type="spellStart"/>
+            <w:r>
+              <w:t>Maven</w:t>
+            </w:r>
+            <w:proofErr w:type="spellEnd"/>
+            <w:r>
+              <w:t xml:space="preserve"> </w:t>
+            </w:r>
+            <w:proofErr w:type="spellStart"/>
+            <w:r>
+              <w:t>plugin</w:t>
+            </w:r>
+            <w:proofErr w:type="spellEnd"/>
+            <w:r>
+              <w:t>.</w:t>
             </w:r>
           </w:p>
         </w:tc>
@@ -3280,23 +3419,7 @@
             </w:pPr>
             <w:proofErr w:type="spellStart"/>
             <w:r>
-              <w:t>maven</w:t>
-            </w:r>
-            <w:proofErr w:type="spellEnd"/>
-            <w:r>
-              <w:t>-</w:t>
-            </w:r>
-            <w:proofErr w:type="spellStart"/>
-            <w:r>
-              <w:t>archetype</w:t>
-            </w:r>
-            <w:proofErr w:type="spellEnd"/>
-            <w:r>
-              <w:t>-plugin-</w:t>
-            </w:r>
-            <w:proofErr w:type="spellStart"/>
-            <w:r>
-              <w:t>site</w:t>
+              <w:t>maven-archetype-plugin-site</w:t>
             </w:r>
             <w:proofErr w:type="spellEnd"/>
           </w:p>
@@ -3361,7 +3484,23 @@
             </w:r>
             <w:proofErr w:type="spellEnd"/>
             <w:r>
-              <w:t xml:space="preserve"> Maven plugin </w:t>
+              <w:t xml:space="preserve"> </w:t>
+            </w:r>
+            <w:proofErr w:type="spellStart"/>
+            <w:r>
+              <w:t>Maven</w:t>
+            </w:r>
+            <w:proofErr w:type="spellEnd"/>
+            <w:r>
+              <w:t xml:space="preserve"> </w:t>
+            </w:r>
+            <w:proofErr w:type="spellStart"/>
+            <w:r>
+              <w:t>plugin</w:t>
+            </w:r>
+            <w:proofErr w:type="spellEnd"/>
+            <w:r>
+              <w:t xml:space="preserve"> </w:t>
             </w:r>
             <w:proofErr w:type="spellStart"/>
             <w:r>
@@ -3573,7 +3712,15 @@
             </w:r>
             <w:proofErr w:type="spellEnd"/>
             <w:r>
-              <w:t xml:space="preserve"> Maven </w:t>
+              <w:t xml:space="preserve"> </w:t>
+            </w:r>
+            <w:proofErr w:type="spellStart"/>
+            <w:r>
+              <w:t>Maven</w:t>
+            </w:r>
+            <w:proofErr w:type="spellEnd"/>
+            <w:r>
+              <w:t xml:space="preserve"> </w:t>
             </w:r>
             <w:proofErr w:type="spellStart"/>
             <w:r>
@@ -3682,7 +3829,15 @@
             </w:r>
             <w:proofErr w:type="spellEnd"/>
             <w:r>
-              <w:t xml:space="preserve"> a simple Maven </w:t>
+              <w:t xml:space="preserve"> a simple </w:t>
+            </w:r>
+            <w:proofErr w:type="spellStart"/>
+            <w:r>
+              <w:t>Maven</w:t>
+            </w:r>
+            <w:proofErr w:type="spellEnd"/>
+            <w:r>
+              <w:t xml:space="preserve"> </w:t>
             </w:r>
             <w:proofErr w:type="spellStart"/>
             <w:r>
@@ -3788,7 +3943,15 @@
             </w:r>
             <w:proofErr w:type="spellEnd"/>
             <w:r>
-              <w:t xml:space="preserve"> Maven </w:t>
+              <w:t xml:space="preserve"> </w:t>
+            </w:r>
+            <w:proofErr w:type="spellStart"/>
+            <w:r>
+              <w:t>Maven</w:t>
+            </w:r>
+            <w:proofErr w:type="spellEnd"/>
+            <w:r>
+              <w:t xml:space="preserve"> </w:t>
             </w:r>
             <w:proofErr w:type="spellStart"/>
             <w:r>
@@ -3820,15 +3983,7 @@
             </w:r>
             <w:proofErr w:type="spellEnd"/>
             <w:r>
-              <w:t xml:space="preserve"> </w:t>
-            </w:r>
-            <w:proofErr w:type="spellStart"/>
-            <w:r>
-              <w:t>of</w:t>
-            </w:r>
-            <w:proofErr w:type="spellEnd"/>
-            <w:r>
-              <w:t xml:space="preserve"> </w:t>
+              <w:t xml:space="preserve"> of </w:t>
             </w:r>
             <w:proofErr w:type="spellStart"/>
             <w:r>
@@ -4033,7 +4188,15 @@
             </w:r>
             <w:proofErr w:type="spellEnd"/>
             <w:r>
-              <w:t xml:space="preserve"> Maven </w:t>
+              <w:t xml:space="preserve"> </w:t>
+            </w:r>
+            <w:proofErr w:type="spellStart"/>
+            <w:r>
+              <w:t>Maven</w:t>
+            </w:r>
+            <w:proofErr w:type="spellEnd"/>
+            <w:r>
+              <w:t xml:space="preserve"> </w:t>
             </w:r>
             <w:proofErr w:type="spellStart"/>
             <w:r>
@@ -4139,7 +4302,15 @@
             </w:r>
             <w:proofErr w:type="spellEnd"/>
             <w:r>
-              <w:t xml:space="preserve"> Maven </w:t>
+              <w:t xml:space="preserve"> </w:t>
+            </w:r>
+            <w:proofErr w:type="spellStart"/>
+            <w:r>
+              <w:t>Maven</w:t>
+            </w:r>
+            <w:proofErr w:type="spellEnd"/>
+            <w:r>
+              <w:t xml:space="preserve"> </w:t>
             </w:r>
             <w:proofErr w:type="spellStart"/>
             <w:r>
@@ -4177,10 +4348,16 @@
         <w:t>, con sus respectivas sugerencias,</w:t>
       </w:r>
       <w:r>
-        <w:t xml:space="preserve"> para poder identificar nuestro proyecto y rellenar nuestro pom</w:t>
-      </w:r>
-      <w:r>
-        <w:t xml:space="preserve">.xml. Nos preguntará por el </w:t>
+        <w:t xml:space="preserve"> para poder identificar nuestro proyecto y rellenar nuestro </w:t>
+      </w:r>
+      <w:r>
+        <w:rPr>
+          <w:b/>
+        </w:rPr>
+        <w:t>pom.xml</w:t>
+      </w:r>
+      <w:r>
+        <w:t xml:space="preserve">. Nos preguntará por el </w:t>
       </w:r>
       <w:proofErr w:type="spellStart"/>
       <w:r>
@@ -4191,7 +4368,11 @@
       </w:r>
       <w:proofErr w:type="spellEnd"/>
       <w:r>
-        <w:t>, que es el grupo mediante el cual identificaremos nuestro proyecto, se suele definir como la estructura de un dominio o si ya existe nuestra página</w:t>
+        <w:t xml:space="preserve">, que </w:t>
+      </w:r>
+      <w:r>
+        <w:lastRenderedPageBreak/>
+        <w:t>es el grupo mediante el cual identificaremos nuestro proyecto, se suele definir como la estructura de un dominio o si ya existe nuestra página</w:t>
       </w:r>
       <w:r>
         <w:t>,</w:t>
@@ -4202,28 +4383,450 @@
     </w:p>
     <w:p>
       <w:r>
-        <w:lastRenderedPageBreak/>
         <w:t>Imaginemos nuestro dominio, organlist</w:t>
       </w:r>
       <w:r>
-        <w:t>.com</w:t>
+        <w:t>.</w:t>
+      </w:r>
+      <w:r>
+        <w:t xml:space="preserve">es </w:t>
       </w:r>
       <w:r>
         <w:t xml:space="preserve"> -&gt; </w:t>
       </w:r>
       <w:proofErr w:type="spellStart"/>
+      <w:r>
+        <w:t>es</w:t>
+      </w:r>
+      <w:r>
+        <w:t>.organlist</w:t>
+      </w:r>
+      <w:proofErr w:type="spellEnd"/>
+      <w:r>
+        <w:t xml:space="preserve">, sería nuestro </w:t>
+      </w:r>
+      <w:proofErr w:type="spellStart"/>
+      <w:r>
+        <w:t>groupId</w:t>
+      </w:r>
+      <w:proofErr w:type="spellEnd"/>
+      <w:r>
+        <w:t>.</w:t>
+      </w:r>
+    </w:p>
+    <w:p>
+      <w:r>
+        <w:t xml:space="preserve">También nos preguntará por el </w:t>
+      </w:r>
+      <w:proofErr w:type="spellStart"/>
+      <w:r>
+        <w:rPr>
+          <w:b/>
+        </w:rPr>
+        <w:t>artifactId</w:t>
+      </w:r>
+      <w:proofErr w:type="spellEnd"/>
+      <w:r>
+        <w:t>, que ser</w:t>
+      </w:r>
+      <w:r>
+        <w:t>ía</w:t>
+      </w:r>
+      <w:r>
+        <w:t xml:space="preserve"> el nombre de nuestro proyecto.</w:t>
+      </w:r>
+    </w:p>
+    <w:p>
+      <w:r>
+        <w:t>Hay 4 formas de crear un proyecto mediante un arquetipo, por línea de comandos:</w:t>
+      </w:r>
+    </w:p>
+    <w:p>
+      <w:pPr>
+        <w:pStyle w:val="Prrafodelista"/>
+        <w:numPr>
+          <w:ilvl w:val="0"/>
+          <w:numId w:val="4"/>
+        </w:numPr>
+      </w:pPr>
+      <w:r>
+        <w:t xml:space="preserve">Utilizar un arquetipo ya predefinido por </w:t>
+      </w:r>
+      <w:proofErr w:type="spellStart"/>
+      <w:r>
+        <w:t>Maven</w:t>
+      </w:r>
+      <w:proofErr w:type="spellEnd"/>
+      <w:r>
+        <w:t>.</w:t>
+      </w:r>
+    </w:p>
+    <w:p>
+      <w:pPr>
+        <w:pStyle w:val="Prrafodelista"/>
+        <w:numPr>
+          <w:ilvl w:val="0"/>
+          <w:numId w:val="4"/>
+        </w:numPr>
+      </w:pPr>
+      <w:r>
+        <w:t>Crear un arquetipo desde un proyecto ya desarrollado.</w:t>
+      </w:r>
+    </w:p>
+    <w:p>
+      <w:pPr>
+        <w:pStyle w:val="Prrafodelista"/>
+        <w:numPr>
+          <w:ilvl w:val="0"/>
+          <w:numId w:val="4"/>
+        </w:numPr>
+      </w:pPr>
+      <w:r>
+        <w:t xml:space="preserve">Utilizar un arquetipo definido por la comunidad de usuarios de </w:t>
+      </w:r>
+      <w:proofErr w:type="spellStart"/>
+      <w:r>
+        <w:t>Maven</w:t>
+      </w:r>
+      <w:proofErr w:type="spellEnd"/>
+      <w:r>
+        <w:t>.</w:t>
+      </w:r>
+    </w:p>
+    <w:p>
+      <w:pPr>
+        <w:pStyle w:val="Prrafodelista"/>
+        <w:numPr>
+          <w:ilvl w:val="0"/>
+          <w:numId w:val="4"/>
+        </w:numPr>
+      </w:pPr>
+      <w:r>
+        <w:t>Crear los archivos necesarios, configurar y generar nuestro propio arquetipo desde 0.</w:t>
+      </w:r>
+    </w:p>
+    <w:p/>
+    <w:p>
+      <w:r>
+        <w:t xml:space="preserve">Podríamos usar un arquetipo predefinido (forma 1) con </w:t>
+      </w:r>
+      <w:proofErr w:type="spellStart"/>
+      <w:r>
+        <w:rPr>
+          <w:b/>
+        </w:rPr>
+        <w:t>mvn</w:t>
+      </w:r>
+      <w:proofErr w:type="spellEnd"/>
+      <w:r>
+        <w:rPr>
+          <w:b/>
+        </w:rPr>
+        <w:t xml:space="preserve"> </w:t>
+      </w:r>
+      <w:proofErr w:type="spellStart"/>
+      <w:r>
+        <w:rPr>
+          <w:b/>
+        </w:rPr>
+        <w:t>archetype</w:t>
+      </w:r>
       <w:proofErr w:type="gramStart"/>
       <w:r>
-        <w:t>com.organlist</w:t>
+        <w:rPr>
+          <w:b/>
+        </w:rPr>
+        <w:t>:generate</w:t>
       </w:r>
       <w:proofErr w:type="spellEnd"/>
       <w:proofErr w:type="gramEnd"/>
       <w:r>
-        <w:t xml:space="preserve">, sería nuestro </w:t>
-      </w:r>
-      <w:proofErr w:type="spellStart"/>
-      <w:r>
-        <w:t>groupId</w:t>
+        <w:rPr>
+          <w:b/>
+        </w:rPr>
+        <w:t xml:space="preserve"> -</w:t>
+      </w:r>
+      <w:proofErr w:type="spellStart"/>
+      <w:r>
+        <w:rPr>
+          <w:b/>
+        </w:rPr>
+        <w:t>Dfilter</w:t>
+      </w:r>
+      <w:proofErr w:type="spellEnd"/>
+      <w:r>
+        <w:rPr>
+          <w:b/>
+        </w:rPr>
+        <w:t>=</w:t>
+      </w:r>
+      <w:proofErr w:type="spellStart"/>
+      <w:r>
+        <w:rPr>
+          <w:b/>
+        </w:rPr>
+        <w:t>maven-archetype-quickstart</w:t>
+      </w:r>
+      <w:proofErr w:type="spellEnd"/>
+      <w:r>
+        <w:rPr>
+          <w:b/>
+        </w:rPr>
+        <w:t xml:space="preserve"> </w:t>
+      </w:r>
+      <w:r>
+        <w:t xml:space="preserve">o uno ya creado por un usuario de la comunidad (forma 3), ejecutando el comando: </w:t>
+      </w:r>
+      <w:proofErr w:type="spellStart"/>
+      <w:r>
+        <w:rPr>
+          <w:b/>
+        </w:rPr>
+        <w:t>mvn</w:t>
+      </w:r>
+      <w:proofErr w:type="spellEnd"/>
+      <w:r>
+        <w:rPr>
+          <w:b/>
+        </w:rPr>
+        <w:t xml:space="preserve"> </w:t>
+      </w:r>
+      <w:proofErr w:type="spellStart"/>
+      <w:r>
+        <w:rPr>
+          <w:b/>
+        </w:rPr>
+        <w:t>archetype:generate</w:t>
+      </w:r>
+      <w:proofErr w:type="spellEnd"/>
+      <w:r>
+        <w:rPr>
+          <w:b/>
+        </w:rPr>
+        <w:t xml:space="preserve"> -</w:t>
+      </w:r>
+      <w:proofErr w:type="spellStart"/>
+      <w:r>
+        <w:rPr>
+          <w:b/>
+        </w:rPr>
+        <w:t>DarchetypeGroupId</w:t>
+      </w:r>
+      <w:proofErr w:type="spellEnd"/>
+      <w:r>
+        <w:rPr>
+          <w:b/>
+        </w:rPr>
+        <w:t>=</w:t>
+      </w:r>
+      <w:proofErr w:type="spellStart"/>
+      <w:r>
+        <w:rPr>
+          <w:b/>
+        </w:rPr>
+        <w:t>org.springframework.boot</w:t>
+      </w:r>
+      <w:proofErr w:type="spellEnd"/>
+      <w:r>
+        <w:rPr>
+          <w:b/>
+        </w:rPr>
+        <w:t xml:space="preserve"> -</w:t>
+      </w:r>
+      <w:proofErr w:type="spellStart"/>
+      <w:r>
+        <w:rPr>
+          <w:b/>
+        </w:rPr>
+        <w:t>DarchetypeArtifactId</w:t>
+      </w:r>
+      <w:proofErr w:type="spellEnd"/>
+      <w:r>
+        <w:rPr>
+          <w:b/>
+        </w:rPr>
+        <w:t>=</w:t>
+      </w:r>
+      <w:proofErr w:type="spellStart"/>
+      <w:r>
+        <w:rPr>
+          <w:b/>
+        </w:rPr>
+        <w:t>spring</w:t>
+      </w:r>
+      <w:proofErr w:type="spellEnd"/>
+      <w:r>
+        <w:rPr>
+          <w:b/>
+        </w:rPr>
+        <w:t>-</w:t>
+      </w:r>
+      <w:proofErr w:type="spellStart"/>
+      <w:r>
+        <w:rPr>
+          <w:b/>
+        </w:rPr>
+        <w:t>boot</w:t>
+      </w:r>
+      <w:proofErr w:type="spellEnd"/>
+      <w:r>
+        <w:rPr>
+          <w:b/>
+        </w:rPr>
+        <w:t>-</w:t>
+      </w:r>
+      <w:proofErr w:type="spellStart"/>
+      <w:r>
+        <w:rPr>
+          <w:b/>
+        </w:rPr>
+        <w:t>sample</w:t>
+      </w:r>
+      <w:proofErr w:type="spellEnd"/>
+      <w:r>
+        <w:rPr>
+          <w:b/>
+        </w:rPr>
+        <w:t>-simple-</w:t>
+      </w:r>
+      <w:proofErr w:type="spellStart"/>
+      <w:r>
+        <w:rPr>
+          <w:b/>
+        </w:rPr>
+        <w:t>archetype</w:t>
+      </w:r>
+      <w:proofErr w:type="spellEnd"/>
+      <w:r>
+        <w:rPr>
+          <w:b/>
+        </w:rPr>
+        <w:t xml:space="preserve"> -</w:t>
+      </w:r>
+      <w:proofErr w:type="spellStart"/>
+      <w:r>
+        <w:rPr>
+          <w:b/>
+        </w:rPr>
+        <w:t>DarchetypeVersion</w:t>
+      </w:r>
+      <w:proofErr w:type="spellEnd"/>
+      <w:r>
+        <w:rPr>
+          <w:b/>
+        </w:rPr>
+        <w:t>=1.0.2.RELEASE</w:t>
+      </w:r>
+      <w:r>
+        <w:rPr>
+          <w:b/>
+        </w:rPr>
+        <w:t xml:space="preserve">. </w:t>
+      </w:r>
+      <w:r>
+        <w:t xml:space="preserve">La forma más elaborada y con la que se ahorraría menos tiempo es la forma 4, ya que hay que definir desde 0 los archivos necesarios nombrados mas adelante cuando creemos un arquetipo </w:t>
+      </w:r>
+      <w:proofErr w:type="spellStart"/>
+      <w:r>
+        <w:t>customizado</w:t>
+      </w:r>
+      <w:proofErr w:type="spellEnd"/>
+      <w:r>
+        <w:t xml:space="preserve"> desde un proyecto existente.</w:t>
+      </w:r>
+    </w:p>
+    <w:p>
+      <w:r>
+        <w:t>Pero c</w:t>
+      </w:r>
+      <w:r>
+        <w:t>omo no hace falta “reinventar la rueda” si no es necesario,  voy a crear un arquetipo desde un proyecto ya creado</w:t>
+      </w:r>
+      <w:r>
+        <w:t xml:space="preserve"> (forma 2) </w:t>
+      </w:r>
+      <w:r>
+        <w:t xml:space="preserve"> a partir de la versión ultímate de </w:t>
+      </w:r>
+      <w:proofErr w:type="spellStart"/>
+      <w:r>
+        <w:t>IntelliJ</w:t>
+      </w:r>
+      <w:proofErr w:type="spellEnd"/>
+      <w:r>
+        <w:t xml:space="preserve"> IDEA que utiliza la herramienta Spring </w:t>
+      </w:r>
+      <w:proofErr w:type="spellStart"/>
+      <w:r>
+        <w:t>initializr</w:t>
+      </w:r>
+      <w:proofErr w:type="spellEnd"/>
+      <w:r>
+        <w:t>, que también está en la web</w:t>
+      </w:r>
+      <w:r>
+        <w:t>, creamos un proyecto y comenzamos a configurar nuestra estructura propia de proyecto (</w:t>
+      </w:r>
+      <w:proofErr w:type="spellStart"/>
+      <w:r>
+        <w:fldChar w:fldCharType="begin"/>
+      </w:r>
+      <w:r>
+        <w:instrText xml:space="preserve"> HYPERLINK "http://www.tugurium.com/gti/termino.php?Tr=scaffolding" </w:instrText>
+      </w:r>
+      <w:r>
+        <w:fldChar w:fldCharType="separate"/>
+      </w:r>
+      <w:r>
+        <w:rPr>
+          <w:rStyle w:val="Hipervnculo"/>
+        </w:rPr>
+        <w:t>scaffolding</w:t>
+      </w:r>
+      <w:proofErr w:type="spellEnd"/>
+      <w:r>
+        <w:fldChar w:fldCharType="end"/>
+      </w:r>
+      <w:r>
+        <w:t>)</w:t>
+      </w:r>
+      <w:r>
+        <w:t xml:space="preserve">, cuando ya </w:t>
+      </w:r>
+      <w:r>
+        <w:t>esté</w:t>
+      </w:r>
+      <w:r>
+        <w:t xml:space="preserve"> creado nuestro proyecto </w:t>
+      </w:r>
+      <w:proofErr w:type="spellStart"/>
+      <w:r>
+        <w:t>customizado</w:t>
+      </w:r>
+      <w:proofErr w:type="spellEnd"/>
+      <w:r>
+        <w:t xml:space="preserve">, lanzamos el siguiente comando </w:t>
+      </w:r>
+      <w:proofErr w:type="spellStart"/>
+      <w:r>
+        <w:rPr>
+          <w:b/>
+        </w:rPr>
+        <w:t>mvn</w:t>
+      </w:r>
+      <w:proofErr w:type="spellEnd"/>
+      <w:r>
+        <w:rPr>
+          <w:b/>
+        </w:rPr>
+        <w:t xml:space="preserve"> </w:t>
+      </w:r>
+      <w:proofErr w:type="spellStart"/>
+      <w:r>
+        <w:rPr>
+          <w:b/>
+        </w:rPr>
+        <w:t>archetype:create-from-project</w:t>
       </w:r>
       <w:proofErr w:type="spellEnd"/>
       <w:r>
@@ -4232,238 +4835,803 @@
     </w:p>
     <w:p>
       <w:r>
-        <w:t xml:space="preserve">También nos preguntará por el </w:t>
-      </w:r>
-      <w:proofErr w:type="spellStart"/>
-      <w:r>
-        <w:rPr>
-          <w:b/>
-        </w:rPr>
-        <w:t>artifactId</w:t>
-      </w:r>
-      <w:proofErr w:type="spellEnd"/>
-      <w:r>
-        <w:t>, que ser</w:t>
-      </w:r>
-      <w:r>
-        <w:t>ía</w:t>
-      </w:r>
-      <w:r>
-        <w:t xml:space="preserve"> el nombre de nuestro proyecto.</w:t>
-      </w:r>
-    </w:p>
-    <w:p/>
-    <w:p>
-      <w:bookmarkStart w:id="12" w:name="_GoBack"/>
-      <w:bookmarkEnd w:id="12"/>
-    </w:p>
-    <w:p>
-      <w:r>
-        <w:t>Para crear nuestro arquetipo, nos situaremos en la carpeta donde queramos que este alojado nuestro proyecto y ejecutaremos el siguiente comando en la consola:</w:t>
-      </w:r>
-    </w:p>
-    <w:p>
-      <w:pPr>
-        <w:rPr>
-          <w:b/>
-        </w:rPr>
-      </w:pPr>
-      <w:proofErr w:type="spellStart"/>
-      <w:r>
-        <w:rPr>
-          <w:b/>
-        </w:rPr>
-        <w:t>mvn</w:t>
-      </w:r>
-      <w:proofErr w:type="spellEnd"/>
-      <w:r>
-        <w:rPr>
-          <w:b/>
+        <w:t xml:space="preserve">Para ello, este comando nos obliga a crear el fichero </w:t>
+      </w:r>
+      <w:r>
+        <w:rPr>
+          <w:b/>
+        </w:rPr>
+        <w:t>settings.xml</w:t>
+      </w:r>
+      <w:r>
+        <w:t xml:space="preserve"> en la carpeta </w:t>
+      </w:r>
+      <w:r>
+        <w:rPr>
+          <w:b/>
+        </w:rPr>
+        <w:t>.m2</w:t>
+      </w:r>
+      <w:r>
+        <w:t xml:space="preserve">, para configurar </w:t>
+      </w:r>
+      <w:proofErr w:type="spellStart"/>
+      <w:r>
+        <w:t>Maven</w:t>
+      </w:r>
+      <w:proofErr w:type="spellEnd"/>
+      <w:r>
+        <w:t>, cuyo contenido únicamente será:</w:t>
+      </w:r>
+    </w:p>
+    <w:p>
+      <w:pPr>
+        <w:rPr>
+          <w:i/>
+        </w:rPr>
+      </w:pPr>
+      <w:r>
+        <w:rPr>
+          <w:b/>
+          <w:i/>
+        </w:rPr>
+        <w:t>&lt;</w:t>
+      </w:r>
+      <w:proofErr w:type="spellStart"/>
+      <w:proofErr w:type="gramStart"/>
+      <w:r>
+        <w:rPr>
+          <w:b/>
+          <w:i/>
+        </w:rPr>
+        <w:t>settings</w:t>
+      </w:r>
+      <w:proofErr w:type="spellEnd"/>
+      <w:proofErr w:type="gramEnd"/>
+      <w:r>
+        <w:rPr>
+          <w:i/>
         </w:rPr>
         <w:t xml:space="preserve"> </w:t>
       </w:r>
       <w:proofErr w:type="spellStart"/>
-      <w:proofErr w:type="gramStart"/>
-      <w:r>
-        <w:rPr>
-          <w:b/>
-        </w:rPr>
-        <w:t>ar</w:t>
-      </w:r>
-      <w:r>
-        <w:rPr>
-          <w:b/>
-        </w:rPr>
-        <w:t>chetype:generate</w:t>
-      </w:r>
-      <w:proofErr w:type="spellEnd"/>
-      <w:proofErr w:type="gramEnd"/>
-      <w:r>
-        <w:rPr>
-          <w:b/>
-        </w:rPr>
-        <w:t xml:space="preserve"> -</w:t>
-      </w:r>
-      <w:proofErr w:type="spellStart"/>
-      <w:r>
-        <w:rPr>
-          <w:b/>
-        </w:rPr>
-        <w:t>DgroupId</w:t>
-      </w:r>
-      <w:proofErr w:type="spellEnd"/>
-      <w:r>
-        <w:rPr>
-          <w:b/>
+      <w:r>
+        <w:rPr>
+          <w:i/>
+        </w:rPr>
+        <w:t>xmlns</w:t>
+      </w:r>
+      <w:proofErr w:type="spellEnd"/>
+      <w:r>
+        <w:rPr>
+          <w:i/>
         </w:rPr>
         <w:t>=</w:t>
-      </w:r>
-      <w:proofErr w:type="spellStart"/>
-      <w:r>
-        <w:rPr>
-          <w:b/>
-        </w:rPr>
-        <w:t>com.o</w:t>
-      </w:r>
-      <w:r>
-        <w:rPr>
-          <w:b/>
-        </w:rPr>
-        <w:t>rganList</w:t>
-      </w:r>
-      <w:proofErr w:type="spellEnd"/>
-      <w:r>
-        <w:rPr>
-          <w:b/>
-        </w:rPr>
-        <w:t xml:space="preserve"> -</w:t>
-      </w:r>
-      <w:proofErr w:type="spellStart"/>
-      <w:r>
-        <w:rPr>
-          <w:b/>
-        </w:rPr>
-        <w:t>DartifactId</w:t>
-      </w:r>
-      <w:proofErr w:type="spellEnd"/>
-      <w:r>
-        <w:rPr>
-          <w:b/>
-        </w:rPr>
-        <w:t>=</w:t>
-      </w:r>
-      <w:proofErr w:type="spellStart"/>
-      <w:r>
-        <w:rPr>
-          <w:b/>
-        </w:rPr>
-        <w:t>o</w:t>
-      </w:r>
-      <w:r>
-        <w:rPr>
-          <w:b/>
-        </w:rPr>
-        <w:t>rgan</w:t>
-      </w:r>
-      <w:r>
-        <w:rPr>
-          <w:b/>
-        </w:rPr>
-        <w:t>l</w:t>
-      </w:r>
-      <w:r>
-        <w:rPr>
-          <w:b/>
-        </w:rPr>
-        <w:t>ist</w:t>
-      </w:r>
-      <w:proofErr w:type="spellEnd"/>
-      <w:r>
-        <w:rPr>
-          <w:b/>
-        </w:rPr>
-        <w:t xml:space="preserve"> -</w:t>
-      </w:r>
-      <w:proofErr w:type="spellStart"/>
-      <w:r>
-        <w:rPr>
-          <w:b/>
-        </w:rPr>
-        <w:t>DarchetypeArtifactId</w:t>
-      </w:r>
-      <w:proofErr w:type="spellEnd"/>
-      <w:r>
-        <w:rPr>
-          <w:b/>
-        </w:rPr>
-        <w:t>=</w:t>
-      </w:r>
-      <w:proofErr w:type="spellStart"/>
-      <w:r>
-        <w:rPr>
-          <w:b/>
-        </w:rPr>
-        <w:t>maven-archetype-archetype</w:t>
-      </w:r>
-      <w:proofErr w:type="spellEnd"/>
-    </w:p>
-    <w:p>
-      <w:pPr>
-        <w:rPr>
-          <w:b/>
-        </w:rPr>
-      </w:pPr>
-      <w:r>
-        <w:t xml:space="preserve">Se descargarán las dependencias contenidas en nuestro arquetipo del repositorio central de </w:t>
-      </w:r>
-      <w:proofErr w:type="spellStart"/>
-      <w:r>
-        <w:t>maven</w:t>
-      </w:r>
-      <w:proofErr w:type="spellEnd"/>
-      <w:r>
-        <w:rPr>
-          <w:b/>
-        </w:rPr>
-        <w:t xml:space="preserve"> </w:t>
       </w:r>
       <w:hyperlink r:id="rId14" w:history="1">
         <w:r>
           <w:rPr>
             <w:rStyle w:val="Hipervnculo"/>
-            <w:b/>
+            <w:i/>
           </w:rPr>
-          <w:t>https://repo.maven.apache.org/maven2/</w:t>
+          <w:t>http://maven.apache.org/SETTINGS/1.0.0</w:t>
         </w:r>
       </w:hyperlink>
       <w:r>
         <w:rPr>
-          <w:b/>
+          <w:i/>
         </w:rPr>
         <w:t xml:space="preserve"> </w:t>
       </w:r>
-      <w:r>
-        <w:t>y hará ciertas preguntas, que podremos configurar para que se rellene el pom.xml</w:t>
-      </w:r>
-      <w:r>
-        <w:t>, terminando la ejecución del comando así:</w:t>
-      </w:r>
-    </w:p>
-    <w:p/>
-    <w:p>
-      <w:pPr>
-        <w:ind w:left="-567"/>
-      </w:pPr>
+      <w:proofErr w:type="spellStart"/>
+      <w:r>
+        <w:rPr>
+          <w:i/>
+        </w:rPr>
+        <w:t>xmlns:xsi</w:t>
+      </w:r>
+      <w:proofErr w:type="spellEnd"/>
+      <w:r>
+        <w:rPr>
+          <w:i/>
+        </w:rPr>
+        <w:t>=</w:t>
+      </w:r>
+      <w:hyperlink r:id="rId15" w:history="1">
+        <w:r>
+          <w:rPr>
+            <w:rStyle w:val="Hipervnculo"/>
+            <w:i/>
+          </w:rPr>
+          <w:t>http://www.w3.org/2001/XMLSchema-instance</w:t>
+        </w:r>
+      </w:hyperlink>
+      <w:r>
+        <w:rPr>
+          <w:i/>
+        </w:rPr>
+        <w:t xml:space="preserve">  </w:t>
+      </w:r>
+      <w:proofErr w:type="spellStart"/>
+      <w:r>
+        <w:rPr>
+          <w:i/>
+        </w:rPr>
+        <w:t>xsi:schemaLocation</w:t>
+      </w:r>
+      <w:proofErr w:type="spellEnd"/>
+      <w:r>
+        <w:rPr>
+          <w:i/>
+        </w:rPr>
+        <w:t>="http://maven.apache.org/SETTINGS/1.0.0 https://maven.apache.org/xsd/settings-1.0.0.xsd"</w:t>
+      </w:r>
+      <w:r>
+        <w:rPr>
+          <w:b/>
+          <w:i/>
+        </w:rPr>
+        <w:t>&gt;</w:t>
+      </w:r>
+    </w:p>
+    <w:p>
+      <w:pPr>
+        <w:rPr>
+          <w:b/>
+        </w:rPr>
+      </w:pPr>
+      <w:r>
+        <w:rPr>
+          <w:b/>
+          <w:i/>
+        </w:rPr>
+        <w:t>&lt;/</w:t>
+      </w:r>
+      <w:proofErr w:type="spellStart"/>
+      <w:proofErr w:type="gramStart"/>
+      <w:r>
+        <w:rPr>
+          <w:b/>
+          <w:i/>
+        </w:rPr>
+        <w:t>settings</w:t>
+      </w:r>
+      <w:proofErr w:type="spellEnd"/>
+      <w:proofErr w:type="gramEnd"/>
+      <w:r>
+        <w:rPr>
+          <w:b/>
+          <w:i/>
+        </w:rPr>
+        <w:t>&gt;</w:t>
+      </w:r>
+    </w:p>
+    <w:p>
+      <w:r>
+        <w:t>Una vez ejecutado el comando, se nos creara en target/</w:t>
+      </w:r>
+      <w:proofErr w:type="spellStart"/>
+      <w:r>
+        <w:t>generated-sources</w:t>
+      </w:r>
+      <w:proofErr w:type="spellEnd"/>
+      <w:r>
+        <w:t xml:space="preserve"> el directorio </w:t>
+      </w:r>
+      <w:proofErr w:type="spellStart"/>
+      <w:r>
+        <w:t>archetype</w:t>
+      </w:r>
+      <w:proofErr w:type="spellEnd"/>
+      <w:r>
+        <w:t xml:space="preserve"> que contiene la configuración del mismo.</w:t>
+      </w:r>
+    </w:p>
+    <w:p>
       <w:r>
         <w:rPr>
           <w:noProof/>
           <w:lang w:eastAsia="es-ES"/>
         </w:rPr>
+        <w:lastRenderedPageBreak/>
         <w:drawing>
           <wp:inline distT="0" distB="0" distL="0" distR="0">
-            <wp:extent cx="6411561" cy="3352800"/>
-            <wp:effectExtent l="19050" t="0" r="8289" b="0"/>
-            <wp:docPr id="5" name="4 Imagen" descr="create_archetype.png"/>
+            <wp:extent cx="3458058" cy="2829320"/>
+            <wp:effectExtent l="19050" t="0" r="9042" b="0"/>
+            <wp:docPr id="7" name="6 Imagen" descr="create-from-project-target.png"/>
+            <wp:cNvGraphicFramePr>
+              <a:graphicFrameLocks xmlns:a="http://schemas.openxmlformats.org/drawingml/2006/main" noChangeAspect="1"/>
+            </wp:cNvGraphicFramePr>
+            <a:graphic xmlns:a="http://schemas.openxmlformats.org/drawingml/2006/main">
+              <a:graphicData uri="http://schemas.openxmlformats.org/drawingml/2006/picture">
+                <pic:pic xmlns:pic="http://schemas.openxmlformats.org/drawingml/2006/picture">
+                  <pic:nvPicPr>
+                    <pic:cNvPr id="0" name="create-from-project-target.png"/>
+                    <pic:cNvPicPr/>
+                  </pic:nvPicPr>
+                  <pic:blipFill>
+                    <a:blip r:embed="rId16" cstate="print"/>
+                    <a:stretch>
+                      <a:fillRect/>
+                    </a:stretch>
+                  </pic:blipFill>
+                  <pic:spPr>
+                    <a:xfrm>
+                      <a:off x="0" y="0"/>
+                      <a:ext cx="3458058" cy="2829320"/>
+                    </a:xfrm>
+                    <a:prstGeom prst="rect">
+                      <a:avLst/>
+                    </a:prstGeom>
+                  </pic:spPr>
+                </pic:pic>
+              </a:graphicData>
+            </a:graphic>
+          </wp:inline>
+        </w:drawing>
+      </w:r>
+    </w:p>
+    <w:p>
+      <w:r>
+        <w:t>Si buceamos en el código veremos que</w:t>
+      </w:r>
+      <w:r>
+        <w:t xml:space="preserve"> las importa</w:t>
+      </w:r>
+      <w:r>
+        <w:t>ciones serán generalizadas por ${</w:t>
+      </w:r>
+      <w:proofErr w:type="spellStart"/>
+      <w:r>
+        <w:t>package</w:t>
+      </w:r>
+      <w:proofErr w:type="spellEnd"/>
+      <w:r>
+        <w:t>}</w:t>
+      </w:r>
+      <w:r>
+        <w:t xml:space="preserve"> o </w:t>
+      </w:r>
+      <w:r>
+        <w:t>${</w:t>
+      </w:r>
+      <w:proofErr w:type="spellStart"/>
+      <w:r>
+        <w:t>project</w:t>
+      </w:r>
+      <w:proofErr w:type="spellEnd"/>
+      <w:r>
+        <w:t>}</w:t>
+      </w:r>
+      <w:r>
+        <w:t>.</w:t>
+      </w:r>
+    </w:p>
+    <w:p>
+      <w:proofErr w:type="spellStart"/>
+      <w:r>
+        <w:t>Ej</w:t>
+      </w:r>
+      <w:proofErr w:type="spellEnd"/>
+      <w:r>
+        <w:t xml:space="preserve">: </w:t>
+      </w:r>
+      <w:proofErr w:type="spellStart"/>
+      <w:r>
+        <w:t>package</w:t>
+      </w:r>
+      <w:proofErr w:type="spellEnd"/>
+      <w:r>
+        <w:t xml:space="preserve"> ${</w:t>
+      </w:r>
+      <w:proofErr w:type="spellStart"/>
+      <w:r>
+        <w:t>package</w:t>
+      </w:r>
+      <w:proofErr w:type="spellEnd"/>
+      <w:r>
+        <w:t>}.</w:t>
+      </w:r>
+      <w:proofErr w:type="spellStart"/>
+      <w:r>
+        <w:t>controller</w:t>
+      </w:r>
+      <w:proofErr w:type="spellEnd"/>
+      <w:r>
+        <w:t>;</w:t>
+      </w:r>
+    </w:p>
+    <w:p>
+      <w:proofErr w:type="gramStart"/>
+      <w:r>
+        <w:t>ó</w:t>
+      </w:r>
+      <w:proofErr w:type="gramEnd"/>
+    </w:p>
+    <w:p>
+      <w:proofErr w:type="spellStart"/>
+      <w:proofErr w:type="gramStart"/>
+      <w:r>
+        <w:t>import</w:t>
+      </w:r>
+      <w:proofErr w:type="spellEnd"/>
+      <w:proofErr w:type="gramEnd"/>
+      <w:r>
+        <w:t xml:space="preserve"> ${</w:t>
+      </w:r>
+      <w:proofErr w:type="spellStart"/>
+      <w:r>
+        <w:t>package</w:t>
+      </w:r>
+      <w:proofErr w:type="spellEnd"/>
+      <w:r>
+        <w:t>}.</w:t>
+      </w:r>
+      <w:proofErr w:type="spellStart"/>
+      <w:r>
+        <w:t>utils.DefaultDocumentation</w:t>
+      </w:r>
+      <w:proofErr w:type="spellEnd"/>
+      <w:r>
+        <w:t>;</w:t>
+      </w:r>
+    </w:p>
+    <w:p/>
+    <w:p>
+      <w:r>
+        <w:t xml:space="preserve">Para el arquetipo, los archivos </w:t>
+      </w:r>
+      <w:proofErr w:type="spellStart"/>
+      <w:r>
+        <w:rPr>
+          <w:b/>
+        </w:rPr>
+        <w:t>archetype</w:t>
+      </w:r>
+      <w:proofErr w:type="spellEnd"/>
+      <w:r>
+        <w:rPr>
+          <w:b/>
+        </w:rPr>
+        <w:t>/</w:t>
+      </w:r>
+      <w:r>
+        <w:rPr>
+          <w:b/>
+        </w:rPr>
+        <w:t>…/</w:t>
+      </w:r>
+      <w:proofErr w:type="spellStart"/>
+      <w:r>
+        <w:rPr>
+          <w:b/>
+        </w:rPr>
+        <w:t>archetype-resources</w:t>
+      </w:r>
+      <w:proofErr w:type="spellEnd"/>
+      <w:r>
+        <w:rPr>
+          <w:b/>
+        </w:rPr>
+        <w:t>/</w:t>
+      </w:r>
+      <w:r>
+        <w:rPr>
+          <w:b/>
+        </w:rPr>
+        <w:t>pom.xml</w:t>
+      </w:r>
+      <w:r>
+        <w:t xml:space="preserve"> y </w:t>
+      </w:r>
+      <w:proofErr w:type="spellStart"/>
+      <w:r>
+        <w:rPr>
+          <w:b/>
+        </w:rPr>
+        <w:t>archetype</w:t>
+      </w:r>
+      <w:proofErr w:type="spellEnd"/>
+      <w:r>
+        <w:rPr>
+          <w:b/>
+        </w:rPr>
+        <w:t>/…/META-INF/</w:t>
+      </w:r>
+      <w:proofErr w:type="spellStart"/>
+      <w:r>
+        <w:rPr>
+          <w:b/>
+        </w:rPr>
+        <w:t>maven</w:t>
+      </w:r>
+      <w:proofErr w:type="spellEnd"/>
+      <w:r>
+        <w:rPr>
+          <w:b/>
+        </w:rPr>
+        <w:t>/</w:t>
+      </w:r>
+      <w:r>
+        <w:rPr>
+          <w:b/>
+        </w:rPr>
+        <w:t>archetype-metadata.xml</w:t>
+      </w:r>
+      <w:r>
+        <w:t xml:space="preserve"> son muy importantes. Definen los archivos que se incluirán y se necesitarán para construir el proyecto.</w:t>
+      </w:r>
+    </w:p>
+    <w:p>
+      <w:pPr>
+        <w:pStyle w:val="Prrafodelista"/>
+        <w:numPr>
+          <w:ilvl w:val="0"/>
+          <w:numId w:val="2"/>
+        </w:numPr>
+      </w:pPr>
+      <w:r>
+        <w:t xml:space="preserve">El </w:t>
+      </w:r>
+      <w:r>
+        <w:rPr>
+          <w:b/>
+        </w:rPr>
+        <w:t xml:space="preserve">archetype-metadata.xml </w:t>
+      </w:r>
+      <w:r>
+        <w:t xml:space="preserve">contiene </w:t>
+      </w:r>
+      <w:r>
+        <w:t xml:space="preserve">los </w:t>
+      </w:r>
+      <w:r>
+        <w:t>directorios que se incluirán.</w:t>
+      </w:r>
+    </w:p>
+    <w:p>
+      <w:pPr>
+        <w:pStyle w:val="Prrafodelista"/>
+      </w:pPr>
+      <w:r>
+        <w:rPr>
+          <w:noProof/>
+          <w:lang w:eastAsia="es-ES"/>
+        </w:rPr>
+        <w:drawing>
+          <wp:inline distT="0" distB="0" distL="0" distR="0">
+            <wp:extent cx="5400040" cy="1848485"/>
+            <wp:effectExtent l="19050" t="0" r="0" b="0"/>
+            <wp:docPr id="9" name="8 Imagen" descr="descriptor.png"/>
+            <wp:cNvGraphicFramePr>
+              <a:graphicFrameLocks xmlns:a="http://schemas.openxmlformats.org/drawingml/2006/main" noChangeAspect="1"/>
+            </wp:cNvGraphicFramePr>
+            <a:graphic xmlns:a="http://schemas.openxmlformats.org/drawingml/2006/main">
+              <a:graphicData uri="http://schemas.openxmlformats.org/drawingml/2006/picture">
+                <pic:pic xmlns:pic="http://schemas.openxmlformats.org/drawingml/2006/picture">
+                  <pic:nvPicPr>
+                    <pic:cNvPr id="0" name="descriptor.png"/>
+                    <pic:cNvPicPr/>
+                  </pic:nvPicPr>
+                  <pic:blipFill>
+                    <a:blip r:embed="rId17" cstate="print"/>
+                    <a:stretch>
+                      <a:fillRect/>
+                    </a:stretch>
+                  </pic:blipFill>
+                  <pic:spPr>
+                    <a:xfrm>
+                      <a:off x="0" y="0"/>
+                      <a:ext cx="5400040" cy="1848485"/>
+                    </a:xfrm>
+                    <a:prstGeom prst="rect">
+                      <a:avLst/>
+                    </a:prstGeom>
+                  </pic:spPr>
+                </pic:pic>
+              </a:graphicData>
+            </a:graphic>
+          </wp:inline>
+        </w:drawing>
+      </w:r>
+    </w:p>
+    <w:p>
+      <w:pPr>
+        <w:pStyle w:val="Prrafodelista"/>
+      </w:pPr>
+      <w:r>
+        <w:t xml:space="preserve">La </w:t>
+      </w:r>
+      <w:proofErr w:type="spellStart"/>
+      <w:r>
+        <w:t>url</w:t>
+      </w:r>
+      <w:proofErr w:type="spellEnd"/>
+      <w:r>
+        <w:t xml:space="preserve"> de </w:t>
+      </w:r>
+      <w:proofErr w:type="spellStart"/>
+      <w:r>
+        <w:t>archetype</w:t>
+      </w:r>
+      <w:proofErr w:type="spellEnd"/>
+      <w:r>
+        <w:t xml:space="preserve"> descriptor está en rojo por que el IDE no es capaz de reconocerla, no es un error.</w:t>
+      </w:r>
+    </w:p>
+    <w:p>
+      <w:pPr>
+        <w:pStyle w:val="Prrafodelista"/>
+      </w:pPr>
+    </w:p>
+    <w:p>
+      <w:pPr>
+        <w:pStyle w:val="Prrafodelista"/>
+        <w:numPr>
+          <w:ilvl w:val="0"/>
+          <w:numId w:val="2"/>
+        </w:numPr>
+      </w:pPr>
+      <w:r>
+        <w:t xml:space="preserve">En el </w:t>
+      </w:r>
+      <w:r>
+        <w:rPr>
+          <w:b/>
+        </w:rPr>
+        <w:t>pom.xml</w:t>
+      </w:r>
+      <w:r>
+        <w:t xml:space="preserve"> decidiremos las dependencias que vamos a poner.</w:t>
+      </w:r>
+    </w:p>
+    <w:p>
+      <w:pPr>
+        <w:pStyle w:val="Prrafodelista"/>
+      </w:pPr>
+      <w:r>
+        <w:rPr>
+          <w:noProof/>
+          <w:lang w:eastAsia="es-ES"/>
+        </w:rPr>
+        <w:lastRenderedPageBreak/>
+        <w:drawing>
+          <wp:inline distT="0" distB="0" distL="0" distR="0">
+            <wp:extent cx="3229426" cy="1648055"/>
+            <wp:effectExtent l="19050" t="0" r="9074" b="0"/>
+            <wp:docPr id="8" name="7 Imagen" descr="archetype-pom.png"/>
+            <wp:cNvGraphicFramePr>
+              <a:graphicFrameLocks xmlns:a="http://schemas.openxmlformats.org/drawingml/2006/main" noChangeAspect="1"/>
+            </wp:cNvGraphicFramePr>
+            <a:graphic xmlns:a="http://schemas.openxmlformats.org/drawingml/2006/main">
+              <a:graphicData uri="http://schemas.openxmlformats.org/drawingml/2006/picture">
+                <pic:pic xmlns:pic="http://schemas.openxmlformats.org/drawingml/2006/picture">
+                  <pic:nvPicPr>
+                    <pic:cNvPr id="0" name="archetype-pom.png"/>
+                    <pic:cNvPicPr/>
+                  </pic:nvPicPr>
+                  <pic:blipFill>
+                    <a:blip r:embed="rId18" cstate="print"/>
+                    <a:stretch>
+                      <a:fillRect/>
+                    </a:stretch>
+                  </pic:blipFill>
+                  <pic:spPr>
+                    <a:xfrm>
+                      <a:off x="0" y="0"/>
+                      <a:ext cx="3229426" cy="1648055"/>
+                    </a:xfrm>
+                    <a:prstGeom prst="rect">
+                      <a:avLst/>
+                    </a:prstGeom>
+                  </pic:spPr>
+                </pic:pic>
+              </a:graphicData>
+            </a:graphic>
+          </wp:inline>
+        </w:drawing>
+      </w:r>
+    </w:p>
+    <w:p>
+      <w:pPr>
+        <w:pStyle w:val="Prrafodelista"/>
+      </w:pPr>
+      <w:r>
+        <w:t xml:space="preserve">Este pom.xml </w:t>
+      </w:r>
+      <w:r>
+        <w:t>cogerá los valores de</w:t>
+      </w:r>
+      <w:r>
+        <w:t xml:space="preserve"> </w:t>
+      </w:r>
+      <w:proofErr w:type="spellStart"/>
+      <w:r>
+        <w:t>groupId</w:t>
+      </w:r>
+      <w:proofErr w:type="spellEnd"/>
+      <w:r>
+        <w:t xml:space="preserve">, </w:t>
+      </w:r>
+      <w:proofErr w:type="spellStart"/>
+      <w:r>
+        <w:t>artifactId</w:t>
+      </w:r>
+      <w:proofErr w:type="spellEnd"/>
+      <w:r>
+        <w:t xml:space="preserve">, versión, </w:t>
+      </w:r>
+      <w:proofErr w:type="spellStart"/>
+      <w:r>
+        <w:t>name</w:t>
+      </w:r>
+      <w:proofErr w:type="spellEnd"/>
+      <w:r>
+        <w:t xml:space="preserve"> y </w:t>
+      </w:r>
+      <w:proofErr w:type="spellStart"/>
+      <w:r>
+        <w:t>description</w:t>
+      </w:r>
+      <w:proofErr w:type="spellEnd"/>
+      <w:r>
+        <w:t xml:space="preserve"> como argumentos</w:t>
+      </w:r>
+      <w:r>
+        <w:t xml:space="preserve"> informados en la ejecución del comando.</w:t>
+      </w:r>
+    </w:p>
+    <w:p>
+      <w:r>
+        <w:t xml:space="preserve">Hay que borrar las carpetas ocultas de </w:t>
+      </w:r>
+      <w:proofErr w:type="spellStart"/>
+      <w:r>
+        <w:t>IntelliJ</w:t>
+      </w:r>
+      <w:proofErr w:type="spellEnd"/>
+      <w:r>
+        <w:t xml:space="preserve"> y </w:t>
+      </w:r>
+      <w:proofErr w:type="spellStart"/>
+      <w:r>
+        <w:t>Maven</w:t>
+      </w:r>
+      <w:proofErr w:type="spellEnd"/>
+      <w:r>
+        <w:t xml:space="preserve"> (.idea y .</w:t>
+      </w:r>
+      <w:proofErr w:type="spellStart"/>
+      <w:r>
+        <w:t>mvn</w:t>
+      </w:r>
+      <w:proofErr w:type="spellEnd"/>
+      <w:r>
+        <w:t>), ya que no tienen que pertenecer al arquetipo.</w:t>
+      </w:r>
+    </w:p>
+    <w:p>
+      <w:r>
+        <w:t xml:space="preserve">Para terminar la creación de nuestro arquetipo </w:t>
+      </w:r>
+      <w:proofErr w:type="spellStart"/>
+      <w:r>
+        <w:t>customizado</w:t>
+      </w:r>
+      <w:proofErr w:type="spellEnd"/>
+      <w:r>
+        <w:t xml:space="preserve">, nos situaremos en la carpeta raíz del arquetipo </w:t>
+      </w:r>
+      <w:proofErr w:type="spellStart"/>
+      <w:r>
+        <w:t>OrganList</w:t>
+      </w:r>
+      <w:proofErr w:type="spellEnd"/>
+      <w:r>
+        <w:t>/target/</w:t>
+      </w:r>
+      <w:proofErr w:type="spellStart"/>
+      <w:r>
+        <w:t>generated-sources</w:t>
+      </w:r>
+      <w:proofErr w:type="spellEnd"/>
+      <w:r>
+        <w:t>/</w:t>
+      </w:r>
+      <w:proofErr w:type="spellStart"/>
+      <w:r>
+        <w:t>archetype</w:t>
+      </w:r>
+      <w:proofErr w:type="spellEnd"/>
+      <w:r>
+        <w:t xml:space="preserve"> y lanzaremos el comando</w:t>
+      </w:r>
+      <w:r>
+        <w:rPr>
+          <w:b/>
+        </w:rPr>
+        <w:t xml:space="preserve"> </w:t>
+      </w:r>
+      <w:proofErr w:type="spellStart"/>
+      <w:r>
+        <w:rPr>
+          <w:b/>
+        </w:rPr>
+        <w:t>mvn</w:t>
+      </w:r>
+      <w:proofErr w:type="spellEnd"/>
+      <w:r>
+        <w:rPr>
+          <w:b/>
+        </w:rPr>
+        <w:t xml:space="preserve"> </w:t>
+      </w:r>
+      <w:proofErr w:type="spellStart"/>
+      <w:r>
+        <w:rPr>
+          <w:b/>
+        </w:rPr>
+        <w:t>clean</w:t>
+      </w:r>
+      <w:proofErr w:type="spellEnd"/>
+      <w:r>
+        <w:rPr>
+          <w:b/>
+        </w:rPr>
+        <w:t xml:space="preserve"> </w:t>
+      </w:r>
+      <w:proofErr w:type="spellStart"/>
+      <w:r>
+        <w:rPr>
+          <w:b/>
+        </w:rPr>
+        <w:t>install</w:t>
+      </w:r>
+      <w:proofErr w:type="spellEnd"/>
+      <w:r>
+        <w:t>, e</w:t>
+      </w:r>
+      <w:r>
+        <w:t xml:space="preserve">sto agregará </w:t>
+      </w:r>
+      <w:r>
+        <w:t>el</w:t>
+      </w:r>
+      <w:r>
+        <w:t xml:space="preserve"> arquetipo</w:t>
+      </w:r>
+      <w:r>
+        <w:t xml:space="preserve"> al repositorio </w:t>
+      </w:r>
+      <w:proofErr w:type="spellStart"/>
+      <w:r>
+        <w:t>maven</w:t>
+      </w:r>
+      <w:proofErr w:type="spellEnd"/>
+      <w:r>
+        <w:t xml:space="preserve"> local</w:t>
+      </w:r>
+      <w:r>
+        <w:t>, para que pueda ser usado</w:t>
+      </w:r>
+      <w:r>
+        <w:t>:</w:t>
+      </w:r>
+    </w:p>
+    <w:p>
+      <w:pPr>
+        <w:ind w:left="-567"/>
+      </w:pPr>
+      <w:r>
+        <w:rPr>
+          <w:noProof/>
+          <w:lang w:eastAsia="es-ES"/>
+        </w:rPr>
+        <w:drawing>
+          <wp:inline distT="0" distB="0" distL="0" distR="0">
+            <wp:extent cx="6191250" cy="3626126"/>
+            <wp:effectExtent l="19050" t="0" r="0" b="0"/>
+            <wp:docPr id="10" name="9 Imagen" descr="create_archetype.png"/>
             <wp:cNvGraphicFramePr>
               <a:graphicFrameLocks xmlns:a="http://schemas.openxmlformats.org/drawingml/2006/main" noChangeAspect="1"/>
             </wp:cNvGraphicFramePr>
@@ -4475,7 +5643,7 @@
                     <pic:cNvPicPr/>
                   </pic:nvPicPr>
                   <pic:blipFill>
-                    <a:blip r:embed="rId15" cstate="print"/>
+                    <a:blip r:embed="rId19" cstate="print"/>
                     <a:stretch>
                       <a:fillRect/>
                     </a:stretch>
@@ -4483,7 +5651,7 @@
                   <pic:spPr>
                     <a:xfrm>
                       <a:off x="0" y="0"/>
-                      <a:ext cx="6421400" cy="3357945"/>
+                      <a:ext cx="6213063" cy="3638902"/>
                     </a:xfrm>
                     <a:prstGeom prst="rect">
                       <a:avLst/>
@@ -4496,26 +5664,70 @@
         </w:drawing>
       </w:r>
     </w:p>
-    <w:p>
-      <w:r>
-        <w:t xml:space="preserve">2964: </w:t>
-      </w:r>
-      <w:proofErr w:type="spellStart"/>
-      <w:r>
-        <w:t>remote</w:t>
-      </w:r>
-      <w:proofErr w:type="spellEnd"/>
-      <w:r>
-        <w:t xml:space="preserve"> -&gt; </w:t>
-      </w:r>
-      <w:proofErr w:type="spellStart"/>
+    <w:p/>
+    <w:p>
+      <w:r>
+        <w:t xml:space="preserve">Para verificar que está en nuestro repositorio local, podemos ejecutar el comando </w:t>
+      </w:r>
+      <w:proofErr w:type="spellStart"/>
+      <w:r>
+        <w:t>mvn</w:t>
+      </w:r>
+      <w:proofErr w:type="spellEnd"/>
+      <w:r>
+        <w:t xml:space="preserve"> </w:t>
+      </w:r>
+      <w:proofErr w:type="spellStart"/>
+      <w:r>
+        <w:rPr>
+          <w:b/>
+        </w:rPr>
+        <w:t>archetype</w:t>
+      </w:r>
       <w:proofErr w:type="gramStart"/>
       <w:r>
-        <w:t>tech.ibit</w:t>
-      </w:r>
+        <w:rPr>
+          <w:b/>
+        </w:rPr>
+        <w:t>:generate</w:t>
+      </w:r>
+      <w:proofErr w:type="spellEnd"/>
       <w:proofErr w:type="gramEnd"/>
       <w:r>
-        <w:t>:ibit-springboot-web-starter-archetype</w:t>
+        <w:rPr>
+          <w:b/>
+        </w:rPr>
+        <w:t xml:space="preserve"> -</w:t>
+      </w:r>
+      <w:proofErr w:type="spellStart"/>
+      <w:r>
+        <w:rPr>
+          <w:b/>
+        </w:rPr>
+        <w:t>DarchetypeCalalog</w:t>
+      </w:r>
+      <w:proofErr w:type="spellEnd"/>
+      <w:r>
+        <w:rPr>
+          <w:b/>
+        </w:rPr>
+        <w:t>=local</w:t>
+      </w:r>
+      <w:r>
+        <w:rPr>
+          <w:b/>
+        </w:rPr>
+        <w:t xml:space="preserve">, </w:t>
+      </w:r>
+      <w:r>
+        <w:t>al lanzar el comando vemos como se ha añadido correctamente a la lista de arquetipos, ya que se muestra la línea ‘</w:t>
+      </w:r>
+      <w:r>
+        <w:t xml:space="preserve">3004: local -&gt; </w:t>
+      </w:r>
+      <w:proofErr w:type="spellStart"/>
+      <w:r>
+        <w:t>es:OrganList-archetype</w:t>
       </w:r>
       <w:proofErr w:type="spellEnd"/>
       <w:r>
@@ -4523,7 +5735,161 @@
       </w:r>
       <w:proofErr w:type="spellStart"/>
       <w:r>
-        <w:t>ibit</w:t>
+        <w:t>OrganList</w:t>
+      </w:r>
+      <w:proofErr w:type="spellEnd"/>
+      <w:r>
+        <w:t>)</w:t>
+      </w:r>
+      <w:r>
+        <w:t>’ indicando que este arquetipo lo tenemos en el repositorio local. T</w:t>
+      </w:r>
+      <w:r>
+        <w:t>ambién podemos situarnos en</w:t>
+      </w:r>
+      <w:r>
+        <w:t xml:space="preserve"> </w:t>
+      </w:r>
+      <w:r>
+        <w:t>.m2/</w:t>
+      </w:r>
+      <w:proofErr w:type="spellStart"/>
+      <w:r>
+        <w:t>repository</w:t>
+      </w:r>
+      <w:proofErr w:type="spellEnd"/>
+      <w:r>
+        <w:t xml:space="preserve">/archetype-catalog.xml y ver que se ha añadido el nuevo arquetipo con su </w:t>
+      </w:r>
+      <w:proofErr w:type="spellStart"/>
+      <w:r>
+        <w:t>grou</w:t>
+      </w:r>
+      <w:r>
+        <w:t>pId</w:t>
+      </w:r>
+      <w:proofErr w:type="spellEnd"/>
+      <w:r>
+        <w:t xml:space="preserve">, </w:t>
+      </w:r>
+      <w:proofErr w:type="spellStart"/>
+      <w:r>
+        <w:t>artifactId</w:t>
+      </w:r>
+      <w:proofErr w:type="spellEnd"/>
+      <w:r>
+        <w:t xml:space="preserve"> y versión.</w:t>
+      </w:r>
+    </w:p>
+    <w:p>
+      <w:pPr>
+        <w:ind w:left="-567"/>
+      </w:pPr>
+      <w:r>
+        <w:rPr>
+          <w:noProof/>
+          <w:lang w:eastAsia="es-ES"/>
+        </w:rPr>
+        <w:lastRenderedPageBreak/>
+        <w:drawing>
+          <wp:inline distT="0" distB="0" distL="0" distR="0">
+            <wp:extent cx="6588566" cy="1457325"/>
+            <wp:effectExtent l="19050" t="0" r="2734" b="0"/>
+            <wp:docPr id="11" name="10 Imagen" descr="check-custom-archetype-exists.png"/>
+            <wp:cNvGraphicFramePr>
+              <a:graphicFrameLocks xmlns:a="http://schemas.openxmlformats.org/drawingml/2006/main" noChangeAspect="1"/>
+            </wp:cNvGraphicFramePr>
+            <a:graphic xmlns:a="http://schemas.openxmlformats.org/drawingml/2006/main">
+              <a:graphicData uri="http://schemas.openxmlformats.org/drawingml/2006/picture">
+                <pic:pic xmlns:pic="http://schemas.openxmlformats.org/drawingml/2006/picture">
+                  <pic:nvPicPr>
+                    <pic:cNvPr id="0" name="check-custom-archetype-exists.png"/>
+                    <pic:cNvPicPr/>
+                  </pic:nvPicPr>
+                  <pic:blipFill>
+                    <a:blip r:embed="rId20" cstate="print"/>
+                    <a:stretch>
+                      <a:fillRect/>
+                    </a:stretch>
+                  </pic:blipFill>
+                  <pic:spPr>
+                    <a:xfrm>
+                      <a:off x="0" y="0"/>
+                      <a:ext cx="6610310" cy="1462135"/>
+                    </a:xfrm>
+                    <a:prstGeom prst="rect">
+                      <a:avLst/>
+                    </a:prstGeom>
+                  </pic:spPr>
+                </pic:pic>
+              </a:graphicData>
+            </a:graphic>
+          </wp:inline>
+        </w:drawing>
+      </w:r>
+    </w:p>
+    <w:p/>
+    <w:p>
+      <w:r>
+        <w:t xml:space="preserve">Ahora podremos crear proyectos a través de un arquetipo con una plantilla </w:t>
+      </w:r>
+      <w:proofErr w:type="spellStart"/>
+      <w:r>
+        <w:t>customizada</w:t>
+      </w:r>
+      <w:proofErr w:type="spellEnd"/>
+      <w:r>
+        <w:t xml:space="preserve"> con el comando:</w:t>
+      </w:r>
+    </w:p>
+    <w:p>
+      <w:proofErr w:type="spellStart"/>
+      <w:proofErr w:type="gramStart"/>
+      <w:r>
+        <w:t>mvn</w:t>
+      </w:r>
+      <w:proofErr w:type="spellEnd"/>
+      <w:proofErr w:type="gramEnd"/>
+      <w:r>
+        <w:t xml:space="preserve"> </w:t>
+      </w:r>
+      <w:proofErr w:type="spellStart"/>
+      <w:r>
+        <w:t>archetype:generate</w:t>
+      </w:r>
+      <w:proofErr w:type="spellEnd"/>
+      <w:r>
+        <w:t xml:space="preserve"> </w:t>
+      </w:r>
+    </w:p>
+    <w:p>
+      <w:r>
+        <w:t xml:space="preserve">  -</w:t>
+      </w:r>
+      <w:proofErr w:type="spellStart"/>
+      <w:r>
+        <w:t>DarchetypeGroupId</w:t>
+      </w:r>
+      <w:proofErr w:type="spellEnd"/>
+      <w:r>
+        <w:t>=es</w:t>
+      </w:r>
+    </w:p>
+    <w:p>
+      <w:r>
+        <w:t xml:space="preserve">  -</w:t>
+      </w:r>
+      <w:proofErr w:type="spellStart"/>
+      <w:r>
+        <w:t>DarchetypeArtifactId</w:t>
+      </w:r>
+      <w:proofErr w:type="spellEnd"/>
+      <w:r>
+        <w:t>=</w:t>
+      </w:r>
+      <w:proofErr w:type="spellStart"/>
+      <w:r>
+        <w:t>OrganList</w:t>
       </w:r>
       <w:proofErr w:type="spellEnd"/>
       <w:r>
@@ -4531,30 +5897,569 @@
       </w:r>
       <w:proofErr w:type="spellStart"/>
       <w:r>
-        <w:t>springboot</w:t>
-      </w:r>
-      <w:proofErr w:type="spellEnd"/>
-      <w:r>
-        <w:t>-web-starter-</w:t>
-      </w:r>
-      <w:proofErr w:type="spellStart"/>
-      <w:r>
         <w:t>archetype</w:t>
       </w:r>
       <w:proofErr w:type="spellEnd"/>
-      <w:r>
-        <w:t>)</w:t>
+    </w:p>
+    <w:p>
+      <w:r>
+        <w:t xml:space="preserve">  -</w:t>
+      </w:r>
+      <w:proofErr w:type="spellStart"/>
+      <w:r>
+        <w:t>DarchetypeVersion</w:t>
+      </w:r>
+      <w:proofErr w:type="spellEnd"/>
+      <w:r>
+        <w:t>=0.0.1-SNAPSHOT</w:t>
+      </w:r>
+    </w:p>
+    <w:p>
+      <w:r>
+        <w:t xml:space="preserve">  -</w:t>
+      </w:r>
+      <w:proofErr w:type="spellStart"/>
+      <w:r>
+        <w:t>DgroupId</w:t>
+      </w:r>
+      <w:proofErr w:type="spellEnd"/>
+      <w:r>
+        <w:t>=&lt;</w:t>
+      </w:r>
+      <w:proofErr w:type="spellStart"/>
+      <w:r>
+        <w:t>sampleID</w:t>
+      </w:r>
+      <w:proofErr w:type="spellEnd"/>
+      <w:r>
+        <w:t>&gt;</w:t>
+      </w:r>
+    </w:p>
+    <w:p>
+      <w:r>
+        <w:t xml:space="preserve">  -</w:t>
+      </w:r>
+      <w:proofErr w:type="spellStart"/>
+      <w:r>
+        <w:t>DartifactId</w:t>
+      </w:r>
+      <w:proofErr w:type="spellEnd"/>
+      <w:r>
+        <w:t>=&lt;</w:t>
+      </w:r>
+      <w:proofErr w:type="spellStart"/>
+      <w:r>
+        <w:t>sampeArtifactId</w:t>
+      </w:r>
+      <w:proofErr w:type="spellEnd"/>
+      <w:r>
+        <w:t>&gt;</w:t>
+      </w:r>
+    </w:p>
+    <w:p>
+      <w:r>
+        <w:t xml:space="preserve">  -</w:t>
+      </w:r>
+      <w:proofErr w:type="spellStart"/>
+      <w:r>
+        <w:t>Dversion</w:t>
+      </w:r>
+      <w:proofErr w:type="spellEnd"/>
+      <w:r>
+        <w:t>=&lt;</w:t>
+      </w:r>
+      <w:proofErr w:type="spellStart"/>
+      <w:r>
+        <w:t>sampleVersion</w:t>
+      </w:r>
+      <w:proofErr w:type="spellEnd"/>
+      <w:r>
+        <w:t xml:space="preserve">&gt; </w:t>
+      </w:r>
+    </w:p>
+    <w:p>
+      <w:r>
+        <w:t>En nuestro caso, los 3 últimos argumentos se sustituirán por:</w:t>
+      </w:r>
+    </w:p>
+    <w:p>
+      <w:r>
+        <w:t xml:space="preserve">  -</w:t>
+      </w:r>
+      <w:proofErr w:type="spellStart"/>
+      <w:r>
+        <w:t>DgroupId</w:t>
+      </w:r>
+      <w:proofErr w:type="spellEnd"/>
+      <w:r>
+        <w:t>=es</w:t>
+      </w:r>
+    </w:p>
+    <w:p>
+      <w:r>
+        <w:t xml:space="preserve">  -</w:t>
+      </w:r>
+      <w:proofErr w:type="spellStart"/>
+      <w:r>
+        <w:t>DartifactId</w:t>
+      </w:r>
+      <w:proofErr w:type="spellEnd"/>
+      <w:r>
+        <w:t>=</w:t>
+      </w:r>
+      <w:proofErr w:type="spellStart"/>
+      <w:r>
+        <w:t>organlist</w:t>
+      </w:r>
+      <w:proofErr w:type="spellEnd"/>
+    </w:p>
+    <w:p>
+      <w:r>
+        <w:t xml:space="preserve">  -</w:t>
+      </w:r>
+      <w:proofErr w:type="spellStart"/>
+      <w:r>
+        <w:t>Dversion</w:t>
+      </w:r>
+      <w:proofErr w:type="spellEnd"/>
+      <w:r>
+        <w:t>=</w:t>
+      </w:r>
+      <w:r>
+        <w:t>1.0.0-SNAPSHOT</w:t>
+      </w:r>
+    </w:p>
+    <w:p>
+      <w:r>
+        <w:t>Quedando el comando como:</w:t>
+      </w:r>
+    </w:p>
+    <w:p>
+      <w:pPr>
+        <w:rPr>
+          <w:b/>
+        </w:rPr>
+      </w:pPr>
+      <w:proofErr w:type="spellStart"/>
+      <w:proofErr w:type="gramStart"/>
+      <w:r>
+        <w:rPr>
+          <w:b/>
+        </w:rPr>
+        <w:t>mvn</w:t>
+      </w:r>
+      <w:proofErr w:type="spellEnd"/>
+      <w:proofErr w:type="gramEnd"/>
+      <w:r>
+        <w:rPr>
+          <w:b/>
+        </w:rPr>
+        <w:t xml:space="preserve"> </w:t>
+      </w:r>
+      <w:proofErr w:type="spellStart"/>
+      <w:r>
+        <w:rPr>
+          <w:b/>
+        </w:rPr>
+        <w:t>archetype:generate</w:t>
+      </w:r>
+      <w:proofErr w:type="spellEnd"/>
+      <w:r>
+        <w:rPr>
+          <w:b/>
+        </w:rPr>
+        <w:t xml:space="preserve"> -</w:t>
+      </w:r>
+      <w:proofErr w:type="spellStart"/>
+      <w:r>
+        <w:rPr>
+          <w:b/>
+        </w:rPr>
+        <w:t>DarchetypeGroupId</w:t>
+      </w:r>
+      <w:proofErr w:type="spellEnd"/>
+      <w:r>
+        <w:rPr>
+          <w:b/>
+        </w:rPr>
+        <w:t>=es -</w:t>
+      </w:r>
+      <w:proofErr w:type="spellStart"/>
+      <w:r>
+        <w:rPr>
+          <w:b/>
+        </w:rPr>
+        <w:t>DarchetypeArtifactId</w:t>
+      </w:r>
+      <w:proofErr w:type="spellEnd"/>
+      <w:r>
+        <w:rPr>
+          <w:b/>
+        </w:rPr>
+        <w:t>=</w:t>
+      </w:r>
+      <w:proofErr w:type="spellStart"/>
+      <w:r>
+        <w:rPr>
+          <w:b/>
+        </w:rPr>
+        <w:t>OrganList-archetype</w:t>
+      </w:r>
+      <w:proofErr w:type="spellEnd"/>
+      <w:r>
+        <w:rPr>
+          <w:b/>
+        </w:rPr>
+        <w:t xml:space="preserve"> -</w:t>
+      </w:r>
+      <w:proofErr w:type="spellStart"/>
+      <w:r>
+        <w:rPr>
+          <w:b/>
+        </w:rPr>
+        <w:t>DarchetypeVersion</w:t>
+      </w:r>
+      <w:proofErr w:type="spellEnd"/>
+      <w:r>
+        <w:rPr>
+          <w:b/>
+        </w:rPr>
+        <w:t>=0.0.1-SNAPSHOT -</w:t>
+      </w:r>
+      <w:proofErr w:type="spellStart"/>
+      <w:r>
+        <w:rPr>
+          <w:b/>
+        </w:rPr>
+        <w:t>DgroupId</w:t>
+      </w:r>
+      <w:proofErr w:type="spellEnd"/>
+      <w:r>
+        <w:rPr>
+          <w:b/>
+        </w:rPr>
+        <w:t>=es -</w:t>
+      </w:r>
+      <w:proofErr w:type="spellStart"/>
+      <w:r>
+        <w:rPr>
+          <w:b/>
+        </w:rPr>
+        <w:t>DartifactId</w:t>
+      </w:r>
+      <w:proofErr w:type="spellEnd"/>
+      <w:r>
+        <w:rPr>
+          <w:b/>
+        </w:rPr>
+        <w:t>=</w:t>
+      </w:r>
+      <w:proofErr w:type="spellStart"/>
+      <w:r>
+        <w:rPr>
+          <w:b/>
+        </w:rPr>
+        <w:t>OrganList</w:t>
+      </w:r>
+      <w:proofErr w:type="spellEnd"/>
+      <w:r>
+        <w:rPr>
+          <w:b/>
+        </w:rPr>
+        <w:t xml:space="preserve"> -</w:t>
+      </w:r>
+      <w:proofErr w:type="spellStart"/>
+      <w:r>
+        <w:rPr>
+          <w:b/>
+        </w:rPr>
+        <w:t>Dversion</w:t>
+      </w:r>
+      <w:proofErr w:type="spellEnd"/>
+      <w:r>
+        <w:rPr>
+          <w:b/>
+        </w:rPr>
+        <w:t>=1.0.0-SNAPSHOT</w:t>
+      </w:r>
+    </w:p>
+    <w:p>
+      <w:pPr>
+        <w:rPr>
+          <w:b/>
+        </w:rPr>
+      </w:pPr>
+      <w:r>
+        <w:t xml:space="preserve">Dicho comando lo ejecutaremos en nuestro directorio con el repositorio </w:t>
+      </w:r>
+      <w:proofErr w:type="spellStart"/>
+      <w:r>
+        <w:t>git</w:t>
+      </w:r>
+      <w:proofErr w:type="spellEnd"/>
+      <w:r>
+        <w:t xml:space="preserve"> oficial del proyecto de D.A.M.</w:t>
+      </w:r>
+      <w:r>
+        <w:t>:</w:t>
+      </w:r>
+    </w:p>
+    <w:p/>
+    <w:p>
+      <w:pPr>
+        <w:ind w:left="-567"/>
+      </w:pPr>
+      <w:r>
+        <w:rPr>
+          <w:noProof/>
+          <w:lang w:eastAsia="es-ES"/>
+        </w:rPr>
+        <w:lastRenderedPageBreak/>
+        <w:drawing>
+          <wp:inline distT="0" distB="0" distL="0" distR="0">
+            <wp:extent cx="5981700" cy="4840085"/>
+            <wp:effectExtent l="19050" t="0" r="0" b="0"/>
+            <wp:docPr id="12" name="11 Imagen" descr="create-project-from-archetype-FINAL.png"/>
+            <wp:cNvGraphicFramePr>
+              <a:graphicFrameLocks xmlns:a="http://schemas.openxmlformats.org/drawingml/2006/main" noChangeAspect="1"/>
+            </wp:cNvGraphicFramePr>
+            <a:graphic xmlns:a="http://schemas.openxmlformats.org/drawingml/2006/main">
+              <a:graphicData uri="http://schemas.openxmlformats.org/drawingml/2006/picture">
+                <pic:pic xmlns:pic="http://schemas.openxmlformats.org/drawingml/2006/picture">
+                  <pic:nvPicPr>
+                    <pic:cNvPr id="0" name="create-project-from-archetype-FINAL.png"/>
+                    <pic:cNvPicPr/>
+                  </pic:nvPicPr>
+                  <pic:blipFill>
+                    <a:blip r:embed="rId21" cstate="print"/>
+                    <a:stretch>
+                      <a:fillRect/>
+                    </a:stretch>
+                  </pic:blipFill>
+                  <pic:spPr>
+                    <a:xfrm>
+                      <a:off x="0" y="0"/>
+                      <a:ext cx="5980997" cy="4839516"/>
+                    </a:xfrm>
+                    <a:prstGeom prst="rect">
+                      <a:avLst/>
+                    </a:prstGeom>
+                  </pic:spPr>
+                </pic:pic>
+              </a:graphicData>
+            </a:graphic>
+          </wp:inline>
+        </w:drawing>
+      </w:r>
+    </w:p>
+    <w:p>
+      <w:bookmarkStart w:id="12" w:name="_Toc86167009"/>
+    </w:p>
+    <w:p>
+      <w:pPr>
+        <w:rPr>
+          <w:b/>
+        </w:rPr>
+      </w:pPr>
+      <w:r>
+        <w:t xml:space="preserve">Una vez se nos se nos haya descargado el arquetipo y creado el proyecto, para poder ejecutar el proyecto desde el </w:t>
+      </w:r>
+      <w:proofErr w:type="spellStart"/>
+      <w:r>
+        <w:rPr>
+          <w:b/>
+        </w:rPr>
+        <w:t>jar</w:t>
+      </w:r>
+      <w:proofErr w:type="spellEnd"/>
+      <w:r>
+        <w:t>, primero nos situaremos dentro del proyecto generado, con el comando</w:t>
+      </w:r>
+      <w:r>
+        <w:rPr>
+          <w:b/>
+        </w:rPr>
+        <w:t xml:space="preserve"> </w:t>
+      </w:r>
+      <w:proofErr w:type="spellStart"/>
+      <w:r>
+        <w:rPr>
+          <w:b/>
+        </w:rPr>
+        <w:t>cd</w:t>
+      </w:r>
+      <w:proofErr w:type="spellEnd"/>
+      <w:r>
+        <w:rPr>
+          <w:b/>
+        </w:rPr>
+        <w:t xml:space="preserve"> </w:t>
+      </w:r>
+      <w:proofErr w:type="spellStart"/>
+      <w:r>
+        <w:rPr>
+          <w:b/>
+        </w:rPr>
+        <w:t>organlist</w:t>
+      </w:r>
+      <w:proofErr w:type="spellEnd"/>
+      <w:r>
+        <w:t xml:space="preserve"> y en dicha ruta ya podemos empaquetarlo con ayuda de </w:t>
+      </w:r>
+      <w:proofErr w:type="spellStart"/>
+      <w:r>
+        <w:t>Maven</w:t>
+      </w:r>
+      <w:proofErr w:type="spellEnd"/>
+      <w:r>
+        <w:t xml:space="preserve">, con el comando </w:t>
+      </w:r>
+      <w:proofErr w:type="spellStart"/>
+      <w:r>
+        <w:rPr>
+          <w:b/>
+        </w:rPr>
+        <w:t>mvn</w:t>
+      </w:r>
+      <w:proofErr w:type="spellEnd"/>
+      <w:r>
+        <w:rPr>
+          <w:b/>
+        </w:rPr>
+        <w:t xml:space="preserve"> </w:t>
+      </w:r>
+      <w:proofErr w:type="spellStart"/>
+      <w:r>
+        <w:rPr>
+          <w:b/>
+        </w:rPr>
+        <w:t>package</w:t>
+      </w:r>
+      <w:proofErr w:type="spellEnd"/>
+      <w:r>
+        <w:t xml:space="preserve"> que generará la carpeta target que contiene los ejecutable y para ejecutar nuestro </w:t>
+      </w:r>
+      <w:proofErr w:type="spellStart"/>
+      <w:r>
+        <w:t>jar</w:t>
+      </w:r>
+      <w:proofErr w:type="spellEnd"/>
+      <w:r>
+        <w:t xml:space="preserve"> como hasta este punto el compilador no sabe donde se encuentra la clase </w:t>
+      </w:r>
+      <w:proofErr w:type="spellStart"/>
+      <w:r>
+        <w:t>main</w:t>
+      </w:r>
+      <w:proofErr w:type="spellEnd"/>
+      <w:r>
+        <w:t xml:space="preserve"> se lo indicamos y ejecutamos el comando con estructura  </w:t>
+      </w:r>
+      <w:r>
+        <w:rPr>
+          <w:b/>
+        </w:rPr>
+        <w:t>java –</w:t>
+      </w:r>
+      <w:proofErr w:type="spellStart"/>
+      <w:r>
+        <w:rPr>
+          <w:b/>
+        </w:rPr>
+        <w:t>cp</w:t>
+      </w:r>
+      <w:proofErr w:type="spellEnd"/>
+      <w:r>
+        <w:rPr>
+          <w:b/>
+        </w:rPr>
+        <w:t xml:space="preserve"> [</w:t>
+      </w:r>
+      <w:proofErr w:type="spellStart"/>
+      <w:r>
+        <w:rPr>
+          <w:b/>
+        </w:rPr>
+        <w:t>nombre_proyecto</w:t>
+      </w:r>
+      <w:proofErr w:type="spellEnd"/>
+      <w:r>
+        <w:rPr>
+          <w:b/>
+        </w:rPr>
+        <w:t>]-[</w:t>
+      </w:r>
+      <w:proofErr w:type="spellStart"/>
+      <w:r>
+        <w:rPr>
+          <w:b/>
+        </w:rPr>
+        <w:t>version</w:t>
+      </w:r>
+      <w:proofErr w:type="spellEnd"/>
+      <w:r>
+        <w:rPr>
+          <w:b/>
+        </w:rPr>
+        <w:t>].</w:t>
+      </w:r>
+      <w:proofErr w:type="spellStart"/>
+      <w:r>
+        <w:rPr>
+          <w:b/>
+        </w:rPr>
+        <w:t>jar</w:t>
+      </w:r>
+      <w:proofErr w:type="spellEnd"/>
+      <w:r>
+        <w:rPr>
+          <w:b/>
+        </w:rPr>
+        <w:t xml:space="preserve"> </w:t>
+      </w:r>
+      <w:proofErr w:type="spellStart"/>
+      <w:r>
+        <w:rPr>
+          <w:b/>
+        </w:rPr>
+        <w:t>jar</w:t>
+      </w:r>
+      <w:proofErr w:type="spellEnd"/>
+      <w:r>
+        <w:rPr>
+          <w:b/>
+        </w:rPr>
+        <w:t>.[</w:t>
+      </w:r>
+      <w:proofErr w:type="spellStart"/>
+      <w:r>
+        <w:rPr>
+          <w:b/>
+        </w:rPr>
+        <w:t>Main.class</w:t>
+      </w:r>
+      <w:proofErr w:type="spellEnd"/>
+      <w:r>
+        <w:rPr>
+          <w:b/>
+        </w:rPr>
+        <w:t>].</w:t>
       </w:r>
     </w:p>
     <w:p>
       <w:pPr>
         <w:pStyle w:val="Ttulo1"/>
       </w:pPr>
-      <w:bookmarkStart w:id="13" w:name="_Toc86167009"/>
+    </w:p>
+    <w:p/>
+    <w:p>
+      <w:pPr>
+        <w:pStyle w:val="Ttulo1"/>
+      </w:pPr>
       <w:r>
         <w:t>Bibliografía</w:t>
       </w:r>
-      <w:bookmarkEnd w:id="13"/>
+      <w:bookmarkEnd w:id="12"/>
     </w:p>
     <w:p/>
     <w:p>
@@ -4565,7 +6470,7 @@
           <w:numId w:val="1"/>
         </w:numPr>
       </w:pPr>
-      <w:hyperlink r:id="rId16" w:history="1">
+      <w:hyperlink r:id="rId22" w:history="1">
         <w:r>
           <w:rPr>
             <w:rStyle w:val="Hipervnculo"/>
@@ -4582,24 +6487,12 @@
           <w:numId w:val="1"/>
         </w:numPr>
       </w:pPr>
-      <w:hyperlink r:id="rId17" w:history="1">
+      <w:hyperlink r:id="rId23" w:history="1">
         <w:r>
           <w:rPr>
             <w:rStyle w:val="Hipervnculo"/>
           </w:rPr>
-          <w:t>https://maven.apache.org/guides/introduction/introduction-to-arche</w:t>
-        </w:r>
-        <w:r>
-          <w:rPr>
-            <w:rStyle w:val="Hipervnculo"/>
-          </w:rPr>
-          <w:t>t</w:t>
-        </w:r>
-        <w:r>
-          <w:rPr>
-            <w:rStyle w:val="Hipervnculo"/>
-          </w:rPr>
-          <w:t>ypes.html</w:t>
+          <w:t>https://enmilocalfunciona.io/por-que-utilizar-arquetipos-maven/</w:t>
         </w:r>
       </w:hyperlink>
     </w:p>
@@ -4611,29 +6504,14 @@
           <w:numId w:val="1"/>
         </w:numPr>
       </w:pPr>
-      <w:hyperlink r:id="rId18" w:history="1">
+      <w:hyperlink r:id="rId24" w:history="1">
         <w:r>
           <w:rPr>
             <w:rStyle w:val="Hipervnculo"/>
           </w:rPr>
-          <w:t>https://maven.apache.org/guides/mini/guide-</w:t>
-        </w:r>
-        <w:r>
-          <w:rPr>
-            <w:rStyle w:val="Hipervnculo"/>
-          </w:rPr>
-          <w:t>c</w:t>
-        </w:r>
-        <w:r>
-          <w:rPr>
-            <w:rStyle w:val="Hipervnculo"/>
-          </w:rPr>
-          <w:t>reating-archetypes.html</w:t>
+          <w:t>https://maven.apache.org/guides/introduction/introduction-to-archetypes.html</w:t>
         </w:r>
       </w:hyperlink>
-      <w:r>
-        <w:t xml:space="preserve"> </w:t>
-      </w:r>
     </w:p>
     <w:p>
       <w:pPr>
@@ -4643,7 +6521,27 @@
           <w:numId w:val="1"/>
         </w:numPr>
       </w:pPr>
-      <w:hyperlink r:id="rId19" w:history="1">
+      <w:hyperlink r:id="rId25" w:history="1">
+        <w:r>
+          <w:rPr>
+            <w:rStyle w:val="Hipervnculo"/>
+          </w:rPr>
+          <w:t>https://maven.apache.org/guides/mini/guide-creating-archetypes.html</w:t>
+        </w:r>
+      </w:hyperlink>
+      <w:r>
+        <w:t xml:space="preserve"> </w:t>
+      </w:r>
+    </w:p>
+    <w:p>
+      <w:pPr>
+        <w:pStyle w:val="Prrafodelista"/>
+        <w:numPr>
+          <w:ilvl w:val="0"/>
+          <w:numId w:val="1"/>
+        </w:numPr>
+      </w:pPr>
+      <w:hyperlink r:id="rId26" w:history="1">
         <w:r>
           <w:rPr>
             <w:rStyle w:val="Hipervnculo"/>
@@ -4662,20 +6560,18 @@
           <w:ilvl w:val="0"/>
           <w:numId w:val="1"/>
         </w:numPr>
-        <w:rPr>
-          <w:rStyle w:val="Hipervnculo"/>
-          <w:color w:val="auto"/>
-          <w:u w:val="none"/>
-        </w:rPr>
-      </w:pPr>
-      <w:hyperlink r:id="rId20" w:history="1">
+      </w:pPr>
+      <w:hyperlink r:id="rId27" w:history="1">
         <w:r>
           <w:rPr>
             <w:rStyle w:val="Hipervnculo"/>
           </w:rPr>
-          <w:t>https://enmilocalfunciona.io/por-que-utilizar-arquetipos-maven/</w:t>
+          <w:t>https://inthiraj1994.medium.com/creating-your-own-archetype-840136fc7818</w:t>
         </w:r>
       </w:hyperlink>
+      <w:r>
+        <w:t xml:space="preserve"> </w:t>
+      </w:r>
     </w:p>
     <w:p>
       <w:pPr>
@@ -4685,7 +6581,57 @@
           <w:numId w:val="1"/>
         </w:numPr>
       </w:pPr>
-      <w:hyperlink r:id="rId21" w:history="1">
+      <w:hyperlink r:id="rId28" w:history="1">
+        <w:r>
+          <w:rPr>
+            <w:rStyle w:val="Hipervnculo"/>
+          </w:rPr>
+          <w:t>https://www.vojtechruzicka.com/maven-archetypes/</w:t>
+        </w:r>
+      </w:hyperlink>
+      <w:r>
+        <w:t xml:space="preserve"> </w:t>
+      </w:r>
+    </w:p>
+    <w:p>
+      <w:pPr>
+        <w:pStyle w:val="Prrafodelista"/>
+        <w:numPr>
+          <w:ilvl w:val="0"/>
+          <w:numId w:val="1"/>
+        </w:numPr>
+        <w:rPr>
+          <w:rStyle w:val="Hipervnculo"/>
+          <w:color w:val="auto"/>
+          <w:u w:val="none"/>
+        </w:rPr>
+      </w:pPr>
+      <w:hyperlink r:id="rId29" w:history="1">
+        <w:r>
+          <w:rPr>
+            <w:rStyle w:val="Hipervnculo"/>
+          </w:rPr>
+          <w:t>https://maven.apache.org/settings.html</w:t>
+        </w:r>
+      </w:hyperlink>
+      <w:r>
+        <w:rPr>
+          <w:rStyle w:val="Hipervnculo"/>
+          <w:color w:val="auto"/>
+          <w:u w:val="none"/>
+        </w:rPr>
+        <w:t xml:space="preserve"> </w:t>
+      </w:r>
+    </w:p>
+    <w:p>
+      <w:pPr>
+        <w:pStyle w:val="Prrafodelista"/>
+        <w:numPr>
+          <w:ilvl w:val="0"/>
+          <w:numId w:val="1"/>
+        </w:numPr>
+      </w:pPr>
+      <w:hyperlink r:id="rId30" w:history="1">
         <w:r>
           <w:rPr>
             <w:rStyle w:val="Hipervnculo"/>
@@ -4693,6 +6639,26 @@
           <w:t>https://www.ionos.es/digitalguide/paginas-web/desarrollo-web/que-es-openapi/</w:t>
         </w:r>
       </w:hyperlink>
+    </w:p>
+    <w:p>
+      <w:pPr>
+        <w:pStyle w:val="Prrafodelista"/>
+        <w:numPr>
+          <w:ilvl w:val="0"/>
+          <w:numId w:val="1"/>
+        </w:numPr>
+      </w:pPr>
+      <w:hyperlink r:id="rId31" w:history="1">
+        <w:r>
+          <w:rPr>
+            <w:rStyle w:val="Hipervnculo"/>
+          </w:rPr>
+          <w:t>https://springdoc.org/</w:t>
+        </w:r>
+      </w:hyperlink>
+      <w:r>
+        <w:t xml:space="preserve"> </w:t>
+      </w:r>
     </w:p>
     <w:p>
       <w:pPr>
@@ -4721,8 +6687,94 @@
 </file>
 
 <file path=word/numbering.xml><?xml version="1.0" encoding="utf-8"?>
-<w:numbering xmlns:wpc="http://schemas.microsoft.com/office/word/2010/wordprocessingCanvas" xmlns:cx="http://schemas.microsoft.com/office/drawing/2014/chartex" xmlns:cx1="http://schemas.microsoft.com/office/drawing/2015/9/8/chartex" xmlns:cx2="http://schemas.microsoft.com/office/drawing/2015/10/21/chartex" xmlns:cx3="http://schemas.microsoft.com/office/drawing/2016/5/9/chartex" xmlns:cx4="http://schemas.microsoft.com/office/drawing/2016/5/10/chartex" xmlns:cx5="http://schemas.microsoft.com/office/drawing/2016/5/11/chartex" xmlns:cx6="http://schemas.microsoft.com/office/drawing/2016/5/12/chartex" xmlns:cx7="http://schemas.microsoft.com/office/drawing/2016/5/13/chartex" xmlns:cx8="http://schemas.microsoft.com/office/drawing/2016/5/14/chartex" xmlns:mc="http://schemas.openxmlformats.org/markup-compatibility/2006" xmlns:aink="http://schemas.microsoft.com/office/drawing/2016/ink" xmlns:am3d="http://schemas.microsoft.com/office/drawing/2017/model3d" xmlns:o="urn:schemas-microsoft-com:office:office" xmlns:r="http://schemas.openxmlformats.org/officeDocument/2006/relationships" xmlns:m="http://schemas.openxmlformats.org/officeDocument/2006/math" xmlns:v="urn:schemas-microsoft-com:vml" xmlns:wp14="http://schemas.microsoft.com/office/word/2010/wordprocessingDrawing" xmlns:wp="http://schemas.openxmlformats.org/drawingml/2006/wordprocessingDrawing" xmlns:w10="urn:schemas-microsoft-com:office:word" xmlns:w="http://schemas.openxmlformats.org/wordprocessingml/2006/main" xmlns:w14="http://schemas.microsoft.com/office/word/2010/wordml" xmlns:w15="http://schemas.microsoft.com/office/word/2012/wordml" xmlns:w16cid="http://schemas.microsoft.com/office/word/2016/wordml/cid" xmlns:w16se="http://schemas.microsoft.com/office/word/2015/wordml/symex" xmlns:wpg="http://schemas.microsoft.com/office/word/2010/wordprocessingGroup" xmlns:wpi="http://schemas.microsoft.com/office/word/2010/wordprocessingInk" xmlns:wne="http://schemas.microsoft.com/office/word/2006/wordml" xmlns:wps="http://schemas.microsoft.com/office/word/2010/wordprocessingShape" mc:Ignorable="w14 w15 w16se w16cid wp14">
-  <w:abstractNum w:abstractNumId="0" w15:restartNumberingAfterBreak="0">
+<w:numbering xmlns:ve="http://schemas.openxmlformats.org/markup-compatibility/2006" xmlns:o="urn:schemas-microsoft-com:office:office" xmlns:r="http://schemas.openxmlformats.org/officeDocument/2006/relationships" xmlns:m="http://schemas.openxmlformats.org/officeDocument/2006/math" xmlns:v="urn:schemas-microsoft-com:vml" xmlns:wp="http://schemas.openxmlformats.org/drawingml/2006/wordprocessingDrawing" xmlns:w10="urn:schemas-microsoft-com:office:word" xmlns:w="http://schemas.openxmlformats.org/wordprocessingml/2006/main" xmlns:wne="http://schemas.microsoft.com/office/word/2006/wordml">
+  <w:abstractNum w:abstractNumId="0">
+    <w:nsid w:val="11E77BB8"/>
+    <w:multiLevelType w:val="hybridMultilevel"/>
+    <w:tmpl w:val="26ECA06C"/>
+    <w:lvl w:ilvl="0" w:tplc="0C0A000F">
+      <w:start w:val="1"/>
+      <w:numFmt w:val="decimal"/>
+      <w:lvlText w:val="%1."/>
+      <w:lvlJc w:val="left"/>
+      <w:pPr>
+        <w:ind w:left="720" w:hanging="360"/>
+      </w:pPr>
+    </w:lvl>
+    <w:lvl w:ilvl="1" w:tplc="0C0A0019" w:tentative="1">
+      <w:start w:val="1"/>
+      <w:numFmt w:val="lowerLetter"/>
+      <w:lvlText w:val="%2."/>
+      <w:lvlJc w:val="left"/>
+      <w:pPr>
+        <w:ind w:left="1440" w:hanging="360"/>
+      </w:pPr>
+    </w:lvl>
+    <w:lvl w:ilvl="2" w:tplc="0C0A001B" w:tentative="1">
+      <w:start w:val="1"/>
+      <w:numFmt w:val="lowerRoman"/>
+      <w:lvlText w:val="%3."/>
+      <w:lvlJc w:val="right"/>
+      <w:pPr>
+        <w:ind w:left="2160" w:hanging="180"/>
+      </w:pPr>
+    </w:lvl>
+    <w:lvl w:ilvl="3" w:tplc="0C0A000F" w:tentative="1">
+      <w:start w:val="1"/>
+      <w:numFmt w:val="decimal"/>
+      <w:lvlText w:val="%4."/>
+      <w:lvlJc w:val="left"/>
+      <w:pPr>
+        <w:ind w:left="2880" w:hanging="360"/>
+      </w:pPr>
+    </w:lvl>
+    <w:lvl w:ilvl="4" w:tplc="0C0A0019" w:tentative="1">
+      <w:start w:val="1"/>
+      <w:numFmt w:val="lowerLetter"/>
+      <w:lvlText w:val="%5."/>
+      <w:lvlJc w:val="left"/>
+      <w:pPr>
+        <w:ind w:left="3600" w:hanging="360"/>
+      </w:pPr>
+    </w:lvl>
+    <w:lvl w:ilvl="5" w:tplc="0C0A001B" w:tentative="1">
+      <w:start w:val="1"/>
+      <w:numFmt w:val="lowerRoman"/>
+      <w:lvlText w:val="%6."/>
+      <w:lvlJc w:val="right"/>
+      <w:pPr>
+        <w:ind w:left="4320" w:hanging="180"/>
+      </w:pPr>
+    </w:lvl>
+    <w:lvl w:ilvl="6" w:tplc="0C0A000F" w:tentative="1">
+      <w:start w:val="1"/>
+      <w:numFmt w:val="decimal"/>
+      <w:lvlText w:val="%7."/>
+      <w:lvlJc w:val="left"/>
+      <w:pPr>
+        <w:ind w:left="5040" w:hanging="360"/>
+      </w:pPr>
+    </w:lvl>
+    <w:lvl w:ilvl="7" w:tplc="0C0A0019" w:tentative="1">
+      <w:start w:val="1"/>
+      <w:numFmt w:val="lowerLetter"/>
+      <w:lvlText w:val="%8."/>
+      <w:lvlJc w:val="left"/>
+      <w:pPr>
+        <w:ind w:left="5760" w:hanging="360"/>
+      </w:pPr>
+    </w:lvl>
+    <w:lvl w:ilvl="8" w:tplc="0C0A001B" w:tentative="1">
+      <w:start w:val="1"/>
+      <w:numFmt w:val="lowerRoman"/>
+      <w:lvlText w:val="%9."/>
+      <w:lvlJc w:val="right"/>
+      <w:pPr>
+        <w:ind w:left="6480" w:hanging="180"/>
+      </w:pPr>
+    </w:lvl>
+  </w:abstractNum>
+  <w:abstractNum w:abstractNumId="1">
     <w:nsid w:val="63FF6FCB"/>
     <w:multiLevelType w:val="hybridMultilevel"/>
     <w:tmpl w:val="E7F41A74"/>
@@ -4835,7 +6887,7 @@
       </w:rPr>
     </w:lvl>
   </w:abstractNum>
-  <w:abstractNum w:abstractNumId="1" w15:restartNumberingAfterBreak="0">
+  <w:abstractNum w:abstractNumId="2">
     <w:nsid w:val="696B7789"/>
     <w:multiLevelType w:val="hybridMultilevel"/>
     <w:tmpl w:val="7416ED08"/>
@@ -4948,19 +7000,22 @@
     </w:lvl>
   </w:abstractNum>
   <w:num w:numId="1">
-    <w:abstractNumId w:val="0"/>
+    <w:abstractNumId w:val="1"/>
   </w:num>
   <w:num w:numId="2">
-    <w:abstractNumId w:val="1"/>
+    <w:abstractNumId w:val="2"/>
   </w:num>
   <w:num w:numId="3">
-    <w:abstractNumId w:val="1"/>
+    <w:abstractNumId w:val="2"/>
+  </w:num>
+  <w:num w:numId="4">
+    <w:abstractNumId w:val="0"/>
   </w:num>
 </w:numbering>
 </file>
 
 <file path=word/styles.xml><?xml version="1.0" encoding="utf-8"?>
-<w:styles xmlns:mc="http://schemas.openxmlformats.org/markup-compatibility/2006" xmlns:r="http://schemas.openxmlformats.org/officeDocument/2006/relationships" xmlns:w="http://schemas.openxmlformats.org/wordprocessingml/2006/main" xmlns:w14="http://schemas.microsoft.com/office/word/2010/wordml" xmlns:w15="http://schemas.microsoft.com/office/word/2012/wordml" xmlns:w16cid="http://schemas.microsoft.com/office/word/2016/wordml/cid" xmlns:w16se="http://schemas.microsoft.com/office/word/2015/wordml/symex" mc:Ignorable="w14 w15 w16se w16cid">
+<w:styles xmlns:r="http://schemas.openxmlformats.org/officeDocument/2006/relationships" xmlns:w="http://schemas.openxmlformats.org/wordprocessingml/2006/main">
   <w:docDefaults>
     <w:rPrDefault>
       <w:rPr>
@@ -4976,382 +7031,144 @@
       </w:pPr>
     </w:pPrDefault>
   </w:docDefaults>
-  <w:latentStyles w:defLockedState="0" w:defUIPriority="99" w:defSemiHidden="0" w:defUnhideWhenUsed="0" w:defQFormat="0" w:count="375">
-    <w:lsdException w:name="Normal" w:uiPriority="0" w:qFormat="1"/>
-    <w:lsdException w:name="heading 1" w:uiPriority="9" w:qFormat="1"/>
-    <w:lsdException w:name="heading 2" w:semiHidden="1" w:uiPriority="9" w:unhideWhenUsed="1" w:qFormat="1"/>
-    <w:lsdException w:name="heading 3" w:semiHidden="1" w:uiPriority="9" w:unhideWhenUsed="1" w:qFormat="1"/>
-    <w:lsdException w:name="heading 4" w:semiHidden="1" w:uiPriority="9" w:unhideWhenUsed="1" w:qFormat="1"/>
-    <w:lsdException w:name="heading 5" w:semiHidden="1" w:uiPriority="9" w:unhideWhenUsed="1" w:qFormat="1"/>
-    <w:lsdException w:name="heading 6" w:semiHidden="1" w:uiPriority="9" w:unhideWhenUsed="1" w:qFormat="1"/>
-    <w:lsdException w:name="heading 7" w:semiHidden="1" w:uiPriority="9" w:unhideWhenUsed="1" w:qFormat="1"/>
-    <w:lsdException w:name="heading 8" w:semiHidden="1" w:uiPriority="9" w:unhideWhenUsed="1" w:qFormat="1"/>
-    <w:lsdException w:name="heading 9" w:semiHidden="1" w:uiPriority="9" w:unhideWhenUsed="1" w:qFormat="1"/>
-    <w:lsdException w:name="index 1" w:semiHidden="1" w:unhideWhenUsed="1"/>
-    <w:lsdException w:name="index 2" w:semiHidden="1" w:unhideWhenUsed="1"/>
-    <w:lsdException w:name="index 3" w:semiHidden="1" w:unhideWhenUsed="1"/>
-    <w:lsdException w:name="index 4" w:semiHidden="1" w:unhideWhenUsed="1"/>
-    <w:lsdException w:name="index 5" w:semiHidden="1" w:unhideWhenUsed="1"/>
-    <w:lsdException w:name="index 6" w:semiHidden="1" w:unhideWhenUsed="1"/>
-    <w:lsdException w:name="index 7" w:semiHidden="1" w:unhideWhenUsed="1"/>
-    <w:lsdException w:name="index 8" w:semiHidden="1" w:unhideWhenUsed="1"/>
-    <w:lsdException w:name="index 9" w:semiHidden="1" w:unhideWhenUsed="1"/>
-    <w:lsdException w:name="toc 1" w:semiHidden="1" w:uiPriority="39" w:unhideWhenUsed="1"/>
-    <w:lsdException w:name="toc 2" w:semiHidden="1" w:uiPriority="39" w:unhideWhenUsed="1"/>
-    <w:lsdException w:name="toc 3" w:semiHidden="1" w:uiPriority="39" w:unhideWhenUsed="1"/>
-    <w:lsdException w:name="toc 4" w:semiHidden="1" w:uiPriority="39" w:unhideWhenUsed="1"/>
-    <w:lsdException w:name="toc 5" w:semiHidden="1" w:uiPriority="39" w:unhideWhenUsed="1"/>
-    <w:lsdException w:name="toc 6" w:semiHidden="1" w:uiPriority="39" w:unhideWhenUsed="1"/>
-    <w:lsdException w:name="toc 7" w:semiHidden="1" w:uiPriority="39" w:unhideWhenUsed="1"/>
-    <w:lsdException w:name="toc 8" w:semiHidden="1" w:uiPriority="39" w:unhideWhenUsed="1"/>
-    <w:lsdException w:name="toc 9" w:semiHidden="1" w:uiPriority="39" w:unhideWhenUsed="1"/>
-    <w:lsdException w:name="Normal Indent" w:semiHidden="1" w:unhideWhenUsed="1"/>
-    <w:lsdException w:name="footnote text" w:semiHidden="1" w:unhideWhenUsed="1"/>
-    <w:lsdException w:name="annotation text" w:semiHidden="1" w:unhideWhenUsed="1"/>
-    <w:lsdException w:name="header" w:semiHidden="1" w:unhideWhenUsed="1"/>
-    <w:lsdException w:name="footer" w:semiHidden="1" w:unhideWhenUsed="1"/>
-    <w:lsdException w:name="index heading" w:semiHidden="1" w:unhideWhenUsed="1"/>
-    <w:lsdException w:name="caption" w:semiHidden="1" w:uiPriority="35" w:unhideWhenUsed="1" w:qFormat="1"/>
-    <w:lsdException w:name="table of figures" w:semiHidden="1" w:unhideWhenUsed="1"/>
-    <w:lsdException w:name="envelope address" w:semiHidden="1" w:unhideWhenUsed="1"/>
-    <w:lsdException w:name="envelope return" w:semiHidden="1" w:unhideWhenUsed="1"/>
-    <w:lsdException w:name="footnote reference" w:semiHidden="1" w:unhideWhenUsed="1"/>
-    <w:lsdException w:name="annotation reference" w:semiHidden="1" w:unhideWhenUsed="1"/>
-    <w:lsdException w:name="line number" w:semiHidden="1" w:unhideWhenUsed="1"/>
-    <w:lsdException w:name="page number" w:semiHidden="1" w:unhideWhenUsed="1"/>
-    <w:lsdException w:name="endnote reference" w:semiHidden="1" w:unhideWhenUsed="1"/>
-    <w:lsdException w:name="endnote text" w:semiHidden="1" w:unhideWhenUsed="1"/>
-    <w:lsdException w:name="table of authorities" w:semiHidden="1" w:unhideWhenUsed="1"/>
-    <w:lsdException w:name="macro" w:semiHidden="1" w:unhideWhenUsed="1"/>
-    <w:lsdException w:name="toa heading" w:semiHidden="1" w:unhideWhenUsed="1"/>
-    <w:lsdException w:name="List" w:semiHidden="1" w:unhideWhenUsed="1"/>
-    <w:lsdException w:name="List Bullet" w:semiHidden="1" w:unhideWhenUsed="1"/>
-    <w:lsdException w:name="List Number" w:semiHidden="1" w:unhideWhenUsed="1"/>
-    <w:lsdException w:name="List 2" w:semiHidden="1" w:unhideWhenUsed="1"/>
-    <w:lsdException w:name="List 3" w:semiHidden="1" w:unhideWhenUsed="1"/>
-    <w:lsdException w:name="List 4" w:semiHidden="1" w:unhideWhenUsed="1"/>
-    <w:lsdException w:name="List 5" w:semiHidden="1" w:unhideWhenUsed="1"/>
-    <w:lsdException w:name="List Bullet 2" w:semiHidden="1" w:unhideWhenUsed="1"/>
-    <w:lsdException w:name="List Bullet 3" w:semiHidden="1" w:unhideWhenUsed="1"/>
-    <w:lsdException w:name="List Bullet 4" w:semiHidden="1" w:unhideWhenUsed="1"/>
-    <w:lsdException w:name="List Bullet 5" w:semiHidden="1" w:unhideWhenUsed="1"/>
-    <w:lsdException w:name="List Number 2" w:semiHidden="1" w:unhideWhenUsed="1"/>
-    <w:lsdException w:name="List Number 3" w:semiHidden="1" w:unhideWhenUsed="1"/>
-    <w:lsdException w:name="List Number 4" w:semiHidden="1" w:unhideWhenUsed="1"/>
-    <w:lsdException w:name="List Number 5" w:semiHidden="1" w:unhideWhenUsed="1"/>
-    <w:lsdException w:name="Title" w:uiPriority="10" w:qFormat="1"/>
-    <w:lsdException w:name="Closing" w:semiHidden="1" w:unhideWhenUsed="1"/>
-    <w:lsdException w:name="Signature" w:semiHidden="1" w:unhideWhenUsed="1"/>
-    <w:lsdException w:name="Default Paragraph Font" w:semiHidden="1" w:uiPriority="1" w:unhideWhenUsed="1"/>
-    <w:lsdException w:name="Body Text" w:semiHidden="1" w:unhideWhenUsed="1"/>
-    <w:lsdException w:name="Body Text Indent" w:semiHidden="1" w:unhideWhenUsed="1"/>
-    <w:lsdException w:name="List Continue" w:semiHidden="1" w:unhideWhenUsed="1"/>
-    <w:lsdException w:name="List Continue 2" w:semiHidden="1" w:unhideWhenUsed="1"/>
-    <w:lsdException w:name="List Continue 3" w:semiHidden="1" w:unhideWhenUsed="1"/>
-    <w:lsdException w:name="List Continue 4" w:semiHidden="1" w:unhideWhenUsed="1"/>
-    <w:lsdException w:name="List Continue 5" w:semiHidden="1" w:unhideWhenUsed="1"/>
-    <w:lsdException w:name="Message Header" w:semiHidden="1" w:unhideWhenUsed="1"/>
-    <w:lsdException w:name="Subtitle" w:uiPriority="11" w:qFormat="1"/>
-    <w:lsdException w:name="Salutation" w:semiHidden="1" w:unhideWhenUsed="1"/>
-    <w:lsdException w:name="Date" w:semiHidden="1" w:unhideWhenUsed="1"/>
-    <w:lsdException w:name="Body Text First Indent" w:semiHidden="1" w:unhideWhenUsed="1"/>
-    <w:lsdException w:name="Body Text First Indent 2" w:semiHidden="1" w:unhideWhenUsed="1"/>
-    <w:lsdException w:name="Note Heading" w:semiHidden="1" w:unhideWhenUsed="1"/>
-    <w:lsdException w:name="Body Text 2" w:semiHidden="1" w:unhideWhenUsed="1"/>
-    <w:lsdException w:name="Body Text 3" w:semiHidden="1" w:unhideWhenUsed="1"/>
-    <w:lsdException w:name="Body Text Indent 2" w:semiHidden="1" w:unhideWhenUsed="1"/>
-    <w:lsdException w:name="Body Text Indent 3" w:semiHidden="1" w:unhideWhenUsed="1"/>
-    <w:lsdException w:name="Block Text" w:semiHidden="1" w:unhideWhenUsed="1"/>
-    <w:lsdException w:name="Hyperlink" w:semiHidden="1" w:unhideWhenUsed="1"/>
-    <w:lsdException w:name="FollowedHyperlink" w:semiHidden="1" w:unhideWhenUsed="1"/>
-    <w:lsdException w:name="Strong" w:uiPriority="22" w:qFormat="1"/>
-    <w:lsdException w:name="Emphasis" w:uiPriority="20" w:qFormat="1"/>
-    <w:lsdException w:name="Document Map" w:semiHidden="1" w:unhideWhenUsed="1"/>
-    <w:lsdException w:name="Plain Text" w:semiHidden="1" w:unhideWhenUsed="1"/>
-    <w:lsdException w:name="E-mail Signature" w:semiHidden="1" w:unhideWhenUsed="1"/>
-    <w:lsdException w:name="HTML Top of Form" w:semiHidden="1" w:unhideWhenUsed="1"/>
-    <w:lsdException w:name="HTML Bottom of Form" w:semiHidden="1" w:unhideWhenUsed="1"/>
-    <w:lsdException w:name="Normal (Web)" w:semiHidden="1" w:unhideWhenUsed="1"/>
-    <w:lsdException w:name="HTML Acronym" w:semiHidden="1" w:unhideWhenUsed="1"/>
-    <w:lsdException w:name="HTML Address" w:semiHidden="1" w:unhideWhenUsed="1"/>
-    <w:lsdException w:name="HTML Cite" w:semiHidden="1" w:unhideWhenUsed="1"/>
-    <w:lsdException w:name="HTML Code" w:semiHidden="1" w:unhideWhenUsed="1"/>
-    <w:lsdException w:name="HTML Definition" w:semiHidden="1" w:unhideWhenUsed="1"/>
-    <w:lsdException w:name="HTML Keyboard" w:semiHidden="1" w:unhideWhenUsed="1"/>
-    <w:lsdException w:name="HTML Preformatted" w:semiHidden="1" w:unhideWhenUsed="1"/>
-    <w:lsdException w:name="HTML Sample" w:semiHidden="1" w:unhideWhenUsed="1"/>
-    <w:lsdException w:name="HTML Typewriter" w:semiHidden="1" w:unhideWhenUsed="1"/>
-    <w:lsdException w:name="HTML Variable" w:semiHidden="1" w:unhideWhenUsed="1"/>
-    <w:lsdException w:name="Normal Table" w:semiHidden="1" w:unhideWhenUsed="1"/>
-    <w:lsdException w:name="annotation subject" w:semiHidden="1" w:unhideWhenUsed="1"/>
-    <w:lsdException w:name="No List" w:semiHidden="1" w:unhideWhenUsed="1"/>
-    <w:lsdException w:name="Outline List 1" w:semiHidden="1" w:unhideWhenUsed="1"/>
-    <w:lsdException w:name="Outline List 2" w:semiHidden="1" w:unhideWhenUsed="1"/>
-    <w:lsdException w:name="Outline List 3" w:semiHidden="1" w:unhideWhenUsed="1"/>
-    <w:lsdException w:name="Table Simple 1" w:semiHidden="1" w:unhideWhenUsed="1"/>
-    <w:lsdException w:name="Table Simple 2" w:semiHidden="1" w:unhideWhenUsed="1"/>
-    <w:lsdException w:name="Table Simple 3" w:semiHidden="1" w:unhideWhenUsed="1"/>
-    <w:lsdException w:name="Table Classic 1" w:semiHidden="1" w:unhideWhenUsed="1"/>
-    <w:lsdException w:name="Table Classic 2" w:semiHidden="1" w:unhideWhenUsed="1"/>
-    <w:lsdException w:name="Table Classic 3" w:semiHidden="1" w:unhideWhenUsed="1"/>
-    <w:lsdException w:name="Table Classic 4" w:semiHidden="1" w:unhideWhenUsed="1"/>
-    <w:lsdException w:name="Table Colorful 1" w:semiHidden="1" w:unhideWhenUsed="1"/>
-    <w:lsdException w:name="Table Colorful 2" w:semiHidden="1" w:unhideWhenUsed="1"/>
-    <w:lsdException w:name="Table Colorful 3" w:semiHidden="1" w:unhideWhenUsed="1"/>
-    <w:lsdException w:name="Table Columns 1" w:semiHidden="1" w:unhideWhenUsed="1"/>
-    <w:lsdException w:name="Table Columns 2" w:semiHidden="1" w:unhideWhenUsed="1"/>
-    <w:lsdException w:name="Table Columns 3" w:semiHidden="1" w:unhideWhenUsed="1"/>
-    <w:lsdException w:name="Table Columns 4" w:semiHidden="1" w:unhideWhenUsed="1"/>
-    <w:lsdException w:name="Table Columns 5" w:semiHidden="1" w:unhideWhenUsed="1"/>
-    <w:lsdException w:name="Table Grid 1" w:semiHidden="1" w:unhideWhenUsed="1"/>
-    <w:lsdException w:name="Table Grid 2" w:semiHidden="1" w:unhideWhenUsed="1"/>
-    <w:lsdException w:name="Table Grid 3" w:semiHidden="1" w:unhideWhenUsed="1"/>
-    <w:lsdException w:name="Table Grid 4" w:semiHidden="1" w:unhideWhenUsed="1"/>
-    <w:lsdException w:name="Table Grid 5" w:semiHidden="1" w:unhideWhenUsed="1"/>
-    <w:lsdException w:name="Table Grid 6" w:semiHidden="1" w:unhideWhenUsed="1"/>
-    <w:lsdException w:name="Table Grid 7" w:semiHidden="1" w:unhideWhenUsed="1"/>
-    <w:lsdException w:name="Table Grid 8" w:semiHidden="1" w:unhideWhenUsed="1"/>
-    <w:lsdException w:name="Table List 1" w:semiHidden="1" w:unhideWhenUsed="1"/>
-    <w:lsdException w:name="Table List 2" w:semiHidden="1" w:unhideWhenUsed="1"/>
-    <w:lsdException w:name="Table List 3" w:semiHidden="1" w:unhideWhenUsed="1"/>
-    <w:lsdException w:name="Table List 4" w:semiHidden="1" w:unhideWhenUsed="1"/>
-    <w:lsdException w:name="Table List 5" w:semiHidden="1" w:unhideWhenUsed="1"/>
-    <w:lsdException w:name="Table List 6" w:semiHidden="1" w:unhideWhenUsed="1"/>
-    <w:lsdException w:name="Table List 7" w:semiHidden="1" w:unhideWhenUsed="1"/>
-    <w:lsdException w:name="Table List 8" w:semiHidden="1" w:unhideWhenUsed="1"/>
-    <w:lsdException w:name="Table 3D effects 1" w:semiHidden="1" w:unhideWhenUsed="1"/>
-    <w:lsdException w:name="Table 3D effects 2" w:semiHidden="1" w:unhideWhenUsed="1"/>
-    <w:lsdException w:name="Table 3D effects 3" w:semiHidden="1" w:unhideWhenUsed="1"/>
-    <w:lsdException w:name="Table Contemporary" w:semiHidden="1" w:unhideWhenUsed="1"/>
-    <w:lsdException w:name="Table Elegant" w:semiHidden="1" w:unhideWhenUsed="1"/>
-    <w:lsdException w:name="Table Professional" w:semiHidden="1" w:unhideWhenUsed="1"/>
-    <w:lsdException w:name="Table Subtle 1" w:semiHidden="1" w:unhideWhenUsed="1"/>
-    <w:lsdException w:name="Table Subtle 2" w:semiHidden="1" w:unhideWhenUsed="1"/>
-    <w:lsdException w:name="Table Web 1" w:semiHidden="1" w:unhideWhenUsed="1"/>
-    <w:lsdException w:name="Table Web 2" w:semiHidden="1" w:unhideWhenUsed="1"/>
-    <w:lsdException w:name="Table Web 3" w:semiHidden="1" w:unhideWhenUsed="1"/>
-    <w:lsdException w:name="Balloon Text" w:semiHidden="1" w:unhideWhenUsed="1"/>
-    <w:lsdException w:name="Table Grid" w:uiPriority="39"/>
-    <w:lsdException w:name="Table Theme" w:semiHidden="1" w:unhideWhenUsed="1"/>
-    <w:lsdException w:name="Placeholder Text" w:semiHidden="1"/>
-    <w:lsdException w:name="No Spacing" w:uiPriority="1" w:qFormat="1"/>
-    <w:lsdException w:name="Light Shading" w:uiPriority="60"/>
-    <w:lsdException w:name="Light List" w:uiPriority="61"/>
-    <w:lsdException w:name="Light Grid" w:uiPriority="62"/>
-    <w:lsdException w:name="Medium Shading 1" w:uiPriority="63"/>
-    <w:lsdException w:name="Medium Shading 2" w:uiPriority="64"/>
-    <w:lsdException w:name="Medium List 1" w:uiPriority="65"/>
-    <w:lsdException w:name="Medium List 2" w:uiPriority="66"/>
-    <w:lsdException w:name="Medium Grid 1" w:uiPriority="67"/>
-    <w:lsdException w:name="Medium Grid 2" w:uiPriority="68"/>
-    <w:lsdException w:name="Medium Grid 3" w:uiPriority="69"/>
-    <w:lsdException w:name="Dark List" w:uiPriority="70"/>
-    <w:lsdException w:name="Colorful Shading" w:uiPriority="71"/>
-    <w:lsdException w:name="Colorful List" w:uiPriority="72"/>
-    <w:lsdException w:name="Colorful Grid" w:uiPriority="73"/>
-    <w:lsdException w:name="Light Shading Accent 1" w:uiPriority="60"/>
-    <w:lsdException w:name="Light List Accent 1" w:uiPriority="61"/>
-    <w:lsdException w:name="Light Grid Accent 1" w:uiPriority="62"/>
-    <w:lsdException w:name="Medium Shading 1 Accent 1" w:uiPriority="63"/>
-    <w:lsdException w:name="Medium Shading 2 Accent 1" w:uiPriority="64"/>
-    <w:lsdException w:name="Medium List 1 Accent 1" w:uiPriority="65"/>
-    <w:lsdException w:name="Revision" w:semiHidden="1"/>
-    <w:lsdException w:name="List Paragraph" w:uiPriority="34" w:qFormat="1"/>
-    <w:lsdException w:name="Quote" w:uiPriority="29" w:qFormat="1"/>
-    <w:lsdException w:name="Intense Quote" w:uiPriority="30" w:qFormat="1"/>
-    <w:lsdException w:name="Medium List 2 Accent 1" w:uiPriority="66"/>
-    <w:lsdException w:name="Medium Grid 1 Accent 1" w:uiPriority="67"/>
-    <w:lsdException w:name="Medium Grid 2 Accent 1" w:uiPriority="68"/>
-    <w:lsdException w:name="Medium Grid 3 Accent 1" w:uiPriority="69"/>
-    <w:lsdException w:name="Dark List Accent 1" w:uiPriority="70"/>
-    <w:lsdException w:name="Colorful Shading Accent 1" w:uiPriority="71"/>
-    <w:lsdException w:name="Colorful List Accent 1" w:uiPriority="72"/>
-    <w:lsdException w:name="Colorful Grid Accent 1" w:uiPriority="73"/>
-    <w:lsdException w:name="Light Shading Accent 2" w:uiPriority="60"/>
-    <w:lsdException w:name="Light List Accent 2" w:uiPriority="61"/>
-    <w:lsdException w:name="Light Grid Accent 2" w:uiPriority="62"/>
-    <w:lsdException w:name="Medium Shading 1 Accent 2" w:uiPriority="63"/>
-    <w:lsdException w:name="Medium Shading 2 Accent 2" w:uiPriority="64"/>
-    <w:lsdException w:name="Medium List 1 Accent 2" w:uiPriority="65"/>
-    <w:lsdException w:name="Medium List 2 Accent 2" w:uiPriority="66"/>
-    <w:lsdException w:name="Medium Grid 1 Accent 2" w:uiPriority="67"/>
-    <w:lsdException w:name="Medium Grid 2 Accent 2" w:uiPriority="68"/>
-    <w:lsdException w:name="Medium Grid 3 Accent 2" w:uiPriority="69"/>
-    <w:lsdException w:name="Dark List Accent 2" w:uiPriority="70"/>
-    <w:lsdException w:name="Colorful Shading Accent 2" w:uiPriority="71"/>
-    <w:lsdException w:name="Colorful List Accent 2" w:uiPriority="72"/>
-    <w:lsdException w:name="Colorful Grid Accent 2" w:uiPriority="73"/>
-    <w:lsdException w:name="Light Shading Accent 3" w:uiPriority="60"/>
-    <w:lsdException w:name="Light List Accent 3" w:uiPriority="61"/>
-    <w:lsdException w:name="Light Grid Accent 3" w:uiPriority="62"/>
-    <w:lsdException w:name="Medium Shading 1 Accent 3" w:uiPriority="63"/>
-    <w:lsdException w:name="Medium Shading 2 Accent 3" w:uiPriority="64"/>
-    <w:lsdException w:name="Medium List 1 Accent 3" w:uiPriority="65"/>
-    <w:lsdException w:name="Medium List 2 Accent 3" w:uiPriority="66"/>
-    <w:lsdException w:name="Medium Grid 1 Accent 3" w:uiPriority="67"/>
-    <w:lsdException w:name="Medium Grid 2 Accent 3" w:uiPriority="68"/>
-    <w:lsdException w:name="Medium Grid 3 Accent 3" w:uiPriority="69"/>
-    <w:lsdException w:name="Dark List Accent 3" w:uiPriority="70"/>
-    <w:lsdException w:name="Colorful Shading Accent 3" w:uiPriority="71"/>
-    <w:lsdException w:name="Colorful List Accent 3" w:uiPriority="72"/>
-    <w:lsdException w:name="Colorful Grid Accent 3" w:uiPriority="73"/>
-    <w:lsdException w:name="Light Shading Accent 4" w:uiPriority="60"/>
-    <w:lsdException w:name="Light List Accent 4" w:uiPriority="61"/>
-    <w:lsdException w:name="Light Grid Accent 4" w:uiPriority="62"/>
-    <w:lsdException w:name="Medium Shading 1 Accent 4" w:uiPriority="63"/>
-    <w:lsdException w:name="Medium Shading 2 Accent 4" w:uiPriority="64"/>
-    <w:lsdException w:name="Medium List 1 Accent 4" w:uiPriority="65"/>
-    <w:lsdException w:name="Medium List 2 Accent 4" w:uiPriority="66"/>
-    <w:lsdException w:name="Medium Grid 1 Accent 4" w:uiPriority="67"/>
-    <w:lsdException w:name="Medium Grid 2 Accent 4" w:uiPriority="68"/>
-    <w:lsdException w:name="Medium Grid 3 Accent 4" w:uiPriority="69"/>
-    <w:lsdException w:name="Dark List Accent 4" w:uiPriority="70"/>
-    <w:lsdException w:name="Colorful Shading Accent 4" w:uiPriority="71"/>
-    <w:lsdException w:name="Colorful List Accent 4" w:uiPriority="72"/>
-    <w:lsdException w:name="Colorful Grid Accent 4" w:uiPriority="73"/>
-    <w:lsdException w:name="Light Shading Accent 5" w:uiPriority="60"/>
-    <w:lsdException w:name="Light List Accent 5" w:uiPriority="61"/>
-    <w:lsdException w:name="Light Grid Accent 5" w:uiPriority="62"/>
-    <w:lsdException w:name="Medium Shading 1 Accent 5" w:uiPriority="63"/>
-    <w:lsdException w:name="Medium Shading 2 Accent 5" w:uiPriority="64"/>
-    <w:lsdException w:name="Medium List 1 Accent 5" w:uiPriority="65"/>
-    <w:lsdException w:name="Medium List 2 Accent 5" w:uiPriority="66"/>
-    <w:lsdException w:name="Medium Grid 1 Accent 5" w:uiPriority="67"/>
-    <w:lsdException w:name="Medium Grid 2 Accent 5" w:uiPriority="68"/>
-    <w:lsdException w:name="Medium Grid 3 Accent 5" w:uiPriority="69"/>
-    <w:lsdException w:name="Dark List Accent 5" w:uiPriority="70"/>
-    <w:lsdException w:name="Colorful Shading Accent 5" w:uiPriority="71"/>
-    <w:lsdException w:name="Colorful List Accent 5" w:uiPriority="72"/>
-    <w:lsdException w:name="Colorful Grid Accent 5" w:uiPriority="73"/>
-    <w:lsdException w:name="Light Shading Accent 6" w:uiPriority="60"/>
-    <w:lsdException w:name="Light List Accent 6" w:uiPriority="61"/>
-    <w:lsdException w:name="Light Grid Accent 6" w:uiPriority="62"/>
-    <w:lsdException w:name="Medium Shading 1 Accent 6" w:uiPriority="63"/>
-    <w:lsdException w:name="Medium Shading 2 Accent 6" w:uiPriority="64"/>
-    <w:lsdException w:name="Medium List 1 Accent 6" w:uiPriority="65"/>
-    <w:lsdException w:name="Medium List 2 Accent 6" w:uiPriority="66"/>
-    <w:lsdException w:name="Medium Grid 1 Accent 6" w:uiPriority="67"/>
-    <w:lsdException w:name="Medium Grid 2 Accent 6" w:uiPriority="68"/>
-    <w:lsdException w:name="Medium Grid 3 Accent 6" w:uiPriority="69"/>
-    <w:lsdException w:name="Dark List Accent 6" w:uiPriority="70"/>
-    <w:lsdException w:name="Colorful Shading Accent 6" w:uiPriority="71"/>
-    <w:lsdException w:name="Colorful List Accent 6" w:uiPriority="72"/>
-    <w:lsdException w:name="Colorful Grid Accent 6" w:uiPriority="73"/>
-    <w:lsdException w:name="Subtle Emphasis" w:uiPriority="19" w:qFormat="1"/>
-    <w:lsdException w:name="Intense Emphasis" w:uiPriority="21" w:qFormat="1"/>
-    <w:lsdException w:name="Subtle Reference" w:uiPriority="31" w:qFormat="1"/>
-    <w:lsdException w:name="Intense Reference" w:uiPriority="32" w:qFormat="1"/>
-    <w:lsdException w:name="Book Title" w:uiPriority="33" w:qFormat="1"/>
-    <w:lsdException w:name="Bibliography" w:semiHidden="1" w:uiPriority="37" w:unhideWhenUsed="1"/>
-    <w:lsdException w:name="TOC Heading" w:semiHidden="1" w:uiPriority="39" w:unhideWhenUsed="1" w:qFormat="1"/>
-    <w:lsdException w:name="Plain Table 1" w:uiPriority="41"/>
-    <w:lsdException w:name="Plain Table 2" w:uiPriority="42"/>
-    <w:lsdException w:name="Plain Table 3" w:uiPriority="43"/>
-    <w:lsdException w:name="Plain Table 4" w:uiPriority="44"/>
-    <w:lsdException w:name="Plain Table 5" w:uiPriority="45"/>
-    <w:lsdException w:name="Grid Table Light" w:uiPriority="40"/>
-    <w:lsdException w:name="Grid Table 1 Light" w:uiPriority="46"/>
-    <w:lsdException w:name="Grid Table 2" w:uiPriority="47"/>
-    <w:lsdException w:name="Grid Table 3" w:uiPriority="48"/>
-    <w:lsdException w:name="Grid Table 4" w:uiPriority="49"/>
-    <w:lsdException w:name="Grid Table 5 Dark" w:uiPriority="50"/>
-    <w:lsdException w:name="Grid Table 6 Colorful" w:uiPriority="51"/>
-    <w:lsdException w:name="Grid Table 7 Colorful" w:uiPriority="52"/>
-    <w:lsdException w:name="Grid Table 1 Light Accent 1" w:uiPriority="46"/>
-    <w:lsdException w:name="Grid Table 2 Accent 1" w:uiPriority="47"/>
-    <w:lsdException w:name="Grid Table 3 Accent 1" w:uiPriority="48"/>
-    <w:lsdException w:name="Grid Table 4 Accent 1" w:uiPriority="49"/>
-    <w:lsdException w:name="Grid Table 5 Dark Accent 1" w:uiPriority="50"/>
-    <w:lsdException w:name="Grid Table 6 Colorful Accent 1" w:uiPriority="51"/>
-    <w:lsdException w:name="Grid Table 7 Colorful Accent 1" w:uiPriority="52"/>
-    <w:lsdException w:name="Grid Table 1 Light Accent 2" w:uiPriority="46"/>
-    <w:lsdException w:name="Grid Table 2 Accent 2" w:uiPriority="47"/>
-    <w:lsdException w:name="Grid Table 3 Accent 2" w:uiPriority="48"/>
-    <w:lsdException w:name="Grid Table 4 Accent 2" w:uiPriority="49"/>
-    <w:lsdException w:name="Grid Table 5 Dark Accent 2" w:uiPriority="50"/>
-    <w:lsdException w:name="Grid Table 6 Colorful Accent 2" w:uiPriority="51"/>
-    <w:lsdException w:name="Grid Table 7 Colorful Accent 2" w:uiPriority="52"/>
-    <w:lsdException w:name="Grid Table 1 Light Accent 3" w:uiPriority="46"/>
-    <w:lsdException w:name="Grid Table 2 Accent 3" w:uiPriority="47"/>
-    <w:lsdException w:name="Grid Table 3 Accent 3" w:uiPriority="48"/>
-    <w:lsdException w:name="Grid Table 4 Accent 3" w:uiPriority="49"/>
-    <w:lsdException w:name="Grid Table 5 Dark Accent 3" w:uiPriority="50"/>
-    <w:lsdException w:name="Grid Table 6 Colorful Accent 3" w:uiPriority="51"/>
-    <w:lsdException w:name="Grid Table 7 Colorful Accent 3" w:uiPriority="52"/>
-    <w:lsdException w:name="Grid Table 1 Light Accent 4" w:uiPriority="46"/>
-    <w:lsdException w:name="Grid Table 2 Accent 4" w:uiPriority="47"/>
-    <w:lsdException w:name="Grid Table 3 Accent 4" w:uiPriority="48"/>
-    <w:lsdException w:name="Grid Table 4 Accent 4" w:uiPriority="49"/>
-    <w:lsdException w:name="Grid Table 5 Dark Accent 4" w:uiPriority="50"/>
-    <w:lsdException w:name="Grid Table 6 Colorful Accent 4" w:uiPriority="51"/>
-    <w:lsdException w:name="Grid Table 7 Colorful Accent 4" w:uiPriority="52"/>
-    <w:lsdException w:name="Grid Table 1 Light Accent 5" w:uiPriority="46"/>
-    <w:lsdException w:name="Grid Table 2 Accent 5" w:uiPriority="47"/>
-    <w:lsdException w:name="Grid Table 3 Accent 5" w:uiPriority="48"/>
-    <w:lsdException w:name="Grid Table 4 Accent 5" w:uiPriority="49"/>
-    <w:lsdException w:name="Grid Table 5 Dark Accent 5" w:uiPriority="50"/>
-    <w:lsdException w:name="Grid Table 6 Colorful Accent 5" w:uiPriority="51"/>
-    <w:lsdException w:name="Grid Table 7 Colorful Accent 5" w:uiPriority="52"/>
-    <w:lsdException w:name="Grid Table 1 Light Accent 6" w:uiPriority="46"/>
-    <w:lsdException w:name="Grid Table 2 Accent 6" w:uiPriority="47"/>
-    <w:lsdException w:name="Grid Table 3 Accent 6" w:uiPriority="48"/>
-    <w:lsdException w:name="Grid Table 4 Accent 6" w:uiPriority="49"/>
-    <w:lsdException w:name="Grid Table 5 Dark Accent 6" w:uiPriority="50"/>
-    <w:lsdException w:name="Grid Table 6 Colorful Accent 6" w:uiPriority="51"/>
-    <w:lsdException w:name="Grid Table 7 Colorful Accent 6" w:uiPriority="52"/>
-    <w:lsdException w:name="List Table 1 Light" w:uiPriority="46"/>
-    <w:lsdException w:name="List Table 2" w:uiPriority="47"/>
-    <w:lsdException w:name="List Table 3" w:uiPriority="48"/>
-    <w:lsdException w:name="List Table 4" w:uiPriority="49"/>
-    <w:lsdException w:name="List Table 5 Dark" w:uiPriority="50"/>
-    <w:lsdException w:name="List Table 6 Colorful" w:uiPriority="51"/>
-    <w:lsdException w:name="List Table 7 Colorful" w:uiPriority="52"/>
-    <w:lsdException w:name="List Table 1 Light Accent 1" w:uiPriority="46"/>
-    <w:lsdException w:name="List Table 2 Accent 1" w:uiPriority="47"/>
-    <w:lsdException w:name="List Table 3 Accent 1" w:uiPriority="48"/>
-    <w:lsdException w:name="List Table 4 Accent 1" w:uiPriority="49"/>
-    <w:lsdException w:name="List Table 5 Dark Accent 1" w:uiPriority="50"/>
-    <w:lsdException w:name="List Table 6 Colorful Accent 1" w:uiPriority="51"/>
-    <w:lsdException w:name="List Table 7 Colorful Accent 1" w:uiPriority="52"/>
-    <w:lsdException w:name="List Table 1 Light Accent 2" w:uiPriority="46"/>
-    <w:lsdException w:name="List Table 2 Accent 2" w:uiPriority="47"/>
-    <w:lsdException w:name="List Table 3 Accent 2" w:uiPriority="48"/>
-    <w:lsdException w:name="List Table 4 Accent 2" w:uiPriority="49"/>
-    <w:lsdException w:name="List Table 5 Dark Accent 2" w:uiPriority="50"/>
-    <w:lsdException w:name="List Table 6 Colorful Accent 2" w:uiPriority="51"/>
-    <w:lsdException w:name="List Table 7 Colorful Accent 2" w:uiPriority="52"/>
-    <w:lsdException w:name="List Table 1 Light Accent 3" w:uiPriority="46"/>
-    <w:lsdException w:name="List Table 2 Accent 3" w:uiPriority="47"/>
-    <w:lsdException w:name="List Table 3 Accent 3" w:uiPriority="48"/>
-    <w:lsdException w:name="List Table 4 Accent 3" w:uiPriority="49"/>
-    <w:lsdException w:name="List Table 5 Dark Accent 3" w:uiPriority="50"/>
-    <w:lsdException w:name="List Table 6 Colorful Accent 3" w:uiPriority="51"/>
-    <w:lsdException w:name="List Table 7 Colorful Accent 3" w:uiPriority="52"/>
-    <w:lsdException w:name="List Table 1 Light Accent 4" w:uiPriority="46"/>
-    <w:lsdException w:name="List Table 2 Accent 4" w:uiPriority="47"/>
-    <w:lsdException w:name="List Table 3 Accent 4" w:uiPriority="48"/>
-    <w:lsdException w:name="List Table 4 Accent 4" w:uiPriority="49"/>
-    <w:lsdException w:name="List Table 5 Dark Accent 4" w:uiPriority="50"/>
-    <w:lsdException w:name="List Table 6 Colorful Accent 4" w:uiPriority="51"/>
-    <w:lsdException w:name="List Table 7 Colorful Accent 4" w:uiPriority="52"/>
-    <w:lsdException w:name="List Table 1 Light Accent 5" w:uiPriority="46"/>
-    <w:lsdException w:name="List Table 2 Accent 5" w:uiPriority="47"/>
-    <w:lsdException w:name="List Table 3 Accent 5" w:uiPriority="48"/>
-    <w:lsdException w:name="List Table 4 Accent 5" w:uiPriority="49"/>
-    <w:lsdException w:name="List Table 5 Dark Accent 5" w:uiPriority="50"/>
-    <w:lsdException w:name="List Table 6 Colorful Accent 5" w:uiPriority="51"/>
-    <w:lsdException w:name="List Table 7 Colorful Accent 5" w:uiPriority="52"/>
-    <w:lsdException w:name="List Table 1 Light Accent 6" w:uiPriority="46"/>
-    <w:lsdException w:name="List Table 2 Accent 6" w:uiPriority="47"/>
-    <w:lsdException w:name="List Table 3 Accent 6" w:uiPriority="48"/>
-    <w:lsdException w:name="List Table 4 Accent 6" w:uiPriority="49"/>
-    <w:lsdException w:name="List Table 5 Dark Accent 6" w:uiPriority="50"/>
-    <w:lsdException w:name="List Table 6 Colorful Accent 6" w:uiPriority="51"/>
-    <w:lsdException w:name="List Table 7 Colorful Accent 6" w:uiPriority="52"/>
-    <w:lsdException w:name="Mention" w:semiHidden="1" w:unhideWhenUsed="1"/>
-    <w:lsdException w:name="Smart Hyperlink" w:semiHidden="1" w:unhideWhenUsed="1"/>
-    <w:lsdException w:name="Hashtag" w:semiHidden="1" w:unhideWhenUsed="1"/>
-    <w:lsdException w:name="Unresolved Mention" w:semiHidden="1" w:unhideWhenUsed="1"/>
+  <w:latentStyles w:defLockedState="0" w:defUIPriority="99" w:defSemiHidden="1" w:defUnhideWhenUsed="1" w:defQFormat="0" w:count="267">
+    <w:lsdException w:name="Normal" w:semiHidden="0" w:uiPriority="0" w:unhideWhenUsed="0" w:qFormat="1"/>
+    <w:lsdException w:name="heading 1" w:semiHidden="0" w:uiPriority="9" w:unhideWhenUsed="0" w:qFormat="1"/>
+    <w:lsdException w:name="heading 2" w:uiPriority="9" w:qFormat="1"/>
+    <w:lsdException w:name="heading 3" w:uiPriority="9" w:qFormat="1"/>
+    <w:lsdException w:name="heading 4" w:uiPriority="9" w:qFormat="1"/>
+    <w:lsdException w:name="heading 5" w:uiPriority="9" w:qFormat="1"/>
+    <w:lsdException w:name="heading 6" w:uiPriority="9" w:qFormat="1"/>
+    <w:lsdException w:name="heading 7" w:uiPriority="9" w:qFormat="1"/>
+    <w:lsdException w:name="heading 8" w:uiPriority="9" w:qFormat="1"/>
+    <w:lsdException w:name="heading 9" w:uiPriority="9" w:qFormat="1"/>
+    <w:lsdException w:name="toc 1" w:uiPriority="39"/>
+    <w:lsdException w:name="toc 2" w:uiPriority="39"/>
+    <w:lsdException w:name="toc 3" w:uiPriority="39"/>
+    <w:lsdException w:name="toc 4" w:uiPriority="39"/>
+    <w:lsdException w:name="toc 5" w:uiPriority="39"/>
+    <w:lsdException w:name="toc 6" w:uiPriority="39"/>
+    <w:lsdException w:name="toc 7" w:uiPriority="39"/>
+    <w:lsdException w:name="toc 8" w:uiPriority="39"/>
+    <w:lsdException w:name="toc 9" w:uiPriority="39"/>
+    <w:lsdException w:name="caption" w:uiPriority="35" w:qFormat="1"/>
+    <w:lsdException w:name="Title" w:semiHidden="0" w:uiPriority="10" w:unhideWhenUsed="0" w:qFormat="1"/>
+    <w:lsdException w:name="Default Paragraph Font" w:uiPriority="1"/>
+    <w:lsdException w:name="Subtitle" w:semiHidden="0" w:uiPriority="11" w:unhideWhenUsed="0" w:qFormat="1"/>
+    <w:lsdException w:name="Strong" w:semiHidden="0" w:uiPriority="22" w:unhideWhenUsed="0" w:qFormat="1"/>
+    <w:lsdException w:name="Emphasis" w:semiHidden="0" w:uiPriority="20" w:unhideWhenUsed="0" w:qFormat="1"/>
+    <w:lsdException w:name="Table Grid" w:semiHidden="0" w:uiPriority="39" w:unhideWhenUsed="0"/>
+    <w:lsdException w:name="Placeholder Text" w:unhideWhenUsed="0"/>
+    <w:lsdException w:name="No Spacing" w:semiHidden="0" w:uiPriority="1" w:unhideWhenUsed="0" w:qFormat="1"/>
+    <w:lsdException w:name="Light Shading" w:semiHidden="0" w:uiPriority="60" w:unhideWhenUsed="0"/>
+    <w:lsdException w:name="Light List" w:semiHidden="0" w:uiPriority="61" w:unhideWhenUsed="0"/>
+    <w:lsdException w:name="Light Grid" w:semiHidden="0" w:uiPriority="62" w:unhideWhenUsed="0"/>
+    <w:lsdException w:name="Medium Shading 1" w:semiHidden="0" w:uiPriority="63" w:unhideWhenUsed="0"/>
+    <w:lsdException w:name="Medium Shading 2" w:semiHidden="0" w:uiPriority="64" w:unhideWhenUsed="0"/>
+    <w:lsdException w:name="Medium List 1" w:semiHidden="0" w:uiPriority="65" w:unhideWhenUsed="0"/>
+    <w:lsdException w:name="Medium List 2" w:semiHidden="0" w:uiPriority="66" w:unhideWhenUsed="0"/>
+    <w:lsdException w:name="Medium Grid 1" w:semiHidden="0" w:uiPriority="67" w:unhideWhenUsed="0"/>
+    <w:lsdException w:name="Medium Grid 2" w:semiHidden="0" w:uiPriority="68" w:unhideWhenUsed="0"/>
+    <w:lsdException w:name="Medium Grid 3" w:semiHidden="0" w:uiPriority="69" w:unhideWhenUsed="0"/>
+    <w:lsdException w:name="Dark List" w:semiHidden="0" w:uiPriority="70" w:unhideWhenUsed="0"/>
+    <w:lsdException w:name="Colorful Shading" w:semiHidden="0" w:uiPriority="71" w:unhideWhenUsed="0"/>
+    <w:lsdException w:name="Colorful List" w:semiHidden="0" w:uiPriority="72" w:unhideWhenUsed="0"/>
+    <w:lsdException w:name="Colorful Grid" w:semiHidden="0" w:uiPriority="73" w:unhideWhenUsed="0"/>
+    <w:lsdException w:name="Light Shading Accent 1" w:semiHidden="0" w:uiPriority="60" w:unhideWhenUsed="0"/>
+    <w:lsdException w:name="Light List Accent 1" w:semiHidden="0" w:uiPriority="61" w:unhideWhenUsed="0"/>
+    <w:lsdException w:name="Light Grid Accent 1" w:semiHidden="0" w:uiPriority="62" w:unhideWhenUsed="0"/>
+    <w:lsdException w:name="Medium Shading 1 Accent 1" w:semiHidden="0" w:uiPriority="63" w:unhideWhenUsed="0"/>
+    <w:lsdException w:name="Medium Shading 2 Accent 1" w:semiHidden="0" w:uiPriority="64" w:unhideWhenUsed="0"/>
+    <w:lsdException w:name="Medium List 1 Accent 1" w:semiHidden="0" w:uiPriority="65" w:unhideWhenUsed="0"/>
+    <w:lsdException w:name="Revision" w:unhideWhenUsed="0"/>
+    <w:lsdException w:name="List Paragraph" w:semiHidden="0" w:uiPriority="34" w:unhideWhenUsed="0" w:qFormat="1"/>
+    <w:lsdException w:name="Quote" w:semiHidden="0" w:uiPriority="29" w:unhideWhenUsed="0" w:qFormat="1"/>
+    <w:lsdException w:name="Intense Quote" w:semiHidden="0" w:uiPriority="30" w:unhideWhenUsed="0" w:qFormat="1"/>
+    <w:lsdException w:name="Medium List 2 Accent 1" w:semiHidden="0" w:uiPriority="66" w:unhideWhenUsed="0"/>
+    <w:lsdException w:name="Medium Grid 1 Accent 1" w:semiHidden="0" w:uiPriority="67" w:unhideWhenUsed="0"/>
+    <w:lsdException w:name="Medium Grid 2 Accent 1" w:semiHidden="0" w:uiPriority="68" w:unhideWhenUsed="0"/>
+    <w:lsdException w:name="Medium Grid 3 Accent 1" w:semiHidden="0" w:uiPriority="69" w:unhideWhenUsed="0"/>
+    <w:lsdException w:name="Dark List Accent 1" w:semiHidden="0" w:uiPriority="70" w:unhideWhenUsed="0"/>
+    <w:lsdException w:name="Colorful Shading Accent 1" w:semiHidden="0" w:uiPriority="71" w:unhideWhenUsed="0"/>
+    <w:lsdException w:name="Colorful List Accent 1" w:semiHidden="0" w:uiPriority="72" w:unhideWhenUsed="0"/>
+    <w:lsdException w:name="Colorful Grid Accent 1" w:semiHidden="0" w:uiPriority="73" w:unhideWhenUsed="0"/>
+    <w:lsdException w:name="Light Shading Accent 2" w:semiHidden="0" w:uiPriority="60" w:unhideWhenUsed="0"/>
+    <w:lsdException w:name="Light List Accent 2" w:semiHidden="0" w:uiPriority="61" w:unhideWhenUsed="0"/>
+    <w:lsdException w:name="Light Grid Accent 2" w:semiHidden="0" w:uiPriority="62" w:unhideWhenUsed="0"/>
+    <w:lsdException w:name="Medium Shading 1 Accent 2" w:semiHidden="0" w:uiPriority="63" w:unhideWhenUsed="0"/>
+    <w:lsdException w:name="Medium Shading 2 Accent 2" w:semiHidden="0" w:uiPriority="64" w:unhideWhenUsed="0"/>
+    <w:lsdException w:name="Medium List 1 Accent 2" w:semiHidden="0" w:uiPriority="65" w:unhideWhenUsed="0"/>
+    <w:lsdException w:name="Medium List 2 Accent 2" w:semiHidden="0" w:uiPriority="66" w:unhideWhenUsed="0"/>
+    <w:lsdException w:name="Medium Grid 1 Accent 2" w:semiHidden="0" w:uiPriority="67" w:unhideWhenUsed="0"/>
+    <w:lsdException w:name="Medium Grid 2 Accent 2" w:semiHidden="0" w:uiPriority="68" w:unhideWhenUsed="0"/>
+    <w:lsdException w:name="Medium Grid 3 Accent 2" w:semiHidden="0" w:uiPriority="69" w:unhideWhenUsed="0"/>
+    <w:lsdException w:name="Dark List Accent 2" w:semiHidden="0" w:uiPriority="70" w:unhideWhenUsed="0"/>
+    <w:lsdException w:name="Colorful Shading Accent 2" w:semiHidden="0" w:uiPriority="71" w:unhideWhenUsed="0"/>
+    <w:lsdException w:name="Colorful List Accent 2" w:semiHidden="0" w:uiPriority="72" w:unhideWhenUsed="0"/>
+    <w:lsdException w:name="Colorful Grid Accent 2" w:semiHidden="0" w:uiPriority="73" w:unhideWhenUsed="0"/>
+    <w:lsdException w:name="Light Shading Accent 3" w:semiHidden="0" w:uiPriority="60" w:unhideWhenUsed="0"/>
+    <w:lsdException w:name="Light List Accent 3" w:semiHidden="0" w:uiPriority="61" w:unhideWhenUsed="0"/>
+    <w:lsdException w:name="Light Grid Accent 3" w:semiHidden="0" w:uiPriority="62" w:unhideWhenUsed="0"/>
+    <w:lsdException w:name="Medium Shading 1 Accent 3" w:semiHidden="0" w:uiPriority="63" w:unhideWhenUsed="0"/>
+    <w:lsdException w:name="Medium Shading 2 Accent 3" w:semiHidden="0" w:uiPriority="64" w:unhideWhenUsed="0"/>
+    <w:lsdException w:name="Medium List 1 Accent 3" w:semiHidden="0" w:uiPriority="65" w:unhideWhenUsed="0"/>
+    <w:lsdException w:name="Medium List 2 Accent 3" w:semiHidden="0" w:uiPriority="66" w:unhideWhenUsed="0"/>
+    <w:lsdException w:name="Medium Grid 1 Accent 3" w:semiHidden="0" w:uiPriority="67" w:unhideWhenUsed="0"/>
+    <w:lsdException w:name="Medium Grid 2 Accent 3" w:semiHidden="0" w:uiPriority="68" w:unhideWhenUsed="0"/>
+    <w:lsdException w:name="Medium Grid 3 Accent 3" w:semiHidden="0" w:uiPriority="69" w:unhideWhenUsed="0"/>
+    <w:lsdException w:name="Dark List Accent 3" w:semiHidden="0" w:uiPriority="70" w:unhideWhenUsed="0"/>
+    <w:lsdException w:name="Colorful Shading Accent 3" w:semiHidden="0" w:uiPriority="71" w:unhideWhenUsed="0"/>
+    <w:lsdException w:name="Colorful List Accent 3" w:semiHidden="0" w:uiPriority="72" w:unhideWhenUsed="0"/>
+    <w:lsdException w:name="Colorful Grid Accent 3" w:semiHidden="0" w:uiPriority="73" w:unhideWhenUsed="0"/>
+    <w:lsdException w:name="Light Shading Accent 4" w:semiHidden="0" w:uiPriority="60" w:unhideWhenUsed="0"/>
+    <w:lsdException w:name="Light List Accent 4" w:semiHidden="0" w:uiPriority="61" w:unhideWhenUsed="0"/>
+    <w:lsdException w:name="Light Grid Accent 4" w:semiHidden="0" w:uiPriority="62" w:unhideWhenUsed="0"/>
+    <w:lsdException w:name="Medium Shading 1 Accent 4" w:semiHidden="0" w:uiPriority="63" w:unhideWhenUsed="0"/>
+    <w:lsdException w:name="Medium Shading 2 Accent 4" w:semiHidden="0" w:uiPriority="64" w:unhideWhenUsed="0"/>
+    <w:lsdException w:name="Medium List 1 Accent 4" w:semiHidden="0" w:uiPriority="65" w:unhideWhenUsed="0"/>
+    <w:lsdException w:name="Medium List 2 Accent 4" w:semiHidden="0" w:uiPriority="66" w:unhideWhenUsed="0"/>
+    <w:lsdException w:name="Medium Grid 1 Accent 4" w:semiHidden="0" w:uiPriority="67" w:unhideWhenUsed="0"/>
+    <w:lsdException w:name="Medium Grid 2 Accent 4" w:semiHidden="0" w:uiPriority="68" w:unhideWhenUsed="0"/>
+    <w:lsdException w:name="Medium Grid 3 Accent 4" w:semiHidden="0" w:uiPriority="69" w:unhideWhenUsed="0"/>
+    <w:lsdException w:name="Dark List Accent 4" w:semiHidden="0" w:uiPriority="70" w:unhideWhenUsed="0"/>
+    <w:lsdException w:name="Colorful Shading Accent 4" w:semiHidden="0" w:uiPriority="71" w:unhideWhenUsed="0"/>
+    <w:lsdException w:name="Colorful List Accent 4" w:semiHidden="0" w:uiPriority="72" w:unhideWhenUsed="0"/>
+    <w:lsdException w:name="Colorful Grid Accent 4" w:semiHidden="0" w:uiPriority="73" w:unhideWhenUsed="0"/>
+    <w:lsdException w:name="Light Shading Accent 5" w:semiHidden="0" w:uiPriority="60" w:unhideWhenUsed="0"/>
+    <w:lsdException w:name="Light List Accent 5" w:semiHidden="0" w:uiPriority="61" w:unhideWhenUsed="0"/>
+    <w:lsdException w:name="Light Grid Accent 5" w:semiHidden="0" w:uiPriority="62" w:unhideWhenUsed="0"/>
+    <w:lsdException w:name="Medium Shading 1 Accent 5" w:semiHidden="0" w:uiPriority="63" w:unhideWhenUsed="0"/>
+    <w:lsdException w:name="Medium Shading 2 Accent 5" w:semiHidden="0" w:uiPriority="64" w:unhideWhenUsed="0"/>
+    <w:lsdException w:name="Medium List 1 Accent 5" w:semiHidden="0" w:uiPriority="65" w:unhideWhenUsed="0"/>
+    <w:lsdException w:name="Medium List 2 Accent 5" w:semiHidden="0" w:uiPriority="66" w:unhideWhenUsed="0"/>
+    <w:lsdException w:name="Medium Grid 1 Accent 5" w:semiHidden="0" w:uiPriority="67" w:unhideWhenUsed="0"/>
+    <w:lsdException w:name="Medium Grid 2 Accent 5" w:semiHidden="0" w:uiPriority="68" w:unhideWhenUsed="0"/>
+    <w:lsdException w:name="Medium Grid 3 Accent 5" w:semiHidden="0" w:uiPriority="69" w:unhideWhenUsed="0"/>
+    <w:lsdException w:name="Dark List Accent 5" w:semiHidden="0" w:uiPriority="70" w:unhideWhenUsed="0"/>
+    <w:lsdException w:name="Colorful Shading Accent 5" w:semiHidden="0" w:uiPriority="71" w:unhideWhenUsed="0"/>
+    <w:lsdException w:name="Colorful List Accent 5" w:semiHidden="0" w:uiPriority="72" w:unhideWhenUsed="0"/>
+    <w:lsdException w:name="Colorful Grid Accent 5" w:semiHidden="0" w:uiPriority="73" w:unhideWhenUsed="0"/>
+    <w:lsdException w:name="Light Shading Accent 6" w:semiHidden="0" w:uiPriority="60" w:unhideWhenUsed="0"/>
+    <w:lsdException w:name="Light List Accent 6" w:semiHidden="0" w:uiPriority="61" w:unhideWhenUsed="0"/>
+    <w:lsdException w:name="Light Grid Accent 6" w:semiHidden="0" w:uiPriority="62" w:unhideWhenUsed="0"/>
+    <w:lsdException w:name="Medium Shading 1 Accent 6" w:semiHidden="0" w:uiPriority="63" w:unhideWhenUsed="0"/>
+    <w:lsdException w:name="Medium Shading 2 Accent 6" w:semiHidden="0" w:uiPriority="64" w:unhideWhenUsed="0"/>
+    <w:lsdException w:name="Medium List 1 Accent 6" w:semiHidden="0" w:uiPriority="65" w:unhideWhenUsed="0"/>
+    <w:lsdException w:name="Medium List 2 Accent 6" w:semiHidden="0" w:uiPriority="66" w:unhideWhenUsed="0"/>
+    <w:lsdException w:name="Medium Grid 1 Accent 6" w:semiHidden="0" w:uiPriority="67" w:unhideWhenUsed="0"/>
+    <w:lsdException w:name="Medium Grid 2 Accent 6" w:semiHidden="0" w:uiPriority="68" w:unhideWhenUsed="0"/>
+    <w:lsdException w:name="Medium Grid 3 Accent 6" w:semiHidden="0" w:uiPriority="69" w:unhideWhenUsed="0"/>
+    <w:lsdException w:name="Dark List Accent 6" w:semiHidden="0" w:uiPriority="70" w:unhideWhenUsed="0"/>
+    <w:lsdException w:name="Colorful Shading Accent 6" w:semiHidden="0" w:uiPriority="71" w:unhideWhenUsed="0"/>
+    <w:lsdException w:name="Colorful List Accent 6" w:semiHidden="0" w:uiPriority="72" w:unhideWhenUsed="0"/>
+    <w:lsdException w:name="Colorful Grid Accent 6" w:semiHidden="0" w:uiPriority="73" w:unhideWhenUsed="0"/>
+    <w:lsdException w:name="Subtle Emphasis" w:semiHidden="0" w:uiPriority="19" w:unhideWhenUsed="0" w:qFormat="1"/>
+    <w:lsdException w:name="Intense Emphasis" w:semiHidden="0" w:uiPriority="21" w:unhideWhenUsed="0" w:qFormat="1"/>
+    <w:lsdException w:name="Subtle Reference" w:semiHidden="0" w:uiPriority="31" w:unhideWhenUsed="0" w:qFormat="1"/>
+    <w:lsdException w:name="Intense Reference" w:semiHidden="0" w:uiPriority="32" w:unhideWhenUsed="0" w:qFormat="1"/>
+    <w:lsdException w:name="Book Title" w:semiHidden="0" w:uiPriority="33" w:unhideWhenUsed="0" w:qFormat="1"/>
+    <w:lsdException w:name="Bibliography" w:uiPriority="37"/>
+    <w:lsdException w:name="TOC Heading" w:uiPriority="39" w:qFormat="1"/>
   </w:latentStyles>
   <w:style w:type="paragraph" w:default="1" w:styleId="Normal">
     <w:name w:val="Normal"/>
@@ -5390,6 +7207,7 @@
     <w:uiPriority w:val="99"/>
     <w:semiHidden/>
     <w:unhideWhenUsed/>
+    <w:qFormat/>
     <w:tblPr>
       <w:tblInd w:w="0" w:type="dxa"/>
       <w:tblCellMar>
@@ -5444,7 +7262,7 @@
       <w:szCs w:val="32"/>
     </w:rPr>
   </w:style>
-  <w:style w:type="paragraph" w:styleId="TtuloTDC">
+  <w:style w:type="paragraph" w:styleId="TtulodeTDC">
     <w:name w:val="TOC Heading"/>
     <w:basedOn w:val="Ttulo1"/>
     <w:next w:val="Normal"/>
@@ -5547,7 +7365,7 @@
       <w:szCs w:val="16"/>
     </w:rPr>
   </w:style>
-  <w:style w:type="character" w:styleId="Mencinsinresolver">
+  <w:style w:type="character" w:customStyle="1" w:styleId="UnresolvedMention">
     <w:name w:val="Unresolved Mention"/>
     <w:basedOn w:val="Fuentedeprrafopredeter"/>
     <w:uiPriority w:val="99"/>
@@ -5568,6 +7386,7 @@
       <w:spacing w:after="0" w:line="240" w:lineRule="auto"/>
     </w:pPr>
     <w:tblPr>
+      <w:tblInd w:w="0" w:type="dxa"/>
       <w:tblBorders>
         <w:top w:val="single" w:sz="4" w:space="0" w:color="auto"/>
         <w:left w:val="single" w:sz="4" w:space="0" w:color="auto"/>
@@ -5576,6 +7395,12 @@
         <w:insideH w:val="single" w:sz="4" w:space="0" w:color="auto"/>
         <w:insideV w:val="single" w:sz="4" w:space="0" w:color="auto"/>
       </w:tblBorders>
+      <w:tblCellMar>
+        <w:top w:w="0" w:type="dxa"/>
+        <w:left w:w="108" w:type="dxa"/>
+        <w:bottom w:w="0" w:type="dxa"/>
+        <w:right w:w="108" w:type="dxa"/>
+      </w:tblCellMar>
     </w:tblPr>
   </w:style>
 </w:styles>
@@ -5870,7 +7695,7 @@
   <a:extraClrSchemeLst/>
   <a:extLst>
     <a:ext uri="{05A4C25C-085E-4340-85A3-A5531E510DB2}">
-      <thm15:themeFamily xmlns:thm15="http://schemas.microsoft.com/office/thememl/2012/main" name="Office Theme" id="{62F939B6-93AF-4DB8-9C6B-D6C7DFDC589F}" vid="{4A3C46E8-61CC-4603-A589-7422A47A8E4A}"/>
+      <thm15:themeFamily xmlns:thm15="http://schemas.microsoft.com/office/thememl/2012/main" xmlns="" name="Office Theme" id="{62F939B6-93AF-4DB8-9C6B-D6C7DFDC589F}" vid="{4A3C46E8-61CC-4603-A589-7422A47A8E4A}"/>
     </a:ext>
   </a:extLst>
 </a:theme>
@@ -5881,7 +7706,7 @@
 </file>
 
 <file path=customXml/itemProps1.xml><?xml version="1.0" encoding="utf-8"?>
-<ds:datastoreItem xmlns:ds="http://schemas.openxmlformats.org/officeDocument/2006/customXml" ds:itemID="{664D733D-1245-4D9B-837C-5A6D10C4EC66}">
+<ds:datastoreItem xmlns:ds="http://schemas.openxmlformats.org/officeDocument/2006/customXml" ds:itemID="{040EF5EB-9412-4B2D-ACFE-7A3960B4F23B}">
   <ds:schemaRefs>
     <ds:schemaRef ds:uri="http://schemas.openxmlformats.org/officeDocument/2006/bibliography"/>
   </ds:schemaRefs>

</xml_diff>

<commit_message>
add create archetype documentation
</commit_message>
<xml_diff>
--- a/DocumentacionProyectoDAM.docx
+++ b/DocumentacionProyectoDAM.docx
@@ -2232,7 +2232,7 @@
                     <a:blip r:embed="rId11" cstate="print">
                       <a:extLst>
                         <a:ext uri="{28A0092B-C50C-407E-A947-70E740481C1C}">
-                          <a14:useLocalDpi xmlns:a14="http://schemas.microsoft.com/office/drawing/2010/main" xmlns:wps="http://schemas.microsoft.com/office/word/2010/wordprocessingShape" xmlns:wpi="http://schemas.microsoft.com/office/word/2010/wordprocessingInk" xmlns:wpg="http://schemas.microsoft.com/office/word/2010/wordprocessingGroup" xmlns:w16se="http://schemas.microsoft.com/office/word/2015/wordml/symex" xmlns:w16cid="http://schemas.microsoft.com/office/word/2016/wordml/cid" xmlns:w15="http://schemas.microsoft.com/office/word/2012/wordml" xmlns:w14="http://schemas.microsoft.com/office/word/2010/wordml" xmlns:w="http://schemas.openxmlformats.org/wordprocessingml/2006/main" xmlns:w10="urn:schemas-microsoft-com:office:word" xmlns:wp14="http://schemas.microsoft.com/office/word/2010/wordprocessingDrawing" xmlns:v="urn:schemas-microsoft-com:vml" xmlns:o="urn:schemas-microsoft-com:office:office" xmlns:am3d="http://schemas.microsoft.com/office/drawing/2017/model3d" xmlns:aink="http://schemas.microsoft.com/office/drawing/2016/ink" xmlns:mc="http://schemas.openxmlformats.org/markup-compatibility/2006" xmlns:cx8="http://schemas.microsoft.com/office/drawing/2016/5/14/chartex" xmlns:cx7="http://schemas.microsoft.com/office/drawing/2016/5/13/chartex" xmlns:cx6="http://schemas.microsoft.com/office/drawing/2016/5/12/chartex" xmlns:cx5="http://schemas.microsoft.com/office/drawing/2016/5/11/chartex" xmlns:cx4="http://schemas.microsoft.com/office/drawing/2016/5/10/chartex" xmlns:cx3="http://schemas.microsoft.com/office/drawing/2016/5/9/chartex" xmlns:cx2="http://schemas.microsoft.com/office/drawing/2015/10/21/chartex" xmlns:cx1="http://schemas.microsoft.com/office/drawing/2015/9/8/chartex" xmlns:cx="http://schemas.microsoft.com/office/drawing/2014/chartex" xmlns:wpc="http://schemas.microsoft.com/office/word/2010/wordprocessingCanvas" xmlns="" val="0"/>
+                          <a14:useLocalDpi xmlns="" xmlns:wpc="http://schemas.microsoft.com/office/word/2010/wordprocessingCanvas" xmlns:cx="http://schemas.microsoft.com/office/drawing/2014/chartex" xmlns:cx1="http://schemas.microsoft.com/office/drawing/2015/9/8/chartex" xmlns:cx2="http://schemas.microsoft.com/office/drawing/2015/10/21/chartex" xmlns:cx3="http://schemas.microsoft.com/office/drawing/2016/5/9/chartex" xmlns:cx4="http://schemas.microsoft.com/office/drawing/2016/5/10/chartex" xmlns:cx5="http://schemas.microsoft.com/office/drawing/2016/5/11/chartex" xmlns:cx6="http://schemas.microsoft.com/office/drawing/2016/5/12/chartex" xmlns:cx7="http://schemas.microsoft.com/office/drawing/2016/5/13/chartex" xmlns:cx8="http://schemas.microsoft.com/office/drawing/2016/5/14/chartex" xmlns:mc="http://schemas.openxmlformats.org/markup-compatibility/2006" xmlns:aink="http://schemas.microsoft.com/office/drawing/2016/ink" xmlns:am3d="http://schemas.microsoft.com/office/drawing/2017/model3d" xmlns:o="urn:schemas-microsoft-com:office:office" xmlns:v="urn:schemas-microsoft-com:vml" xmlns:wp14="http://schemas.microsoft.com/office/word/2010/wordprocessingDrawing" xmlns:w10="urn:schemas-microsoft-com:office:word" xmlns:w="http://schemas.openxmlformats.org/wordprocessingml/2006/main" xmlns:w14="http://schemas.microsoft.com/office/word/2010/wordml" xmlns:w15="http://schemas.microsoft.com/office/word/2012/wordml" xmlns:w16cid="http://schemas.microsoft.com/office/word/2016/wordml/cid" xmlns:w16se="http://schemas.microsoft.com/office/word/2015/wordml/symex" xmlns:wpg="http://schemas.microsoft.com/office/word/2010/wordprocessingGroup" xmlns:wpi="http://schemas.microsoft.com/office/word/2010/wordprocessingInk" xmlns:wps="http://schemas.microsoft.com/office/word/2010/wordprocessingShape" xmlns:a14="http://schemas.microsoft.com/office/drawing/2010/main" val="0"/>
                         </a:ext>
                       </a:extLst>
                     </a:blip>
@@ -5994,6 +5994,19 @@
       <w:r>
         <w:t>=es</w:t>
       </w:r>
+      <w:r>
+        <w:t>.</w:t>
+      </w:r>
+      <w:r>
+        <w:t xml:space="preserve"> </w:t>
+      </w:r>
+      <w:proofErr w:type="spellStart"/>
+      <w:proofErr w:type="gramStart"/>
+      <w:r>
+        <w:t>organlist</w:t>
+      </w:r>
+      <w:proofErr w:type="spellEnd"/>
+      <w:proofErr w:type="gramEnd"/>
     </w:p>
     <w:p>
       <w:r>
@@ -6009,136 +6022,185 @@
       </w:r>
       <w:proofErr w:type="spellStart"/>
       <w:r>
+        <w:t>O</w:t>
+      </w:r>
+      <w:r>
+        <w:t>rgan</w:t>
+      </w:r>
+      <w:r>
+        <w:t>L</w:t>
+      </w:r>
+      <w:r>
+        <w:t>ist</w:t>
+      </w:r>
+      <w:proofErr w:type="spellEnd"/>
+    </w:p>
+    <w:p>
+      <w:r>
+        <w:t xml:space="preserve">  -</w:t>
+      </w:r>
+      <w:proofErr w:type="spellStart"/>
+      <w:r>
+        <w:t>Dversion</w:t>
+      </w:r>
+      <w:proofErr w:type="spellEnd"/>
+      <w:r>
+        <w:t>=</w:t>
+      </w:r>
+      <w:r>
+        <w:t>1.0.0-SNAPSHOT</w:t>
+      </w:r>
+    </w:p>
+    <w:p>
+      <w:r>
+        <w:t>Quedando el comando como:</w:t>
+      </w:r>
+    </w:p>
+    <w:p>
+      <w:pPr>
+        <w:rPr>
+          <w:b/>
+        </w:rPr>
+      </w:pPr>
+      <w:proofErr w:type="spellStart"/>
+      <w:proofErr w:type="gramStart"/>
+      <w:r>
+        <w:rPr>
+          <w:b/>
+        </w:rPr>
+        <w:t>mvn</w:t>
+      </w:r>
+      <w:proofErr w:type="spellEnd"/>
+      <w:proofErr w:type="gramEnd"/>
+      <w:r>
+        <w:rPr>
+          <w:b/>
+        </w:rPr>
+        <w:t xml:space="preserve"> </w:t>
+      </w:r>
+      <w:proofErr w:type="spellStart"/>
+      <w:r>
+        <w:rPr>
+          <w:b/>
+        </w:rPr>
+        <w:t>archetype:generate</w:t>
+      </w:r>
+      <w:proofErr w:type="spellEnd"/>
+      <w:r>
+        <w:rPr>
+          <w:b/>
+        </w:rPr>
+        <w:t xml:space="preserve"> -</w:t>
+      </w:r>
+      <w:proofErr w:type="spellStart"/>
+      <w:r>
+        <w:rPr>
+          <w:b/>
+        </w:rPr>
+        <w:t>DarchetypeGroupId</w:t>
+      </w:r>
+      <w:proofErr w:type="spellEnd"/>
+      <w:r>
+        <w:rPr>
+          <w:b/>
+        </w:rPr>
+        <w:t>=es -</w:t>
+      </w:r>
+      <w:proofErr w:type="spellStart"/>
+      <w:r>
+        <w:rPr>
+          <w:b/>
+        </w:rPr>
+        <w:t>DarchetypeArtifactId</w:t>
+      </w:r>
+      <w:proofErr w:type="spellEnd"/>
+      <w:r>
+        <w:rPr>
+          <w:b/>
+        </w:rPr>
+        <w:t>=</w:t>
+      </w:r>
+      <w:proofErr w:type="spellStart"/>
+      <w:r>
+        <w:rPr>
+          <w:b/>
+        </w:rPr>
+        <w:t>OrganList</w:t>
+      </w:r>
+      <w:proofErr w:type="spellEnd"/>
+      <w:r>
+        <w:rPr>
+          <w:b/>
+        </w:rPr>
+        <w:t>-</w:t>
+      </w:r>
+      <w:proofErr w:type="spellStart"/>
+      <w:r>
+        <w:rPr>
+          <w:b/>
+        </w:rPr>
+        <w:t>archetype</w:t>
+      </w:r>
+      <w:proofErr w:type="spellEnd"/>
+      <w:r>
+        <w:rPr>
+          <w:b/>
+        </w:rPr>
+        <w:t xml:space="preserve"> -</w:t>
+      </w:r>
+      <w:proofErr w:type="spellStart"/>
+      <w:r>
+        <w:rPr>
+          <w:b/>
+        </w:rPr>
+        <w:t>DarchetypeVersion</w:t>
+      </w:r>
+      <w:proofErr w:type="spellEnd"/>
+      <w:r>
+        <w:rPr>
+          <w:b/>
+        </w:rPr>
+        <w:t>=0.0.1-SNAPSHOT -</w:t>
+      </w:r>
+      <w:proofErr w:type="spellStart"/>
+      <w:r>
+        <w:rPr>
+          <w:b/>
+        </w:rPr>
+        <w:t>DgroupId</w:t>
+      </w:r>
+      <w:proofErr w:type="spellEnd"/>
+      <w:r>
+        <w:rPr>
+          <w:b/>
+        </w:rPr>
+        <w:t>=</w:t>
+      </w:r>
+      <w:proofErr w:type="spellStart"/>
+      <w:r>
+        <w:rPr>
+          <w:b/>
+        </w:rPr>
+        <w:t>es</w:t>
+      </w:r>
+      <w:r>
+        <w:rPr>
+          <w:b/>
+        </w:rPr>
+        <w:t>.</w:t>
+      </w:r>
+      <w:r>
+        <w:rPr>
+          <w:b/>
+        </w:rPr>
         <w:t>organlist</w:t>
       </w:r>
       <w:proofErr w:type="spellEnd"/>
-    </w:p>
-    <w:p>
-      <w:r>
-        <w:t xml:space="preserve">  -</w:t>
-      </w:r>
-      <w:proofErr w:type="spellStart"/>
-      <w:r>
-        <w:t>Dversion</w:t>
-      </w:r>
-      <w:proofErr w:type="spellEnd"/>
-      <w:r>
-        <w:t>=</w:t>
-      </w:r>
-      <w:r>
-        <w:t>1.0.0-SNAPSHOT</w:t>
-      </w:r>
-    </w:p>
-    <w:p>
-      <w:r>
-        <w:t>Quedando el comando como:</w:t>
-      </w:r>
-    </w:p>
-    <w:p>
-      <w:pPr>
-        <w:rPr>
-          <w:b/>
-        </w:rPr>
-      </w:pPr>
-      <w:proofErr w:type="spellStart"/>
-      <w:proofErr w:type="gramStart"/>
-      <w:r>
-        <w:rPr>
-          <w:b/>
-        </w:rPr>
-        <w:t>mvn</w:t>
-      </w:r>
-      <w:proofErr w:type="spellEnd"/>
-      <w:proofErr w:type="gramEnd"/>
-      <w:r>
-        <w:rPr>
-          <w:b/>
-        </w:rPr>
-        <w:t xml:space="preserve"> </w:t>
-      </w:r>
-      <w:proofErr w:type="spellStart"/>
-      <w:r>
-        <w:rPr>
-          <w:b/>
-        </w:rPr>
-        <w:t>archetype:generate</w:t>
-      </w:r>
-      <w:proofErr w:type="spellEnd"/>
       <w:r>
         <w:rPr>
           <w:b/>
         </w:rPr>
         <w:t xml:space="preserve"> -</w:t>
-      </w:r>
-      <w:proofErr w:type="spellStart"/>
-      <w:r>
-        <w:rPr>
-          <w:b/>
-        </w:rPr>
-        <w:t>DarchetypeGroupId</w:t>
-      </w:r>
-      <w:proofErr w:type="spellEnd"/>
-      <w:r>
-        <w:rPr>
-          <w:b/>
-        </w:rPr>
-        <w:t>=es -</w:t>
-      </w:r>
-      <w:proofErr w:type="spellStart"/>
-      <w:r>
-        <w:rPr>
-          <w:b/>
-        </w:rPr>
-        <w:t>DarchetypeArtifactId</w:t>
-      </w:r>
-      <w:proofErr w:type="spellEnd"/>
-      <w:r>
-        <w:rPr>
-          <w:b/>
-        </w:rPr>
-        <w:t>=</w:t>
-      </w:r>
-      <w:proofErr w:type="spellStart"/>
-      <w:r>
-        <w:rPr>
-          <w:b/>
-        </w:rPr>
-        <w:t>OrganList-archetype</w:t>
-      </w:r>
-      <w:proofErr w:type="spellEnd"/>
-      <w:r>
-        <w:rPr>
-          <w:b/>
-        </w:rPr>
-        <w:t xml:space="preserve"> -</w:t>
-      </w:r>
-      <w:proofErr w:type="spellStart"/>
-      <w:r>
-        <w:rPr>
-          <w:b/>
-        </w:rPr>
-        <w:t>DarchetypeVersion</w:t>
-      </w:r>
-      <w:proofErr w:type="spellEnd"/>
-      <w:r>
-        <w:rPr>
-          <w:b/>
-        </w:rPr>
-        <w:t>=0.0.1-SNAPSHOT -</w:t>
-      </w:r>
-      <w:proofErr w:type="spellStart"/>
-      <w:r>
-        <w:rPr>
-          <w:b/>
-        </w:rPr>
-        <w:t>DgroupId</w:t>
-      </w:r>
-      <w:proofErr w:type="spellEnd"/>
-      <w:r>
-        <w:rPr>
-          <w:b/>
-        </w:rPr>
-        <w:t>=es -</w:t>
       </w:r>
       <w:proofErr w:type="spellStart"/>
       <w:r>
@@ -7695,7 +7757,7 @@
   <a:extraClrSchemeLst/>
   <a:extLst>
     <a:ext uri="{05A4C25C-085E-4340-85A3-A5531E510DB2}">
-      <thm15:themeFamily xmlns:thm15="http://schemas.microsoft.com/office/thememl/2012/main" xmlns="" name="Office Theme" id="{62F939B6-93AF-4DB8-9C6B-D6C7DFDC589F}" vid="{4A3C46E8-61CC-4603-A589-7422A47A8E4A}"/>
+      <thm15:themeFamily xmlns="" xmlns:thm15="http://schemas.microsoft.com/office/thememl/2012/main" name="Office Theme" id="{62F939B6-93AF-4DB8-9C6B-D6C7DFDC589F}" vid="{4A3C46E8-61CC-4603-A589-7422A47A8E4A}"/>
     </a:ext>
   </a:extLst>
 </a:theme>
@@ -7706,7 +7768,7 @@
 </file>
 
 <file path=customXml/itemProps1.xml><?xml version="1.0" encoding="utf-8"?>
-<ds:datastoreItem xmlns:ds="http://schemas.openxmlformats.org/officeDocument/2006/customXml" ds:itemID="{040EF5EB-9412-4B2D-ACFE-7A3960B4F23B}">
+<ds:datastoreItem xmlns:ds="http://schemas.openxmlformats.org/officeDocument/2006/customXml" ds:itemID="{25EC59BF-DA23-435C-A629-ADCE73F0887F}">
   <ds:schemaRefs>
     <ds:schemaRef ds:uri="http://schemas.openxmlformats.org/officeDocument/2006/bibliography"/>
   </ds:schemaRefs>

</xml_diff>

<commit_message>
tienda.mercadona called with webclient
</commit_message>
<xml_diff>
--- a/DocumentacionProyectoDAM.docx
+++ b/DocumentacionProyectoDAM.docx
@@ -3605,7 +3605,7 @@
                     <a:blip r:embed="rId13" cstate="print">
                       <a:extLst>
                         <a:ext uri="{28A0092B-C50C-407E-A947-70E740481C1C}">
-                          <a14:useLocalDpi xmlns:a14="http://schemas.microsoft.com/office/drawing/2010/main" xmlns:wps="http://schemas.microsoft.com/office/word/2010/wordprocessingShape" xmlns:wpi="http://schemas.microsoft.com/office/word/2010/wordprocessingInk" xmlns:wpg="http://schemas.microsoft.com/office/word/2010/wordprocessingGroup" xmlns:w16se="http://schemas.microsoft.com/office/word/2015/wordml/symex" xmlns:w16cid="http://schemas.microsoft.com/office/word/2016/wordml/cid" xmlns:w15="http://schemas.microsoft.com/office/word/2012/wordml" xmlns:w14="http://schemas.microsoft.com/office/word/2010/wordml" xmlns:w="http://schemas.openxmlformats.org/wordprocessingml/2006/main" xmlns:w10="urn:schemas-microsoft-com:office:word" xmlns:wp14="http://schemas.microsoft.com/office/word/2010/wordprocessingDrawing" xmlns:v="urn:schemas-microsoft-com:vml" xmlns:o="urn:schemas-microsoft-com:office:office" xmlns:am3d="http://schemas.microsoft.com/office/drawing/2017/model3d" xmlns:aink="http://schemas.microsoft.com/office/drawing/2016/ink" xmlns:mc="http://schemas.openxmlformats.org/markup-compatibility/2006" xmlns:cx8="http://schemas.microsoft.com/office/drawing/2016/5/14/chartex" xmlns:cx7="http://schemas.microsoft.com/office/drawing/2016/5/13/chartex" xmlns:cx6="http://schemas.microsoft.com/office/drawing/2016/5/12/chartex" xmlns:cx5="http://schemas.microsoft.com/office/drawing/2016/5/11/chartex" xmlns:cx4="http://schemas.microsoft.com/office/drawing/2016/5/10/chartex" xmlns:cx3="http://schemas.microsoft.com/office/drawing/2016/5/9/chartex" xmlns:cx2="http://schemas.microsoft.com/office/drawing/2015/10/21/chartex" xmlns:cx1="http://schemas.microsoft.com/office/drawing/2015/9/8/chartex" xmlns:cx="http://schemas.microsoft.com/office/drawing/2014/chartex" xmlns:wpc="http://schemas.microsoft.com/office/word/2010/wordprocessingCanvas" xmlns="" val="0"/>
+                          <a14:useLocalDpi xmlns="" xmlns:wpc="http://schemas.microsoft.com/office/word/2010/wordprocessingCanvas" xmlns:cx="http://schemas.microsoft.com/office/drawing/2014/chartex" xmlns:cx1="http://schemas.microsoft.com/office/drawing/2015/9/8/chartex" xmlns:cx2="http://schemas.microsoft.com/office/drawing/2015/10/21/chartex" xmlns:cx3="http://schemas.microsoft.com/office/drawing/2016/5/9/chartex" xmlns:cx4="http://schemas.microsoft.com/office/drawing/2016/5/10/chartex" xmlns:cx5="http://schemas.microsoft.com/office/drawing/2016/5/11/chartex" xmlns:cx6="http://schemas.microsoft.com/office/drawing/2016/5/12/chartex" xmlns:cx7="http://schemas.microsoft.com/office/drawing/2016/5/13/chartex" xmlns:cx8="http://schemas.microsoft.com/office/drawing/2016/5/14/chartex" xmlns:mc="http://schemas.openxmlformats.org/markup-compatibility/2006" xmlns:aink="http://schemas.microsoft.com/office/drawing/2016/ink" xmlns:am3d="http://schemas.microsoft.com/office/drawing/2017/model3d" xmlns:o="urn:schemas-microsoft-com:office:office" xmlns:v="urn:schemas-microsoft-com:vml" xmlns:wp14="http://schemas.microsoft.com/office/word/2010/wordprocessingDrawing" xmlns:w10="urn:schemas-microsoft-com:office:word" xmlns:w="http://schemas.openxmlformats.org/wordprocessingml/2006/main" xmlns:w14="http://schemas.microsoft.com/office/word/2010/wordml" xmlns:w15="http://schemas.microsoft.com/office/word/2012/wordml" xmlns:w16cid="http://schemas.microsoft.com/office/word/2016/wordml/cid" xmlns:w16se="http://schemas.microsoft.com/office/word/2015/wordml/symex" xmlns:wpg="http://schemas.microsoft.com/office/word/2010/wordprocessingGroup" xmlns:wpi="http://schemas.microsoft.com/office/word/2010/wordprocessingInk" xmlns:wps="http://schemas.microsoft.com/office/word/2010/wordprocessingShape" xmlns:a14="http://schemas.microsoft.com/office/drawing/2010/main" val="0"/>
                         </a:ext>
                       </a:extLst>
                     </a:blip>
@@ -11777,6 +11777,25 @@
           <w:szCs w:val="24"/>
         </w:rPr>
       </w:pPr>
+      <w:hyperlink r:id="rId35" w:history="1">
+        <w:r>
+          <w:rPr>
+            <w:rStyle w:val="Hipervnculo"/>
+            <w:rFonts w:cstheme="minorHAnsi"/>
+            <w:sz w:val="24"/>
+            <w:szCs w:val="24"/>
+          </w:rPr>
+          <w:t>https://www.arquitecturajava.com/que-es-spring-webflux/</w:t>
+        </w:r>
+      </w:hyperlink>
+      <w:r>
+        <w:rPr>
+          <w:rFonts w:cstheme="minorHAnsi"/>
+          <w:sz w:val="24"/>
+          <w:szCs w:val="24"/>
+        </w:rPr>
+        <w:t xml:space="preserve"> </w:t>
+      </w:r>
     </w:p>
     <w:p>
       <w:pPr>
@@ -11801,9 +11820,9 @@
       </w:pPr>
     </w:p>
     <w:sectPr>
-      <w:footerReference w:type="default" r:id="rId35"/>
-      <w:headerReference w:type="first" r:id="rId36"/>
-      <w:footerReference w:type="first" r:id="rId37"/>
+      <w:footerReference w:type="default" r:id="rId36"/>
+      <w:headerReference w:type="first" r:id="rId37"/>
+      <w:footerReference w:type="first" r:id="rId38"/>
       <w:pgSz w:w="11906" w:h="16838"/>
       <w:pgMar w:top="1417" w:right="1701" w:bottom="1417" w:left="1701" w:header="708" w:footer="708" w:gutter="0"/>
       <w:pgNumType w:start="0"/>
@@ -11863,7 +11882,7 @@
           <w:rPr>
             <w:noProof/>
           </w:rPr>
-          <w:t>13</w:t>
+          <w:t>14</w:t>
         </w:r>
         <w:r>
           <w:fldChar w:fldCharType="end"/>
@@ -11945,7 +11964,7 @@
                   <a:blip r:embed="rId1">
                     <a:extLst>
                       <a:ext uri="{28A0092B-C50C-407E-A947-70E740481C1C}">
-                        <a14:useLocalDpi xmlns="" xmlns:wpc="http://schemas.microsoft.com/office/word/2010/wordprocessingCanvas" xmlns:mc="http://schemas.openxmlformats.org/markup-compatibility/2006" xmlns:o="urn:schemas-microsoft-com:office:office" xmlns:v="urn:schemas-microsoft-com:vml" xmlns:wp14="http://schemas.microsoft.com/office/word/2010/wordprocessingDrawing" xmlns:w10="urn:schemas-microsoft-com:office:word" xmlns:w="http://schemas.openxmlformats.org/wordprocessingml/2006/main" xmlns:w14="http://schemas.microsoft.com/office/word/2010/wordml" xmlns:wpg="http://schemas.microsoft.com/office/word/2010/wordprocessingGroup" xmlns:wpi="http://schemas.microsoft.com/office/word/2010/wordprocessingInk" xmlns:wps="http://schemas.microsoft.com/office/word/2010/wordprocessingShape" xmlns:a14="http://schemas.microsoft.com/office/drawing/2010/main" val="0"/>
+                        <a14:useLocalDpi xmlns:a14="http://schemas.microsoft.com/office/drawing/2010/main" xmlns:wps="http://schemas.microsoft.com/office/word/2010/wordprocessingShape" xmlns:wpi="http://schemas.microsoft.com/office/word/2010/wordprocessingInk" xmlns:wpg="http://schemas.microsoft.com/office/word/2010/wordprocessingGroup" xmlns:w14="http://schemas.microsoft.com/office/word/2010/wordml" xmlns:w="http://schemas.openxmlformats.org/wordprocessingml/2006/main" xmlns:w10="urn:schemas-microsoft-com:office:word" xmlns:wp14="http://schemas.microsoft.com/office/word/2010/wordprocessingDrawing" xmlns:v="urn:schemas-microsoft-com:vml" xmlns:o="urn:schemas-microsoft-com:office:office" xmlns:mc="http://schemas.openxmlformats.org/markup-compatibility/2006" xmlns:wpc="http://schemas.microsoft.com/office/word/2010/wordprocessingCanvas" xmlns="" val="0"/>
                       </a:ext>
                     </a:extLst>
                   </a:blip>
@@ -13284,7 +13303,7 @@
 </file>
 
 <file path=customXml/itemProps1.xml><?xml version="1.0" encoding="utf-8"?>
-<ds:datastoreItem xmlns:ds="http://schemas.openxmlformats.org/officeDocument/2006/customXml" ds:itemID="{98AE3A8C-37DF-4C23-B2B8-229ECFD2BB4B}">
+<ds:datastoreItem xmlns:ds="http://schemas.openxmlformats.org/officeDocument/2006/customXml" ds:itemID="{02375714-1531-412D-81D3-57F5EF43E2C4}">
   <ds:schemaRefs>
     <ds:schemaRef ds:uri="http://schemas.openxmlformats.org/officeDocument/2006/bibliography"/>
   </ds:schemaRefs>

</xml_diff>

<commit_message>
add documentation and fix swagger doc
</commit_message>
<xml_diff>
--- a/DocumentacionProyectoDAM.docx
+++ b/DocumentacionProyectoDAM.docx
@@ -654,7 +654,7 @@
             </w:rPr>
             <w:fldChar w:fldCharType="separate"/>
           </w:r>
-          <w:hyperlink w:anchor="_Toc86863412" w:history="1">
+          <w:hyperlink w:anchor="_Toc87375627" w:history="1">
             <w:r>
               <w:rPr>
                 <w:rStyle w:val="Hipervnculo"/>
@@ -681,7 +681,7 @@
                 <w:noProof/>
                 <w:webHidden/>
               </w:rPr>
-              <w:instrText xml:space="preserve"> PAGEREF _Toc86863412 \h </w:instrText>
+              <w:instrText xml:space="preserve"> PAGEREF _Toc87375627 \h </w:instrText>
             </w:r>
             <w:r>
               <w:rPr>
@@ -724,13 +724,27 @@
               <w:lang w:eastAsia="es-ES"/>
             </w:rPr>
           </w:pPr>
-          <w:hyperlink w:anchor="_Toc86863413" w:history="1">
+          <w:hyperlink w:anchor="_Toc87375628" w:history="1">
             <w:r>
               <w:rPr>
                 <w:rStyle w:val="Hipervnculo"/>
                 <w:noProof/>
               </w:rPr>
-              <w:t>Herramientas</w:t>
+              <w:t>Programaci</w:t>
+            </w:r>
+            <w:r>
+              <w:rPr>
+                <w:rStyle w:val="Hipervnculo"/>
+                <w:noProof/>
+              </w:rPr>
+              <w:t>ó</w:t>
+            </w:r>
+            <w:r>
+              <w:rPr>
+                <w:rStyle w:val="Hipervnculo"/>
+                <w:noProof/>
+              </w:rPr>
+              <w:t>n reactiva</w:t>
             </w:r>
             <w:r>
               <w:rPr>
@@ -751,7 +765,7 @@
                 <w:noProof/>
                 <w:webHidden/>
               </w:rPr>
-              <w:instrText xml:space="preserve"> PAGEREF _Toc86863413 \h </w:instrText>
+              <w:instrText xml:space="preserve"> PAGEREF _Toc87375628 \h </w:instrText>
             </w:r>
             <w:r>
               <w:rPr>
@@ -794,13 +808,13 @@
               <w:lang w:eastAsia="es-ES"/>
             </w:rPr>
           </w:pPr>
-          <w:hyperlink w:anchor="_Toc86863414" w:history="1">
+          <w:hyperlink w:anchor="_Toc87375629" w:history="1">
             <w:r>
               <w:rPr>
                 <w:rStyle w:val="Hipervnculo"/>
                 <w:noProof/>
               </w:rPr>
-              <w:t>Diagrama E-R</w:t>
+              <w:t>Herramientas</w:t>
             </w:r>
             <w:r>
               <w:rPr>
@@ -821,7 +835,7 @@
                 <w:noProof/>
                 <w:webHidden/>
               </w:rPr>
-              <w:instrText xml:space="preserve"> PAGEREF _Toc86863414 \h </w:instrText>
+              <w:instrText xml:space="preserve"> PAGEREF _Toc87375629 \h </w:instrText>
             </w:r>
             <w:r>
               <w:rPr>
@@ -841,7 +855,7 @@
                 <w:noProof/>
                 <w:webHidden/>
               </w:rPr>
-              <w:t>3</w:t>
+              <w:t>2</w:t>
             </w:r>
             <w:r>
               <w:rPr>
@@ -864,13 +878,13 @@
               <w:lang w:eastAsia="es-ES"/>
             </w:rPr>
           </w:pPr>
-          <w:hyperlink w:anchor="_Toc86863415" w:history="1">
+          <w:hyperlink w:anchor="_Toc87375630" w:history="1">
             <w:r>
               <w:rPr>
                 <w:rStyle w:val="Hipervnculo"/>
                 <w:noProof/>
               </w:rPr>
-              <w:t>Esquema BBDD</w:t>
+              <w:t>Diagrama E-R</w:t>
             </w:r>
             <w:r>
               <w:rPr>
@@ -891,7 +905,7 @@
                 <w:noProof/>
                 <w:webHidden/>
               </w:rPr>
-              <w:instrText xml:space="preserve"> PAGEREF _Toc86863415 \h </w:instrText>
+              <w:instrText xml:space="preserve"> PAGEREF _Toc87375630 \h </w:instrText>
             </w:r>
             <w:r>
               <w:rPr>
@@ -911,7 +925,7 @@
                 <w:noProof/>
                 <w:webHidden/>
               </w:rPr>
-              <w:t>4</w:t>
+              <w:t>3</w:t>
             </w:r>
             <w:r>
               <w:rPr>
@@ -934,13 +948,13 @@
               <w:lang w:eastAsia="es-ES"/>
             </w:rPr>
           </w:pPr>
-          <w:hyperlink w:anchor="_Toc86863416" w:history="1">
+          <w:hyperlink w:anchor="_Toc87375631" w:history="1">
             <w:r>
               <w:rPr>
                 <w:rStyle w:val="Hipervnculo"/>
                 <w:noProof/>
               </w:rPr>
-              <w:t>Repositorios</w:t>
+              <w:t>Esquema BBDD</w:t>
             </w:r>
             <w:r>
               <w:rPr>
@@ -961,7 +975,7 @@
                 <w:noProof/>
                 <w:webHidden/>
               </w:rPr>
-              <w:instrText xml:space="preserve"> PAGEREF _Toc86863416 \h </w:instrText>
+              <w:instrText xml:space="preserve"> PAGEREF _Toc87375631 \h </w:instrText>
             </w:r>
             <w:r>
               <w:rPr>
@@ -1004,13 +1018,13 @@
               <w:lang w:eastAsia="es-ES"/>
             </w:rPr>
           </w:pPr>
-          <w:hyperlink w:anchor="_Toc86863417" w:history="1">
+          <w:hyperlink w:anchor="_Toc87375632" w:history="1">
             <w:r>
               <w:rPr>
                 <w:rStyle w:val="Hipervnculo"/>
                 <w:noProof/>
               </w:rPr>
-              <w:t>Objetivos</w:t>
+              <w:t>Repositorios</w:t>
             </w:r>
             <w:r>
               <w:rPr>
@@ -1031,7 +1045,7 @@
                 <w:noProof/>
                 <w:webHidden/>
               </w:rPr>
-              <w:instrText xml:space="preserve"> PAGEREF _Toc86863417 \h </w:instrText>
+              <w:instrText xml:space="preserve"> PAGEREF _Toc87375632 \h </w:instrText>
             </w:r>
             <w:r>
               <w:rPr>
@@ -1074,13 +1088,13 @@
               <w:lang w:eastAsia="es-ES"/>
             </w:rPr>
           </w:pPr>
-          <w:hyperlink w:anchor="_Toc86863418" w:history="1">
+          <w:hyperlink w:anchor="_Toc87375633" w:history="1">
             <w:r>
               <w:rPr>
                 <w:rStyle w:val="Hipervnculo"/>
                 <w:noProof/>
               </w:rPr>
-              <w:t>API</w:t>
+              <w:t>Objetivos</w:t>
             </w:r>
             <w:r>
               <w:rPr>
@@ -1101,7 +1115,7 @@
                 <w:noProof/>
                 <w:webHidden/>
               </w:rPr>
-              <w:instrText xml:space="preserve"> PAGEREF _Toc86863418 \h </w:instrText>
+              <w:instrText xml:space="preserve"> PAGEREF _Toc87375633 \h </w:instrText>
             </w:r>
             <w:r>
               <w:rPr>
@@ -1144,13 +1158,13 @@
               <w:lang w:eastAsia="es-ES"/>
             </w:rPr>
           </w:pPr>
-          <w:hyperlink w:anchor="_Toc86863419" w:history="1">
+          <w:hyperlink w:anchor="_Toc87375634" w:history="1">
             <w:r>
               <w:rPr>
                 <w:rStyle w:val="Hipervnculo"/>
                 <w:noProof/>
               </w:rPr>
-              <w:t>OpenJDK</w:t>
+              <w:t>API</w:t>
             </w:r>
             <w:r>
               <w:rPr>
@@ -1171,7 +1185,7 @@
                 <w:noProof/>
                 <w:webHidden/>
               </w:rPr>
-              <w:instrText xml:space="preserve"> PAGEREF _Toc86863419 \h </w:instrText>
+              <w:instrText xml:space="preserve"> PAGEREF _Toc87375634 \h </w:instrText>
             </w:r>
             <w:r>
               <w:rPr>
@@ -1191,7 +1205,7 @@
                 <w:noProof/>
                 <w:webHidden/>
               </w:rPr>
-              <w:t>6</w:t>
+              <w:t>5</w:t>
             </w:r>
             <w:r>
               <w:rPr>
@@ -1214,13 +1228,13 @@
               <w:lang w:eastAsia="es-ES"/>
             </w:rPr>
           </w:pPr>
-          <w:hyperlink w:anchor="_Toc86863420" w:history="1">
+          <w:hyperlink w:anchor="_Toc87375635" w:history="1">
             <w:r>
               <w:rPr>
                 <w:rStyle w:val="Hipervnculo"/>
                 <w:noProof/>
               </w:rPr>
-              <w:t>Maven</w:t>
+              <w:t>OpenJDK</w:t>
             </w:r>
             <w:r>
               <w:rPr>
@@ -1241,7 +1255,7 @@
                 <w:noProof/>
                 <w:webHidden/>
               </w:rPr>
-              <w:instrText xml:space="preserve"> PAGEREF _Toc86863420 \h </w:instrText>
+              <w:instrText xml:space="preserve"> PAGEREF _Toc87375635 \h </w:instrText>
             </w:r>
             <w:r>
               <w:rPr>
@@ -1284,13 +1298,13 @@
               <w:lang w:eastAsia="es-ES"/>
             </w:rPr>
           </w:pPr>
-          <w:hyperlink w:anchor="_Toc86863421" w:history="1">
+          <w:hyperlink w:anchor="_Toc87375636" w:history="1">
             <w:r>
               <w:rPr>
                 <w:rStyle w:val="Hipervnculo"/>
                 <w:noProof/>
               </w:rPr>
-              <w:t>Definición y creación del arquetipo</w:t>
+              <w:t>Maven</w:t>
             </w:r>
             <w:r>
               <w:rPr>
@@ -1311,7 +1325,7 @@
                 <w:noProof/>
                 <w:webHidden/>
               </w:rPr>
-              <w:instrText xml:space="preserve"> PAGEREF _Toc86863421 \h </w:instrText>
+              <w:instrText xml:space="preserve"> PAGEREF _Toc87375636 \h </w:instrText>
             </w:r>
             <w:r>
               <w:rPr>
@@ -1354,13 +1368,13 @@
               <w:lang w:eastAsia="es-ES"/>
             </w:rPr>
           </w:pPr>
-          <w:hyperlink w:anchor="_Toc86863422" w:history="1">
+          <w:hyperlink w:anchor="_Toc87375637" w:history="1">
             <w:r>
               <w:rPr>
                 <w:rStyle w:val="Hipervnculo"/>
                 <w:noProof/>
               </w:rPr>
-              <w:t>Bibliografía</w:t>
+              <w:t>Definición y creación del arquetipo</w:t>
             </w:r>
             <w:r>
               <w:rPr>
@@ -1381,7 +1395,7 @@
                 <w:noProof/>
                 <w:webHidden/>
               </w:rPr>
-              <w:instrText xml:space="preserve"> PAGEREF _Toc86863422 \h </w:instrText>
+              <w:instrText xml:space="preserve"> PAGEREF _Toc87375637 \h </w:instrText>
             </w:r>
             <w:r>
               <w:rPr>
@@ -1401,7 +1415,77 @@
                 <w:noProof/>
                 <w:webHidden/>
               </w:rPr>
-              <w:t>13</w:t>
+              <w:t>8</w:t>
+            </w:r>
+            <w:r>
+              <w:rPr>
+                <w:noProof/>
+                <w:webHidden/>
+              </w:rPr>
+              <w:fldChar w:fldCharType="end"/>
+            </w:r>
+          </w:hyperlink>
+        </w:p>
+        <w:p>
+          <w:pPr>
+            <w:pStyle w:val="TDC1"/>
+            <w:tabs>
+              <w:tab w:val="right" w:leader="dot" w:pos="8494"/>
+            </w:tabs>
+            <w:rPr>
+              <w:rFonts w:eastAsiaTheme="minorEastAsia"/>
+              <w:noProof/>
+              <w:lang w:eastAsia="es-ES"/>
+            </w:rPr>
+          </w:pPr>
+          <w:hyperlink w:anchor="_Toc87375638" w:history="1">
+            <w:r>
+              <w:rPr>
+                <w:rStyle w:val="Hipervnculo"/>
+                <w:noProof/>
+              </w:rPr>
+              <w:t>Bibliografía</w:t>
+            </w:r>
+            <w:r>
+              <w:rPr>
+                <w:noProof/>
+                <w:webHidden/>
+              </w:rPr>
+              <w:tab/>
+            </w:r>
+            <w:r>
+              <w:rPr>
+                <w:noProof/>
+                <w:webHidden/>
+              </w:rPr>
+              <w:fldChar w:fldCharType="begin"/>
+            </w:r>
+            <w:r>
+              <w:rPr>
+                <w:noProof/>
+                <w:webHidden/>
+              </w:rPr>
+              <w:instrText xml:space="preserve"> PAGEREF _Toc87375638 \h </w:instrText>
+            </w:r>
+            <w:r>
+              <w:rPr>
+                <w:noProof/>
+                <w:webHidden/>
+              </w:rPr>
+            </w:r>
+            <w:r>
+              <w:rPr>
+                <w:noProof/>
+                <w:webHidden/>
+              </w:rPr>
+              <w:fldChar w:fldCharType="separate"/>
+            </w:r>
+            <w:r>
+              <w:rPr>
+                <w:noProof/>
+                <w:webHidden/>
+              </w:rPr>
+              <w:t>14</w:t>
             </w:r>
             <w:r>
               <w:rPr>
@@ -1680,9 +1764,8 @@
       <w:pPr>
         <w:pStyle w:val="Ttulo1"/>
       </w:pPr>
-      <w:bookmarkStart w:id="0" w:name="_Toc86863412"/>
-      <w:r>
-        <w:lastRenderedPageBreak/>
+      <w:bookmarkStart w:id="0" w:name="_Toc87375627"/>
+      <w:r>
         <w:t>Descripción</w:t>
       </w:r>
       <w:bookmarkEnd w:id="0"/>
@@ -1710,7 +1793,39 @@
           <w:sz w:val="24"/>
           <w:szCs w:val="24"/>
         </w:rPr>
-        <w:t xml:space="preserve">Este proyecto, en general, trata sobre una aplicación web reactiva, crearemos una API, documentada con </w:t>
+        <w:t xml:space="preserve">Este proyecto, en general, trata sobre una aplicación web reactiva, </w:t>
+      </w:r>
+      <w:r>
+        <w:rPr>
+          <w:rFonts w:asciiTheme="minorHAnsi" w:hAnsiTheme="minorHAnsi" w:cstheme="minorHAnsi"/>
+          <w:sz w:val="24"/>
+          <w:szCs w:val="24"/>
+        </w:rPr>
+        <w:t>en el que se creará</w:t>
+      </w:r>
+      <w:r>
+        <w:rPr>
+          <w:rFonts w:asciiTheme="minorHAnsi" w:hAnsiTheme="minorHAnsi" w:cstheme="minorHAnsi"/>
+          <w:sz w:val="24"/>
+          <w:szCs w:val="24"/>
+        </w:rPr>
+        <w:t xml:space="preserve"> </w:t>
+      </w:r>
+      <w:r>
+        <w:rPr>
+          <w:rFonts w:asciiTheme="minorHAnsi" w:hAnsiTheme="minorHAnsi" w:cstheme="minorHAnsi"/>
+          <w:sz w:val="24"/>
+          <w:szCs w:val="24"/>
+        </w:rPr>
+        <w:t>nuestra propia</w:t>
+      </w:r>
+      <w:r>
+        <w:rPr>
+          <w:rFonts w:asciiTheme="minorHAnsi" w:hAnsiTheme="minorHAnsi" w:cstheme="minorHAnsi"/>
+          <w:sz w:val="24"/>
+          <w:szCs w:val="24"/>
+        </w:rPr>
+        <w:t xml:space="preserve"> API, documentada con </w:t>
       </w:r>
       <w:proofErr w:type="spellStart"/>
       <w:r>
@@ -1858,21 +1973,232 @@
       <w:pPr>
         <w:pStyle w:val="Ttulo1"/>
       </w:pPr>
-      <w:bookmarkStart w:id="1" w:name="_Toc86863413"/>
+      <w:bookmarkStart w:id="1" w:name="_Toc87375628"/>
+      <w:r>
+        <w:t>Programación reactiva</w:t>
+      </w:r>
+      <w:bookmarkEnd w:id="1"/>
+    </w:p>
+    <w:p>
+      <w:pPr>
+        <w:rPr>
+          <w:lang w:eastAsia="en-US"/>
+        </w:rPr>
+      </w:pPr>
+    </w:p>
+    <w:p>
+      <w:pPr>
+        <w:rPr>
+          <w:rFonts w:asciiTheme="minorHAnsi" w:hAnsiTheme="minorHAnsi" w:cstheme="minorHAnsi"/>
+          <w:sz w:val="24"/>
+          <w:szCs w:val="24"/>
+        </w:rPr>
+      </w:pPr>
+      <w:r>
+        <w:rPr>
+          <w:rFonts w:asciiTheme="minorHAnsi" w:hAnsiTheme="minorHAnsi" w:cstheme="minorHAnsi"/>
+          <w:sz w:val="24"/>
+          <w:szCs w:val="24"/>
+        </w:rPr>
+        <w:t>La programación reactiva nos permite trabajar con flujos de datos de manera asíncrona</w:t>
+      </w:r>
+      <w:r>
+        <w:rPr>
+          <w:rFonts w:asciiTheme="minorHAnsi" w:hAnsiTheme="minorHAnsi" w:cstheme="minorHAnsi"/>
+          <w:sz w:val="24"/>
+          <w:szCs w:val="24"/>
+        </w:rPr>
+        <w:t>.</w:t>
+      </w:r>
+    </w:p>
+    <w:p>
+      <w:pPr>
+        <w:rPr>
+          <w:rFonts w:asciiTheme="minorHAnsi" w:hAnsiTheme="minorHAnsi" w:cstheme="minorHAnsi"/>
+          <w:sz w:val="24"/>
+          <w:szCs w:val="24"/>
+        </w:rPr>
+      </w:pPr>
+    </w:p>
+    <w:p>
+      <w:pPr>
+        <w:rPr>
+          <w:rFonts w:asciiTheme="minorHAnsi" w:hAnsiTheme="minorHAnsi" w:cstheme="minorHAnsi"/>
+          <w:sz w:val="24"/>
+          <w:szCs w:val="24"/>
+        </w:rPr>
+      </w:pPr>
+      <w:r>
+        <w:rPr>
+          <w:rFonts w:asciiTheme="minorHAnsi" w:hAnsiTheme="minorHAnsi" w:cstheme="minorHAnsi"/>
+          <w:sz w:val="24"/>
+          <w:szCs w:val="24"/>
+        </w:rPr>
+        <w:t xml:space="preserve">La programación reactiva se remonta a la utilización de  los hilos con clases como </w:t>
+      </w:r>
+      <w:proofErr w:type="spellStart"/>
+      <w:r>
+        <w:rPr>
+          <w:rFonts w:asciiTheme="minorHAnsi" w:hAnsiTheme="minorHAnsi" w:cstheme="minorHAnsi"/>
+          <w:sz w:val="24"/>
+          <w:szCs w:val="24"/>
+        </w:rPr>
+        <w:t>Threads</w:t>
+      </w:r>
+      <w:proofErr w:type="spellEnd"/>
+      <w:r>
+        <w:rPr>
+          <w:rFonts w:asciiTheme="minorHAnsi" w:hAnsiTheme="minorHAnsi" w:cstheme="minorHAnsi"/>
+          <w:sz w:val="24"/>
+          <w:szCs w:val="24"/>
+        </w:rPr>
+        <w:t xml:space="preserve">, la interfaz </w:t>
+      </w:r>
+      <w:proofErr w:type="spellStart"/>
+      <w:r>
+        <w:rPr>
+          <w:rFonts w:asciiTheme="minorHAnsi" w:hAnsiTheme="minorHAnsi" w:cstheme="minorHAnsi"/>
+          <w:sz w:val="24"/>
+          <w:szCs w:val="24"/>
+        </w:rPr>
+        <w:t>Runnable</w:t>
+      </w:r>
+      <w:proofErr w:type="spellEnd"/>
+      <w:r>
+        <w:rPr>
+          <w:rFonts w:asciiTheme="minorHAnsi" w:hAnsiTheme="minorHAnsi" w:cstheme="minorHAnsi"/>
+          <w:sz w:val="24"/>
+          <w:szCs w:val="24"/>
+        </w:rPr>
+        <w:t xml:space="preserve"> o los </w:t>
+      </w:r>
+      <w:proofErr w:type="spellStart"/>
+      <w:r>
+        <w:rPr>
+          <w:rFonts w:asciiTheme="minorHAnsi" w:hAnsiTheme="minorHAnsi" w:cstheme="minorHAnsi"/>
+          <w:sz w:val="24"/>
+          <w:szCs w:val="24"/>
+        </w:rPr>
+        <w:t>Executor</w:t>
+      </w:r>
+      <w:proofErr w:type="spellEnd"/>
+      <w:r>
+        <w:rPr>
+          <w:rFonts w:asciiTheme="minorHAnsi" w:hAnsiTheme="minorHAnsi" w:cstheme="minorHAnsi"/>
+          <w:sz w:val="24"/>
+          <w:szCs w:val="24"/>
+        </w:rPr>
+        <w:t xml:space="preserve"> para definir un pool de hilos, también en Spring Framework con los objetos </w:t>
+      </w:r>
+      <w:proofErr w:type="spellStart"/>
+      <w:r>
+        <w:rPr>
+          <w:rFonts w:asciiTheme="minorHAnsi" w:hAnsiTheme="minorHAnsi" w:cstheme="minorHAnsi"/>
+          <w:sz w:val="24"/>
+          <w:szCs w:val="24"/>
+        </w:rPr>
+        <w:t>Future</w:t>
+      </w:r>
+      <w:proofErr w:type="spellEnd"/>
+      <w:r>
+        <w:rPr>
+          <w:rFonts w:asciiTheme="minorHAnsi" w:hAnsiTheme="minorHAnsi" w:cstheme="minorHAnsi"/>
+          <w:sz w:val="24"/>
+          <w:szCs w:val="24"/>
+        </w:rPr>
+        <w:t xml:space="preserve"> y las anotaciones @</w:t>
+      </w:r>
+      <w:proofErr w:type="spellStart"/>
+      <w:r>
+        <w:rPr>
+          <w:rFonts w:asciiTheme="minorHAnsi" w:hAnsiTheme="minorHAnsi" w:cstheme="minorHAnsi"/>
+          <w:sz w:val="24"/>
+          <w:szCs w:val="24"/>
+        </w:rPr>
+        <w:t>Async</w:t>
+      </w:r>
+      <w:proofErr w:type="spellEnd"/>
+      <w:r>
+        <w:rPr>
+          <w:rFonts w:asciiTheme="minorHAnsi" w:hAnsiTheme="minorHAnsi" w:cstheme="minorHAnsi"/>
+          <w:sz w:val="24"/>
+          <w:szCs w:val="24"/>
+        </w:rPr>
+        <w:t>, las cuales nos permiten definir bloques de código para que se ejecuten de forma asíncrona.</w:t>
+      </w:r>
+    </w:p>
+    <w:p>
+      <w:pPr>
+        <w:rPr>
+          <w:rFonts w:asciiTheme="minorHAnsi" w:hAnsiTheme="minorHAnsi" w:cstheme="minorHAnsi"/>
+          <w:sz w:val="24"/>
+          <w:szCs w:val="24"/>
+        </w:rPr>
+      </w:pPr>
+    </w:p>
+    <w:p>
+      <w:pPr>
+        <w:rPr>
+          <w:rFonts w:asciiTheme="minorHAnsi" w:hAnsiTheme="minorHAnsi" w:cstheme="minorHAnsi"/>
+          <w:sz w:val="24"/>
+          <w:szCs w:val="24"/>
+        </w:rPr>
+      </w:pPr>
+      <w:r>
+        <w:rPr>
+          <w:rFonts w:asciiTheme="minorHAnsi" w:hAnsiTheme="minorHAnsi" w:cstheme="minorHAnsi"/>
+          <w:sz w:val="24"/>
+          <w:szCs w:val="24"/>
+        </w:rPr>
+        <w:t xml:space="preserve">En nuestro caso, utilizaremos </w:t>
+      </w:r>
+      <w:proofErr w:type="spellStart"/>
+      <w:r>
+        <w:rPr>
+          <w:rFonts w:asciiTheme="minorHAnsi" w:hAnsiTheme="minorHAnsi" w:cstheme="minorHAnsi"/>
+          <w:sz w:val="24"/>
+          <w:szCs w:val="24"/>
+        </w:rPr>
+        <w:t>WebFlux</w:t>
+      </w:r>
+      <w:proofErr w:type="spellEnd"/>
+      <w:r>
+        <w:rPr>
+          <w:rFonts w:asciiTheme="minorHAnsi" w:hAnsiTheme="minorHAnsi" w:cstheme="minorHAnsi"/>
+          <w:sz w:val="24"/>
+          <w:szCs w:val="24"/>
+        </w:rPr>
+        <w:t>, que nos permitirá crear aplicaciones reactivas, en las que todo será asíncrono.</w:t>
+      </w:r>
+    </w:p>
+    <w:p>
+      <w:pPr>
+        <w:rPr>
+          <w:rFonts w:asciiTheme="minorHAnsi" w:hAnsiTheme="minorHAnsi" w:cstheme="minorHAnsi"/>
+          <w:sz w:val="24"/>
+          <w:szCs w:val="24"/>
+        </w:rPr>
+      </w:pPr>
+    </w:p>
+    <w:p>
+      <w:pPr>
+        <w:pStyle w:val="Ttulo1"/>
+      </w:pPr>
+      <w:bookmarkStart w:id="2" w:name="_Toc87375629"/>
       <w:r>
         <w:t>Herramientas</w:t>
       </w:r>
-      <w:bookmarkEnd w:id="1"/>
-    </w:p>
-    <w:p>
-      <w:pPr>
-        <w:rPr>
-          <w:rFonts w:asciiTheme="minorHAnsi" w:hAnsiTheme="minorHAnsi" w:cstheme="minorHAnsi"/>
-          <w:sz w:val="24"/>
-          <w:szCs w:val="24"/>
-        </w:rPr>
-      </w:pPr>
-      <w:bookmarkStart w:id="2" w:name="_Hlk83467662"/>
+      <w:bookmarkEnd w:id="2"/>
+    </w:p>
+    <w:p>
+      <w:pPr>
+        <w:rPr>
+          <w:rFonts w:asciiTheme="minorHAnsi" w:hAnsiTheme="minorHAnsi" w:cstheme="minorHAnsi"/>
+          <w:sz w:val="24"/>
+          <w:szCs w:val="24"/>
+        </w:rPr>
+      </w:pPr>
+      <w:bookmarkStart w:id="3" w:name="_Hlk83467662"/>
     </w:p>
     <w:p>
       <w:pPr>
@@ -1887,7 +2213,7 @@
           <w:szCs w:val="24"/>
         </w:rPr>
       </w:pPr>
-      <w:bookmarkStart w:id="3" w:name="_Hlk83470557"/>
+      <w:bookmarkStart w:id="4" w:name="_Hlk83470557"/>
       <w:r>
         <w:rPr>
           <w:rFonts w:cstheme="minorHAnsi"/>
@@ -2103,6 +2429,7 @@
           <w:sz w:val="24"/>
           <w:szCs w:val="24"/>
         </w:rPr>
+        <w:lastRenderedPageBreak/>
         <w:t xml:space="preserve">Spring </w:t>
       </w:r>
       <w:proofErr w:type="spellStart"/>
@@ -2555,7 +2882,6 @@
           <w:sz w:val="24"/>
           <w:szCs w:val="24"/>
         </w:rPr>
-        <w:lastRenderedPageBreak/>
         <w:t>Postman</w:t>
       </w:r>
       <w:proofErr w:type="spellEnd"/>
@@ -2759,13 +3085,13 @@
       <w:pPr>
         <w:pStyle w:val="Ttulo1"/>
       </w:pPr>
-      <w:bookmarkStart w:id="4" w:name="_Toc86863414"/>
-      <w:bookmarkEnd w:id="2"/>
+      <w:bookmarkStart w:id="5" w:name="_Toc87375630"/>
       <w:bookmarkEnd w:id="3"/>
+      <w:bookmarkEnd w:id="4"/>
       <w:r>
         <w:t>Diagrama E-R</w:t>
       </w:r>
-      <w:bookmarkEnd w:id="4"/>
+      <w:bookmarkEnd w:id="5"/>
     </w:p>
     <w:p>
       <w:pPr>
@@ -2860,6 +3186,7 @@
           <w:szCs w:val="24"/>
           <w:lang w:eastAsia="es-ES"/>
         </w:rPr>
+        <w:lastRenderedPageBreak/>
         <w:drawing>
           <wp:inline distT="0" distB="0" distL="0" distR="0">
             <wp:extent cx="6551909" cy="3914775"/>
@@ -2957,11 +3284,11 @@
       <w:pPr>
         <w:pStyle w:val="Ttulo1"/>
       </w:pPr>
-      <w:bookmarkStart w:id="5" w:name="_Toc86863415"/>
+      <w:bookmarkStart w:id="6" w:name="_Toc87375631"/>
       <w:r>
         <w:t>Esquema BBDD</w:t>
       </w:r>
-      <w:bookmarkEnd w:id="5"/>
+      <w:bookmarkEnd w:id="6"/>
     </w:p>
     <w:p>
       <w:pPr>
@@ -3042,6 +3369,7 @@
           <w:szCs w:val="24"/>
           <w:lang w:eastAsia="es-ES"/>
         </w:rPr>
+        <w:lastRenderedPageBreak/>
         <w:drawing>
           <wp:inline distT="0" distB="0" distL="0" distR="0">
             <wp:extent cx="6099860" cy="4724400"/>
@@ -3088,11 +3416,11 @@
       <w:pPr>
         <w:pStyle w:val="Ttulo1"/>
       </w:pPr>
-      <w:bookmarkStart w:id="6" w:name="_Toc86863416"/>
+      <w:bookmarkStart w:id="7" w:name="_Toc87375632"/>
       <w:r>
         <w:t>Repositorios</w:t>
       </w:r>
-      <w:bookmarkEnd w:id="6"/>
+      <w:bookmarkEnd w:id="7"/>
     </w:p>
     <w:p>
       <w:pPr>
@@ -3231,11 +3559,11 @@
       <w:pPr>
         <w:pStyle w:val="Ttulo1"/>
       </w:pPr>
-      <w:bookmarkStart w:id="7" w:name="_Toc86863417"/>
+      <w:bookmarkStart w:id="8" w:name="_Toc87375633"/>
       <w:r>
         <w:t>Objetivos</w:t>
       </w:r>
-      <w:bookmarkEnd w:id="7"/>
+      <w:bookmarkEnd w:id="8"/>
     </w:p>
     <w:p>
       <w:pPr>
@@ -3429,6 +3757,7 @@
           <w:sz w:val="24"/>
           <w:szCs w:val="24"/>
         </w:rPr>
+        <w:lastRenderedPageBreak/>
         <w:t xml:space="preserve">Implementar el flujo de desarrollo </w:t>
       </w:r>
       <w:proofErr w:type="spellStart"/>
@@ -3490,11 +3819,11 @@
       <w:pPr>
         <w:pStyle w:val="Ttulo1"/>
       </w:pPr>
-      <w:bookmarkStart w:id="8" w:name="_Toc86863418"/>
+      <w:bookmarkStart w:id="9" w:name="_Toc87375634"/>
       <w:r>
         <w:t>API</w:t>
       </w:r>
-      <w:bookmarkEnd w:id="8"/>
+      <w:bookmarkEnd w:id="9"/>
       <w:r>
         <w:t xml:space="preserve"> </w:t>
       </w:r>
@@ -3678,6 +4007,7 @@
           <w:sz w:val="24"/>
           <w:szCs w:val="24"/>
         </w:rPr>
+        <w:lastRenderedPageBreak/>
         <w:t xml:space="preserve">A la hora de acceder al </w:t>
       </w:r>
       <w:proofErr w:type="spellStart"/>
@@ -3767,12 +4097,12 @@
       <w:pPr>
         <w:pStyle w:val="Ttulo1"/>
       </w:pPr>
-      <w:bookmarkStart w:id="9" w:name="_Toc86863419"/>
+      <w:bookmarkStart w:id="10" w:name="_Toc87375635"/>
       <w:proofErr w:type="spellStart"/>
       <w:r>
         <w:t>OpenJDK</w:t>
       </w:r>
-      <w:bookmarkEnd w:id="9"/>
+      <w:bookmarkEnd w:id="10"/>
       <w:proofErr w:type="spellEnd"/>
     </w:p>
     <w:p>
@@ -3961,12 +4291,12 @@
       <w:pPr>
         <w:pStyle w:val="Ttulo1"/>
       </w:pPr>
-      <w:bookmarkStart w:id="10" w:name="_Toc86863420"/>
+      <w:bookmarkStart w:id="11" w:name="_Toc87375636"/>
       <w:proofErr w:type="spellStart"/>
       <w:r>
         <w:t>Maven</w:t>
       </w:r>
-      <w:bookmarkEnd w:id="10"/>
+      <w:bookmarkEnd w:id="11"/>
       <w:proofErr w:type="spellEnd"/>
     </w:p>
     <w:p>
@@ -4232,11 +4562,11 @@
       <w:pPr>
         <w:pStyle w:val="Ttulo1"/>
       </w:pPr>
-      <w:bookmarkStart w:id="11" w:name="_Toc86863421"/>
+      <w:bookmarkStart w:id="12" w:name="_Toc87375637"/>
       <w:r>
         <w:t>Definición y creación del arquetipo</w:t>
       </w:r>
-      <w:bookmarkEnd w:id="11"/>
+      <w:bookmarkEnd w:id="12"/>
     </w:p>
     <w:p>
       <w:pPr>
@@ -8090,7 +8420,7 @@
           <w:sz w:val="24"/>
           <w:szCs w:val="24"/>
         </w:rPr>
-        <w:t xml:space="preserve">Como no hace falta “reinventar la rueda” si no es necesario,  voy a crear un arquetipo desde un proyecto ya creado (forma 2), a partir de la versión ultímate de </w:t>
+        <w:t>Como no hace falta “reinventar la rueda” si no es necesario,  voy a crear un arquetipo desde un proyecto ya creado (forma 2), a partir de la versión ultímate de IntelliJ IDEA que utiliza la herramienta Spring initializr, que también está en la web, creamos un proyecto y comenzamos a configurar nuestra estructura propia de proyecto (</w:t>
       </w:r>
       <w:proofErr w:type="spellStart"/>
       <w:r>
@@ -8099,7 +8429,32 @@
           <w:sz w:val="24"/>
           <w:szCs w:val="24"/>
         </w:rPr>
-        <w:t>IntelliJ</w:t>
+        <w:fldChar w:fldCharType="begin"/>
+      </w:r>
+      <w:r>
+        <w:rPr>
+          <w:rFonts w:asciiTheme="minorHAnsi" w:hAnsiTheme="minorHAnsi" w:cstheme="minorHAnsi"/>
+          <w:sz w:val="24"/>
+          <w:szCs w:val="24"/>
+        </w:rPr>
+        <w:instrText xml:space="preserve"> HYPERLINK "http://www.tugurium.com/gti/termino.php?Tr=scaffolding" </w:instrText>
+      </w:r>
+      <w:r>
+        <w:rPr>
+          <w:rFonts w:asciiTheme="minorHAnsi" w:hAnsiTheme="minorHAnsi" w:cstheme="minorHAnsi"/>
+          <w:sz w:val="24"/>
+          <w:szCs w:val="24"/>
+        </w:rPr>
+        <w:fldChar w:fldCharType="separate"/>
+      </w:r>
+      <w:r>
+        <w:rPr>
+          <w:rStyle w:val="Hipervnculo"/>
+          <w:rFonts w:asciiTheme="minorHAnsi" w:hAnsiTheme="minorHAnsi" w:cstheme="minorHAnsi"/>
+          <w:sz w:val="24"/>
+          <w:szCs w:val="24"/>
+        </w:rPr>
+        <w:t>scaffolding</w:t>
       </w:r>
       <w:proofErr w:type="spellEnd"/>
       <w:r>
@@ -8108,67 +8463,6 @@
           <w:sz w:val="24"/>
           <w:szCs w:val="24"/>
         </w:rPr>
-        <w:t xml:space="preserve"> IDEA que utiliza la herramienta Spring </w:t>
-      </w:r>
-      <w:proofErr w:type="spellStart"/>
-      <w:r>
-        <w:rPr>
-          <w:rFonts w:asciiTheme="minorHAnsi" w:hAnsiTheme="minorHAnsi" w:cstheme="minorHAnsi"/>
-          <w:sz w:val="24"/>
-          <w:szCs w:val="24"/>
-        </w:rPr>
-        <w:t>initializr</w:t>
-      </w:r>
-      <w:proofErr w:type="spellEnd"/>
-      <w:r>
-        <w:rPr>
-          <w:rFonts w:asciiTheme="minorHAnsi" w:hAnsiTheme="minorHAnsi" w:cstheme="minorHAnsi"/>
-          <w:sz w:val="24"/>
-          <w:szCs w:val="24"/>
-        </w:rPr>
-        <w:t>, que también está en la web, creamos un proyecto y comenzamos a configurar nuestra estructura propia de proyecto (</w:t>
-      </w:r>
-      <w:proofErr w:type="spellStart"/>
-      <w:r>
-        <w:rPr>
-          <w:rFonts w:asciiTheme="minorHAnsi" w:hAnsiTheme="minorHAnsi" w:cstheme="minorHAnsi"/>
-          <w:sz w:val="24"/>
-          <w:szCs w:val="24"/>
-        </w:rPr>
-        <w:fldChar w:fldCharType="begin"/>
-      </w:r>
-      <w:r>
-        <w:rPr>
-          <w:rFonts w:asciiTheme="minorHAnsi" w:hAnsiTheme="minorHAnsi" w:cstheme="minorHAnsi"/>
-          <w:sz w:val="24"/>
-          <w:szCs w:val="24"/>
-        </w:rPr>
-        <w:instrText xml:space="preserve"> HYPERLINK "http://www.tugurium.com/gti/termino.php?Tr=scaffolding" </w:instrText>
-      </w:r>
-      <w:r>
-        <w:rPr>
-          <w:rFonts w:asciiTheme="minorHAnsi" w:hAnsiTheme="minorHAnsi" w:cstheme="minorHAnsi"/>
-          <w:sz w:val="24"/>
-          <w:szCs w:val="24"/>
-        </w:rPr>
-        <w:fldChar w:fldCharType="separate"/>
-      </w:r>
-      <w:r>
-        <w:rPr>
-          <w:rStyle w:val="Hipervnculo"/>
-          <w:rFonts w:asciiTheme="minorHAnsi" w:hAnsiTheme="minorHAnsi" w:cstheme="minorHAnsi"/>
-          <w:sz w:val="24"/>
-          <w:szCs w:val="24"/>
-        </w:rPr>
-        <w:t>scaffolding</w:t>
-      </w:r>
-      <w:proofErr w:type="spellEnd"/>
-      <w:r>
-        <w:rPr>
-          <w:rFonts w:asciiTheme="minorHAnsi" w:hAnsiTheme="minorHAnsi" w:cstheme="minorHAnsi"/>
-          <w:sz w:val="24"/>
-          <w:szCs w:val="24"/>
-        </w:rPr>
         <w:fldChar w:fldCharType="end"/>
       </w:r>
       <w:r>
@@ -8177,57 +8471,17 @@
           <w:sz w:val="24"/>
           <w:szCs w:val="24"/>
         </w:rPr>
-        <w:t xml:space="preserve">), cuando ya esté creado nuestro proyecto </w:t>
-      </w:r>
-      <w:proofErr w:type="spellStart"/>
-      <w:r>
-        <w:rPr>
-          <w:rFonts w:asciiTheme="minorHAnsi" w:hAnsiTheme="minorHAnsi" w:cstheme="minorHAnsi"/>
-          <w:sz w:val="24"/>
-          <w:szCs w:val="24"/>
-        </w:rPr>
-        <w:t>customizado</w:t>
-      </w:r>
-      <w:proofErr w:type="spellEnd"/>
-      <w:r>
-        <w:rPr>
-          <w:rFonts w:asciiTheme="minorHAnsi" w:hAnsiTheme="minorHAnsi" w:cstheme="minorHAnsi"/>
-          <w:sz w:val="24"/>
-          <w:szCs w:val="24"/>
-        </w:rPr>
-        <w:t xml:space="preserve">, lanzamos el siguiente comando </w:t>
-      </w:r>
-      <w:proofErr w:type="spellStart"/>
-      <w:r>
-        <w:rPr>
-          <w:rFonts w:asciiTheme="minorHAnsi" w:hAnsiTheme="minorHAnsi" w:cstheme="minorHAnsi"/>
-          <w:b/>
-          <w:sz w:val="24"/>
-          <w:szCs w:val="24"/>
-        </w:rPr>
-        <w:t>mvn</w:t>
-      </w:r>
-      <w:proofErr w:type="spellEnd"/>
-      <w:r>
-        <w:rPr>
-          <w:rFonts w:asciiTheme="minorHAnsi" w:hAnsiTheme="minorHAnsi" w:cstheme="minorHAnsi"/>
-          <w:b/>
-          <w:sz w:val="24"/>
-          <w:szCs w:val="24"/>
-        </w:rPr>
-        <w:t xml:space="preserve"> </w:t>
-      </w:r>
-      <w:proofErr w:type="spellStart"/>
-      <w:r>
-        <w:rPr>
-          <w:rFonts w:asciiTheme="minorHAnsi" w:hAnsiTheme="minorHAnsi" w:cstheme="minorHAnsi"/>
-          <w:b/>
-          <w:sz w:val="24"/>
-          <w:szCs w:val="24"/>
-        </w:rPr>
-        <w:t>archetype:create-from-project</w:t>
-      </w:r>
-      <w:proofErr w:type="spellEnd"/>
+        <w:t xml:space="preserve">), cuando ya esté creado nuestro proyecto customizado, lanzamos el siguiente comando </w:t>
+      </w:r>
+      <w:r>
+        <w:rPr>
+          <w:rFonts w:asciiTheme="minorHAnsi" w:hAnsiTheme="minorHAnsi" w:cstheme="minorHAnsi"/>
+          <w:b/>
+          <w:sz w:val="24"/>
+          <w:szCs w:val="24"/>
+        </w:rPr>
+        <w:t>mvn archetype:create-from-project</w:t>
+      </w:r>
       <w:r>
         <w:rPr>
           <w:rFonts w:asciiTheme="minorHAnsi" w:hAnsiTheme="minorHAnsi" w:cstheme="minorHAnsi"/>
@@ -8285,25 +8539,7 @@
           <w:sz w:val="24"/>
           <w:szCs w:val="24"/>
         </w:rPr>
-        <w:t xml:space="preserve">, para configurar </w:t>
-      </w:r>
-      <w:proofErr w:type="spellStart"/>
-      <w:r>
-        <w:rPr>
-          <w:rFonts w:asciiTheme="minorHAnsi" w:hAnsiTheme="minorHAnsi" w:cstheme="minorHAnsi"/>
-          <w:sz w:val="24"/>
-          <w:szCs w:val="24"/>
-        </w:rPr>
-        <w:t>Maven</w:t>
-      </w:r>
-      <w:proofErr w:type="spellEnd"/>
-      <w:r>
-        <w:rPr>
-          <w:rFonts w:asciiTheme="minorHAnsi" w:hAnsiTheme="minorHAnsi" w:cstheme="minorHAnsi"/>
-          <w:sz w:val="24"/>
-          <w:szCs w:val="24"/>
-        </w:rPr>
-        <w:t>, cuyo contenido únicamente será:</w:t>
+        <w:t>, para configurar Maven, cuyo contenido únicamente será:</w:t>
       </w:r>
     </w:p>
     <w:p>
@@ -8324,50 +8560,16 @@
           <w:szCs w:val="24"/>
         </w:rPr>
         <w:lastRenderedPageBreak/>
-        <w:t>&lt;</w:t>
-      </w:r>
-      <w:proofErr w:type="spellStart"/>
-      <w:proofErr w:type="gramStart"/>
-      <w:r>
-        <w:rPr>
-          <w:rFonts w:asciiTheme="minorHAnsi" w:hAnsiTheme="minorHAnsi" w:cstheme="minorHAnsi"/>
-          <w:b/>
+        <w:t>&lt;settings</w:t>
+      </w:r>
+      <w:r>
+        <w:rPr>
+          <w:rFonts w:asciiTheme="minorHAnsi" w:hAnsiTheme="minorHAnsi" w:cstheme="minorHAnsi"/>
           <w:i/>
           <w:sz w:val="24"/>
           <w:szCs w:val="24"/>
         </w:rPr>
-        <w:t>settings</w:t>
-      </w:r>
-      <w:proofErr w:type="spellEnd"/>
-      <w:proofErr w:type="gramEnd"/>
-      <w:r>
-        <w:rPr>
-          <w:rFonts w:asciiTheme="minorHAnsi" w:hAnsiTheme="minorHAnsi" w:cstheme="minorHAnsi"/>
-          <w:i/>
-          <w:sz w:val="24"/>
-          <w:szCs w:val="24"/>
-        </w:rPr>
-        <w:t xml:space="preserve"> </w:t>
-      </w:r>
-      <w:proofErr w:type="spellStart"/>
-      <w:r>
-        <w:rPr>
-          <w:rFonts w:asciiTheme="minorHAnsi" w:hAnsiTheme="minorHAnsi" w:cstheme="minorHAnsi"/>
-          <w:i/>
-          <w:sz w:val="24"/>
-          <w:szCs w:val="24"/>
-        </w:rPr>
-        <w:t>xmlns</w:t>
-      </w:r>
-      <w:proofErr w:type="spellEnd"/>
-      <w:r>
-        <w:rPr>
-          <w:rFonts w:asciiTheme="minorHAnsi" w:hAnsiTheme="minorHAnsi" w:cstheme="minorHAnsi"/>
-          <w:i/>
-          <w:sz w:val="24"/>
-          <w:szCs w:val="24"/>
-        </w:rPr>
-        <w:t>=</w:t>
+        <w:t xml:space="preserve"> xmlns=</w:t>
       </w:r>
       <w:hyperlink r:id="rId17" w:history="1">
         <w:r>
@@ -8388,27 +8590,7 @@
           <w:sz w:val="24"/>
           <w:szCs w:val="24"/>
         </w:rPr>
-        <w:t xml:space="preserve"> </w:t>
-      </w:r>
-      <w:proofErr w:type="spellStart"/>
-      <w:r>
-        <w:rPr>
-          <w:rFonts w:asciiTheme="minorHAnsi" w:hAnsiTheme="minorHAnsi" w:cstheme="minorHAnsi"/>
-          <w:i/>
-          <w:sz w:val="24"/>
-          <w:szCs w:val="24"/>
-        </w:rPr>
-        <w:t>xmlns:xsi</w:t>
-      </w:r>
-      <w:proofErr w:type="spellEnd"/>
-      <w:r>
-        <w:rPr>
-          <w:rFonts w:asciiTheme="minorHAnsi" w:hAnsiTheme="minorHAnsi" w:cstheme="minorHAnsi"/>
-          <w:i/>
-          <w:sz w:val="24"/>
-          <w:szCs w:val="24"/>
-        </w:rPr>
-        <w:t>=</w:t>
+        <w:t xml:space="preserve"> xmlns:xsi=</w:t>
       </w:r>
       <w:hyperlink r:id="rId18" w:history="1">
         <w:r>
@@ -8429,28 +8611,29 @@
           <w:sz w:val="24"/>
           <w:szCs w:val="24"/>
         </w:rPr>
-        <w:t xml:space="preserve">  </w:t>
-      </w:r>
-      <w:proofErr w:type="spellStart"/>
-      <w:r>
-        <w:rPr>
-          <w:rFonts w:asciiTheme="minorHAnsi" w:hAnsiTheme="minorHAnsi" w:cstheme="minorHAnsi"/>
+        <w:t xml:space="preserve">  xsi:schemaLocation="http://maven.apache.org/SETTINGS/1.0.0 https://maven.apache.org/xsd/settings-1.0.0.xsd"</w:t>
+      </w:r>
+      <w:r>
+        <w:rPr>
+          <w:rFonts w:asciiTheme="minorHAnsi" w:hAnsiTheme="minorHAnsi" w:cstheme="minorHAnsi"/>
+          <w:b/>
           <w:i/>
           <w:sz w:val="24"/>
           <w:szCs w:val="24"/>
         </w:rPr>
-        <w:t>xsi:schemaLocation</w:t>
-      </w:r>
-      <w:proofErr w:type="spellEnd"/>
-      <w:r>
-        <w:rPr>
-          <w:rFonts w:asciiTheme="minorHAnsi" w:hAnsiTheme="minorHAnsi" w:cstheme="minorHAnsi"/>
+        <w:t>&gt;</w:t>
+      </w:r>
+    </w:p>
+    <w:p>
+      <w:pPr>
+        <w:rPr>
+          <w:rFonts w:asciiTheme="minorHAnsi" w:hAnsiTheme="minorHAnsi" w:cstheme="minorHAnsi"/>
+          <w:b/>
           <w:i/>
           <w:sz w:val="24"/>
           <w:szCs w:val="24"/>
         </w:rPr>
-        <w:t>="http://maven.apache.org/SETTINGS/1.0.0 https://maven.apache.org/xsd/settings-1.0.0.xsd"</w:t>
-      </w:r>
+      </w:pPr>
       <w:r>
         <w:rPr>
           <w:rFonts w:asciiTheme="minorHAnsi" w:hAnsiTheme="minorHAnsi" w:cstheme="minorHAnsi"/>
@@ -8459,115 +8642,34 @@
           <w:sz w:val="24"/>
           <w:szCs w:val="24"/>
         </w:rPr>
-        <w:t>&gt;</w:t>
-      </w:r>
-    </w:p>
-    <w:p>
-      <w:pPr>
-        <w:rPr>
-          <w:rFonts w:asciiTheme="minorHAnsi" w:hAnsiTheme="minorHAnsi" w:cstheme="minorHAnsi"/>
-          <w:b/>
-          <w:i/>
-          <w:sz w:val="24"/>
-          <w:szCs w:val="24"/>
-        </w:rPr>
-      </w:pPr>
-      <w:r>
-        <w:rPr>
-          <w:rFonts w:asciiTheme="minorHAnsi" w:hAnsiTheme="minorHAnsi" w:cstheme="minorHAnsi"/>
-          <w:b/>
-          <w:i/>
-          <w:sz w:val="24"/>
-          <w:szCs w:val="24"/>
-        </w:rPr>
-        <w:t>&lt;/</w:t>
-      </w:r>
-      <w:proofErr w:type="spellStart"/>
-      <w:proofErr w:type="gramStart"/>
-      <w:r>
-        <w:rPr>
-          <w:rFonts w:asciiTheme="minorHAnsi" w:hAnsiTheme="minorHAnsi" w:cstheme="minorHAnsi"/>
-          <w:b/>
-          <w:i/>
-          <w:sz w:val="24"/>
-          <w:szCs w:val="24"/>
-        </w:rPr>
-        <w:t>settings</w:t>
-      </w:r>
-      <w:proofErr w:type="spellEnd"/>
-      <w:proofErr w:type="gramEnd"/>
-      <w:r>
-        <w:rPr>
-          <w:rFonts w:asciiTheme="minorHAnsi" w:hAnsiTheme="minorHAnsi" w:cstheme="minorHAnsi"/>
-          <w:b/>
-          <w:i/>
-          <w:sz w:val="24"/>
-          <w:szCs w:val="24"/>
-        </w:rPr>
-        <w:t>&gt;</w:t>
-      </w:r>
-    </w:p>
-    <w:p>
-      <w:pPr>
-        <w:rPr>
-          <w:rFonts w:asciiTheme="minorHAnsi" w:hAnsiTheme="minorHAnsi" w:cstheme="minorHAnsi"/>
-          <w:b/>
-          <w:sz w:val="24"/>
-          <w:szCs w:val="24"/>
-        </w:rPr>
-      </w:pPr>
-    </w:p>
-    <w:p>
-      <w:pPr>
-        <w:rPr>
-          <w:rFonts w:asciiTheme="minorHAnsi" w:hAnsiTheme="minorHAnsi" w:cstheme="minorHAnsi"/>
-          <w:sz w:val="24"/>
-          <w:szCs w:val="24"/>
-        </w:rPr>
-      </w:pPr>
-      <w:r>
-        <w:rPr>
-          <w:rFonts w:asciiTheme="minorHAnsi" w:hAnsiTheme="minorHAnsi" w:cstheme="minorHAnsi"/>
-          <w:sz w:val="24"/>
-          <w:szCs w:val="24"/>
-        </w:rPr>
-        <w:t>Una vez ejecutado el comando, se nos creara en target/</w:t>
-      </w:r>
-      <w:proofErr w:type="spellStart"/>
-      <w:r>
-        <w:rPr>
-          <w:rFonts w:asciiTheme="minorHAnsi" w:hAnsiTheme="minorHAnsi" w:cstheme="minorHAnsi"/>
-          <w:sz w:val="24"/>
-          <w:szCs w:val="24"/>
-        </w:rPr>
-        <w:t>generated-sources</w:t>
-      </w:r>
-      <w:proofErr w:type="spellEnd"/>
-      <w:r>
-        <w:rPr>
-          <w:rFonts w:asciiTheme="minorHAnsi" w:hAnsiTheme="minorHAnsi" w:cstheme="minorHAnsi"/>
-          <w:sz w:val="24"/>
-          <w:szCs w:val="24"/>
-        </w:rPr>
-        <w:t xml:space="preserve"> el directorio </w:t>
-      </w:r>
-      <w:proofErr w:type="spellStart"/>
-      <w:r>
-        <w:rPr>
-          <w:rFonts w:asciiTheme="minorHAnsi" w:hAnsiTheme="minorHAnsi" w:cstheme="minorHAnsi"/>
-          <w:sz w:val="24"/>
-          <w:szCs w:val="24"/>
-        </w:rPr>
-        <w:t>archetype</w:t>
-      </w:r>
-      <w:proofErr w:type="spellEnd"/>
-      <w:r>
-        <w:rPr>
-          <w:rFonts w:asciiTheme="minorHAnsi" w:hAnsiTheme="minorHAnsi" w:cstheme="minorHAnsi"/>
-          <w:sz w:val="24"/>
-          <w:szCs w:val="24"/>
-        </w:rPr>
-        <w:t xml:space="preserve"> que contiene la configuración del mismo.</w:t>
+        <w:t>&lt;/settings&gt;</w:t>
+      </w:r>
+    </w:p>
+    <w:p>
+      <w:pPr>
+        <w:rPr>
+          <w:rFonts w:asciiTheme="minorHAnsi" w:hAnsiTheme="minorHAnsi" w:cstheme="minorHAnsi"/>
+          <w:b/>
+          <w:sz w:val="24"/>
+          <w:szCs w:val="24"/>
+        </w:rPr>
+      </w:pPr>
+    </w:p>
+    <w:p>
+      <w:pPr>
+        <w:rPr>
+          <w:rFonts w:asciiTheme="minorHAnsi" w:hAnsiTheme="minorHAnsi" w:cstheme="minorHAnsi"/>
+          <w:sz w:val="24"/>
+          <w:szCs w:val="24"/>
+        </w:rPr>
+      </w:pPr>
+      <w:r>
+        <w:rPr>
+          <w:rFonts w:asciiTheme="minorHAnsi" w:hAnsiTheme="minorHAnsi" w:cstheme="minorHAnsi"/>
+          <w:sz w:val="24"/>
+          <w:szCs w:val="24"/>
+        </w:rPr>
+        <w:t>Una vez ejecutado el comando, se nos creara en target/generated-sources el directorio archetype que contiene la configuración del mismo.</w:t>
       </w:r>
     </w:p>
     <w:p>
@@ -8637,135 +8739,34 @@
           <w:sz w:val="24"/>
           <w:szCs w:val="24"/>
         </w:rPr>
-        <w:t>Si buceamos en el código veremos que las importaciones serán generalizadas por ${</w:t>
-      </w:r>
-      <w:proofErr w:type="spellStart"/>
-      <w:r>
-        <w:rPr>
-          <w:rFonts w:asciiTheme="minorHAnsi" w:hAnsiTheme="minorHAnsi" w:cstheme="minorHAnsi"/>
-          <w:sz w:val="24"/>
-          <w:szCs w:val="24"/>
-        </w:rPr>
-        <w:t>package</w:t>
-      </w:r>
-      <w:proofErr w:type="spellEnd"/>
-      <w:r>
-        <w:rPr>
-          <w:rFonts w:asciiTheme="minorHAnsi" w:hAnsiTheme="minorHAnsi" w:cstheme="minorHAnsi"/>
-          <w:sz w:val="24"/>
-          <w:szCs w:val="24"/>
-        </w:rPr>
-        <w:t>} o ${</w:t>
-      </w:r>
-      <w:proofErr w:type="spellStart"/>
-      <w:r>
-        <w:rPr>
-          <w:rFonts w:asciiTheme="minorHAnsi" w:hAnsiTheme="minorHAnsi" w:cstheme="minorHAnsi"/>
-          <w:sz w:val="24"/>
-          <w:szCs w:val="24"/>
-        </w:rPr>
-        <w:t>project</w:t>
-      </w:r>
-      <w:proofErr w:type="spellEnd"/>
-      <w:r>
-        <w:rPr>
-          <w:rFonts w:asciiTheme="minorHAnsi" w:hAnsiTheme="minorHAnsi" w:cstheme="minorHAnsi"/>
-          <w:sz w:val="24"/>
-          <w:szCs w:val="24"/>
-        </w:rPr>
-        <w:t>}.</w:t>
-      </w:r>
-    </w:p>
-    <w:p>
-      <w:pPr>
-        <w:rPr>
-          <w:rFonts w:asciiTheme="minorHAnsi" w:hAnsiTheme="minorHAnsi" w:cstheme="minorHAnsi"/>
-          <w:sz w:val="24"/>
-          <w:szCs w:val="24"/>
-        </w:rPr>
-      </w:pPr>
-      <w:proofErr w:type="spellStart"/>
-      <w:r>
-        <w:rPr>
-          <w:rFonts w:asciiTheme="minorHAnsi" w:hAnsiTheme="minorHAnsi" w:cstheme="minorHAnsi"/>
-          <w:sz w:val="24"/>
-          <w:szCs w:val="24"/>
-        </w:rPr>
-        <w:t>Ej</w:t>
-      </w:r>
-      <w:proofErr w:type="spellEnd"/>
-      <w:r>
-        <w:rPr>
-          <w:rFonts w:asciiTheme="minorHAnsi" w:hAnsiTheme="minorHAnsi" w:cstheme="minorHAnsi"/>
-          <w:sz w:val="24"/>
-          <w:szCs w:val="24"/>
-        </w:rPr>
-        <w:t xml:space="preserve">: </w:t>
-      </w:r>
-      <w:proofErr w:type="spellStart"/>
-      <w:r>
-        <w:rPr>
-          <w:rFonts w:asciiTheme="minorHAnsi" w:hAnsiTheme="minorHAnsi" w:cstheme="minorHAnsi"/>
-          <w:sz w:val="24"/>
-          <w:szCs w:val="24"/>
-        </w:rPr>
-        <w:t>package</w:t>
-      </w:r>
-      <w:proofErr w:type="spellEnd"/>
-      <w:r>
-        <w:rPr>
-          <w:rFonts w:asciiTheme="minorHAnsi" w:hAnsiTheme="minorHAnsi" w:cstheme="minorHAnsi"/>
-          <w:sz w:val="24"/>
-          <w:szCs w:val="24"/>
-        </w:rPr>
-        <w:t xml:space="preserve"> ${</w:t>
-      </w:r>
-      <w:proofErr w:type="spellStart"/>
-      <w:r>
-        <w:rPr>
-          <w:rFonts w:asciiTheme="minorHAnsi" w:hAnsiTheme="minorHAnsi" w:cstheme="minorHAnsi"/>
-          <w:sz w:val="24"/>
-          <w:szCs w:val="24"/>
-        </w:rPr>
-        <w:t>package</w:t>
-      </w:r>
-      <w:proofErr w:type="spellEnd"/>
-      <w:r>
-        <w:rPr>
-          <w:rFonts w:asciiTheme="minorHAnsi" w:hAnsiTheme="minorHAnsi" w:cstheme="minorHAnsi"/>
-          <w:sz w:val="24"/>
-          <w:szCs w:val="24"/>
-        </w:rPr>
-        <w:t>}.</w:t>
-      </w:r>
-      <w:proofErr w:type="spellStart"/>
-      <w:r>
-        <w:rPr>
-          <w:rFonts w:asciiTheme="minorHAnsi" w:hAnsiTheme="minorHAnsi" w:cstheme="minorHAnsi"/>
-          <w:sz w:val="24"/>
-          <w:szCs w:val="24"/>
-        </w:rPr>
-        <w:t>controller</w:t>
-      </w:r>
-      <w:proofErr w:type="spellEnd"/>
-      <w:r>
-        <w:rPr>
-          <w:rFonts w:asciiTheme="minorHAnsi" w:hAnsiTheme="minorHAnsi" w:cstheme="minorHAnsi"/>
-          <w:sz w:val="24"/>
-          <w:szCs w:val="24"/>
-        </w:rPr>
-        <w:t>;</w:t>
-      </w:r>
-    </w:p>
-    <w:p>
-      <w:pPr>
-        <w:rPr>
-          <w:rFonts w:asciiTheme="minorHAnsi" w:hAnsiTheme="minorHAnsi" w:cstheme="minorHAnsi"/>
-          <w:sz w:val="24"/>
-          <w:szCs w:val="24"/>
-        </w:rPr>
-      </w:pPr>
-      <w:proofErr w:type="gramStart"/>
+        <w:t>Si buceamos en el código veremos que las importaciones serán generalizadas por ${package} o ${project}.</w:t>
+      </w:r>
+    </w:p>
+    <w:p>
+      <w:pPr>
+        <w:rPr>
+          <w:rFonts w:asciiTheme="minorHAnsi" w:hAnsiTheme="minorHAnsi" w:cstheme="minorHAnsi"/>
+          <w:sz w:val="24"/>
+          <w:szCs w:val="24"/>
+        </w:rPr>
+      </w:pPr>
+      <w:r>
+        <w:rPr>
+          <w:rFonts w:asciiTheme="minorHAnsi" w:hAnsiTheme="minorHAnsi" w:cstheme="minorHAnsi"/>
+          <w:sz w:val="24"/>
+          <w:szCs w:val="24"/>
+        </w:rPr>
+        <w:t>Ej: package ${package}.controller;</w:t>
+      </w:r>
+    </w:p>
+    <w:p>
+      <w:pPr>
+        <w:rPr>
+          <w:rFonts w:asciiTheme="minorHAnsi" w:hAnsiTheme="minorHAnsi" w:cstheme="minorHAnsi"/>
+          <w:sz w:val="24"/>
+          <w:szCs w:val="24"/>
+        </w:rPr>
+      </w:pPr>
       <w:r>
         <w:rPr>
           <w:rFonts w:asciiTheme="minorHAnsi" w:hAnsiTheme="minorHAnsi" w:cstheme="minorHAnsi"/>
@@ -8774,71 +8775,22 @@
         </w:rPr>
         <w:t>ó</w:t>
       </w:r>
-      <w:proofErr w:type="gramEnd"/>
-    </w:p>
-    <w:p>
-      <w:pPr>
-        <w:rPr>
-          <w:rFonts w:asciiTheme="minorHAnsi" w:hAnsiTheme="minorHAnsi" w:cstheme="minorHAnsi"/>
-          <w:sz w:val="24"/>
-          <w:szCs w:val="24"/>
-        </w:rPr>
-      </w:pPr>
-      <w:proofErr w:type="spellStart"/>
-      <w:proofErr w:type="gramStart"/>
-      <w:r>
-        <w:rPr>
-          <w:rFonts w:asciiTheme="minorHAnsi" w:hAnsiTheme="minorHAnsi" w:cstheme="minorHAnsi"/>
-          <w:sz w:val="24"/>
-          <w:szCs w:val="24"/>
-        </w:rPr>
-        <w:t>import</w:t>
-      </w:r>
-      <w:proofErr w:type="spellEnd"/>
-      <w:proofErr w:type="gramEnd"/>
-      <w:r>
-        <w:rPr>
-          <w:rFonts w:asciiTheme="minorHAnsi" w:hAnsiTheme="minorHAnsi" w:cstheme="minorHAnsi"/>
-          <w:sz w:val="24"/>
-          <w:szCs w:val="24"/>
-        </w:rPr>
-        <w:t xml:space="preserve"> ${</w:t>
-      </w:r>
-      <w:proofErr w:type="spellStart"/>
-      <w:r>
-        <w:rPr>
-          <w:rFonts w:asciiTheme="minorHAnsi" w:hAnsiTheme="minorHAnsi" w:cstheme="minorHAnsi"/>
-          <w:sz w:val="24"/>
-          <w:szCs w:val="24"/>
-        </w:rPr>
-        <w:t>package</w:t>
-      </w:r>
-      <w:proofErr w:type="spellEnd"/>
-      <w:r>
-        <w:rPr>
-          <w:rFonts w:asciiTheme="minorHAnsi" w:hAnsiTheme="minorHAnsi" w:cstheme="minorHAnsi"/>
-          <w:sz w:val="24"/>
-          <w:szCs w:val="24"/>
-        </w:rPr>
-        <w:t>}.</w:t>
-      </w:r>
-      <w:proofErr w:type="spellStart"/>
-      <w:r>
-        <w:rPr>
-          <w:rFonts w:asciiTheme="minorHAnsi" w:hAnsiTheme="minorHAnsi" w:cstheme="minorHAnsi"/>
-          <w:sz w:val="24"/>
-          <w:szCs w:val="24"/>
-        </w:rPr>
-        <w:t>utils.DefaultDocumentation</w:t>
-      </w:r>
-      <w:proofErr w:type="spellEnd"/>
-      <w:r>
-        <w:rPr>
-          <w:rFonts w:asciiTheme="minorHAnsi" w:hAnsiTheme="minorHAnsi" w:cstheme="minorHAnsi"/>
-          <w:sz w:val="24"/>
-          <w:szCs w:val="24"/>
-        </w:rPr>
-        <w:t>;</w:t>
+    </w:p>
+    <w:p>
+      <w:pPr>
+        <w:rPr>
+          <w:rFonts w:asciiTheme="minorHAnsi" w:hAnsiTheme="minorHAnsi" w:cstheme="minorHAnsi"/>
+          <w:sz w:val="24"/>
+          <w:szCs w:val="24"/>
+        </w:rPr>
+      </w:pPr>
+      <w:r>
+        <w:rPr>
+          <w:rFonts w:asciiTheme="minorHAnsi" w:hAnsiTheme="minorHAnsi" w:cstheme="minorHAnsi"/>
+          <w:sz w:val="24"/>
+          <w:szCs w:val="24"/>
+        </w:rPr>
+        <w:t>import ${package}.utils.DefaultDocumentation;</w:t>
       </w:r>
     </w:p>
     <w:p>
@@ -8866,45 +8818,14 @@
         </w:rPr>
         <w:t xml:space="preserve">Para el arquetipo, los archivos </w:t>
       </w:r>
-      <w:proofErr w:type="spellStart"/>
-      <w:r>
-        <w:rPr>
-          <w:rFonts w:asciiTheme="minorHAnsi" w:hAnsiTheme="minorHAnsi" w:cstheme="minorHAnsi"/>
-          <w:b/>
-          <w:sz w:val="24"/>
-          <w:szCs w:val="24"/>
-        </w:rPr>
-        <w:t>archetype</w:t>
-      </w:r>
-      <w:proofErr w:type="spellEnd"/>
-      <w:r>
-        <w:rPr>
-          <w:rFonts w:asciiTheme="minorHAnsi" w:hAnsiTheme="minorHAnsi" w:cstheme="minorHAnsi"/>
-          <w:b/>
-          <w:sz w:val="24"/>
-          <w:szCs w:val="24"/>
-        </w:rPr>
-        <w:t>/…/</w:t>
-      </w:r>
-      <w:proofErr w:type="spellStart"/>
-      <w:r>
-        <w:rPr>
-          <w:rFonts w:asciiTheme="minorHAnsi" w:hAnsiTheme="minorHAnsi" w:cstheme="minorHAnsi"/>
-          <w:b/>
-          <w:sz w:val="24"/>
-          <w:szCs w:val="24"/>
-        </w:rPr>
-        <w:t>archetype-resources</w:t>
-      </w:r>
-      <w:proofErr w:type="spellEnd"/>
-      <w:r>
-        <w:rPr>
-          <w:rFonts w:asciiTheme="minorHAnsi" w:hAnsiTheme="minorHAnsi" w:cstheme="minorHAnsi"/>
-          <w:b/>
-          <w:sz w:val="24"/>
-          <w:szCs w:val="24"/>
-        </w:rPr>
-        <w:t>/pom.xml</w:t>
+      <w:r>
+        <w:rPr>
+          <w:rFonts w:asciiTheme="minorHAnsi" w:hAnsiTheme="minorHAnsi" w:cstheme="minorHAnsi"/>
+          <w:b/>
+          <w:sz w:val="24"/>
+          <w:szCs w:val="24"/>
+        </w:rPr>
+        <w:t>archetype/…/archetype-resources/pom.xml</w:t>
       </w:r>
       <w:r>
         <w:rPr>
@@ -8914,45 +8835,14 @@
         </w:rPr>
         <w:t xml:space="preserve"> y </w:t>
       </w:r>
-      <w:proofErr w:type="spellStart"/>
-      <w:r>
-        <w:rPr>
-          <w:rFonts w:asciiTheme="minorHAnsi" w:hAnsiTheme="minorHAnsi" w:cstheme="minorHAnsi"/>
-          <w:b/>
-          <w:sz w:val="24"/>
-          <w:szCs w:val="24"/>
-        </w:rPr>
-        <w:t>archetype</w:t>
-      </w:r>
-      <w:proofErr w:type="spellEnd"/>
-      <w:r>
-        <w:rPr>
-          <w:rFonts w:asciiTheme="minorHAnsi" w:hAnsiTheme="minorHAnsi" w:cstheme="minorHAnsi"/>
-          <w:b/>
-          <w:sz w:val="24"/>
-          <w:szCs w:val="24"/>
-        </w:rPr>
-        <w:t>/…/META-INF/</w:t>
-      </w:r>
-      <w:proofErr w:type="spellStart"/>
-      <w:r>
-        <w:rPr>
-          <w:rFonts w:asciiTheme="minorHAnsi" w:hAnsiTheme="minorHAnsi" w:cstheme="minorHAnsi"/>
-          <w:b/>
-          <w:sz w:val="24"/>
-          <w:szCs w:val="24"/>
-        </w:rPr>
-        <w:t>maven</w:t>
-      </w:r>
-      <w:proofErr w:type="spellEnd"/>
-      <w:r>
-        <w:rPr>
-          <w:rFonts w:asciiTheme="minorHAnsi" w:hAnsiTheme="minorHAnsi" w:cstheme="minorHAnsi"/>
-          <w:b/>
-          <w:sz w:val="24"/>
-          <w:szCs w:val="24"/>
-        </w:rPr>
-        <w:t>/archetype-metadata.xml</w:t>
+      <w:r>
+        <w:rPr>
+          <w:rFonts w:asciiTheme="minorHAnsi" w:hAnsiTheme="minorHAnsi" w:cstheme="minorHAnsi"/>
+          <w:b/>
+          <w:sz w:val="24"/>
+          <w:szCs w:val="24"/>
+        </w:rPr>
+        <w:t>archetype/…/META-INF/maven/archetype-metadata.xml</w:t>
       </w:r>
       <w:r>
         <w:rPr>
@@ -9106,43 +8996,7 @@
           <w:sz w:val="24"/>
           <w:szCs w:val="24"/>
         </w:rPr>
-        <w:t xml:space="preserve">La </w:t>
-      </w:r>
-      <w:proofErr w:type="spellStart"/>
-      <w:r>
-        <w:rPr>
-          <w:rFonts w:cstheme="minorHAnsi"/>
-          <w:sz w:val="24"/>
-          <w:szCs w:val="24"/>
-        </w:rPr>
-        <w:t>url</w:t>
-      </w:r>
-      <w:proofErr w:type="spellEnd"/>
-      <w:r>
-        <w:rPr>
-          <w:rFonts w:cstheme="minorHAnsi"/>
-          <w:sz w:val="24"/>
-          <w:szCs w:val="24"/>
-        </w:rPr>
-        <w:t xml:space="preserve"> de </w:t>
-      </w:r>
-      <w:proofErr w:type="spellStart"/>
-      <w:r>
-        <w:rPr>
-          <w:rFonts w:cstheme="minorHAnsi"/>
-          <w:sz w:val="24"/>
-          <w:szCs w:val="24"/>
-        </w:rPr>
-        <w:t>archetype</w:t>
-      </w:r>
-      <w:proofErr w:type="spellEnd"/>
-      <w:r>
-        <w:rPr>
-          <w:rFonts w:cstheme="minorHAnsi"/>
-          <w:sz w:val="24"/>
-          <w:szCs w:val="24"/>
-        </w:rPr>
-        <w:t xml:space="preserve"> descriptor está en rojo por que el IDE no es capaz de reconocerla, no es un error.</w:t>
+        <w:t>La url de archetype descriptor está en rojo por que el IDE no es capaz de reconocerla, no es un error.</w:t>
       </w:r>
     </w:p>
     <w:p>
@@ -9263,325 +9117,58 @@
           <w:sz w:val="24"/>
           <w:szCs w:val="24"/>
         </w:rPr>
-        <w:t xml:space="preserve">Este pom.xml cogerá los valores de </w:t>
-      </w:r>
-      <w:proofErr w:type="spellStart"/>
-      <w:r>
-        <w:rPr>
-          <w:rFonts w:cstheme="minorHAnsi"/>
-          <w:sz w:val="24"/>
-          <w:szCs w:val="24"/>
-        </w:rPr>
-        <w:t>groupId</w:t>
-      </w:r>
-      <w:proofErr w:type="spellEnd"/>
-      <w:r>
-        <w:rPr>
-          <w:rFonts w:cstheme="minorHAnsi"/>
-          <w:sz w:val="24"/>
-          <w:szCs w:val="24"/>
-        </w:rPr>
-        <w:t xml:space="preserve">, </w:t>
-      </w:r>
-      <w:proofErr w:type="spellStart"/>
-      <w:r>
-        <w:rPr>
-          <w:rFonts w:cstheme="minorHAnsi"/>
-          <w:sz w:val="24"/>
-          <w:szCs w:val="24"/>
-        </w:rPr>
-        <w:t>artifactId</w:t>
-      </w:r>
-      <w:proofErr w:type="spellEnd"/>
-      <w:r>
-        <w:rPr>
-          <w:rFonts w:cstheme="minorHAnsi"/>
-          <w:sz w:val="24"/>
-          <w:szCs w:val="24"/>
-        </w:rPr>
-        <w:t xml:space="preserve">, versión, </w:t>
-      </w:r>
-      <w:proofErr w:type="spellStart"/>
-      <w:r>
-        <w:rPr>
-          <w:rFonts w:cstheme="minorHAnsi"/>
-          <w:sz w:val="24"/>
-          <w:szCs w:val="24"/>
-        </w:rPr>
-        <w:t>name</w:t>
-      </w:r>
-      <w:proofErr w:type="spellEnd"/>
-      <w:r>
-        <w:rPr>
-          <w:rFonts w:cstheme="minorHAnsi"/>
-          <w:sz w:val="24"/>
-          <w:szCs w:val="24"/>
-        </w:rPr>
-        <w:t xml:space="preserve"> y </w:t>
-      </w:r>
-      <w:proofErr w:type="spellStart"/>
-      <w:r>
-        <w:rPr>
-          <w:rFonts w:cstheme="minorHAnsi"/>
-          <w:sz w:val="24"/>
-          <w:szCs w:val="24"/>
-        </w:rPr>
-        <w:t>description</w:t>
-      </w:r>
-      <w:proofErr w:type="spellEnd"/>
-      <w:r>
-        <w:rPr>
-          <w:rFonts w:cstheme="minorHAnsi"/>
-          <w:sz w:val="24"/>
-          <w:szCs w:val="24"/>
-        </w:rPr>
-        <w:t xml:space="preserve"> como argumentos informados en la ejecución del comando.</w:t>
-      </w:r>
-    </w:p>
-    <w:p>
-      <w:pPr>
-        <w:rPr>
-          <w:rFonts w:asciiTheme="minorHAnsi" w:hAnsiTheme="minorHAnsi" w:cstheme="minorHAnsi"/>
-          <w:sz w:val="24"/>
-          <w:szCs w:val="24"/>
-        </w:rPr>
-      </w:pPr>
-      <w:r>
-        <w:rPr>
-          <w:rFonts w:asciiTheme="minorHAnsi" w:hAnsiTheme="minorHAnsi" w:cstheme="minorHAnsi"/>
-          <w:sz w:val="24"/>
-          <w:szCs w:val="24"/>
-        </w:rPr>
-        <w:t xml:space="preserve">Hay que borrar las carpetas ocultas de </w:t>
-      </w:r>
-      <w:proofErr w:type="spellStart"/>
-      <w:r>
-        <w:rPr>
-          <w:rFonts w:asciiTheme="minorHAnsi" w:hAnsiTheme="minorHAnsi" w:cstheme="minorHAnsi"/>
-          <w:sz w:val="24"/>
-          <w:szCs w:val="24"/>
-        </w:rPr>
-        <w:t>IntelliJ</w:t>
-      </w:r>
-      <w:proofErr w:type="spellEnd"/>
-      <w:r>
-        <w:rPr>
-          <w:rFonts w:asciiTheme="minorHAnsi" w:hAnsiTheme="minorHAnsi" w:cstheme="minorHAnsi"/>
-          <w:sz w:val="24"/>
-          <w:szCs w:val="24"/>
-        </w:rPr>
-        <w:t xml:space="preserve"> y </w:t>
-      </w:r>
-      <w:proofErr w:type="spellStart"/>
-      <w:r>
-        <w:rPr>
-          <w:rFonts w:asciiTheme="minorHAnsi" w:hAnsiTheme="minorHAnsi" w:cstheme="minorHAnsi"/>
-          <w:sz w:val="24"/>
-          <w:szCs w:val="24"/>
-        </w:rPr>
-        <w:t>Maven</w:t>
-      </w:r>
-      <w:proofErr w:type="spellEnd"/>
-      <w:r>
-        <w:rPr>
-          <w:rFonts w:asciiTheme="minorHAnsi" w:hAnsiTheme="minorHAnsi" w:cstheme="minorHAnsi"/>
-          <w:sz w:val="24"/>
-          <w:szCs w:val="24"/>
-        </w:rPr>
-        <w:t xml:space="preserve"> (.idea y .</w:t>
-      </w:r>
-      <w:proofErr w:type="spellStart"/>
-      <w:r>
-        <w:rPr>
-          <w:rFonts w:asciiTheme="minorHAnsi" w:hAnsiTheme="minorHAnsi" w:cstheme="minorHAnsi"/>
-          <w:sz w:val="24"/>
-          <w:szCs w:val="24"/>
-        </w:rPr>
-        <w:t>mvn</w:t>
-      </w:r>
-      <w:proofErr w:type="spellEnd"/>
-      <w:r>
-        <w:rPr>
-          <w:rFonts w:asciiTheme="minorHAnsi" w:hAnsiTheme="minorHAnsi" w:cstheme="minorHAnsi"/>
-          <w:sz w:val="24"/>
-          <w:szCs w:val="24"/>
-        </w:rPr>
-        <w:t>), ya que no tienen que pertenecer al arquetipo.</w:t>
-      </w:r>
-    </w:p>
-    <w:p>
-      <w:pPr>
-        <w:rPr>
-          <w:rFonts w:asciiTheme="minorHAnsi" w:hAnsiTheme="minorHAnsi" w:cstheme="minorHAnsi"/>
-          <w:sz w:val="24"/>
-          <w:szCs w:val="24"/>
-        </w:rPr>
-      </w:pPr>
-      <w:r>
-        <w:rPr>
-          <w:rFonts w:asciiTheme="minorHAnsi" w:hAnsiTheme="minorHAnsi" w:cstheme="minorHAnsi"/>
-          <w:sz w:val="24"/>
-          <w:szCs w:val="24"/>
-        </w:rPr>
-        <w:t xml:space="preserve">Para terminar la creación de nuestro arquetipo </w:t>
-      </w:r>
-      <w:proofErr w:type="spellStart"/>
-      <w:r>
-        <w:rPr>
-          <w:rFonts w:asciiTheme="minorHAnsi" w:hAnsiTheme="minorHAnsi" w:cstheme="minorHAnsi"/>
-          <w:sz w:val="24"/>
-          <w:szCs w:val="24"/>
-        </w:rPr>
-        <w:t>customizado</w:t>
-      </w:r>
-      <w:proofErr w:type="spellEnd"/>
-      <w:r>
-        <w:rPr>
-          <w:rFonts w:asciiTheme="minorHAnsi" w:hAnsiTheme="minorHAnsi" w:cstheme="minorHAnsi"/>
-          <w:sz w:val="24"/>
-          <w:szCs w:val="24"/>
-        </w:rPr>
-        <w:t xml:space="preserve">, nos situaremos en la carpeta raíz del arquetipo </w:t>
-      </w:r>
-      <w:proofErr w:type="spellStart"/>
-      <w:r>
-        <w:rPr>
-          <w:rFonts w:asciiTheme="minorHAnsi" w:hAnsiTheme="minorHAnsi" w:cstheme="minorHAnsi"/>
-          <w:sz w:val="24"/>
-          <w:szCs w:val="24"/>
-        </w:rPr>
-        <w:t>OrganList</w:t>
-      </w:r>
-      <w:proofErr w:type="spellEnd"/>
-      <w:r>
-        <w:rPr>
-          <w:rFonts w:asciiTheme="minorHAnsi" w:hAnsiTheme="minorHAnsi" w:cstheme="minorHAnsi"/>
-          <w:sz w:val="24"/>
-          <w:szCs w:val="24"/>
-        </w:rPr>
-        <w:t>/target/</w:t>
-      </w:r>
-      <w:proofErr w:type="spellStart"/>
-      <w:r>
-        <w:rPr>
-          <w:rFonts w:asciiTheme="minorHAnsi" w:hAnsiTheme="minorHAnsi" w:cstheme="minorHAnsi"/>
-          <w:sz w:val="24"/>
-          <w:szCs w:val="24"/>
-        </w:rPr>
-        <w:t>generated-sources</w:t>
-      </w:r>
-      <w:proofErr w:type="spellEnd"/>
-      <w:r>
-        <w:rPr>
-          <w:rFonts w:asciiTheme="minorHAnsi" w:hAnsiTheme="minorHAnsi" w:cstheme="minorHAnsi"/>
-          <w:sz w:val="24"/>
-          <w:szCs w:val="24"/>
-        </w:rPr>
-        <w:t>/</w:t>
-      </w:r>
-      <w:proofErr w:type="spellStart"/>
-      <w:r>
-        <w:rPr>
-          <w:rFonts w:asciiTheme="minorHAnsi" w:hAnsiTheme="minorHAnsi" w:cstheme="minorHAnsi"/>
-          <w:sz w:val="24"/>
-          <w:szCs w:val="24"/>
-        </w:rPr>
-        <w:t>archetype</w:t>
-      </w:r>
-      <w:proofErr w:type="spellEnd"/>
-      <w:r>
-        <w:rPr>
-          <w:rFonts w:asciiTheme="minorHAnsi" w:hAnsiTheme="minorHAnsi" w:cstheme="minorHAnsi"/>
-          <w:sz w:val="24"/>
-          <w:szCs w:val="24"/>
-        </w:rPr>
-        <w:t xml:space="preserve"> y lanzaremos el comando</w:t>
-      </w:r>
-      <w:r>
-        <w:rPr>
-          <w:rFonts w:asciiTheme="minorHAnsi" w:hAnsiTheme="minorHAnsi" w:cstheme="minorHAnsi"/>
-          <w:b/>
-          <w:sz w:val="24"/>
-          <w:szCs w:val="24"/>
-        </w:rPr>
-        <w:t xml:space="preserve"> </w:t>
-      </w:r>
-      <w:proofErr w:type="spellStart"/>
-      <w:r>
-        <w:rPr>
-          <w:rFonts w:asciiTheme="minorHAnsi" w:hAnsiTheme="minorHAnsi" w:cstheme="minorHAnsi"/>
-          <w:b/>
-          <w:sz w:val="24"/>
-          <w:szCs w:val="24"/>
-        </w:rPr>
-        <w:t>mvn</w:t>
-      </w:r>
-      <w:proofErr w:type="spellEnd"/>
-      <w:r>
-        <w:rPr>
-          <w:rFonts w:asciiTheme="minorHAnsi" w:hAnsiTheme="minorHAnsi" w:cstheme="minorHAnsi"/>
-          <w:b/>
-          <w:sz w:val="24"/>
-          <w:szCs w:val="24"/>
-        </w:rPr>
-        <w:t xml:space="preserve"> </w:t>
-      </w:r>
-      <w:proofErr w:type="spellStart"/>
-      <w:r>
-        <w:rPr>
-          <w:rFonts w:asciiTheme="minorHAnsi" w:hAnsiTheme="minorHAnsi" w:cstheme="minorHAnsi"/>
-          <w:b/>
-          <w:sz w:val="24"/>
-          <w:szCs w:val="24"/>
-        </w:rPr>
-        <w:t>clean</w:t>
-      </w:r>
-      <w:proofErr w:type="spellEnd"/>
-      <w:r>
-        <w:rPr>
-          <w:rFonts w:asciiTheme="minorHAnsi" w:hAnsiTheme="minorHAnsi" w:cstheme="minorHAnsi"/>
-          <w:b/>
-          <w:sz w:val="24"/>
-          <w:szCs w:val="24"/>
-        </w:rPr>
-        <w:t xml:space="preserve"> </w:t>
-      </w:r>
-      <w:proofErr w:type="spellStart"/>
-      <w:r>
-        <w:rPr>
-          <w:rFonts w:asciiTheme="minorHAnsi" w:hAnsiTheme="minorHAnsi" w:cstheme="minorHAnsi"/>
-          <w:b/>
-          <w:sz w:val="24"/>
-          <w:szCs w:val="24"/>
-        </w:rPr>
-        <w:t>install</w:t>
-      </w:r>
-      <w:proofErr w:type="spellEnd"/>
-      <w:r>
-        <w:rPr>
-          <w:rFonts w:asciiTheme="minorHAnsi" w:hAnsiTheme="minorHAnsi" w:cstheme="minorHAnsi"/>
-          <w:sz w:val="24"/>
-          <w:szCs w:val="24"/>
-        </w:rPr>
-        <w:t xml:space="preserve">, esto agregará el arquetipo al repositorio </w:t>
-      </w:r>
-      <w:proofErr w:type="spellStart"/>
-      <w:r>
-        <w:rPr>
-          <w:rFonts w:asciiTheme="minorHAnsi" w:hAnsiTheme="minorHAnsi" w:cstheme="minorHAnsi"/>
-          <w:sz w:val="24"/>
-          <w:szCs w:val="24"/>
-        </w:rPr>
-        <w:t>maven</w:t>
-      </w:r>
-      <w:proofErr w:type="spellEnd"/>
-      <w:r>
-        <w:rPr>
-          <w:rFonts w:asciiTheme="minorHAnsi" w:hAnsiTheme="minorHAnsi" w:cstheme="minorHAnsi"/>
-          <w:sz w:val="24"/>
-          <w:szCs w:val="24"/>
-        </w:rPr>
-        <w:t xml:space="preserve"> local, para que pueda ser usado:</w:t>
+        <w:t>Este pom.xml cogerá los valores de groupId, artifactId, versión, name y description como argumentos informados en la ejecución del comando.</w:t>
+      </w:r>
+    </w:p>
+    <w:p>
+      <w:pPr>
+        <w:rPr>
+          <w:rFonts w:asciiTheme="minorHAnsi" w:hAnsiTheme="minorHAnsi" w:cstheme="minorHAnsi"/>
+          <w:sz w:val="24"/>
+          <w:szCs w:val="24"/>
+        </w:rPr>
+      </w:pPr>
+      <w:r>
+        <w:rPr>
+          <w:rFonts w:asciiTheme="minorHAnsi" w:hAnsiTheme="minorHAnsi" w:cstheme="minorHAnsi"/>
+          <w:sz w:val="24"/>
+          <w:szCs w:val="24"/>
+        </w:rPr>
+        <w:t>Hay que borrar las carpetas ocultas de IntelliJ y Maven (.idea y .mvn), ya que no tienen que pertenecer al arquetipo.</w:t>
+      </w:r>
+    </w:p>
+    <w:p>
+      <w:pPr>
+        <w:rPr>
+          <w:rFonts w:asciiTheme="minorHAnsi" w:hAnsiTheme="minorHAnsi" w:cstheme="minorHAnsi"/>
+          <w:sz w:val="24"/>
+          <w:szCs w:val="24"/>
+        </w:rPr>
+      </w:pPr>
+      <w:r>
+        <w:rPr>
+          <w:rFonts w:asciiTheme="minorHAnsi" w:hAnsiTheme="minorHAnsi" w:cstheme="minorHAnsi"/>
+          <w:sz w:val="24"/>
+          <w:szCs w:val="24"/>
+        </w:rPr>
+        <w:t>Para terminar la creación de nuestro arquetipo customizado, nos situaremos en la carpeta raíz del arquetipo OrganList/target/generated-sources/archetype y lanzaremos el comando</w:t>
+      </w:r>
+      <w:r>
+        <w:rPr>
+          <w:rFonts w:asciiTheme="minorHAnsi" w:hAnsiTheme="minorHAnsi" w:cstheme="minorHAnsi"/>
+          <w:b/>
+          <w:sz w:val="24"/>
+          <w:szCs w:val="24"/>
+        </w:rPr>
+        <w:t xml:space="preserve"> mvn clean install</w:t>
+      </w:r>
+      <w:r>
+        <w:rPr>
+          <w:rFonts w:asciiTheme="minorHAnsi" w:hAnsiTheme="minorHAnsi" w:cstheme="minorHAnsi"/>
+          <w:sz w:val="24"/>
+          <w:szCs w:val="24"/>
+        </w:rPr>
+        <w:t>, esto agregará el arquetipo al repositorio maven local, para que pueda ser usado:</w:t>
       </w:r>
     </w:p>
     <w:p>
@@ -9672,7 +9259,6 @@
         </w:rPr>
         <w:t xml:space="preserve">Para verificar que está en nuestro repositorio local, podemos ejecutar el comando </w:t>
       </w:r>
-      <w:proofErr w:type="spellStart"/>
       <w:r>
         <w:rPr>
           <w:rFonts w:asciiTheme="minorHAnsi" w:hAnsiTheme="minorHAnsi" w:cstheme="minorHAnsi"/>
@@ -9682,7 +9268,6 @@
         </w:rPr>
         <w:t>mvn</w:t>
       </w:r>
-      <w:proofErr w:type="spellEnd"/>
       <w:r>
         <w:rPr>
           <w:rFonts w:asciiTheme="minorHAnsi" w:hAnsiTheme="minorHAnsi" w:cstheme="minorHAnsi"/>
@@ -9691,154 +9276,22 @@
         </w:rPr>
         <w:t xml:space="preserve"> </w:t>
       </w:r>
-      <w:proofErr w:type="spellStart"/>
-      <w:r>
-        <w:rPr>
-          <w:rFonts w:asciiTheme="minorHAnsi" w:hAnsiTheme="minorHAnsi" w:cstheme="minorHAnsi"/>
-          <w:b/>
-          <w:sz w:val="24"/>
-          <w:szCs w:val="24"/>
-        </w:rPr>
-        <w:t>archetype</w:t>
-      </w:r>
-      <w:proofErr w:type="gramStart"/>
-      <w:r>
-        <w:rPr>
-          <w:rFonts w:asciiTheme="minorHAnsi" w:hAnsiTheme="minorHAnsi" w:cstheme="minorHAnsi"/>
-          <w:b/>
-          <w:sz w:val="24"/>
-          <w:szCs w:val="24"/>
-        </w:rPr>
-        <w:t>:generate</w:t>
-      </w:r>
-      <w:proofErr w:type="spellEnd"/>
-      <w:proofErr w:type="gramEnd"/>
-      <w:r>
-        <w:rPr>
-          <w:rFonts w:asciiTheme="minorHAnsi" w:hAnsiTheme="minorHAnsi" w:cstheme="minorHAnsi"/>
-          <w:b/>
-          <w:sz w:val="24"/>
-          <w:szCs w:val="24"/>
-        </w:rPr>
-        <w:t xml:space="preserve"> -</w:t>
-      </w:r>
-      <w:proofErr w:type="spellStart"/>
-      <w:r>
-        <w:rPr>
-          <w:rFonts w:asciiTheme="minorHAnsi" w:hAnsiTheme="minorHAnsi" w:cstheme="minorHAnsi"/>
-          <w:b/>
-          <w:sz w:val="24"/>
-          <w:szCs w:val="24"/>
-        </w:rPr>
-        <w:t>DarchetypeCalalog</w:t>
-      </w:r>
-      <w:proofErr w:type="spellEnd"/>
-      <w:r>
-        <w:rPr>
-          <w:rFonts w:asciiTheme="minorHAnsi" w:hAnsiTheme="minorHAnsi" w:cstheme="minorHAnsi"/>
-          <w:b/>
-          <w:sz w:val="24"/>
-          <w:szCs w:val="24"/>
-        </w:rPr>
-        <w:t xml:space="preserve">=local, </w:t>
-      </w:r>
-      <w:r>
-        <w:rPr>
-          <w:rFonts w:asciiTheme="minorHAnsi" w:hAnsiTheme="minorHAnsi" w:cstheme="minorHAnsi"/>
-          <w:sz w:val="24"/>
-          <w:szCs w:val="24"/>
-        </w:rPr>
-        <w:t xml:space="preserve">al lanzar el comando vemos como se ha añadido correctamente a la lista de arquetipos, ya que se muestra la línea ‘3005: local -&gt; </w:t>
-      </w:r>
-      <w:proofErr w:type="spellStart"/>
-      <w:r>
-        <w:rPr>
-          <w:rFonts w:asciiTheme="minorHAnsi" w:hAnsiTheme="minorHAnsi" w:cstheme="minorHAnsi"/>
-          <w:sz w:val="24"/>
-          <w:szCs w:val="24"/>
-        </w:rPr>
-        <w:t>es.organlist:organlist-archetype</w:t>
-      </w:r>
-      <w:proofErr w:type="spellEnd"/>
-      <w:r>
-        <w:rPr>
-          <w:rFonts w:asciiTheme="minorHAnsi" w:hAnsiTheme="minorHAnsi" w:cstheme="minorHAnsi"/>
-          <w:sz w:val="24"/>
-          <w:szCs w:val="24"/>
-        </w:rPr>
-        <w:t xml:space="preserve"> (</w:t>
-      </w:r>
-      <w:proofErr w:type="spellStart"/>
-      <w:r>
-        <w:rPr>
-          <w:rFonts w:asciiTheme="minorHAnsi" w:hAnsiTheme="minorHAnsi" w:cstheme="minorHAnsi"/>
-          <w:sz w:val="24"/>
-          <w:szCs w:val="24"/>
-        </w:rPr>
-        <w:t>OrganList</w:t>
-      </w:r>
-      <w:proofErr w:type="spellEnd"/>
-      <w:r>
-        <w:rPr>
-          <w:rFonts w:asciiTheme="minorHAnsi" w:hAnsiTheme="minorHAnsi" w:cstheme="minorHAnsi"/>
-          <w:sz w:val="24"/>
-          <w:szCs w:val="24"/>
-        </w:rPr>
-        <w:t>)’ indicando que este arquetipo lo tenemos en el repositorio local. También podemos situarnos en .m2/</w:t>
-      </w:r>
-      <w:proofErr w:type="spellStart"/>
-      <w:r>
-        <w:rPr>
-          <w:rFonts w:asciiTheme="minorHAnsi" w:hAnsiTheme="minorHAnsi" w:cstheme="minorHAnsi"/>
-          <w:sz w:val="24"/>
-          <w:szCs w:val="24"/>
-        </w:rPr>
-        <w:t>repository</w:t>
-      </w:r>
-      <w:proofErr w:type="spellEnd"/>
-      <w:r>
-        <w:rPr>
-          <w:rFonts w:asciiTheme="minorHAnsi" w:hAnsiTheme="minorHAnsi" w:cstheme="minorHAnsi"/>
-          <w:sz w:val="24"/>
-          <w:szCs w:val="24"/>
-        </w:rPr>
-        <w:t xml:space="preserve">/archetype-catalog.xml y ver que se ha añadido el nuevo arquetipo con su </w:t>
-      </w:r>
-      <w:proofErr w:type="spellStart"/>
-      <w:r>
-        <w:rPr>
-          <w:rFonts w:asciiTheme="minorHAnsi" w:hAnsiTheme="minorHAnsi" w:cstheme="minorHAnsi"/>
-          <w:sz w:val="24"/>
-          <w:szCs w:val="24"/>
-        </w:rPr>
-        <w:t>groupId</w:t>
-      </w:r>
-      <w:proofErr w:type="spellEnd"/>
-      <w:r>
-        <w:rPr>
-          <w:rFonts w:asciiTheme="minorHAnsi" w:hAnsiTheme="minorHAnsi" w:cstheme="minorHAnsi"/>
-          <w:sz w:val="24"/>
-          <w:szCs w:val="24"/>
-        </w:rPr>
-        <w:t xml:space="preserve">, </w:t>
-      </w:r>
-      <w:proofErr w:type="spellStart"/>
-      <w:r>
-        <w:rPr>
-          <w:rFonts w:asciiTheme="minorHAnsi" w:hAnsiTheme="minorHAnsi" w:cstheme="minorHAnsi"/>
-          <w:sz w:val="24"/>
-          <w:szCs w:val="24"/>
-        </w:rPr>
-        <w:t>artifactId</w:t>
-      </w:r>
-      <w:proofErr w:type="spellEnd"/>
-      <w:r>
-        <w:rPr>
-          <w:rFonts w:asciiTheme="minorHAnsi" w:hAnsiTheme="minorHAnsi" w:cstheme="minorHAnsi"/>
-          <w:sz w:val="24"/>
-          <w:szCs w:val="24"/>
-        </w:rPr>
-        <w:t xml:space="preserve"> y versión.</w:t>
+      <w:r>
+        <w:rPr>
+          <w:rFonts w:asciiTheme="minorHAnsi" w:hAnsiTheme="minorHAnsi" w:cstheme="minorHAnsi"/>
+          <w:b/>
+          <w:sz w:val="24"/>
+          <w:szCs w:val="24"/>
+        </w:rPr>
+        <w:t xml:space="preserve">archetype:generate -DarchetypeCalalog=local, </w:t>
+      </w:r>
+      <w:r>
+        <w:rPr>
+          <w:rFonts w:asciiTheme="minorHAnsi" w:hAnsiTheme="minorHAnsi" w:cstheme="minorHAnsi"/>
+          <w:sz w:val="24"/>
+          <w:szCs w:val="24"/>
+        </w:rPr>
+        <w:t>al lanzar el comando vemos como se ha añadido correctamente a la lista de arquetipos, ya que se muestra la línea ‘3005: local -&gt; es.organlist:organlist-archetype (OrganList)’ indicando que este arquetipo lo tenemos en el repositorio local. También podemos situarnos en .m2/repository/archetype-catalog.xml y ver que se ha añadido el nuevo arquetipo con su groupId, artifactId y versión.</w:t>
       </w:r>
     </w:p>
     <w:p>
@@ -9920,81 +9373,88 @@
           <w:sz w:val="24"/>
           <w:szCs w:val="24"/>
         </w:rPr>
-        <w:t xml:space="preserve">El arquetipo con el </w:t>
-      </w:r>
-      <w:proofErr w:type="spellStart"/>
-      <w:r>
-        <w:rPr>
-          <w:rFonts w:asciiTheme="minorHAnsi" w:hAnsiTheme="minorHAnsi" w:cstheme="minorHAnsi"/>
-          <w:sz w:val="24"/>
-          <w:szCs w:val="24"/>
-        </w:rPr>
-        <w:t>groupId</w:t>
-      </w:r>
-      <w:proofErr w:type="spellEnd"/>
-      <w:r>
-        <w:rPr>
-          <w:rFonts w:asciiTheme="minorHAnsi" w:hAnsiTheme="minorHAnsi" w:cstheme="minorHAnsi"/>
-          <w:sz w:val="24"/>
-          <w:szCs w:val="24"/>
-        </w:rPr>
-        <w:t xml:space="preserve"> 'es' da problemas, ya que al ejecutar el comando de generación del arquetipo, las variables, usadas por el motor de plantillas </w:t>
-      </w:r>
-      <w:proofErr w:type="spellStart"/>
-      <w:r>
-        <w:rPr>
-          <w:rFonts w:asciiTheme="minorHAnsi" w:hAnsiTheme="minorHAnsi" w:cstheme="minorHAnsi"/>
-          <w:sz w:val="24"/>
-          <w:szCs w:val="24"/>
-        </w:rPr>
-        <w:t>Velocity</w:t>
-      </w:r>
-      <w:proofErr w:type="spellEnd"/>
-      <w:r>
-        <w:rPr>
-          <w:rFonts w:asciiTheme="minorHAnsi" w:hAnsiTheme="minorHAnsi" w:cstheme="minorHAnsi"/>
-          <w:sz w:val="24"/>
-          <w:szCs w:val="24"/>
-        </w:rPr>
-        <w:t xml:space="preserve"> (antes nombrado), generadas en los distintos ficheros java del target, sustituye ${</w:t>
-      </w:r>
-      <w:proofErr w:type="spellStart"/>
-      <w:r>
-        <w:rPr>
-          <w:rFonts w:asciiTheme="minorHAnsi" w:hAnsiTheme="minorHAnsi" w:cstheme="minorHAnsi"/>
-          <w:sz w:val="24"/>
-          <w:szCs w:val="24"/>
-        </w:rPr>
-        <w:t>groupId</w:t>
-      </w:r>
-      <w:proofErr w:type="spellEnd"/>
-      <w:r>
-        <w:rPr>
-          <w:rFonts w:asciiTheme="minorHAnsi" w:hAnsiTheme="minorHAnsi" w:cstheme="minorHAnsi"/>
-          <w:sz w:val="24"/>
-          <w:szCs w:val="24"/>
-        </w:rPr>
-        <w:t xml:space="preserve">} por todos los 'es' que encuentre entre cualquier palabra, por ello es recomendable poner un </w:t>
-      </w:r>
-      <w:proofErr w:type="spellStart"/>
-      <w:r>
-        <w:rPr>
-          <w:rFonts w:asciiTheme="minorHAnsi" w:hAnsiTheme="minorHAnsi" w:cstheme="minorHAnsi"/>
-          <w:sz w:val="24"/>
-          <w:szCs w:val="24"/>
-        </w:rPr>
-        <w:t>groupId</w:t>
-      </w:r>
-      <w:proofErr w:type="spellEnd"/>
-      <w:r>
-        <w:rPr>
-          <w:rFonts w:asciiTheme="minorHAnsi" w:hAnsiTheme="minorHAnsi" w:cstheme="minorHAnsi"/>
-          <w:sz w:val="24"/>
-          <w:szCs w:val="24"/>
-        </w:rPr>
-        <w:t xml:space="preserve"> con la estructura como si fuese un dominio (</w:t>
-      </w:r>
-      <w:proofErr w:type="spellStart"/>
+        <w:t>El arquetipo con el groupId 'es' da problemas, ya que al ejecutar el comando de generación del arquetipo, las variables, usadas por el motor de plantillas Velocity (antes nombrado), generadas en los distintos ficheros java del target, sustituye ${groupId} por todos los 'es' que encuentre entre cualquier palabra, por ello es recomendable poner un groupId con la estructura como si fuese un dominio (es.organlist)  y no una simple palabra.</w:t>
+      </w:r>
+    </w:p>
+    <w:p>
+      <w:pPr>
+        <w:rPr>
+          <w:rFonts w:asciiTheme="minorHAnsi" w:hAnsiTheme="minorHAnsi" w:cstheme="minorHAnsi"/>
+          <w:sz w:val="24"/>
+          <w:szCs w:val="24"/>
+        </w:rPr>
+      </w:pPr>
+    </w:p>
+    <w:p>
+      <w:pPr>
+        <w:rPr>
+          <w:rFonts w:asciiTheme="minorHAnsi" w:hAnsiTheme="minorHAnsi" w:cstheme="minorHAnsi"/>
+          <w:sz w:val="24"/>
+          <w:szCs w:val="24"/>
+        </w:rPr>
+      </w:pPr>
+      <w:r>
+        <w:rPr>
+          <w:rFonts w:asciiTheme="minorHAnsi" w:hAnsiTheme="minorHAnsi" w:cstheme="minorHAnsi"/>
+          <w:sz w:val="24"/>
+          <w:szCs w:val="24"/>
+        </w:rPr>
+        <w:t>Ahora podremos crear proyectos a través de un arquetipo con una plantilla customizada con el comando:</w:t>
+      </w:r>
+    </w:p>
+    <w:p>
+      <w:pPr>
+        <w:rPr>
+          <w:rFonts w:asciiTheme="minorHAnsi" w:hAnsiTheme="minorHAnsi" w:cstheme="minorHAnsi"/>
+          <w:sz w:val="24"/>
+          <w:szCs w:val="24"/>
+        </w:rPr>
+      </w:pPr>
+    </w:p>
+    <w:p>
+      <w:pPr>
+        <w:rPr>
+          <w:rFonts w:asciiTheme="minorHAnsi" w:hAnsiTheme="minorHAnsi" w:cstheme="minorHAnsi"/>
+          <w:b/>
+          <w:sz w:val="24"/>
+          <w:szCs w:val="24"/>
+        </w:rPr>
+      </w:pPr>
+      <w:r>
+        <w:rPr>
+          <w:rFonts w:asciiTheme="minorHAnsi" w:hAnsiTheme="minorHAnsi" w:cstheme="minorHAnsi"/>
+          <w:b/>
+          <w:sz w:val="24"/>
+          <w:szCs w:val="24"/>
+        </w:rPr>
+        <w:t xml:space="preserve">mvn archetype:generate </w:t>
+      </w:r>
+    </w:p>
+    <w:p>
+      <w:pPr>
+        <w:rPr>
+          <w:rFonts w:asciiTheme="minorHAnsi" w:hAnsiTheme="minorHAnsi" w:cstheme="minorHAnsi"/>
+          <w:sz w:val="24"/>
+          <w:szCs w:val="24"/>
+        </w:rPr>
+      </w:pPr>
+      <w:r>
+        <w:rPr>
+          <w:rFonts w:asciiTheme="minorHAnsi" w:hAnsiTheme="minorHAnsi" w:cstheme="minorHAnsi"/>
+          <w:b/>
+          <w:sz w:val="24"/>
+          <w:szCs w:val="24"/>
+        </w:rPr>
+        <w:t xml:space="preserve">  -DarchetypeGroupId</w:t>
+      </w:r>
+      <w:r>
+        <w:rPr>
+          <w:rFonts w:asciiTheme="minorHAnsi" w:hAnsiTheme="minorHAnsi" w:cstheme="minorHAnsi"/>
+          <w:sz w:val="24"/>
+          <w:szCs w:val="24"/>
+        </w:rPr>
+        <w:t>=</w:t>
+      </w:r>
       <w:r>
         <w:rPr>
           <w:rFonts w:asciiTheme="minorHAnsi" w:hAnsiTheme="minorHAnsi" w:cstheme="minorHAnsi"/>
@@ -10003,261 +9463,50 @@
         </w:rPr>
         <w:t>es.organlist</w:t>
       </w:r>
-      <w:proofErr w:type="spellEnd"/>
-      <w:r>
-        <w:rPr>
-          <w:rFonts w:asciiTheme="minorHAnsi" w:hAnsiTheme="minorHAnsi" w:cstheme="minorHAnsi"/>
-          <w:sz w:val="24"/>
-          <w:szCs w:val="24"/>
-        </w:rPr>
-        <w:t>)  y no una simple palabra.</w:t>
-      </w:r>
-    </w:p>
-    <w:p>
-      <w:pPr>
-        <w:rPr>
-          <w:rFonts w:asciiTheme="minorHAnsi" w:hAnsiTheme="minorHAnsi" w:cstheme="minorHAnsi"/>
-          <w:sz w:val="24"/>
-          <w:szCs w:val="24"/>
-        </w:rPr>
-      </w:pPr>
-    </w:p>
-    <w:p>
-      <w:pPr>
-        <w:rPr>
-          <w:rFonts w:asciiTheme="minorHAnsi" w:hAnsiTheme="minorHAnsi" w:cstheme="minorHAnsi"/>
-          <w:sz w:val="24"/>
-          <w:szCs w:val="24"/>
-        </w:rPr>
-      </w:pPr>
-      <w:r>
-        <w:rPr>
-          <w:rFonts w:asciiTheme="minorHAnsi" w:hAnsiTheme="minorHAnsi" w:cstheme="minorHAnsi"/>
-          <w:sz w:val="24"/>
-          <w:szCs w:val="24"/>
-        </w:rPr>
-        <w:t xml:space="preserve">Ahora podremos crear proyectos a través de un arquetipo con una plantilla </w:t>
-      </w:r>
-      <w:proofErr w:type="spellStart"/>
-      <w:r>
-        <w:rPr>
-          <w:rFonts w:asciiTheme="minorHAnsi" w:hAnsiTheme="minorHAnsi" w:cstheme="minorHAnsi"/>
-          <w:sz w:val="24"/>
-          <w:szCs w:val="24"/>
-        </w:rPr>
-        <w:t>customizada</w:t>
-      </w:r>
-      <w:proofErr w:type="spellEnd"/>
-      <w:r>
-        <w:rPr>
-          <w:rFonts w:asciiTheme="minorHAnsi" w:hAnsiTheme="minorHAnsi" w:cstheme="minorHAnsi"/>
-          <w:sz w:val="24"/>
-          <w:szCs w:val="24"/>
-        </w:rPr>
-        <w:t xml:space="preserve"> con el comando:</w:t>
-      </w:r>
-    </w:p>
-    <w:p>
-      <w:pPr>
-        <w:rPr>
-          <w:rFonts w:asciiTheme="minorHAnsi" w:hAnsiTheme="minorHAnsi" w:cstheme="minorHAnsi"/>
-          <w:sz w:val="24"/>
-          <w:szCs w:val="24"/>
-        </w:rPr>
-      </w:pPr>
-    </w:p>
-    <w:p>
-      <w:pPr>
-        <w:rPr>
-          <w:rFonts w:asciiTheme="minorHAnsi" w:hAnsiTheme="minorHAnsi" w:cstheme="minorHAnsi"/>
-          <w:b/>
-          <w:sz w:val="24"/>
-          <w:szCs w:val="24"/>
-        </w:rPr>
-      </w:pPr>
-      <w:proofErr w:type="spellStart"/>
-      <w:proofErr w:type="gramStart"/>
-      <w:r>
-        <w:rPr>
-          <w:rFonts w:asciiTheme="minorHAnsi" w:hAnsiTheme="minorHAnsi" w:cstheme="minorHAnsi"/>
-          <w:b/>
-          <w:sz w:val="24"/>
-          <w:szCs w:val="24"/>
-        </w:rPr>
-        <w:t>mvn</w:t>
-      </w:r>
-      <w:proofErr w:type="spellEnd"/>
-      <w:proofErr w:type="gramEnd"/>
-      <w:r>
-        <w:rPr>
-          <w:rFonts w:asciiTheme="minorHAnsi" w:hAnsiTheme="minorHAnsi" w:cstheme="minorHAnsi"/>
-          <w:b/>
-          <w:sz w:val="24"/>
-          <w:szCs w:val="24"/>
-        </w:rPr>
-        <w:t xml:space="preserve"> </w:t>
-      </w:r>
-      <w:proofErr w:type="spellStart"/>
-      <w:r>
-        <w:rPr>
-          <w:rFonts w:asciiTheme="minorHAnsi" w:hAnsiTheme="minorHAnsi" w:cstheme="minorHAnsi"/>
-          <w:b/>
-          <w:sz w:val="24"/>
-          <w:szCs w:val="24"/>
-        </w:rPr>
-        <w:t>archetype:generate</w:t>
-      </w:r>
-      <w:proofErr w:type="spellEnd"/>
-      <w:r>
-        <w:rPr>
-          <w:rFonts w:asciiTheme="minorHAnsi" w:hAnsiTheme="minorHAnsi" w:cstheme="minorHAnsi"/>
-          <w:b/>
-          <w:sz w:val="24"/>
-          <w:szCs w:val="24"/>
-        </w:rPr>
-        <w:t xml:space="preserve"> </w:t>
-      </w:r>
-    </w:p>
-    <w:p>
-      <w:pPr>
-        <w:rPr>
-          <w:rFonts w:asciiTheme="minorHAnsi" w:hAnsiTheme="minorHAnsi" w:cstheme="minorHAnsi"/>
-          <w:sz w:val="24"/>
-          <w:szCs w:val="24"/>
-        </w:rPr>
-      </w:pPr>
-      <w:r>
-        <w:rPr>
-          <w:rFonts w:asciiTheme="minorHAnsi" w:hAnsiTheme="minorHAnsi" w:cstheme="minorHAnsi"/>
-          <w:b/>
-          <w:sz w:val="24"/>
-          <w:szCs w:val="24"/>
-        </w:rPr>
-        <w:t xml:space="preserve">  -</w:t>
-      </w:r>
-      <w:proofErr w:type="spellStart"/>
-      <w:r>
-        <w:rPr>
-          <w:rFonts w:asciiTheme="minorHAnsi" w:hAnsiTheme="minorHAnsi" w:cstheme="minorHAnsi"/>
-          <w:b/>
-          <w:sz w:val="24"/>
-          <w:szCs w:val="24"/>
-        </w:rPr>
-        <w:t>DarchetypeGroupId</w:t>
-      </w:r>
-      <w:proofErr w:type="spellEnd"/>
-      <w:r>
-        <w:rPr>
-          <w:rFonts w:asciiTheme="minorHAnsi" w:hAnsiTheme="minorHAnsi" w:cstheme="minorHAnsi"/>
-          <w:sz w:val="24"/>
-          <w:szCs w:val="24"/>
-        </w:rPr>
-        <w:t>=</w:t>
-      </w:r>
-      <w:proofErr w:type="spellStart"/>
-      <w:r>
-        <w:rPr>
-          <w:rFonts w:asciiTheme="minorHAnsi" w:hAnsiTheme="minorHAnsi" w:cstheme="minorHAnsi"/>
-          <w:sz w:val="24"/>
-          <w:szCs w:val="24"/>
-        </w:rPr>
-        <w:t>es.organlist</w:t>
-      </w:r>
-      <w:proofErr w:type="spellEnd"/>
-    </w:p>
-    <w:p>
-      <w:pPr>
-        <w:rPr>
-          <w:rFonts w:asciiTheme="minorHAnsi" w:hAnsiTheme="minorHAnsi" w:cstheme="minorHAnsi"/>
-          <w:sz w:val="24"/>
-          <w:szCs w:val="24"/>
-        </w:rPr>
-      </w:pPr>
-      <w:r>
-        <w:rPr>
-          <w:rFonts w:asciiTheme="minorHAnsi" w:hAnsiTheme="minorHAnsi" w:cstheme="minorHAnsi"/>
-          <w:b/>
-          <w:sz w:val="24"/>
-          <w:szCs w:val="24"/>
-        </w:rPr>
-        <w:t xml:space="preserve">  -</w:t>
-      </w:r>
-      <w:proofErr w:type="spellStart"/>
-      <w:r>
-        <w:rPr>
-          <w:rFonts w:asciiTheme="minorHAnsi" w:hAnsiTheme="minorHAnsi" w:cstheme="minorHAnsi"/>
-          <w:b/>
-          <w:sz w:val="24"/>
-          <w:szCs w:val="24"/>
-        </w:rPr>
-        <w:t>DarchetypeArtifactId</w:t>
-      </w:r>
-      <w:proofErr w:type="spellEnd"/>
-      <w:r>
-        <w:rPr>
-          <w:rFonts w:asciiTheme="minorHAnsi" w:hAnsiTheme="minorHAnsi" w:cstheme="minorHAnsi"/>
-          <w:sz w:val="24"/>
-          <w:szCs w:val="24"/>
-        </w:rPr>
-        <w:t>=</w:t>
-      </w:r>
-      <w:proofErr w:type="spellStart"/>
-      <w:r>
-        <w:rPr>
-          <w:rFonts w:asciiTheme="minorHAnsi" w:hAnsiTheme="minorHAnsi" w:cstheme="minorHAnsi"/>
-          <w:sz w:val="24"/>
-          <w:szCs w:val="24"/>
-        </w:rPr>
-        <w:t>organlist</w:t>
-      </w:r>
-      <w:proofErr w:type="spellEnd"/>
-      <w:r>
-        <w:rPr>
-          <w:rFonts w:asciiTheme="minorHAnsi" w:hAnsiTheme="minorHAnsi" w:cstheme="minorHAnsi"/>
-          <w:sz w:val="24"/>
-          <w:szCs w:val="24"/>
-        </w:rPr>
-        <w:t>-</w:t>
-      </w:r>
-      <w:proofErr w:type="spellStart"/>
-      <w:r>
-        <w:rPr>
-          <w:rFonts w:asciiTheme="minorHAnsi" w:hAnsiTheme="minorHAnsi" w:cstheme="minorHAnsi"/>
-          <w:sz w:val="24"/>
-          <w:szCs w:val="24"/>
-        </w:rPr>
-        <w:t>archetype</w:t>
-      </w:r>
-      <w:proofErr w:type="spellEnd"/>
-    </w:p>
-    <w:p>
-      <w:pPr>
-        <w:rPr>
-          <w:rFonts w:asciiTheme="minorHAnsi" w:hAnsiTheme="minorHAnsi" w:cstheme="minorHAnsi"/>
-          <w:sz w:val="24"/>
-          <w:szCs w:val="24"/>
-        </w:rPr>
-      </w:pPr>
-      <w:r>
-        <w:rPr>
-          <w:rFonts w:asciiTheme="minorHAnsi" w:hAnsiTheme="minorHAnsi" w:cstheme="minorHAnsi"/>
-          <w:b/>
-          <w:sz w:val="24"/>
-          <w:szCs w:val="24"/>
-        </w:rPr>
-        <w:t xml:space="preserve">  -</w:t>
-      </w:r>
-      <w:proofErr w:type="spellStart"/>
-      <w:r>
-        <w:rPr>
-          <w:rFonts w:asciiTheme="minorHAnsi" w:hAnsiTheme="minorHAnsi" w:cstheme="minorHAnsi"/>
-          <w:b/>
-          <w:sz w:val="24"/>
-          <w:szCs w:val="24"/>
-        </w:rPr>
-        <w:t>DarchetypeVersion</w:t>
-      </w:r>
-      <w:proofErr w:type="spellEnd"/>
+    </w:p>
+    <w:p>
+      <w:pPr>
+        <w:rPr>
+          <w:rFonts w:asciiTheme="minorHAnsi" w:hAnsiTheme="minorHAnsi" w:cstheme="minorHAnsi"/>
+          <w:sz w:val="24"/>
+          <w:szCs w:val="24"/>
+        </w:rPr>
+      </w:pPr>
+      <w:r>
+        <w:rPr>
+          <w:rFonts w:asciiTheme="minorHAnsi" w:hAnsiTheme="minorHAnsi" w:cstheme="minorHAnsi"/>
+          <w:b/>
+          <w:sz w:val="24"/>
+          <w:szCs w:val="24"/>
+        </w:rPr>
+        <w:t xml:space="preserve">  -DarchetypeArtifactId</w:t>
+      </w:r>
+      <w:r>
+        <w:rPr>
+          <w:rFonts w:asciiTheme="minorHAnsi" w:hAnsiTheme="minorHAnsi" w:cstheme="minorHAnsi"/>
+          <w:sz w:val="24"/>
+          <w:szCs w:val="24"/>
+        </w:rPr>
+        <w:t>=organlist-archetype</w:t>
+      </w:r>
+    </w:p>
+    <w:p>
+      <w:pPr>
+        <w:rPr>
+          <w:rFonts w:asciiTheme="minorHAnsi" w:hAnsiTheme="minorHAnsi" w:cstheme="minorHAnsi"/>
+          <w:sz w:val="24"/>
+          <w:szCs w:val="24"/>
+        </w:rPr>
+      </w:pPr>
+      <w:r>
+        <w:rPr>
+          <w:rFonts w:asciiTheme="minorHAnsi" w:hAnsiTheme="minorHAnsi" w:cstheme="minorHAnsi"/>
+          <w:b/>
+          <w:sz w:val="24"/>
+          <w:szCs w:val="24"/>
+        </w:rPr>
+        <w:t xml:space="preserve">  -DarchetypeVersion</w:t>
+      </w:r>
       <w:r>
         <w:rPr>
           <w:rFonts w:asciiTheme="minorHAnsi" w:hAnsiTheme="minorHAnsi" w:cstheme="minorHAnsi"/>
@@ -10282,154 +9531,67 @@
           <w:sz w:val="24"/>
           <w:szCs w:val="24"/>
         </w:rPr>
-        <w:t xml:space="preserve">  -</w:t>
-      </w:r>
-      <w:proofErr w:type="spellStart"/>
-      <w:r>
-        <w:rPr>
-          <w:rFonts w:asciiTheme="minorHAnsi" w:hAnsiTheme="minorHAnsi" w:cstheme="minorHAnsi"/>
-          <w:b/>
-          <w:sz w:val="24"/>
-          <w:szCs w:val="24"/>
-        </w:rPr>
-        <w:t>DgroupId</w:t>
-      </w:r>
-      <w:proofErr w:type="spellEnd"/>
-      <w:r>
-        <w:rPr>
-          <w:rFonts w:asciiTheme="minorHAnsi" w:hAnsiTheme="minorHAnsi" w:cstheme="minorHAnsi"/>
-          <w:sz w:val="24"/>
-          <w:szCs w:val="24"/>
-        </w:rPr>
-        <w:t>=&lt;</w:t>
-      </w:r>
-      <w:proofErr w:type="spellStart"/>
-      <w:r>
-        <w:rPr>
-          <w:rFonts w:asciiTheme="minorHAnsi" w:hAnsiTheme="minorHAnsi" w:cstheme="minorHAnsi"/>
-          <w:sz w:val="24"/>
-          <w:szCs w:val="24"/>
-        </w:rPr>
-        <w:t>sampleID</w:t>
-      </w:r>
-      <w:proofErr w:type="spellEnd"/>
-      <w:r>
-        <w:rPr>
-          <w:rFonts w:asciiTheme="minorHAnsi" w:hAnsiTheme="minorHAnsi" w:cstheme="minorHAnsi"/>
-          <w:sz w:val="24"/>
-          <w:szCs w:val="24"/>
-        </w:rPr>
-        <w:t>&gt;</w:t>
-      </w:r>
-    </w:p>
-    <w:p>
-      <w:pPr>
-        <w:rPr>
-          <w:rFonts w:asciiTheme="minorHAnsi" w:hAnsiTheme="minorHAnsi" w:cstheme="minorHAnsi"/>
-          <w:sz w:val="24"/>
-          <w:szCs w:val="24"/>
-        </w:rPr>
-      </w:pPr>
-      <w:r>
-        <w:rPr>
-          <w:rFonts w:asciiTheme="minorHAnsi" w:hAnsiTheme="minorHAnsi" w:cstheme="minorHAnsi"/>
-          <w:b/>
-          <w:sz w:val="24"/>
-          <w:szCs w:val="24"/>
-        </w:rPr>
-        <w:t xml:space="preserve">  -</w:t>
-      </w:r>
-      <w:proofErr w:type="spellStart"/>
-      <w:r>
-        <w:rPr>
-          <w:rFonts w:asciiTheme="minorHAnsi" w:hAnsiTheme="minorHAnsi" w:cstheme="minorHAnsi"/>
-          <w:b/>
-          <w:sz w:val="24"/>
-          <w:szCs w:val="24"/>
-        </w:rPr>
-        <w:t>DartifactId</w:t>
-      </w:r>
-      <w:proofErr w:type="spellEnd"/>
-      <w:r>
-        <w:rPr>
-          <w:rFonts w:asciiTheme="minorHAnsi" w:hAnsiTheme="minorHAnsi" w:cstheme="minorHAnsi"/>
-          <w:sz w:val="24"/>
-          <w:szCs w:val="24"/>
-        </w:rPr>
-        <w:t>=&lt;</w:t>
-      </w:r>
-      <w:proofErr w:type="spellStart"/>
-      <w:r>
-        <w:rPr>
-          <w:rFonts w:asciiTheme="minorHAnsi" w:hAnsiTheme="minorHAnsi" w:cstheme="minorHAnsi"/>
-          <w:sz w:val="24"/>
-          <w:szCs w:val="24"/>
-        </w:rPr>
-        <w:t>sampeArtifactId</w:t>
-      </w:r>
-      <w:proofErr w:type="spellEnd"/>
-      <w:r>
-        <w:rPr>
-          <w:rFonts w:asciiTheme="minorHAnsi" w:hAnsiTheme="minorHAnsi" w:cstheme="minorHAnsi"/>
-          <w:sz w:val="24"/>
-          <w:szCs w:val="24"/>
-        </w:rPr>
-        <w:t>&gt;</w:t>
-      </w:r>
-    </w:p>
-    <w:p>
-      <w:pPr>
-        <w:rPr>
-          <w:rFonts w:asciiTheme="minorHAnsi" w:hAnsiTheme="minorHAnsi" w:cstheme="minorHAnsi"/>
-          <w:sz w:val="24"/>
-          <w:szCs w:val="24"/>
-        </w:rPr>
-      </w:pPr>
-      <w:r>
-        <w:rPr>
-          <w:rFonts w:asciiTheme="minorHAnsi" w:hAnsiTheme="minorHAnsi" w:cstheme="minorHAnsi"/>
-          <w:b/>
-          <w:sz w:val="24"/>
-          <w:szCs w:val="24"/>
-        </w:rPr>
-        <w:t xml:space="preserve">  -</w:t>
-      </w:r>
-      <w:proofErr w:type="spellStart"/>
-      <w:r>
-        <w:rPr>
-          <w:rFonts w:asciiTheme="minorHAnsi" w:hAnsiTheme="minorHAnsi" w:cstheme="minorHAnsi"/>
-          <w:b/>
-          <w:sz w:val="24"/>
-          <w:szCs w:val="24"/>
-        </w:rPr>
-        <w:t>Dversion</w:t>
-      </w:r>
-      <w:proofErr w:type="spellEnd"/>
-      <w:r>
-        <w:rPr>
-          <w:rFonts w:asciiTheme="minorHAnsi" w:hAnsiTheme="minorHAnsi" w:cstheme="minorHAnsi"/>
-          <w:sz w:val="24"/>
-          <w:szCs w:val="24"/>
-        </w:rPr>
-        <w:t>=&lt;</w:t>
-      </w:r>
-      <w:proofErr w:type="spellStart"/>
-      <w:r>
-        <w:rPr>
-          <w:rFonts w:asciiTheme="minorHAnsi" w:hAnsiTheme="minorHAnsi" w:cstheme="minorHAnsi"/>
-          <w:sz w:val="24"/>
-          <w:szCs w:val="24"/>
-        </w:rPr>
-        <w:t>sampleVersion</w:t>
-      </w:r>
-      <w:proofErr w:type="spellEnd"/>
-      <w:r>
-        <w:rPr>
-          <w:rFonts w:asciiTheme="minorHAnsi" w:hAnsiTheme="minorHAnsi" w:cstheme="minorHAnsi"/>
-          <w:sz w:val="24"/>
-          <w:szCs w:val="24"/>
-        </w:rPr>
-        <w:t xml:space="preserve">&gt; </w:t>
+        <w:t xml:space="preserve">  -DgroupId</w:t>
+      </w:r>
+      <w:r>
+        <w:rPr>
+          <w:rFonts w:asciiTheme="minorHAnsi" w:hAnsiTheme="minorHAnsi" w:cstheme="minorHAnsi"/>
+          <w:sz w:val="24"/>
+          <w:szCs w:val="24"/>
+        </w:rPr>
+        <w:t>=&lt;sampleID&gt;</w:t>
+      </w:r>
+    </w:p>
+    <w:p>
+      <w:pPr>
+        <w:rPr>
+          <w:rFonts w:asciiTheme="minorHAnsi" w:hAnsiTheme="minorHAnsi" w:cstheme="minorHAnsi"/>
+          <w:sz w:val="24"/>
+          <w:szCs w:val="24"/>
+        </w:rPr>
+      </w:pPr>
+      <w:r>
+        <w:rPr>
+          <w:rFonts w:asciiTheme="minorHAnsi" w:hAnsiTheme="minorHAnsi" w:cstheme="minorHAnsi"/>
+          <w:b/>
+          <w:sz w:val="24"/>
+          <w:szCs w:val="24"/>
+        </w:rPr>
+        <w:t xml:space="preserve">  -DartifactId</w:t>
+      </w:r>
+      <w:r>
+        <w:rPr>
+          <w:rFonts w:asciiTheme="minorHAnsi" w:hAnsiTheme="minorHAnsi" w:cstheme="minorHAnsi"/>
+          <w:sz w:val="24"/>
+          <w:szCs w:val="24"/>
+        </w:rPr>
+        <w:t>=&lt;sampeArtifactId&gt;</w:t>
+      </w:r>
+    </w:p>
+    <w:p>
+      <w:pPr>
+        <w:rPr>
+          <w:rFonts w:asciiTheme="minorHAnsi" w:hAnsiTheme="minorHAnsi" w:cstheme="minorHAnsi"/>
+          <w:sz w:val="24"/>
+          <w:szCs w:val="24"/>
+        </w:rPr>
+      </w:pPr>
+      <w:r>
+        <w:rPr>
+          <w:rFonts w:asciiTheme="minorHAnsi" w:hAnsiTheme="minorHAnsi" w:cstheme="minorHAnsi"/>
+          <w:b/>
+          <w:sz w:val="24"/>
+          <w:szCs w:val="24"/>
+        </w:rPr>
+        <w:t xml:space="preserve">  -Dversion</w:t>
+      </w:r>
+      <w:r>
+        <w:rPr>
+          <w:rFonts w:asciiTheme="minorHAnsi" w:hAnsiTheme="minorHAnsi" w:cstheme="minorHAnsi"/>
+          <w:sz w:val="24"/>
+          <w:szCs w:val="24"/>
+        </w:rPr>
+        <w:t xml:space="preserve">=&lt;sampleVersion&gt; </w:t>
       </w:r>
     </w:p>
     <w:p>
@@ -10482,113 +9644,60 @@
           <w:sz w:val="24"/>
           <w:szCs w:val="24"/>
         </w:rPr>
-        <w:t xml:space="preserve">  -</w:t>
-      </w:r>
-      <w:proofErr w:type="spellStart"/>
-      <w:r>
-        <w:rPr>
-          <w:rFonts w:asciiTheme="minorHAnsi" w:hAnsiTheme="minorHAnsi" w:cstheme="minorHAnsi"/>
-          <w:b/>
-          <w:sz w:val="24"/>
-          <w:szCs w:val="24"/>
-        </w:rPr>
-        <w:t>DgroupId</w:t>
-      </w:r>
-      <w:proofErr w:type="spellEnd"/>
-      <w:r>
-        <w:rPr>
-          <w:rFonts w:asciiTheme="minorHAnsi" w:hAnsiTheme="minorHAnsi" w:cstheme="minorHAnsi"/>
-          <w:sz w:val="24"/>
-          <w:szCs w:val="24"/>
-        </w:rPr>
-        <w:t>=</w:t>
-      </w:r>
-      <w:proofErr w:type="spellStart"/>
-      <w:r>
-        <w:rPr>
-          <w:rFonts w:asciiTheme="minorHAnsi" w:hAnsiTheme="minorHAnsi" w:cstheme="minorHAnsi"/>
-          <w:sz w:val="24"/>
-          <w:szCs w:val="24"/>
-        </w:rPr>
-        <w:t>es.organlist</w:t>
-      </w:r>
-      <w:proofErr w:type="spellEnd"/>
-    </w:p>
-    <w:p>
-      <w:pPr>
-        <w:rPr>
-          <w:rFonts w:asciiTheme="minorHAnsi" w:hAnsiTheme="minorHAnsi" w:cstheme="minorHAnsi"/>
-          <w:sz w:val="24"/>
-          <w:szCs w:val="24"/>
-        </w:rPr>
-      </w:pPr>
-      <w:r>
-        <w:rPr>
-          <w:rFonts w:asciiTheme="minorHAnsi" w:hAnsiTheme="minorHAnsi" w:cstheme="minorHAnsi"/>
-          <w:b/>
-          <w:sz w:val="24"/>
-          <w:szCs w:val="24"/>
-        </w:rPr>
-        <w:t xml:space="preserve">  -</w:t>
-      </w:r>
-      <w:proofErr w:type="spellStart"/>
-      <w:r>
-        <w:rPr>
-          <w:rFonts w:asciiTheme="minorHAnsi" w:hAnsiTheme="minorHAnsi" w:cstheme="minorHAnsi"/>
-          <w:b/>
-          <w:sz w:val="24"/>
-          <w:szCs w:val="24"/>
-        </w:rPr>
-        <w:t>DartifactId</w:t>
-      </w:r>
-      <w:proofErr w:type="spellEnd"/>
-      <w:r>
-        <w:rPr>
-          <w:rFonts w:asciiTheme="minorHAnsi" w:hAnsiTheme="minorHAnsi" w:cstheme="minorHAnsi"/>
-          <w:sz w:val="24"/>
-          <w:szCs w:val="24"/>
-        </w:rPr>
-        <w:t>=</w:t>
-      </w:r>
-      <w:proofErr w:type="spellStart"/>
-      <w:r>
-        <w:rPr>
-          <w:rFonts w:asciiTheme="minorHAnsi" w:hAnsiTheme="minorHAnsi" w:cstheme="minorHAnsi"/>
-          <w:sz w:val="24"/>
-          <w:szCs w:val="24"/>
-        </w:rPr>
-        <w:t>OrganList</w:t>
-      </w:r>
-      <w:proofErr w:type="spellEnd"/>
-    </w:p>
-    <w:p>
-      <w:pPr>
-        <w:rPr>
-          <w:rFonts w:asciiTheme="minorHAnsi" w:hAnsiTheme="minorHAnsi" w:cstheme="minorHAnsi"/>
-          <w:sz w:val="24"/>
-          <w:szCs w:val="24"/>
-        </w:rPr>
-      </w:pPr>
-      <w:r>
-        <w:rPr>
-          <w:rFonts w:asciiTheme="minorHAnsi" w:hAnsiTheme="minorHAnsi" w:cstheme="minorHAnsi"/>
-          <w:b/>
-          <w:sz w:val="24"/>
-          <w:szCs w:val="24"/>
-        </w:rPr>
-        <w:t xml:space="preserve">  -</w:t>
-      </w:r>
-      <w:proofErr w:type="spellStart"/>
-      <w:r>
-        <w:rPr>
-          <w:rFonts w:asciiTheme="minorHAnsi" w:hAnsiTheme="minorHAnsi" w:cstheme="minorHAnsi"/>
-          <w:b/>
-          <w:sz w:val="24"/>
-          <w:szCs w:val="24"/>
-        </w:rPr>
-        <w:t>Dversion</w:t>
-      </w:r>
-      <w:proofErr w:type="spellEnd"/>
+        <w:t xml:space="preserve">  -DgroupId</w:t>
+      </w:r>
+      <w:r>
+        <w:rPr>
+          <w:rFonts w:asciiTheme="minorHAnsi" w:hAnsiTheme="minorHAnsi" w:cstheme="minorHAnsi"/>
+          <w:sz w:val="24"/>
+          <w:szCs w:val="24"/>
+        </w:rPr>
+        <w:t>=es.organlist</w:t>
+      </w:r>
+    </w:p>
+    <w:p>
+      <w:pPr>
+        <w:rPr>
+          <w:rFonts w:asciiTheme="minorHAnsi" w:hAnsiTheme="minorHAnsi" w:cstheme="minorHAnsi"/>
+          <w:sz w:val="24"/>
+          <w:szCs w:val="24"/>
+        </w:rPr>
+      </w:pPr>
+      <w:r>
+        <w:rPr>
+          <w:rFonts w:asciiTheme="minorHAnsi" w:hAnsiTheme="minorHAnsi" w:cstheme="minorHAnsi"/>
+          <w:b/>
+          <w:sz w:val="24"/>
+          <w:szCs w:val="24"/>
+        </w:rPr>
+        <w:t xml:space="preserve">  -DartifactId</w:t>
+      </w:r>
+      <w:r>
+        <w:rPr>
+          <w:rFonts w:asciiTheme="minorHAnsi" w:hAnsiTheme="minorHAnsi" w:cstheme="minorHAnsi"/>
+          <w:sz w:val="24"/>
+          <w:szCs w:val="24"/>
+        </w:rPr>
+        <w:t>=OrganList</w:t>
+      </w:r>
+    </w:p>
+    <w:p>
+      <w:pPr>
+        <w:rPr>
+          <w:rFonts w:asciiTheme="minorHAnsi" w:hAnsiTheme="minorHAnsi" w:cstheme="minorHAnsi"/>
+          <w:sz w:val="24"/>
+          <w:szCs w:val="24"/>
+        </w:rPr>
+      </w:pPr>
+      <w:r>
+        <w:rPr>
+          <w:rFonts w:asciiTheme="minorHAnsi" w:hAnsiTheme="minorHAnsi" w:cstheme="minorHAnsi"/>
+          <w:b/>
+          <w:sz w:val="24"/>
+          <w:szCs w:val="24"/>
+        </w:rPr>
+        <w:t xml:space="preserve">  -Dversion</w:t>
+      </w:r>
       <w:r>
         <w:rPr>
           <w:rFonts w:asciiTheme="minorHAnsi" w:hAnsiTheme="minorHAnsi" w:cstheme="minorHAnsi"/>
@@ -10642,313 +9751,42 @@
           <w:szCs w:val="24"/>
         </w:rPr>
       </w:pPr>
-      <w:proofErr w:type="spellStart"/>
-      <w:proofErr w:type="gramStart"/>
-      <w:r>
-        <w:rPr>
-          <w:rFonts w:asciiTheme="minorHAnsi" w:hAnsiTheme="minorHAnsi" w:cstheme="minorHAnsi"/>
-          <w:b/>
-          <w:sz w:val="24"/>
-          <w:szCs w:val="24"/>
-        </w:rPr>
-        <w:t>mvn</w:t>
-      </w:r>
-      <w:proofErr w:type="spellEnd"/>
-      <w:proofErr w:type="gramEnd"/>
-      <w:r>
-        <w:rPr>
-          <w:rFonts w:asciiTheme="minorHAnsi" w:hAnsiTheme="minorHAnsi" w:cstheme="minorHAnsi"/>
-          <w:b/>
-          <w:sz w:val="24"/>
-          <w:szCs w:val="24"/>
-        </w:rPr>
-        <w:t xml:space="preserve"> </w:t>
-      </w:r>
-      <w:proofErr w:type="spellStart"/>
-      <w:r>
-        <w:rPr>
-          <w:rFonts w:asciiTheme="minorHAnsi" w:hAnsiTheme="minorHAnsi" w:cstheme="minorHAnsi"/>
-          <w:b/>
-          <w:sz w:val="24"/>
-          <w:szCs w:val="24"/>
-        </w:rPr>
-        <w:t>archetype:generate</w:t>
-      </w:r>
-      <w:proofErr w:type="spellEnd"/>
-      <w:r>
-        <w:rPr>
-          <w:rFonts w:asciiTheme="minorHAnsi" w:hAnsiTheme="minorHAnsi" w:cstheme="minorHAnsi"/>
-          <w:b/>
-          <w:sz w:val="24"/>
-          <w:szCs w:val="24"/>
-        </w:rPr>
-        <w:t xml:space="preserve"> -</w:t>
-      </w:r>
-      <w:proofErr w:type="spellStart"/>
-      <w:r>
-        <w:rPr>
-          <w:rFonts w:asciiTheme="minorHAnsi" w:hAnsiTheme="minorHAnsi" w:cstheme="minorHAnsi"/>
-          <w:b/>
-          <w:sz w:val="24"/>
-          <w:szCs w:val="24"/>
-        </w:rPr>
-        <w:t>DarchetypeGroupId</w:t>
-      </w:r>
-      <w:proofErr w:type="spellEnd"/>
-      <w:r>
-        <w:rPr>
-          <w:rFonts w:asciiTheme="minorHAnsi" w:hAnsiTheme="minorHAnsi" w:cstheme="minorHAnsi"/>
-          <w:b/>
-          <w:sz w:val="24"/>
-          <w:szCs w:val="24"/>
-        </w:rPr>
-        <w:t>=</w:t>
-      </w:r>
-      <w:proofErr w:type="spellStart"/>
-      <w:r>
-        <w:rPr>
-          <w:rFonts w:asciiTheme="minorHAnsi" w:hAnsiTheme="minorHAnsi" w:cstheme="minorHAnsi"/>
-          <w:b/>
-          <w:sz w:val="24"/>
-          <w:szCs w:val="24"/>
-        </w:rPr>
-        <w:t>es.organlist</w:t>
-      </w:r>
-      <w:proofErr w:type="spellEnd"/>
-      <w:r>
-        <w:rPr>
-          <w:rFonts w:asciiTheme="minorHAnsi" w:hAnsiTheme="minorHAnsi" w:cstheme="minorHAnsi"/>
-          <w:b/>
-          <w:sz w:val="24"/>
-          <w:szCs w:val="24"/>
-        </w:rPr>
-        <w:t xml:space="preserve"> -</w:t>
-      </w:r>
-      <w:proofErr w:type="spellStart"/>
-      <w:r>
-        <w:rPr>
-          <w:rFonts w:asciiTheme="minorHAnsi" w:hAnsiTheme="minorHAnsi" w:cstheme="minorHAnsi"/>
-          <w:b/>
-          <w:sz w:val="24"/>
-          <w:szCs w:val="24"/>
-        </w:rPr>
-        <w:t>DarchetypeArtifactId</w:t>
-      </w:r>
-      <w:proofErr w:type="spellEnd"/>
-      <w:r>
-        <w:rPr>
-          <w:rFonts w:asciiTheme="minorHAnsi" w:hAnsiTheme="minorHAnsi" w:cstheme="minorHAnsi"/>
-          <w:b/>
-          <w:sz w:val="24"/>
-          <w:szCs w:val="24"/>
-        </w:rPr>
-        <w:t>=</w:t>
-      </w:r>
-      <w:proofErr w:type="spellStart"/>
-      <w:r>
-        <w:rPr>
-          <w:rFonts w:asciiTheme="minorHAnsi" w:hAnsiTheme="minorHAnsi" w:cstheme="minorHAnsi"/>
-          <w:b/>
-          <w:sz w:val="24"/>
-          <w:szCs w:val="24"/>
-        </w:rPr>
-        <w:t>organlist</w:t>
-      </w:r>
-      <w:proofErr w:type="spellEnd"/>
-      <w:r>
-        <w:rPr>
-          <w:rFonts w:asciiTheme="minorHAnsi" w:hAnsiTheme="minorHAnsi" w:cstheme="minorHAnsi"/>
-          <w:b/>
-          <w:sz w:val="24"/>
-          <w:szCs w:val="24"/>
-        </w:rPr>
-        <w:t>-</w:t>
-      </w:r>
-      <w:proofErr w:type="spellStart"/>
-      <w:r>
-        <w:rPr>
-          <w:rFonts w:asciiTheme="minorHAnsi" w:hAnsiTheme="minorHAnsi" w:cstheme="minorHAnsi"/>
-          <w:b/>
-          <w:sz w:val="24"/>
-          <w:szCs w:val="24"/>
-        </w:rPr>
-        <w:t>archetype</w:t>
-      </w:r>
-      <w:proofErr w:type="spellEnd"/>
-      <w:r>
-        <w:rPr>
-          <w:rFonts w:asciiTheme="minorHAnsi" w:hAnsiTheme="minorHAnsi" w:cstheme="minorHAnsi"/>
-          <w:b/>
-          <w:sz w:val="24"/>
-          <w:szCs w:val="24"/>
-        </w:rPr>
-        <w:t xml:space="preserve"> -</w:t>
-      </w:r>
-      <w:proofErr w:type="spellStart"/>
-      <w:r>
-        <w:rPr>
-          <w:rFonts w:asciiTheme="minorHAnsi" w:hAnsiTheme="minorHAnsi" w:cstheme="minorHAnsi"/>
-          <w:b/>
-          <w:sz w:val="24"/>
-          <w:szCs w:val="24"/>
-        </w:rPr>
-        <w:t>DarchetypeVersion</w:t>
-      </w:r>
-      <w:proofErr w:type="spellEnd"/>
-      <w:r>
-        <w:rPr>
-          <w:rFonts w:asciiTheme="minorHAnsi" w:hAnsiTheme="minorHAnsi" w:cstheme="minorHAnsi"/>
-          <w:b/>
-          <w:sz w:val="24"/>
-          <w:szCs w:val="24"/>
-        </w:rPr>
-        <w:t>=0.0.1-SNAPSHOT -</w:t>
-      </w:r>
-      <w:proofErr w:type="spellStart"/>
-      <w:r>
-        <w:rPr>
-          <w:rFonts w:asciiTheme="minorHAnsi" w:hAnsiTheme="minorHAnsi" w:cstheme="minorHAnsi"/>
-          <w:b/>
-          <w:sz w:val="24"/>
-          <w:szCs w:val="24"/>
-        </w:rPr>
-        <w:t>DgroupId</w:t>
-      </w:r>
-      <w:proofErr w:type="spellEnd"/>
-      <w:r>
-        <w:rPr>
-          <w:rFonts w:asciiTheme="minorHAnsi" w:hAnsiTheme="minorHAnsi" w:cstheme="minorHAnsi"/>
-          <w:b/>
-          <w:sz w:val="24"/>
-          <w:szCs w:val="24"/>
-        </w:rPr>
-        <w:t>=</w:t>
-      </w:r>
-      <w:proofErr w:type="spellStart"/>
-      <w:r>
-        <w:rPr>
-          <w:rFonts w:asciiTheme="minorHAnsi" w:hAnsiTheme="minorHAnsi" w:cstheme="minorHAnsi"/>
-          <w:b/>
-          <w:sz w:val="24"/>
-          <w:szCs w:val="24"/>
-        </w:rPr>
-        <w:t>es.organlist</w:t>
-      </w:r>
-      <w:proofErr w:type="spellEnd"/>
-      <w:r>
-        <w:rPr>
-          <w:rFonts w:asciiTheme="minorHAnsi" w:hAnsiTheme="minorHAnsi" w:cstheme="minorHAnsi"/>
-          <w:b/>
-          <w:sz w:val="24"/>
-          <w:szCs w:val="24"/>
-        </w:rPr>
-        <w:t xml:space="preserve"> -</w:t>
-      </w:r>
-      <w:proofErr w:type="spellStart"/>
-      <w:r>
-        <w:rPr>
-          <w:rFonts w:asciiTheme="minorHAnsi" w:hAnsiTheme="minorHAnsi" w:cstheme="minorHAnsi"/>
-          <w:b/>
-          <w:sz w:val="24"/>
-          <w:szCs w:val="24"/>
-        </w:rPr>
-        <w:t>DartifactId</w:t>
-      </w:r>
-      <w:proofErr w:type="spellEnd"/>
-      <w:r>
-        <w:rPr>
-          <w:rFonts w:asciiTheme="minorHAnsi" w:hAnsiTheme="minorHAnsi" w:cstheme="minorHAnsi"/>
-          <w:b/>
-          <w:sz w:val="24"/>
-          <w:szCs w:val="24"/>
-        </w:rPr>
-        <w:t>=</w:t>
-      </w:r>
-      <w:proofErr w:type="spellStart"/>
-      <w:r>
-        <w:rPr>
-          <w:rFonts w:asciiTheme="minorHAnsi" w:hAnsiTheme="minorHAnsi" w:cstheme="minorHAnsi"/>
-          <w:b/>
-          <w:sz w:val="24"/>
-          <w:szCs w:val="24"/>
-        </w:rPr>
-        <w:t>OrganList</w:t>
-      </w:r>
-      <w:proofErr w:type="spellEnd"/>
-      <w:r>
-        <w:rPr>
-          <w:rFonts w:asciiTheme="minorHAnsi" w:hAnsiTheme="minorHAnsi" w:cstheme="minorHAnsi"/>
-          <w:b/>
-          <w:sz w:val="24"/>
-          <w:szCs w:val="24"/>
-        </w:rPr>
-        <w:t xml:space="preserve"> -</w:t>
-      </w:r>
-      <w:proofErr w:type="spellStart"/>
-      <w:r>
-        <w:rPr>
-          <w:rFonts w:asciiTheme="minorHAnsi" w:hAnsiTheme="minorHAnsi" w:cstheme="minorHAnsi"/>
-          <w:b/>
-          <w:sz w:val="24"/>
-          <w:szCs w:val="24"/>
-        </w:rPr>
-        <w:t>Dversion</w:t>
-      </w:r>
-      <w:proofErr w:type="spellEnd"/>
-      <w:r>
-        <w:rPr>
-          <w:rFonts w:asciiTheme="minorHAnsi" w:hAnsiTheme="minorHAnsi" w:cstheme="minorHAnsi"/>
-          <w:b/>
-          <w:sz w:val="24"/>
-          <w:szCs w:val="24"/>
-        </w:rPr>
-        <w:t>=1.0.0-SNAPSHOT</w:t>
-      </w:r>
-    </w:p>
-    <w:p>
-      <w:pPr>
-        <w:rPr>
-          <w:rFonts w:asciiTheme="minorHAnsi" w:hAnsiTheme="minorHAnsi" w:cstheme="minorHAnsi"/>
-          <w:b/>
-          <w:sz w:val="24"/>
-          <w:szCs w:val="24"/>
-        </w:rPr>
-      </w:pPr>
-    </w:p>
-    <w:p>
-      <w:pPr>
-        <w:rPr>
-          <w:rFonts w:asciiTheme="minorHAnsi" w:hAnsiTheme="minorHAnsi" w:cstheme="minorHAnsi"/>
-          <w:b/>
-          <w:sz w:val="24"/>
-          <w:szCs w:val="24"/>
-        </w:rPr>
-      </w:pPr>
-      <w:r>
-        <w:rPr>
-          <w:rFonts w:asciiTheme="minorHAnsi" w:hAnsiTheme="minorHAnsi" w:cstheme="minorHAnsi"/>
-          <w:sz w:val="24"/>
-          <w:szCs w:val="24"/>
-        </w:rPr>
-        <w:t xml:space="preserve">Dicho comando lo ejecutaremos en nuestro directorio con el repositorio </w:t>
-      </w:r>
-      <w:proofErr w:type="spellStart"/>
-      <w:r>
-        <w:rPr>
-          <w:rFonts w:asciiTheme="minorHAnsi" w:hAnsiTheme="minorHAnsi" w:cstheme="minorHAnsi"/>
-          <w:sz w:val="24"/>
-          <w:szCs w:val="24"/>
-        </w:rPr>
-        <w:t>git</w:t>
-      </w:r>
-      <w:proofErr w:type="spellEnd"/>
-      <w:r>
-        <w:rPr>
-          <w:rFonts w:asciiTheme="minorHAnsi" w:hAnsiTheme="minorHAnsi" w:cstheme="minorHAnsi"/>
-          <w:sz w:val="24"/>
-          <w:szCs w:val="24"/>
-        </w:rPr>
-        <w:t xml:space="preserve"> oficial del proyecto de D.A.M., para probar su correcto funcionamiento:</w:t>
+      <w:r>
+        <w:rPr>
+          <w:rFonts w:asciiTheme="minorHAnsi" w:hAnsiTheme="minorHAnsi" w:cstheme="minorHAnsi"/>
+          <w:b/>
+          <w:sz w:val="24"/>
+          <w:szCs w:val="24"/>
+        </w:rPr>
+        <w:t>mvn archetype:generate -DarchetypeGroupId=es.organlist -DarchetypeArtifactId=organlist-archetype -DarchetypeVersion=0.0.1-SNAPSHOT -DgroupId=es.organlist -DartifactId=OrganList -Dversion=1.0.0-SNAPSHOT</w:t>
+      </w:r>
+    </w:p>
+    <w:p>
+      <w:pPr>
+        <w:rPr>
+          <w:rFonts w:asciiTheme="minorHAnsi" w:hAnsiTheme="minorHAnsi" w:cstheme="minorHAnsi"/>
+          <w:b/>
+          <w:sz w:val="24"/>
+          <w:szCs w:val="24"/>
+        </w:rPr>
+      </w:pPr>
+    </w:p>
+    <w:p>
+      <w:pPr>
+        <w:rPr>
+          <w:rFonts w:asciiTheme="minorHAnsi" w:hAnsiTheme="minorHAnsi" w:cstheme="minorHAnsi"/>
+          <w:b/>
+          <w:sz w:val="24"/>
+          <w:szCs w:val="24"/>
+        </w:rPr>
+      </w:pPr>
+      <w:r>
+        <w:rPr>
+          <w:rFonts w:asciiTheme="minorHAnsi" w:hAnsiTheme="minorHAnsi" w:cstheme="minorHAnsi"/>
+          <w:sz w:val="24"/>
+          <w:szCs w:val="24"/>
+        </w:rPr>
+        <w:t>Dicho comando lo ejecutaremos en nuestro directorio con el repositorio git oficial del proyecto de D.A.M., para probar su correcto funcionamiento:</w:t>
       </w:r>
     </w:p>
     <w:p>
@@ -11042,7 +9880,6 @@
         </w:rPr>
         <w:t xml:space="preserve">Una vez se nos se nos haya descargado nuestro arquetipo y creado el proyecto, si quisiéramos ejecutar el proyecto desde el </w:t>
       </w:r>
-      <w:proofErr w:type="spellStart"/>
       <w:r>
         <w:rPr>
           <w:rFonts w:asciiTheme="minorHAnsi" w:hAnsiTheme="minorHAnsi" w:cstheme="minorHAnsi"/>
@@ -11052,7 +9889,6 @@
         </w:rPr>
         <w:t>jar</w:t>
       </w:r>
-      <w:proofErr w:type="spellEnd"/>
       <w:r>
         <w:rPr>
           <w:rFonts w:asciiTheme="minorHAnsi" w:hAnsiTheme="minorHAnsi" w:cstheme="minorHAnsi"/>
@@ -11068,365 +9904,78 @@
           <w:sz w:val="24"/>
           <w:szCs w:val="24"/>
         </w:rPr>
-        <w:t xml:space="preserve"> </w:t>
-      </w:r>
-      <w:proofErr w:type="spellStart"/>
-      <w:r>
-        <w:rPr>
-          <w:rFonts w:asciiTheme="minorHAnsi" w:hAnsiTheme="minorHAnsi" w:cstheme="minorHAnsi"/>
-          <w:b/>
-          <w:sz w:val="24"/>
-          <w:szCs w:val="24"/>
-        </w:rPr>
-        <w:t>cd</w:t>
-      </w:r>
-      <w:proofErr w:type="spellEnd"/>
-      <w:r>
-        <w:rPr>
-          <w:rFonts w:asciiTheme="minorHAnsi" w:hAnsiTheme="minorHAnsi" w:cstheme="minorHAnsi"/>
-          <w:b/>
-          <w:sz w:val="24"/>
-          <w:szCs w:val="24"/>
-        </w:rPr>
-        <w:t xml:space="preserve"> </w:t>
-      </w:r>
-      <w:proofErr w:type="spellStart"/>
-      <w:r>
-        <w:rPr>
-          <w:rFonts w:asciiTheme="minorHAnsi" w:hAnsiTheme="minorHAnsi" w:cstheme="minorHAnsi"/>
-          <w:b/>
-          <w:sz w:val="24"/>
-          <w:szCs w:val="24"/>
-        </w:rPr>
-        <w:t>organlist</w:t>
-      </w:r>
-      <w:proofErr w:type="spellEnd"/>
-      <w:r>
-        <w:rPr>
-          <w:rFonts w:asciiTheme="minorHAnsi" w:hAnsiTheme="minorHAnsi" w:cstheme="minorHAnsi"/>
-          <w:sz w:val="24"/>
-          <w:szCs w:val="24"/>
-        </w:rPr>
-        <w:t xml:space="preserve"> y en dicha ruta ya podemos empaquetarlo con ayuda de </w:t>
-      </w:r>
-      <w:proofErr w:type="spellStart"/>
-      <w:r>
-        <w:rPr>
-          <w:rFonts w:asciiTheme="minorHAnsi" w:hAnsiTheme="minorHAnsi" w:cstheme="minorHAnsi"/>
-          <w:sz w:val="24"/>
-          <w:szCs w:val="24"/>
-        </w:rPr>
-        <w:t>Maven</w:t>
-      </w:r>
-      <w:proofErr w:type="spellEnd"/>
-      <w:r>
-        <w:rPr>
-          <w:rFonts w:asciiTheme="minorHAnsi" w:hAnsiTheme="minorHAnsi" w:cstheme="minorHAnsi"/>
-          <w:sz w:val="24"/>
-          <w:szCs w:val="24"/>
-        </w:rPr>
-        <w:t xml:space="preserve">, con el comando </w:t>
-      </w:r>
-      <w:proofErr w:type="spellStart"/>
-      <w:r>
-        <w:rPr>
-          <w:rFonts w:asciiTheme="minorHAnsi" w:hAnsiTheme="minorHAnsi" w:cstheme="minorHAnsi"/>
-          <w:b/>
-          <w:sz w:val="24"/>
-          <w:szCs w:val="24"/>
-        </w:rPr>
-        <w:t>mvn</w:t>
-      </w:r>
-      <w:proofErr w:type="spellEnd"/>
-      <w:r>
-        <w:rPr>
-          <w:rFonts w:asciiTheme="minorHAnsi" w:hAnsiTheme="minorHAnsi" w:cstheme="minorHAnsi"/>
-          <w:b/>
-          <w:sz w:val="24"/>
-          <w:szCs w:val="24"/>
-        </w:rPr>
-        <w:t xml:space="preserve"> </w:t>
-      </w:r>
-      <w:proofErr w:type="spellStart"/>
-      <w:r>
-        <w:rPr>
-          <w:rFonts w:asciiTheme="minorHAnsi" w:hAnsiTheme="minorHAnsi" w:cstheme="minorHAnsi"/>
-          <w:b/>
-          <w:sz w:val="24"/>
-          <w:szCs w:val="24"/>
-        </w:rPr>
-        <w:t>package</w:t>
-      </w:r>
-      <w:proofErr w:type="spellEnd"/>
-      <w:r>
-        <w:rPr>
-          <w:rFonts w:asciiTheme="minorHAnsi" w:hAnsiTheme="minorHAnsi" w:cstheme="minorHAnsi"/>
-          <w:sz w:val="24"/>
-          <w:szCs w:val="24"/>
-        </w:rPr>
-        <w:t xml:space="preserve"> que generará la carpeta target que contiene los ejecutable y para ejecutar nuestro </w:t>
-      </w:r>
-      <w:proofErr w:type="spellStart"/>
-      <w:r>
-        <w:rPr>
-          <w:rFonts w:asciiTheme="minorHAnsi" w:hAnsiTheme="minorHAnsi" w:cstheme="minorHAnsi"/>
-          <w:sz w:val="24"/>
-          <w:szCs w:val="24"/>
-        </w:rPr>
-        <w:t>jar</w:t>
-      </w:r>
-      <w:proofErr w:type="spellEnd"/>
-      <w:r>
-        <w:rPr>
-          <w:rFonts w:asciiTheme="minorHAnsi" w:hAnsiTheme="minorHAnsi" w:cstheme="minorHAnsi"/>
-          <w:sz w:val="24"/>
-          <w:szCs w:val="24"/>
-        </w:rPr>
-        <w:t xml:space="preserve"> como hasta este punto el compilador no sabe donde se encuentra la clase </w:t>
-      </w:r>
-      <w:proofErr w:type="spellStart"/>
-      <w:r>
-        <w:rPr>
-          <w:rFonts w:asciiTheme="minorHAnsi" w:hAnsiTheme="minorHAnsi" w:cstheme="minorHAnsi"/>
-          <w:sz w:val="24"/>
-          <w:szCs w:val="24"/>
-        </w:rPr>
-        <w:t>main</w:t>
-      </w:r>
-      <w:proofErr w:type="spellEnd"/>
-      <w:r>
-        <w:rPr>
-          <w:rFonts w:asciiTheme="minorHAnsi" w:hAnsiTheme="minorHAnsi" w:cstheme="minorHAnsi"/>
-          <w:sz w:val="24"/>
-          <w:szCs w:val="24"/>
-        </w:rPr>
-        <w:t xml:space="preserve"> se lo indicamos y ejecutamos el comando con estructura  </w:t>
-      </w:r>
-      <w:r>
-        <w:rPr>
-          <w:rFonts w:asciiTheme="minorHAnsi" w:hAnsiTheme="minorHAnsi" w:cstheme="minorHAnsi"/>
-          <w:b/>
-          <w:sz w:val="24"/>
-          <w:szCs w:val="24"/>
-        </w:rPr>
-        <w:t>java –</w:t>
-      </w:r>
-      <w:proofErr w:type="spellStart"/>
-      <w:r>
-        <w:rPr>
-          <w:rFonts w:asciiTheme="minorHAnsi" w:hAnsiTheme="minorHAnsi" w:cstheme="minorHAnsi"/>
-          <w:b/>
-          <w:sz w:val="24"/>
-          <w:szCs w:val="24"/>
-        </w:rPr>
-        <w:t>cp</w:t>
-      </w:r>
-      <w:proofErr w:type="spellEnd"/>
-      <w:r>
-        <w:rPr>
-          <w:rFonts w:asciiTheme="minorHAnsi" w:hAnsiTheme="minorHAnsi" w:cstheme="minorHAnsi"/>
-          <w:b/>
-          <w:sz w:val="24"/>
-          <w:szCs w:val="24"/>
-        </w:rPr>
-        <w:t xml:space="preserve"> [</w:t>
-      </w:r>
-      <w:proofErr w:type="spellStart"/>
-      <w:r>
-        <w:rPr>
-          <w:rFonts w:asciiTheme="minorHAnsi" w:hAnsiTheme="minorHAnsi" w:cstheme="minorHAnsi"/>
-          <w:b/>
-          <w:sz w:val="24"/>
-          <w:szCs w:val="24"/>
-        </w:rPr>
-        <w:t>nombre_proyecto</w:t>
-      </w:r>
-      <w:proofErr w:type="spellEnd"/>
-      <w:r>
-        <w:rPr>
-          <w:rFonts w:asciiTheme="minorHAnsi" w:hAnsiTheme="minorHAnsi" w:cstheme="minorHAnsi"/>
-          <w:b/>
-          <w:sz w:val="24"/>
-          <w:szCs w:val="24"/>
-        </w:rPr>
-        <w:t>]-[</w:t>
-      </w:r>
-      <w:proofErr w:type="spellStart"/>
-      <w:r>
-        <w:rPr>
-          <w:rFonts w:asciiTheme="minorHAnsi" w:hAnsiTheme="minorHAnsi" w:cstheme="minorHAnsi"/>
-          <w:b/>
-          <w:sz w:val="24"/>
-          <w:szCs w:val="24"/>
-        </w:rPr>
-        <w:t>version</w:t>
-      </w:r>
-      <w:proofErr w:type="spellEnd"/>
-      <w:r>
-        <w:rPr>
-          <w:rFonts w:asciiTheme="minorHAnsi" w:hAnsiTheme="minorHAnsi" w:cstheme="minorHAnsi"/>
-          <w:b/>
-          <w:sz w:val="24"/>
-          <w:szCs w:val="24"/>
-        </w:rPr>
-        <w:t>].</w:t>
-      </w:r>
-      <w:proofErr w:type="spellStart"/>
-      <w:r>
-        <w:rPr>
-          <w:rFonts w:asciiTheme="minorHAnsi" w:hAnsiTheme="minorHAnsi" w:cstheme="minorHAnsi"/>
-          <w:b/>
-          <w:sz w:val="24"/>
-          <w:szCs w:val="24"/>
-        </w:rPr>
-        <w:t>jar</w:t>
-      </w:r>
-      <w:proofErr w:type="spellEnd"/>
-      <w:r>
-        <w:rPr>
-          <w:rFonts w:asciiTheme="minorHAnsi" w:hAnsiTheme="minorHAnsi" w:cstheme="minorHAnsi"/>
-          <w:b/>
-          <w:sz w:val="24"/>
-          <w:szCs w:val="24"/>
-        </w:rPr>
-        <w:t xml:space="preserve"> </w:t>
-      </w:r>
-      <w:proofErr w:type="spellStart"/>
-      <w:r>
-        <w:rPr>
-          <w:rFonts w:asciiTheme="minorHAnsi" w:hAnsiTheme="minorHAnsi" w:cstheme="minorHAnsi"/>
-          <w:b/>
-          <w:sz w:val="24"/>
-          <w:szCs w:val="24"/>
-        </w:rPr>
-        <w:t>jar</w:t>
-      </w:r>
-      <w:proofErr w:type="spellEnd"/>
-      <w:r>
-        <w:rPr>
-          <w:rFonts w:asciiTheme="minorHAnsi" w:hAnsiTheme="minorHAnsi" w:cstheme="minorHAnsi"/>
-          <w:b/>
-          <w:sz w:val="24"/>
-          <w:szCs w:val="24"/>
-        </w:rPr>
-        <w:t>.[</w:t>
-      </w:r>
-      <w:proofErr w:type="spellStart"/>
-      <w:r>
-        <w:rPr>
-          <w:rFonts w:asciiTheme="minorHAnsi" w:hAnsiTheme="minorHAnsi" w:cstheme="minorHAnsi"/>
-          <w:b/>
-          <w:sz w:val="24"/>
-          <w:szCs w:val="24"/>
-        </w:rPr>
-        <w:t>Main.class</w:t>
-      </w:r>
-      <w:proofErr w:type="spellEnd"/>
-      <w:r>
-        <w:rPr>
-          <w:rFonts w:asciiTheme="minorHAnsi" w:hAnsiTheme="minorHAnsi" w:cstheme="minorHAnsi"/>
-          <w:b/>
-          <w:sz w:val="24"/>
-          <w:szCs w:val="24"/>
-        </w:rPr>
-        <w:t>].</w:t>
-      </w:r>
-    </w:p>
-    <w:p>
-      <w:pPr>
-        <w:rPr>
-          <w:rFonts w:asciiTheme="minorHAnsi" w:hAnsiTheme="minorHAnsi" w:cstheme="minorHAnsi"/>
-          <w:b/>
-          <w:sz w:val="24"/>
-          <w:szCs w:val="24"/>
-        </w:rPr>
-      </w:pPr>
-    </w:p>
-    <w:p>
-      <w:pPr>
-        <w:rPr>
-          <w:rFonts w:asciiTheme="minorHAnsi" w:hAnsiTheme="minorHAnsi" w:cstheme="minorHAnsi"/>
-          <w:sz w:val="24"/>
-          <w:szCs w:val="24"/>
-        </w:rPr>
-      </w:pPr>
-      <w:r>
-        <w:rPr>
-          <w:rFonts w:asciiTheme="minorHAnsi" w:hAnsiTheme="minorHAnsi" w:cstheme="minorHAnsi"/>
-          <w:sz w:val="24"/>
-          <w:szCs w:val="24"/>
-        </w:rPr>
-        <w:t xml:space="preserve">Nada más descargar el proyecto o clonar del repositorio </w:t>
-      </w:r>
-      <w:proofErr w:type="spellStart"/>
-      <w:r>
-        <w:rPr>
-          <w:rFonts w:asciiTheme="minorHAnsi" w:hAnsiTheme="minorHAnsi" w:cstheme="minorHAnsi"/>
-          <w:sz w:val="24"/>
-          <w:szCs w:val="24"/>
-        </w:rPr>
-        <w:t>git</w:t>
-      </w:r>
-      <w:proofErr w:type="spellEnd"/>
-      <w:r>
-        <w:rPr>
-          <w:rFonts w:asciiTheme="minorHAnsi" w:hAnsiTheme="minorHAnsi" w:cstheme="minorHAnsi"/>
-          <w:sz w:val="24"/>
-          <w:szCs w:val="24"/>
-        </w:rPr>
-        <w:t xml:space="preserve">, haremos un </w:t>
-      </w:r>
-      <w:proofErr w:type="spellStart"/>
-      <w:r>
-        <w:rPr>
-          <w:rFonts w:asciiTheme="minorHAnsi" w:hAnsiTheme="minorHAnsi" w:cstheme="minorHAnsi"/>
-          <w:b/>
-          <w:sz w:val="24"/>
-          <w:szCs w:val="24"/>
-        </w:rPr>
-        <w:t>mvn</w:t>
-      </w:r>
-      <w:proofErr w:type="spellEnd"/>
-      <w:r>
-        <w:rPr>
-          <w:rFonts w:asciiTheme="minorHAnsi" w:hAnsiTheme="minorHAnsi" w:cstheme="minorHAnsi"/>
-          <w:b/>
-          <w:sz w:val="24"/>
-          <w:szCs w:val="24"/>
-        </w:rPr>
-        <w:t xml:space="preserve"> </w:t>
-      </w:r>
-      <w:proofErr w:type="spellStart"/>
-      <w:r>
-        <w:rPr>
-          <w:rFonts w:asciiTheme="minorHAnsi" w:hAnsiTheme="minorHAnsi" w:cstheme="minorHAnsi"/>
-          <w:b/>
-          <w:sz w:val="24"/>
-          <w:szCs w:val="24"/>
-        </w:rPr>
-        <w:t>clean</w:t>
-      </w:r>
-      <w:proofErr w:type="spellEnd"/>
-      <w:r>
-        <w:rPr>
-          <w:rFonts w:asciiTheme="minorHAnsi" w:hAnsiTheme="minorHAnsi" w:cstheme="minorHAnsi"/>
-          <w:b/>
-          <w:sz w:val="24"/>
-          <w:szCs w:val="24"/>
-        </w:rPr>
-        <w:t xml:space="preserve"> </w:t>
-      </w:r>
-      <w:proofErr w:type="spellStart"/>
-      <w:r>
-        <w:rPr>
-          <w:rFonts w:asciiTheme="minorHAnsi" w:hAnsiTheme="minorHAnsi" w:cstheme="minorHAnsi"/>
-          <w:b/>
-          <w:sz w:val="24"/>
-          <w:szCs w:val="24"/>
-        </w:rPr>
-        <w:t>install</w:t>
-      </w:r>
-      <w:proofErr w:type="spellEnd"/>
+        <w:t xml:space="preserve"> cd organlist</w:t>
+      </w:r>
+      <w:r>
+        <w:rPr>
+          <w:rFonts w:asciiTheme="minorHAnsi" w:hAnsiTheme="minorHAnsi" w:cstheme="minorHAnsi"/>
+          <w:sz w:val="24"/>
+          <w:szCs w:val="24"/>
+        </w:rPr>
+        <w:t xml:space="preserve"> y en dicha ruta ya podemos empaquetarlo con ayuda de Maven, con el comando </w:t>
+      </w:r>
+      <w:r>
+        <w:rPr>
+          <w:rFonts w:asciiTheme="minorHAnsi" w:hAnsiTheme="minorHAnsi" w:cstheme="minorHAnsi"/>
+          <w:b/>
+          <w:sz w:val="24"/>
+          <w:szCs w:val="24"/>
+        </w:rPr>
+        <w:t>mvn package</w:t>
+      </w:r>
+      <w:r>
+        <w:rPr>
+          <w:rFonts w:asciiTheme="minorHAnsi" w:hAnsiTheme="minorHAnsi" w:cstheme="minorHAnsi"/>
+          <w:sz w:val="24"/>
+          <w:szCs w:val="24"/>
+        </w:rPr>
+        <w:t xml:space="preserve"> que generará la carpeta target que contiene los ejecutable y para ejecutar nuestro jar como hasta este punto el compilador no sabe donde se encuentra la clase main se lo indicamos y ejecutamos el comando con estructura  </w:t>
+      </w:r>
+      <w:r>
+        <w:rPr>
+          <w:rFonts w:asciiTheme="minorHAnsi" w:hAnsiTheme="minorHAnsi" w:cstheme="minorHAnsi"/>
+          <w:b/>
+          <w:sz w:val="24"/>
+          <w:szCs w:val="24"/>
+        </w:rPr>
+        <w:t>java –cp [nombre_proyecto]-[version].jar jar.[Main.class].</w:t>
+      </w:r>
+    </w:p>
+    <w:p>
+      <w:pPr>
+        <w:rPr>
+          <w:rFonts w:asciiTheme="minorHAnsi" w:hAnsiTheme="minorHAnsi" w:cstheme="minorHAnsi"/>
+          <w:b/>
+          <w:sz w:val="24"/>
+          <w:szCs w:val="24"/>
+        </w:rPr>
+      </w:pPr>
+    </w:p>
+    <w:p>
+      <w:pPr>
+        <w:rPr>
+          <w:rFonts w:asciiTheme="minorHAnsi" w:hAnsiTheme="minorHAnsi" w:cstheme="minorHAnsi"/>
+          <w:sz w:val="24"/>
+          <w:szCs w:val="24"/>
+        </w:rPr>
+      </w:pPr>
+      <w:r>
+        <w:rPr>
+          <w:rFonts w:asciiTheme="minorHAnsi" w:hAnsiTheme="minorHAnsi" w:cstheme="minorHAnsi"/>
+          <w:sz w:val="24"/>
+          <w:szCs w:val="24"/>
+        </w:rPr>
+        <w:t xml:space="preserve">Nada más descargar el proyecto o clonar del repositorio git, haremos un </w:t>
+      </w:r>
+      <w:r>
+        <w:rPr>
+          <w:rFonts w:asciiTheme="minorHAnsi" w:hAnsiTheme="minorHAnsi" w:cstheme="minorHAnsi"/>
+          <w:b/>
+          <w:sz w:val="24"/>
+          <w:szCs w:val="24"/>
+        </w:rPr>
+        <w:t>mvn clean install</w:t>
+      </w:r>
       <w:r>
         <w:rPr>
           <w:rFonts w:asciiTheme="minorHAnsi" w:hAnsiTheme="minorHAnsi" w:cstheme="minorHAnsi"/>
@@ -11449,11 +9998,11 @@
       <w:pPr>
         <w:pStyle w:val="Ttulo1"/>
       </w:pPr>
-      <w:bookmarkStart w:id="12" w:name="_Toc86863422"/>
+      <w:bookmarkStart w:id="13" w:name="_Toc87375638"/>
       <w:r>
         <w:t>Bibliografía</w:t>
       </w:r>
-      <w:bookmarkEnd w:id="12"/>
+      <w:bookmarkEnd w:id="13"/>
     </w:p>
     <w:p>
       <w:pPr>
@@ -11785,6 +10334,39 @@
             <w:sz w:val="24"/>
             <w:szCs w:val="24"/>
           </w:rPr>
+          <w:t>https://profile.es/blog/que-es-la-programacion-reactiva-una-introduccion/</w:t>
+        </w:r>
+      </w:hyperlink>
+      <w:r>
+        <w:rPr>
+          <w:rFonts w:cstheme="minorHAnsi"/>
+          <w:sz w:val="24"/>
+          <w:szCs w:val="24"/>
+        </w:rPr>
+        <w:t xml:space="preserve"> </w:t>
+      </w:r>
+    </w:p>
+    <w:p>
+      <w:pPr>
+        <w:pStyle w:val="Prrafodelista"/>
+        <w:numPr>
+          <w:ilvl w:val="0"/>
+          <w:numId w:val="1"/>
+        </w:numPr>
+        <w:rPr>
+          <w:rFonts w:cstheme="minorHAnsi"/>
+          <w:sz w:val="24"/>
+          <w:szCs w:val="24"/>
+        </w:rPr>
+      </w:pPr>
+      <w:hyperlink r:id="rId36" w:history="1">
+        <w:r>
+          <w:rPr>
+            <w:rStyle w:val="Hipervnculo"/>
+            <w:rFonts w:cstheme="minorHAnsi"/>
+            <w:sz w:val="24"/>
+            <w:szCs w:val="24"/>
+          </w:rPr>
           <w:t>https://www.arquitecturajava.com/que-es-spring-webflux/</w:t>
         </w:r>
       </w:hyperlink>
@@ -11800,6 +10382,39 @@
     <w:p>
       <w:pPr>
         <w:pStyle w:val="Prrafodelista"/>
+        <w:numPr>
+          <w:ilvl w:val="0"/>
+          <w:numId w:val="1"/>
+        </w:numPr>
+        <w:rPr>
+          <w:rFonts w:cstheme="minorHAnsi"/>
+          <w:sz w:val="24"/>
+          <w:szCs w:val="24"/>
+        </w:rPr>
+      </w:pPr>
+      <w:hyperlink r:id="rId37" w:history="1">
+        <w:r>
+          <w:rPr>
+            <w:rStyle w:val="Hipervnculo"/>
+            <w:rFonts w:cstheme="minorHAnsi"/>
+            <w:sz w:val="24"/>
+            <w:szCs w:val="24"/>
+          </w:rPr>
+          <w:t>https://www.arquitecturajava.com/flux-vs-mono-spring-y-la-programacion-reactiva/</w:t>
+        </w:r>
+      </w:hyperlink>
+      <w:r>
+        <w:rPr>
+          <w:rFonts w:cstheme="minorHAnsi"/>
+          <w:sz w:val="24"/>
+          <w:szCs w:val="24"/>
+        </w:rPr>
+        <w:t xml:space="preserve"> </w:t>
+      </w:r>
+    </w:p>
+    <w:p>
+      <w:pPr>
+        <w:pStyle w:val="Prrafodelista"/>
         <w:rPr>
           <w:rFonts w:cstheme="minorHAnsi"/>
           <w:sz w:val="24"/>
@@ -11820,9 +10435,9 @@
       </w:pPr>
     </w:p>
     <w:sectPr>
-      <w:footerReference w:type="default" r:id="rId36"/>
-      <w:headerReference w:type="first" r:id="rId37"/>
-      <w:footerReference w:type="first" r:id="rId38"/>
+      <w:footerReference w:type="default" r:id="rId38"/>
+      <w:headerReference w:type="first" r:id="rId39"/>
+      <w:footerReference w:type="first" r:id="rId40"/>
       <w:pgSz w:w="11906" w:h="16838"/>
       <w:pgMar w:top="1417" w:right="1701" w:bottom="1417" w:left="1701" w:header="708" w:footer="708" w:gutter="0"/>
       <w:pgNumType w:start="0"/>
@@ -11869,24 +10484,14 @@
           <w:pStyle w:val="Piedepgina"/>
           <w:jc w:val="right"/>
         </w:pPr>
-        <w:r>
-          <w:fldChar w:fldCharType="begin"/>
-        </w:r>
-        <w:r>
-          <w:instrText>PAGE   \* MERGEFORMAT</w:instrText>
-        </w:r>
-        <w:r>
-          <w:fldChar w:fldCharType="separate"/>
-        </w:r>
-        <w:r>
-          <w:rPr>
-            <w:noProof/>
-          </w:rPr>
-          <w:t>14</w:t>
-        </w:r>
-        <w:r>
-          <w:fldChar w:fldCharType="end"/>
-        </w:r>
+        <w:fldSimple w:instr="PAGE   \* MERGEFORMAT">
+          <w:r>
+            <w:rPr>
+              <w:noProof/>
+            </w:rPr>
+            <w:t>15</w:t>
+          </w:r>
+        </w:fldSimple>
       </w:p>
     </w:sdtContent>
   </w:sdt>
@@ -11904,8 +10509,8 @@
     <w:pPr>
       <w:pStyle w:val="Piedepgina"/>
     </w:pPr>
-    <w:bookmarkStart w:id="13" w:name="_GoBack"/>
-    <w:bookmarkEnd w:id="13"/>
+    <w:bookmarkStart w:id="14" w:name="_GoBack"/>
+    <w:bookmarkEnd w:id="14"/>
   </w:p>
 </w:ftr>
 </file>
@@ -13303,7 +11908,7 @@
 </file>
 
 <file path=customXml/itemProps1.xml><?xml version="1.0" encoding="utf-8"?>
-<ds:datastoreItem xmlns:ds="http://schemas.openxmlformats.org/officeDocument/2006/customXml" ds:itemID="{02375714-1531-412D-81D3-57F5EF43E2C4}">
+<ds:datastoreItem xmlns:ds="http://schemas.openxmlformats.org/officeDocument/2006/customXml" ds:itemID="{3028631C-C4DC-4E4E-B8CC-AEFB8AEB0224}">
   <ds:schemaRefs>
     <ds:schemaRef ds:uri="http://schemas.openxmlformats.org/officeDocument/2006/bibliography"/>
   </ds:schemaRefs>

</xml_diff>

<commit_message>
add documentation, complete get data api of endpoints and refactoring
</commit_message>
<xml_diff>
--- a/DocumentacionProyectoDAM.docx
+++ b/DocumentacionProyectoDAM.docx
@@ -654,7 +654,7 @@
             </w:rPr>
             <w:fldChar w:fldCharType="separate"/>
           </w:r>
-          <w:hyperlink w:anchor="_Toc87375627" w:history="1">
+          <w:hyperlink w:anchor="_Toc87709599" w:history="1">
             <w:r>
               <w:rPr>
                 <w:rStyle w:val="Hipervnculo"/>
@@ -681,7 +681,7 @@
                 <w:noProof/>
                 <w:webHidden/>
               </w:rPr>
-              <w:instrText xml:space="preserve"> PAGEREF _Toc87375627 \h </w:instrText>
+              <w:instrText xml:space="preserve"> PAGEREF _Toc87709599 \h </w:instrText>
             </w:r>
             <w:r>
               <w:rPr>
@@ -724,27 +724,13 @@
               <w:lang w:eastAsia="es-ES"/>
             </w:rPr>
           </w:pPr>
-          <w:hyperlink w:anchor="_Toc87375628" w:history="1">
+          <w:hyperlink w:anchor="_Toc87709600" w:history="1">
             <w:r>
               <w:rPr>
                 <w:rStyle w:val="Hipervnculo"/>
                 <w:noProof/>
               </w:rPr>
-              <w:t>Programaci</w:t>
-            </w:r>
-            <w:r>
-              <w:rPr>
-                <w:rStyle w:val="Hipervnculo"/>
-                <w:noProof/>
-              </w:rPr>
-              <w:t>ó</w:t>
-            </w:r>
-            <w:r>
-              <w:rPr>
-                <w:rStyle w:val="Hipervnculo"/>
-                <w:noProof/>
-              </w:rPr>
-              <w:t>n reactiva</w:t>
+              <w:t>Programación reactiva</w:t>
             </w:r>
             <w:r>
               <w:rPr>
@@ -765,7 +751,7 @@
                 <w:noProof/>
                 <w:webHidden/>
               </w:rPr>
-              <w:instrText xml:space="preserve"> PAGEREF _Toc87375628 \h </w:instrText>
+              <w:instrText xml:space="preserve"> PAGEREF _Toc87709600 \h </w:instrText>
             </w:r>
             <w:r>
               <w:rPr>
@@ -808,7 +794,7 @@
               <w:lang w:eastAsia="es-ES"/>
             </w:rPr>
           </w:pPr>
-          <w:hyperlink w:anchor="_Toc87375629" w:history="1">
+          <w:hyperlink w:anchor="_Toc87709601" w:history="1">
             <w:r>
               <w:rPr>
                 <w:rStyle w:val="Hipervnculo"/>
@@ -835,7 +821,7 @@
                 <w:noProof/>
                 <w:webHidden/>
               </w:rPr>
-              <w:instrText xml:space="preserve"> PAGEREF _Toc87375629 \h </w:instrText>
+              <w:instrText xml:space="preserve"> PAGEREF _Toc87709601 \h </w:instrText>
             </w:r>
             <w:r>
               <w:rPr>
@@ -878,7 +864,7 @@
               <w:lang w:eastAsia="es-ES"/>
             </w:rPr>
           </w:pPr>
-          <w:hyperlink w:anchor="_Toc87375630" w:history="1">
+          <w:hyperlink w:anchor="_Toc87709602" w:history="1">
             <w:r>
               <w:rPr>
                 <w:rStyle w:val="Hipervnculo"/>
@@ -905,7 +891,7 @@
                 <w:noProof/>
                 <w:webHidden/>
               </w:rPr>
-              <w:instrText xml:space="preserve"> PAGEREF _Toc87375630 \h </w:instrText>
+              <w:instrText xml:space="preserve"> PAGEREF _Toc87709602 \h </w:instrText>
             </w:r>
             <w:r>
               <w:rPr>
@@ -948,7 +934,7 @@
               <w:lang w:eastAsia="es-ES"/>
             </w:rPr>
           </w:pPr>
-          <w:hyperlink w:anchor="_Toc87375631" w:history="1">
+          <w:hyperlink w:anchor="_Toc87709603" w:history="1">
             <w:r>
               <w:rPr>
                 <w:rStyle w:val="Hipervnculo"/>
@@ -975,7 +961,7 @@
                 <w:noProof/>
                 <w:webHidden/>
               </w:rPr>
-              <w:instrText xml:space="preserve"> PAGEREF _Toc87375631 \h </w:instrText>
+              <w:instrText xml:space="preserve"> PAGEREF _Toc87709603 \h </w:instrText>
             </w:r>
             <w:r>
               <w:rPr>
@@ -1018,7 +1004,7 @@
               <w:lang w:eastAsia="es-ES"/>
             </w:rPr>
           </w:pPr>
-          <w:hyperlink w:anchor="_Toc87375632" w:history="1">
+          <w:hyperlink w:anchor="_Toc87709604" w:history="1">
             <w:r>
               <w:rPr>
                 <w:rStyle w:val="Hipervnculo"/>
@@ -1045,7 +1031,7 @@
                 <w:noProof/>
                 <w:webHidden/>
               </w:rPr>
-              <w:instrText xml:space="preserve"> PAGEREF _Toc87375632 \h </w:instrText>
+              <w:instrText xml:space="preserve"> PAGEREF _Toc87709604 \h </w:instrText>
             </w:r>
             <w:r>
               <w:rPr>
@@ -1088,7 +1074,7 @@
               <w:lang w:eastAsia="es-ES"/>
             </w:rPr>
           </w:pPr>
-          <w:hyperlink w:anchor="_Toc87375633" w:history="1">
+          <w:hyperlink w:anchor="_Toc87709605" w:history="1">
             <w:r>
               <w:rPr>
                 <w:rStyle w:val="Hipervnculo"/>
@@ -1115,7 +1101,7 @@
                 <w:noProof/>
                 <w:webHidden/>
               </w:rPr>
-              <w:instrText xml:space="preserve"> PAGEREF _Toc87375633 \h </w:instrText>
+              <w:instrText xml:space="preserve"> PAGEREF _Toc87709605 \h </w:instrText>
             </w:r>
             <w:r>
               <w:rPr>
@@ -1158,7 +1144,7 @@
               <w:lang w:eastAsia="es-ES"/>
             </w:rPr>
           </w:pPr>
-          <w:hyperlink w:anchor="_Toc87375634" w:history="1">
+          <w:hyperlink w:anchor="_Toc87709606" w:history="1">
             <w:r>
               <w:rPr>
                 <w:rStyle w:val="Hipervnculo"/>
@@ -1185,7 +1171,7 @@
                 <w:noProof/>
                 <w:webHidden/>
               </w:rPr>
-              <w:instrText xml:space="preserve"> PAGEREF _Toc87375634 \h </w:instrText>
+              <w:instrText xml:space="preserve"> PAGEREF _Toc87709606 \h </w:instrText>
             </w:r>
             <w:r>
               <w:rPr>
@@ -1205,7 +1191,7 @@
                 <w:noProof/>
                 <w:webHidden/>
               </w:rPr>
-              <w:t>5</w:t>
+              <w:t>6</w:t>
             </w:r>
             <w:r>
               <w:rPr>
@@ -1228,7 +1214,7 @@
               <w:lang w:eastAsia="es-ES"/>
             </w:rPr>
           </w:pPr>
-          <w:hyperlink w:anchor="_Toc87375635" w:history="1">
+          <w:hyperlink w:anchor="_Toc87709607" w:history="1">
             <w:r>
               <w:rPr>
                 <w:rStyle w:val="Hipervnculo"/>
@@ -1255,7 +1241,7 @@
                 <w:noProof/>
                 <w:webHidden/>
               </w:rPr>
-              <w:instrText xml:space="preserve"> PAGEREF _Toc87375635 \h </w:instrText>
+              <w:instrText xml:space="preserve"> PAGEREF _Toc87709607 \h </w:instrText>
             </w:r>
             <w:r>
               <w:rPr>
@@ -1275,7 +1261,7 @@
                 <w:noProof/>
                 <w:webHidden/>
               </w:rPr>
-              <w:t>6</w:t>
+              <w:t>7</w:t>
             </w:r>
             <w:r>
               <w:rPr>
@@ -1298,7 +1284,7 @@
               <w:lang w:eastAsia="es-ES"/>
             </w:rPr>
           </w:pPr>
-          <w:hyperlink w:anchor="_Toc87375636" w:history="1">
+          <w:hyperlink w:anchor="_Toc87709608" w:history="1">
             <w:r>
               <w:rPr>
                 <w:rStyle w:val="Hipervnculo"/>
@@ -1325,7 +1311,7 @@
                 <w:noProof/>
                 <w:webHidden/>
               </w:rPr>
-              <w:instrText xml:space="preserve"> PAGEREF _Toc87375636 \h </w:instrText>
+              <w:instrText xml:space="preserve"> PAGEREF _Toc87709608 \h </w:instrText>
             </w:r>
             <w:r>
               <w:rPr>
@@ -1368,7 +1354,7 @@
               <w:lang w:eastAsia="es-ES"/>
             </w:rPr>
           </w:pPr>
-          <w:hyperlink w:anchor="_Toc87375637" w:history="1">
+          <w:hyperlink w:anchor="_Toc87709609" w:history="1">
             <w:r>
               <w:rPr>
                 <w:rStyle w:val="Hipervnculo"/>
@@ -1395,7 +1381,7 @@
                 <w:noProof/>
                 <w:webHidden/>
               </w:rPr>
-              <w:instrText xml:space="preserve"> PAGEREF _Toc87375637 \h </w:instrText>
+              <w:instrText xml:space="preserve"> PAGEREF _Toc87709609 \h </w:instrText>
             </w:r>
             <w:r>
               <w:rPr>
@@ -1438,13 +1424,13 @@
               <w:lang w:eastAsia="es-ES"/>
             </w:rPr>
           </w:pPr>
-          <w:hyperlink w:anchor="_Toc87375638" w:history="1">
+          <w:hyperlink w:anchor="_Toc87709610" w:history="1">
             <w:r>
               <w:rPr>
                 <w:rStyle w:val="Hipervnculo"/>
                 <w:noProof/>
               </w:rPr>
-              <w:t>Bibliografía</w:t>
+              <w:t>Postman</w:t>
             </w:r>
             <w:r>
               <w:rPr>
@@ -1465,7 +1451,7 @@
                 <w:noProof/>
                 <w:webHidden/>
               </w:rPr>
-              <w:instrText xml:space="preserve"> PAGEREF _Toc87375638 \h </w:instrText>
+              <w:instrText xml:space="preserve"> PAGEREF _Toc87709610 \h </w:instrText>
             </w:r>
             <w:r>
               <w:rPr>
@@ -1486,6 +1472,76 @@
                 <w:webHidden/>
               </w:rPr>
               <w:t>14</w:t>
+            </w:r>
+            <w:r>
+              <w:rPr>
+                <w:noProof/>
+                <w:webHidden/>
+              </w:rPr>
+              <w:fldChar w:fldCharType="end"/>
+            </w:r>
+          </w:hyperlink>
+        </w:p>
+        <w:p>
+          <w:pPr>
+            <w:pStyle w:val="TDC1"/>
+            <w:tabs>
+              <w:tab w:val="right" w:leader="dot" w:pos="8494"/>
+            </w:tabs>
+            <w:rPr>
+              <w:rFonts w:eastAsiaTheme="minorEastAsia"/>
+              <w:noProof/>
+              <w:lang w:eastAsia="es-ES"/>
+            </w:rPr>
+          </w:pPr>
+          <w:hyperlink w:anchor="_Toc87709611" w:history="1">
+            <w:r>
+              <w:rPr>
+                <w:rStyle w:val="Hipervnculo"/>
+                <w:noProof/>
+              </w:rPr>
+              <w:t>Bibliografía</w:t>
+            </w:r>
+            <w:r>
+              <w:rPr>
+                <w:noProof/>
+                <w:webHidden/>
+              </w:rPr>
+              <w:tab/>
+            </w:r>
+            <w:r>
+              <w:rPr>
+                <w:noProof/>
+                <w:webHidden/>
+              </w:rPr>
+              <w:fldChar w:fldCharType="begin"/>
+            </w:r>
+            <w:r>
+              <w:rPr>
+                <w:noProof/>
+                <w:webHidden/>
+              </w:rPr>
+              <w:instrText xml:space="preserve"> PAGEREF _Toc87709611 \h </w:instrText>
+            </w:r>
+            <w:r>
+              <w:rPr>
+                <w:noProof/>
+                <w:webHidden/>
+              </w:rPr>
+            </w:r>
+            <w:r>
+              <w:rPr>
+                <w:noProof/>
+                <w:webHidden/>
+              </w:rPr>
+              <w:fldChar w:fldCharType="separate"/>
+            </w:r>
+            <w:r>
+              <w:rPr>
+                <w:noProof/>
+                <w:webHidden/>
+              </w:rPr>
+              <w:t>15</w:t>
             </w:r>
             <w:r>
               <w:rPr>
@@ -1764,7 +1820,7 @@
       <w:pPr>
         <w:pStyle w:val="Ttulo1"/>
       </w:pPr>
-      <w:bookmarkStart w:id="0" w:name="_Toc87375627"/>
+      <w:bookmarkStart w:id="0" w:name="_Toc87709599"/>
       <w:r>
         <w:t>Descripción</w:t>
       </w:r>
@@ -1973,7 +2029,7 @@
       <w:pPr>
         <w:pStyle w:val="Ttulo1"/>
       </w:pPr>
-      <w:bookmarkStart w:id="1" w:name="_Toc87375628"/>
+      <w:bookmarkStart w:id="1" w:name="_Toc87709600"/>
       <w:r>
         <w:t>Programación reactiva</w:t>
       </w:r>
@@ -2184,7 +2240,7 @@
       <w:pPr>
         <w:pStyle w:val="Ttulo1"/>
       </w:pPr>
-      <w:bookmarkStart w:id="2" w:name="_Toc87375629"/>
+      <w:bookmarkStart w:id="2" w:name="_Toc87709601"/>
       <w:r>
         <w:t>Herramientas</w:t>
       </w:r>
@@ -3085,7 +3141,7 @@
       <w:pPr>
         <w:pStyle w:val="Ttulo1"/>
       </w:pPr>
-      <w:bookmarkStart w:id="5" w:name="_Toc87375630"/>
+      <w:bookmarkStart w:id="5" w:name="_Toc87709602"/>
       <w:bookmarkEnd w:id="3"/>
       <w:bookmarkEnd w:id="4"/>
       <w:r>
@@ -3284,7 +3340,7 @@
       <w:pPr>
         <w:pStyle w:val="Ttulo1"/>
       </w:pPr>
-      <w:bookmarkStart w:id="6" w:name="_Toc87375631"/>
+      <w:bookmarkStart w:id="6" w:name="_Toc87709603"/>
       <w:r>
         <w:t>Esquema BBDD</w:t>
       </w:r>
@@ -3416,7 +3472,7 @@
       <w:pPr>
         <w:pStyle w:val="Ttulo1"/>
       </w:pPr>
-      <w:bookmarkStart w:id="7" w:name="_Toc87375632"/>
+      <w:bookmarkStart w:id="7" w:name="_Toc87709604"/>
       <w:r>
         <w:t>Repositorios</w:t>
       </w:r>
@@ -3559,7 +3615,7 @@
       <w:pPr>
         <w:pStyle w:val="Ttulo1"/>
       </w:pPr>
-      <w:bookmarkStart w:id="8" w:name="_Toc87375633"/>
+      <w:bookmarkStart w:id="8" w:name="_Toc87709605"/>
       <w:r>
         <w:t>Objetivos</w:t>
       </w:r>
@@ -3819,7 +3875,7 @@
       <w:pPr>
         <w:pStyle w:val="Ttulo1"/>
       </w:pPr>
-      <w:bookmarkStart w:id="9" w:name="_Toc87375634"/>
+      <w:bookmarkStart w:id="9" w:name="_Toc87709606"/>
       <w:r>
         <w:t>API</w:t>
       </w:r>
@@ -3934,7 +3990,7 @@
                     <a:blip r:embed="rId13" cstate="print">
                       <a:extLst>
                         <a:ext uri="{28A0092B-C50C-407E-A947-70E740481C1C}">
-                          <a14:useLocalDpi xmlns="" xmlns:wpc="http://schemas.microsoft.com/office/word/2010/wordprocessingCanvas" xmlns:cx="http://schemas.microsoft.com/office/drawing/2014/chartex" xmlns:cx1="http://schemas.microsoft.com/office/drawing/2015/9/8/chartex" xmlns:cx2="http://schemas.microsoft.com/office/drawing/2015/10/21/chartex" xmlns:cx3="http://schemas.microsoft.com/office/drawing/2016/5/9/chartex" xmlns:cx4="http://schemas.microsoft.com/office/drawing/2016/5/10/chartex" xmlns:cx5="http://schemas.microsoft.com/office/drawing/2016/5/11/chartex" xmlns:cx6="http://schemas.microsoft.com/office/drawing/2016/5/12/chartex" xmlns:cx7="http://schemas.microsoft.com/office/drawing/2016/5/13/chartex" xmlns:cx8="http://schemas.microsoft.com/office/drawing/2016/5/14/chartex" xmlns:mc="http://schemas.openxmlformats.org/markup-compatibility/2006" xmlns:aink="http://schemas.microsoft.com/office/drawing/2016/ink" xmlns:am3d="http://schemas.microsoft.com/office/drawing/2017/model3d" xmlns:o="urn:schemas-microsoft-com:office:office" xmlns:v="urn:schemas-microsoft-com:vml" xmlns:wp14="http://schemas.microsoft.com/office/word/2010/wordprocessingDrawing" xmlns:w10="urn:schemas-microsoft-com:office:word" xmlns:w="http://schemas.openxmlformats.org/wordprocessingml/2006/main" xmlns:w14="http://schemas.microsoft.com/office/word/2010/wordml" xmlns:w15="http://schemas.microsoft.com/office/word/2012/wordml" xmlns:w16cid="http://schemas.microsoft.com/office/word/2016/wordml/cid" xmlns:w16se="http://schemas.microsoft.com/office/word/2015/wordml/symex" xmlns:wpg="http://schemas.microsoft.com/office/word/2010/wordprocessingGroup" xmlns:wpi="http://schemas.microsoft.com/office/word/2010/wordprocessingInk" xmlns:wps="http://schemas.microsoft.com/office/word/2010/wordprocessingShape" xmlns:a14="http://schemas.microsoft.com/office/drawing/2010/main" val="0"/>
+                          <a14:useLocalDpi xmlns:a14="http://schemas.microsoft.com/office/drawing/2010/main" xmlns:wps="http://schemas.microsoft.com/office/word/2010/wordprocessingShape" xmlns:wpi="http://schemas.microsoft.com/office/word/2010/wordprocessingInk" xmlns:wpg="http://schemas.microsoft.com/office/word/2010/wordprocessingGroup" xmlns:w16se="http://schemas.microsoft.com/office/word/2015/wordml/symex" xmlns:w16cid="http://schemas.microsoft.com/office/word/2016/wordml/cid" xmlns:w15="http://schemas.microsoft.com/office/word/2012/wordml" xmlns:w14="http://schemas.microsoft.com/office/word/2010/wordml" xmlns:w="http://schemas.openxmlformats.org/wordprocessingml/2006/main" xmlns:w10="urn:schemas-microsoft-com:office:word" xmlns:wp14="http://schemas.microsoft.com/office/word/2010/wordprocessingDrawing" xmlns:v="urn:schemas-microsoft-com:vml" xmlns:o="urn:schemas-microsoft-com:office:office" xmlns:am3d="http://schemas.microsoft.com/office/drawing/2017/model3d" xmlns:aink="http://schemas.microsoft.com/office/drawing/2016/ink" xmlns:mc="http://schemas.openxmlformats.org/markup-compatibility/2006" xmlns:cx8="http://schemas.microsoft.com/office/drawing/2016/5/14/chartex" xmlns:cx7="http://schemas.microsoft.com/office/drawing/2016/5/13/chartex" xmlns:cx6="http://schemas.microsoft.com/office/drawing/2016/5/12/chartex" xmlns:cx5="http://schemas.microsoft.com/office/drawing/2016/5/11/chartex" xmlns:cx4="http://schemas.microsoft.com/office/drawing/2016/5/10/chartex" xmlns:cx3="http://schemas.microsoft.com/office/drawing/2016/5/9/chartex" xmlns:cx2="http://schemas.microsoft.com/office/drawing/2015/10/21/chartex" xmlns:cx1="http://schemas.microsoft.com/office/drawing/2015/9/8/chartex" xmlns:cx="http://schemas.microsoft.com/office/drawing/2014/chartex" xmlns:wpc="http://schemas.microsoft.com/office/word/2010/wordprocessingCanvas" xmlns="" val="0"/>
                         </a:ext>
                       </a:extLst>
                     </a:blip>
@@ -4097,7 +4153,7 @@
       <w:pPr>
         <w:pStyle w:val="Ttulo1"/>
       </w:pPr>
-      <w:bookmarkStart w:id="10" w:name="_Toc87375635"/>
+      <w:bookmarkStart w:id="10" w:name="_Toc87709607"/>
       <w:proofErr w:type="spellStart"/>
       <w:r>
         <w:t>OpenJDK</w:t>
@@ -4291,7 +4347,7 @@
       <w:pPr>
         <w:pStyle w:val="Ttulo1"/>
       </w:pPr>
-      <w:bookmarkStart w:id="11" w:name="_Toc87375636"/>
+      <w:bookmarkStart w:id="11" w:name="_Toc87709608"/>
       <w:proofErr w:type="spellStart"/>
       <w:r>
         <w:t>Maven</w:t>
@@ -4562,7 +4618,7 @@
       <w:pPr>
         <w:pStyle w:val="Ttulo1"/>
       </w:pPr>
-      <w:bookmarkStart w:id="12" w:name="_Toc87375637"/>
+      <w:bookmarkStart w:id="12" w:name="_Toc87709609"/>
       <w:r>
         <w:t>Definición y creación del arquetipo</w:t>
       </w:r>
@@ -9998,11 +10054,370 @@
       <w:pPr>
         <w:pStyle w:val="Ttulo1"/>
       </w:pPr>
-      <w:bookmarkStart w:id="13" w:name="_Toc87375638"/>
+      <w:bookmarkStart w:id="13" w:name="_Toc87709610"/>
+      <w:proofErr w:type="spellStart"/>
+      <w:r>
+        <w:t>Postman</w:t>
+      </w:r>
+      <w:bookmarkEnd w:id="13"/>
+      <w:proofErr w:type="spellEnd"/>
+    </w:p>
+    <w:p>
+      <w:pPr>
+        <w:rPr>
+          <w:lang w:eastAsia="en-US"/>
+        </w:rPr>
+      </w:pPr>
+    </w:p>
+    <w:p>
+      <w:pPr>
+        <w:rPr>
+          <w:rFonts w:asciiTheme="minorHAnsi" w:hAnsiTheme="minorHAnsi" w:cstheme="minorHAnsi"/>
+          <w:sz w:val="24"/>
+          <w:szCs w:val="24"/>
+        </w:rPr>
+      </w:pPr>
+      <w:proofErr w:type="spellStart"/>
+      <w:r>
+        <w:rPr>
+          <w:rFonts w:asciiTheme="minorHAnsi" w:hAnsiTheme="minorHAnsi" w:cstheme="minorHAnsi"/>
+          <w:sz w:val="24"/>
+          <w:szCs w:val="24"/>
+        </w:rPr>
+        <w:t>Postman</w:t>
+      </w:r>
+      <w:proofErr w:type="spellEnd"/>
+      <w:r>
+        <w:rPr>
+          <w:rFonts w:asciiTheme="minorHAnsi" w:hAnsiTheme="minorHAnsi" w:cstheme="minorHAnsi"/>
+          <w:sz w:val="24"/>
+          <w:szCs w:val="24"/>
+        </w:rPr>
+        <w:t xml:space="preserve"> proporciona una forma programable de representar las respuestas a sus solicitudes </w:t>
+      </w:r>
+      <w:r>
+        <w:rPr>
+          <w:rFonts w:asciiTheme="minorHAnsi" w:hAnsiTheme="minorHAnsi" w:cstheme="minorHAnsi"/>
+          <w:sz w:val="24"/>
+          <w:szCs w:val="24"/>
+        </w:rPr>
+        <w:t xml:space="preserve">de forma visual, mediante </w:t>
+      </w:r>
+      <w:proofErr w:type="spellStart"/>
+      <w:r>
+        <w:rPr>
+          <w:rFonts w:asciiTheme="minorHAnsi" w:hAnsiTheme="minorHAnsi" w:cstheme="minorHAnsi"/>
+          <w:sz w:val="24"/>
+          <w:szCs w:val="24"/>
+        </w:rPr>
+        <w:t>html</w:t>
+      </w:r>
+      <w:proofErr w:type="spellEnd"/>
+      <w:r>
+        <w:rPr>
+          <w:rFonts w:asciiTheme="minorHAnsi" w:hAnsiTheme="minorHAnsi" w:cstheme="minorHAnsi"/>
+          <w:sz w:val="24"/>
+          <w:szCs w:val="24"/>
+        </w:rPr>
+        <w:t>,</w:t>
+      </w:r>
+      <w:r>
+        <w:rPr>
+          <w:rFonts w:asciiTheme="minorHAnsi" w:hAnsiTheme="minorHAnsi" w:cstheme="minorHAnsi"/>
+          <w:sz w:val="24"/>
+          <w:szCs w:val="24"/>
+        </w:rPr>
+        <w:t xml:space="preserve"> algun</w:t>
+      </w:r>
+      <w:r>
+        <w:rPr>
+          <w:rFonts w:asciiTheme="minorHAnsi" w:hAnsiTheme="minorHAnsi" w:cstheme="minorHAnsi"/>
+          <w:sz w:val="24"/>
+          <w:szCs w:val="24"/>
+        </w:rPr>
+        <w:t xml:space="preserve">as etiquetas como </w:t>
+      </w:r>
+      <w:r>
+        <w:rPr>
+          <w:rFonts w:asciiTheme="minorHAnsi" w:hAnsiTheme="minorHAnsi" w:cstheme="minorHAnsi"/>
+          <w:sz w:val="24"/>
+          <w:szCs w:val="24"/>
+        </w:rPr>
+        <w:t>{{#</w:t>
+      </w:r>
+      <w:proofErr w:type="spellStart"/>
+      <w:r>
+        <w:rPr>
+          <w:rFonts w:asciiTheme="minorHAnsi" w:hAnsiTheme="minorHAnsi" w:cstheme="minorHAnsi"/>
+          <w:sz w:val="24"/>
+          <w:szCs w:val="24"/>
+        </w:rPr>
+        <w:t>each</w:t>
+      </w:r>
+      <w:proofErr w:type="spellEnd"/>
+      <w:r>
+        <w:rPr>
+          <w:rFonts w:asciiTheme="minorHAnsi" w:hAnsiTheme="minorHAnsi" w:cstheme="minorHAnsi"/>
+          <w:sz w:val="24"/>
+          <w:szCs w:val="24"/>
+        </w:rPr>
+        <w:t>}}</w:t>
+      </w:r>
+      <w:r>
+        <w:rPr>
+          <w:rFonts w:asciiTheme="minorHAnsi" w:hAnsiTheme="minorHAnsi" w:cstheme="minorHAnsi"/>
+          <w:sz w:val="24"/>
+          <w:szCs w:val="24"/>
+        </w:rPr>
+        <w:t xml:space="preserve">, que recorrería la respuesta para poder mapear los campos en cada registro y </w:t>
+      </w:r>
+      <w:proofErr w:type="spellStart"/>
+      <w:r>
+        <w:rPr>
+          <w:rFonts w:asciiTheme="minorHAnsi" w:hAnsiTheme="minorHAnsi" w:cstheme="minorHAnsi"/>
+          <w:sz w:val="24"/>
+          <w:szCs w:val="24"/>
+        </w:rPr>
+        <w:t>seteando</w:t>
+      </w:r>
+      <w:proofErr w:type="spellEnd"/>
+      <w:r>
+        <w:rPr>
+          <w:rFonts w:asciiTheme="minorHAnsi" w:hAnsiTheme="minorHAnsi" w:cstheme="minorHAnsi"/>
+          <w:sz w:val="24"/>
+          <w:szCs w:val="24"/>
+        </w:rPr>
+        <w:t xml:space="preserve"> la plantilla en el cuerpo de la respuesta con </w:t>
+      </w:r>
+      <w:proofErr w:type="spellStart"/>
+      <w:proofErr w:type="gramStart"/>
+      <w:r>
+        <w:rPr>
+          <w:rFonts w:asciiTheme="minorHAnsi" w:hAnsiTheme="minorHAnsi" w:cstheme="minorHAnsi"/>
+          <w:sz w:val="24"/>
+          <w:szCs w:val="24"/>
+        </w:rPr>
+        <w:t>pm.visualizer.set</w:t>
+      </w:r>
+      <w:proofErr w:type="spellEnd"/>
+      <w:r>
+        <w:rPr>
+          <w:rFonts w:asciiTheme="minorHAnsi" w:hAnsiTheme="minorHAnsi" w:cstheme="minorHAnsi"/>
+          <w:sz w:val="24"/>
+          <w:szCs w:val="24"/>
+        </w:rPr>
+        <w:t>(</w:t>
+      </w:r>
+      <w:proofErr w:type="gramEnd"/>
+      <w:r>
+        <w:rPr>
+          <w:rFonts w:asciiTheme="minorHAnsi" w:hAnsiTheme="minorHAnsi" w:cstheme="minorHAnsi"/>
+          <w:sz w:val="24"/>
+          <w:szCs w:val="24"/>
+        </w:rPr>
+        <w:t>)</w:t>
+      </w:r>
+      <w:r>
+        <w:rPr>
+          <w:rFonts w:asciiTheme="minorHAnsi" w:hAnsiTheme="minorHAnsi" w:cstheme="minorHAnsi"/>
+          <w:sz w:val="24"/>
+          <w:szCs w:val="24"/>
+        </w:rPr>
+        <w:t>.</w:t>
+      </w:r>
+    </w:p>
+    <w:p>
+      <w:pPr>
+        <w:rPr>
+          <w:rFonts w:asciiTheme="minorHAnsi" w:hAnsiTheme="minorHAnsi" w:cstheme="minorHAnsi"/>
+          <w:sz w:val="24"/>
+          <w:szCs w:val="24"/>
+        </w:rPr>
+      </w:pPr>
+    </w:p>
+    <w:p>
+      <w:pPr>
+        <w:rPr>
+          <w:rFonts w:asciiTheme="minorHAnsi" w:hAnsiTheme="minorHAnsi" w:cstheme="minorHAnsi"/>
+          <w:sz w:val="24"/>
+          <w:szCs w:val="24"/>
+        </w:rPr>
+      </w:pPr>
+      <w:r>
+        <w:rPr>
+          <w:rFonts w:asciiTheme="minorHAnsi" w:hAnsiTheme="minorHAnsi" w:cstheme="minorHAnsi"/>
+          <w:sz w:val="24"/>
+          <w:szCs w:val="24"/>
+        </w:rPr>
+        <w:t xml:space="preserve">Se puede visualizar la plantilla, </w:t>
+      </w:r>
+      <w:r>
+        <w:rPr>
+          <w:rFonts w:asciiTheme="minorHAnsi" w:hAnsiTheme="minorHAnsi" w:cstheme="minorHAnsi"/>
+          <w:sz w:val="24"/>
+          <w:szCs w:val="24"/>
+        </w:rPr>
+        <w:t xml:space="preserve">añadiendo este código en las pestañas </w:t>
+      </w:r>
+      <w:r>
+        <w:rPr>
+          <w:rFonts w:asciiTheme="minorHAnsi" w:hAnsiTheme="minorHAnsi" w:cstheme="minorHAnsi"/>
+          <w:sz w:val="24"/>
+          <w:szCs w:val="24"/>
+        </w:rPr>
+        <w:t>Pre-</w:t>
+      </w:r>
+      <w:proofErr w:type="spellStart"/>
+      <w:r>
+        <w:rPr>
+          <w:rFonts w:asciiTheme="minorHAnsi" w:hAnsiTheme="minorHAnsi" w:cstheme="minorHAnsi"/>
+          <w:sz w:val="24"/>
+          <w:szCs w:val="24"/>
+        </w:rPr>
+        <w:t>request</w:t>
+      </w:r>
+      <w:proofErr w:type="spellEnd"/>
+      <w:r>
+        <w:rPr>
+          <w:rFonts w:asciiTheme="minorHAnsi" w:hAnsiTheme="minorHAnsi" w:cstheme="minorHAnsi"/>
+          <w:sz w:val="24"/>
+          <w:szCs w:val="24"/>
+        </w:rPr>
+        <w:t xml:space="preserve"> </w:t>
+      </w:r>
+      <w:r>
+        <w:rPr>
+          <w:rFonts w:asciiTheme="minorHAnsi" w:hAnsiTheme="minorHAnsi" w:cstheme="minorHAnsi"/>
+          <w:sz w:val="24"/>
+          <w:szCs w:val="24"/>
+        </w:rPr>
+        <w:t xml:space="preserve">Script </w:t>
+      </w:r>
+      <w:r>
+        <w:rPr>
+          <w:rFonts w:asciiTheme="minorHAnsi" w:hAnsiTheme="minorHAnsi" w:cstheme="minorHAnsi"/>
+          <w:sz w:val="24"/>
+          <w:szCs w:val="24"/>
+        </w:rPr>
+        <w:t xml:space="preserve">o </w:t>
+      </w:r>
+      <w:proofErr w:type="spellStart"/>
+      <w:r>
+        <w:rPr>
+          <w:rFonts w:asciiTheme="minorHAnsi" w:hAnsiTheme="minorHAnsi" w:cstheme="minorHAnsi"/>
+          <w:sz w:val="24"/>
+          <w:szCs w:val="24"/>
+        </w:rPr>
+        <w:t>Tests</w:t>
+      </w:r>
+      <w:proofErr w:type="spellEnd"/>
+      <w:r>
+        <w:rPr>
+          <w:rFonts w:asciiTheme="minorHAnsi" w:hAnsiTheme="minorHAnsi" w:cstheme="minorHAnsi"/>
+          <w:sz w:val="24"/>
+          <w:szCs w:val="24"/>
+        </w:rPr>
+        <w:t>.</w:t>
+      </w:r>
+    </w:p>
+    <w:p>
+      <w:pPr>
+        <w:rPr>
+          <w:rFonts w:asciiTheme="minorHAnsi" w:hAnsiTheme="minorHAnsi" w:cstheme="minorHAnsi"/>
+          <w:sz w:val="24"/>
+          <w:szCs w:val="24"/>
+        </w:rPr>
+      </w:pPr>
+      <w:r>
+        <w:rPr>
+          <w:rFonts w:asciiTheme="minorHAnsi" w:hAnsiTheme="minorHAnsi" w:cstheme="minorHAnsi"/>
+          <w:sz w:val="24"/>
+          <w:szCs w:val="24"/>
+        </w:rPr>
+        <w:lastRenderedPageBreak/>
+        <w:t>Ejemplo:</w:t>
+      </w:r>
+    </w:p>
+    <w:p>
+      <w:pPr>
+        <w:rPr>
+          <w:rFonts w:asciiTheme="minorHAnsi" w:hAnsiTheme="minorHAnsi" w:cstheme="minorHAnsi"/>
+          <w:sz w:val="24"/>
+          <w:szCs w:val="24"/>
+        </w:rPr>
+      </w:pPr>
+    </w:p>
+    <w:p>
+      <w:pPr>
+        <w:rPr>
+          <w:rFonts w:asciiTheme="minorHAnsi" w:hAnsiTheme="minorHAnsi" w:cstheme="minorHAnsi"/>
+          <w:sz w:val="24"/>
+          <w:szCs w:val="24"/>
+        </w:rPr>
+      </w:pPr>
+      <w:r>
+        <w:rPr>
+          <w:rFonts w:asciiTheme="minorHAnsi" w:hAnsiTheme="minorHAnsi" w:cstheme="minorHAnsi"/>
+          <w:noProof/>
+          <w:sz w:val="24"/>
+          <w:szCs w:val="24"/>
+          <w:lang w:eastAsia="es-ES"/>
+        </w:rPr>
+        <w:drawing>
+          <wp:inline distT="0" distB="0" distL="0" distR="0">
+            <wp:extent cx="4915586" cy="6535063"/>
+            <wp:effectExtent l="19050" t="0" r="0" b="0"/>
+            <wp:docPr id="13" name="12 Imagen" descr="Postman-visualizer.png"/>
+            <wp:cNvGraphicFramePr>
+              <a:graphicFrameLocks xmlns:a="http://schemas.openxmlformats.org/drawingml/2006/main" noChangeAspect="1"/>
+            </wp:cNvGraphicFramePr>
+            <a:graphic xmlns:a="http://schemas.openxmlformats.org/drawingml/2006/main">
+              <a:graphicData uri="http://schemas.openxmlformats.org/drawingml/2006/picture">
+                <pic:pic xmlns:pic="http://schemas.openxmlformats.org/drawingml/2006/picture">
+                  <pic:nvPicPr>
+                    <pic:cNvPr id="0" name="Postman-visualizer.png"/>
+                    <pic:cNvPicPr/>
+                  </pic:nvPicPr>
+                  <pic:blipFill>
+                    <a:blip r:embed="rId25" cstate="print"/>
+                    <a:stretch>
+                      <a:fillRect/>
+                    </a:stretch>
+                  </pic:blipFill>
+                  <pic:spPr>
+                    <a:xfrm>
+                      <a:off x="0" y="0"/>
+                      <a:ext cx="4915586" cy="6535063"/>
+                    </a:xfrm>
+                    <a:prstGeom prst="rect">
+                      <a:avLst/>
+                    </a:prstGeom>
+                  </pic:spPr>
+                </pic:pic>
+              </a:graphicData>
+            </a:graphic>
+          </wp:inline>
+        </w:drawing>
+      </w:r>
+    </w:p>
+    <w:p>
+      <w:pPr>
+        <w:rPr>
+          <w:rFonts w:asciiTheme="minorHAnsi" w:hAnsiTheme="minorHAnsi" w:cstheme="minorHAnsi"/>
+          <w:sz w:val="24"/>
+          <w:szCs w:val="24"/>
+        </w:rPr>
+      </w:pPr>
+    </w:p>
+    <w:p>
+      <w:pPr>
+        <w:pStyle w:val="Ttulo1"/>
+      </w:pPr>
+      <w:bookmarkStart w:id="14" w:name="_Toc87709611"/>
       <w:r>
         <w:t>Bibliografía</w:t>
       </w:r>
-      <w:bookmarkEnd w:id="13"/>
+      <w:bookmarkEnd w:id="14"/>
     </w:p>
     <w:p>
       <w:pPr>
@@ -10026,7 +10441,7 @@
           <w:szCs w:val="24"/>
         </w:rPr>
       </w:pPr>
-      <w:hyperlink r:id="rId25" w:history="1">
+      <w:hyperlink r:id="rId26" w:history="1">
         <w:r>
           <w:rPr>
             <w:rStyle w:val="Hipervnculo"/>
@@ -10051,7 +10466,7 @@
           <w:szCs w:val="24"/>
         </w:rPr>
       </w:pPr>
-      <w:hyperlink r:id="rId26" w:history="1">
+      <w:hyperlink r:id="rId27" w:history="1">
         <w:r>
           <w:rPr>
             <w:rStyle w:val="Hipervnculo"/>
@@ -10076,7 +10491,7 @@
           <w:szCs w:val="24"/>
         </w:rPr>
       </w:pPr>
-      <w:hyperlink r:id="rId27" w:history="1">
+      <w:hyperlink r:id="rId28" w:history="1">
         <w:r>
           <w:rPr>
             <w:rStyle w:val="Hipervnculo"/>
@@ -10101,7 +10516,7 @@
           <w:szCs w:val="24"/>
         </w:rPr>
       </w:pPr>
-      <w:hyperlink r:id="rId28" w:history="1">
+      <w:hyperlink r:id="rId29" w:history="1">
         <w:r>
           <w:rPr>
             <w:rStyle w:val="Hipervnculo"/>
@@ -10134,7 +10549,7 @@
           <w:szCs w:val="24"/>
         </w:rPr>
       </w:pPr>
-      <w:hyperlink r:id="rId29" w:history="1">
+      <w:hyperlink r:id="rId30" w:history="1">
         <w:r>
           <w:rPr>
             <w:rStyle w:val="Hipervnculo"/>
@@ -10167,7 +10582,7 @@
           <w:szCs w:val="24"/>
         </w:rPr>
       </w:pPr>
-      <w:hyperlink r:id="rId30" w:history="1">
+      <w:hyperlink r:id="rId31" w:history="1">
         <w:r>
           <w:rPr>
             <w:rStyle w:val="Hipervnculo"/>
@@ -10200,7 +10615,7 @@
           <w:szCs w:val="24"/>
         </w:rPr>
       </w:pPr>
-      <w:hyperlink r:id="rId31" w:history="1">
+      <w:hyperlink r:id="rId32" w:history="1">
         <w:r>
           <w:rPr>
             <w:rStyle w:val="Hipervnculo"/>
@@ -10234,7 +10649,7 @@
           <w:szCs w:val="24"/>
         </w:rPr>
       </w:pPr>
-      <w:hyperlink r:id="rId32" w:history="1">
+      <w:hyperlink r:id="rId33" w:history="1">
         <w:r>
           <w:rPr>
             <w:rStyle w:val="Hipervnculo"/>
@@ -10268,7 +10683,7 @@
           <w:szCs w:val="24"/>
         </w:rPr>
       </w:pPr>
-      <w:hyperlink r:id="rId33" w:history="1">
+      <w:hyperlink r:id="rId34" w:history="1">
         <w:r>
           <w:rPr>
             <w:rStyle w:val="Hipervnculo"/>
@@ -10293,7 +10708,7 @@
           <w:szCs w:val="24"/>
         </w:rPr>
       </w:pPr>
-      <w:hyperlink r:id="rId34" w:history="1">
+      <w:hyperlink r:id="rId35" w:history="1">
         <w:r>
           <w:rPr>
             <w:rStyle w:val="Hipervnculo"/>
@@ -10326,7 +10741,7 @@
           <w:szCs w:val="24"/>
         </w:rPr>
       </w:pPr>
-      <w:hyperlink r:id="rId35" w:history="1">
+      <w:hyperlink r:id="rId36" w:history="1">
         <w:r>
           <w:rPr>
             <w:rStyle w:val="Hipervnculo"/>
@@ -10359,7 +10774,7 @@
           <w:szCs w:val="24"/>
         </w:rPr>
       </w:pPr>
-      <w:hyperlink r:id="rId36" w:history="1">
+      <w:hyperlink r:id="rId37" w:history="1">
         <w:r>
           <w:rPr>
             <w:rStyle w:val="Hipervnculo"/>
@@ -10392,7 +10807,7 @@
           <w:szCs w:val="24"/>
         </w:rPr>
       </w:pPr>
-      <w:hyperlink r:id="rId37" w:history="1">
+      <w:hyperlink r:id="rId38" w:history="1">
         <w:r>
           <w:rPr>
             <w:rStyle w:val="Hipervnculo"/>
@@ -10415,6 +10830,39 @@
     <w:p>
       <w:pPr>
         <w:pStyle w:val="Prrafodelista"/>
+        <w:numPr>
+          <w:ilvl w:val="0"/>
+          <w:numId w:val="1"/>
+        </w:numPr>
+        <w:rPr>
+          <w:rFonts w:cstheme="minorHAnsi"/>
+          <w:sz w:val="24"/>
+          <w:szCs w:val="24"/>
+        </w:rPr>
+      </w:pPr>
+      <w:hyperlink r:id="rId39" w:history="1">
+        <w:r>
+          <w:rPr>
+            <w:rStyle w:val="Hipervnculo"/>
+            <w:rFonts w:cstheme="minorHAnsi"/>
+            <w:sz w:val="24"/>
+            <w:szCs w:val="24"/>
+          </w:rPr>
+          <w:t>https://learning.postman.com/docs/getting-started/introduction/</w:t>
+        </w:r>
+      </w:hyperlink>
+      <w:r>
+        <w:rPr>
+          <w:rFonts w:cstheme="minorHAnsi"/>
+          <w:sz w:val="24"/>
+          <w:szCs w:val="24"/>
+        </w:rPr>
+        <w:t xml:space="preserve"> </w:t>
+      </w:r>
+    </w:p>
+    <w:p>
+      <w:pPr>
+        <w:pStyle w:val="Prrafodelista"/>
         <w:rPr>
           <w:rFonts w:cstheme="minorHAnsi"/>
           <w:sz w:val="24"/>
@@ -10435,9 +10883,9 @@
       </w:pPr>
     </w:p>
     <w:sectPr>
-      <w:footerReference w:type="default" r:id="rId38"/>
-      <w:headerReference w:type="first" r:id="rId39"/>
-      <w:footerReference w:type="first" r:id="rId40"/>
+      <w:footerReference w:type="default" r:id="rId40"/>
+      <w:headerReference w:type="first" r:id="rId41"/>
+      <w:footerReference w:type="first" r:id="rId42"/>
       <w:pgSz w:w="11906" w:h="16838"/>
       <w:pgMar w:top="1417" w:right="1701" w:bottom="1417" w:left="1701" w:header="708" w:footer="708" w:gutter="0"/>
       <w:pgNumType w:start="0"/>
@@ -10489,7 +10937,7 @@
             <w:rPr>
               <w:noProof/>
             </w:rPr>
-            <w:t>15</w:t>
+            <w:t>1</w:t>
           </w:r>
         </w:fldSimple>
       </w:p>
@@ -10509,8 +10957,8 @@
     <w:pPr>
       <w:pStyle w:val="Piedepgina"/>
     </w:pPr>
-    <w:bookmarkStart w:id="14" w:name="_GoBack"/>
-    <w:bookmarkEnd w:id="14"/>
+    <w:bookmarkStart w:id="15" w:name="_GoBack"/>
+    <w:bookmarkEnd w:id="15"/>
   </w:p>
 </w:ftr>
 </file>
@@ -10569,7 +11017,7 @@
                   <a:blip r:embed="rId1">
                     <a:extLst>
                       <a:ext uri="{28A0092B-C50C-407E-A947-70E740481C1C}">
-                        <a14:useLocalDpi xmlns:a14="http://schemas.microsoft.com/office/drawing/2010/main" xmlns:wps="http://schemas.microsoft.com/office/word/2010/wordprocessingShape" xmlns:wpi="http://schemas.microsoft.com/office/word/2010/wordprocessingInk" xmlns:wpg="http://schemas.microsoft.com/office/word/2010/wordprocessingGroup" xmlns:w14="http://schemas.microsoft.com/office/word/2010/wordml" xmlns:w="http://schemas.openxmlformats.org/wordprocessingml/2006/main" xmlns:w10="urn:schemas-microsoft-com:office:word" xmlns:wp14="http://schemas.microsoft.com/office/word/2010/wordprocessingDrawing" xmlns:v="urn:schemas-microsoft-com:vml" xmlns:o="urn:schemas-microsoft-com:office:office" xmlns:mc="http://schemas.openxmlformats.org/markup-compatibility/2006" xmlns:wpc="http://schemas.microsoft.com/office/word/2010/wordprocessingCanvas" xmlns="" val="0"/>
+                        <a14:useLocalDpi xmlns="" xmlns:wpc="http://schemas.microsoft.com/office/word/2010/wordprocessingCanvas" xmlns:mc="http://schemas.openxmlformats.org/markup-compatibility/2006" xmlns:o="urn:schemas-microsoft-com:office:office" xmlns:v="urn:schemas-microsoft-com:vml" xmlns:wp14="http://schemas.microsoft.com/office/word/2010/wordprocessingDrawing" xmlns:w10="urn:schemas-microsoft-com:office:word" xmlns:w="http://schemas.openxmlformats.org/wordprocessingml/2006/main" xmlns:w14="http://schemas.microsoft.com/office/word/2010/wordml" xmlns:wpg="http://schemas.microsoft.com/office/word/2010/wordprocessingGroup" xmlns:wpi="http://schemas.microsoft.com/office/word/2010/wordprocessingInk" xmlns:wps="http://schemas.microsoft.com/office/word/2010/wordprocessingShape" xmlns:a14="http://schemas.microsoft.com/office/drawing/2010/main" val="0"/>
                       </a:ext>
                     </a:extLst>
                   </a:blip>
@@ -11908,7 +12356,7 @@
 </file>
 
 <file path=customXml/itemProps1.xml><?xml version="1.0" encoding="utf-8"?>
-<ds:datastoreItem xmlns:ds="http://schemas.openxmlformats.org/officeDocument/2006/customXml" ds:itemID="{3028631C-C4DC-4E4E-B8CC-AEFB8AEB0224}">
+<ds:datastoreItem xmlns:ds="http://schemas.openxmlformats.org/officeDocument/2006/customXml" ds:itemID="{300F6913-E570-49D7-8C6E-F55561F4F16B}">
   <ds:schemaRefs>
     <ds:schemaRef ds:uri="http://schemas.openxmlformats.org/officeDocument/2006/bibliography"/>
   </ds:schemaRefs>

</xml_diff>